<commit_message>
Updated project report section 4
</commit_message>
<xml_diff>
--- a/Documents/projectReport.docx
+++ b/Documents/projectReport.docx
@@ -1,6 +1,6 @@
 
 <file path=word/document.xml><?xml version="1.0" encoding="utf-8"?>
-<w:document xmlns:wpc="http://schemas.microsoft.com/office/word/2010/wordprocessingCanvas" xmlns:cx="http://schemas.microsoft.com/office/drawing/2014/chartex" xmlns:cx1="http://schemas.microsoft.com/office/drawing/2015/9/8/chartex" xmlns:cx2="http://schemas.microsoft.com/office/drawing/2015/10/21/chartex" xmlns:cx3="http://schemas.microsoft.com/office/drawing/2016/5/9/chartex" xmlns:cx4="http://schemas.microsoft.com/office/drawing/2016/5/10/chartex" xmlns:cx5="http://schemas.microsoft.com/office/drawing/2016/5/11/chartex" xmlns:cx6="http://schemas.microsoft.com/office/drawing/2016/5/12/chartex" xmlns:cx7="http://schemas.microsoft.com/office/drawing/2016/5/13/chartex" xmlns:cx8="http://schemas.microsoft.com/office/drawing/2016/5/14/chartex" xmlns:mc="http://schemas.openxmlformats.org/markup-compatibility/2006" xmlns:aink="http://schemas.microsoft.com/office/drawing/2016/ink" xmlns:am3d="http://schemas.microsoft.com/office/drawing/2017/model3d" xmlns:o="urn:schemas-microsoft-com:office:office" xmlns:r="http://schemas.openxmlformats.org/officeDocument/2006/relationships" xmlns:m="http://schemas.openxmlformats.org/officeDocument/2006/math" xmlns:v="urn:schemas-microsoft-com:vml" xmlns:wp14="http://schemas.microsoft.com/office/word/2010/wordprocessingDrawing" xmlns:wp="http://schemas.openxmlformats.org/drawingml/2006/wordprocessingDrawing" xmlns:w10="urn:schemas-microsoft-com:office:word" xmlns:w="http://schemas.openxmlformats.org/wordprocessingml/2006/main" xmlns:w14="http://schemas.microsoft.com/office/word/2010/wordml" xmlns:w15="http://schemas.microsoft.com/office/word/2012/wordml" xmlns:w16cid="http://schemas.microsoft.com/office/word/2016/wordml/cid" xmlns:w16se="http://schemas.microsoft.com/office/word/2015/wordml/symex" xmlns:wpg="http://schemas.microsoft.com/office/word/2010/wordprocessingGroup" xmlns:wpi="http://schemas.microsoft.com/office/word/2010/wordprocessingInk" xmlns:wne="http://schemas.microsoft.com/office/word/2006/wordml" xmlns:wps="http://schemas.microsoft.com/office/word/2010/wordprocessingShape" mc:Ignorable="w14 w15 w16se w16cid wp14">
+<w:document xmlns:wpc="http://schemas.microsoft.com/office/word/2010/wordprocessingCanvas" xmlns:cx="http://schemas.microsoft.com/office/drawing/2014/chartex" xmlns:cx1="http://schemas.microsoft.com/office/drawing/2015/9/8/chartex" xmlns:cx2="http://schemas.microsoft.com/office/drawing/2015/10/21/chartex" xmlns:cx3="http://schemas.microsoft.com/office/drawing/2016/5/9/chartex" xmlns:cx4="http://schemas.microsoft.com/office/drawing/2016/5/10/chartex" xmlns:cx5="http://schemas.microsoft.com/office/drawing/2016/5/11/chartex" xmlns:cx6="http://schemas.microsoft.com/office/drawing/2016/5/12/chartex" xmlns:cx7="http://schemas.microsoft.com/office/drawing/2016/5/13/chartex" xmlns:cx8="http://schemas.microsoft.com/office/drawing/2016/5/14/chartex" xmlns:mc="http://schemas.openxmlformats.org/markup-compatibility/2006" xmlns:aink="http://schemas.microsoft.com/office/drawing/2016/ink" xmlns:am3d="http://schemas.microsoft.com/office/drawing/2017/model3d" xmlns:o="urn:schemas-microsoft-com:office:office" xmlns:oel="http://schemas.microsoft.com/office/2019/extlst" xmlns:r="http://schemas.openxmlformats.org/officeDocument/2006/relationships" xmlns:m="http://schemas.openxmlformats.org/officeDocument/2006/math" xmlns:v="urn:schemas-microsoft-com:vml" xmlns:wp14="http://schemas.microsoft.com/office/word/2010/wordprocessingDrawing" xmlns:wp="http://schemas.openxmlformats.org/drawingml/2006/wordprocessingDrawing" xmlns:w10="urn:schemas-microsoft-com:office:word" xmlns:w="http://schemas.openxmlformats.org/wordprocessingml/2006/main" xmlns:w14="http://schemas.microsoft.com/office/word/2010/wordml" xmlns:w15="http://schemas.microsoft.com/office/word/2012/wordml" xmlns:w16cex="http://schemas.microsoft.com/office/word/2018/wordml/cex" xmlns:w16cid="http://schemas.microsoft.com/office/word/2016/wordml/cid" xmlns:w16="http://schemas.microsoft.com/office/word/2018/wordml" xmlns:w16du="http://schemas.microsoft.com/office/word/2023/wordml/word16du" xmlns:w16sdtdh="http://schemas.microsoft.com/office/word/2020/wordml/sdtdatahash" xmlns:w16sdtfl="http://schemas.microsoft.com/office/word/2024/wordml/sdtformatlock" xmlns:w16se="http://schemas.microsoft.com/office/word/2015/wordml/symex" xmlns:wpg="http://schemas.microsoft.com/office/word/2010/wordprocessingGroup" xmlns:wpi="http://schemas.microsoft.com/office/word/2010/wordprocessingInk" xmlns:wne="http://schemas.microsoft.com/office/word/2006/wordml" xmlns:wps="http://schemas.microsoft.com/office/word/2010/wordprocessingShape" mc:Ignorable="w14 w15 w16se w16cid w16 w16cex w16sdtdh w16sdtfl w16du wp14">
   <w:body>
     <w:p>
       <w:pPr>
@@ -116,7 +116,6 @@
           <w:szCs w:val="48"/>
         </w:rPr>
       </w:pPr>
-      <w:proofErr w:type="spellStart"/>
       <w:r>
         <w:rPr>
           <w:rFonts w:ascii="Calibri" w:hAnsi="Calibri" w:cs="Calibri"/>
@@ -125,92 +124,79 @@
           <w:sz w:val="48"/>
           <w:szCs w:val="48"/>
         </w:rPr>
-        <w:t>UppaalTD</w:t>
-      </w:r>
-      <w:proofErr w:type="spellEnd"/>
-      <w:r>
+        <w:t>UppaalTD: a Formal Tower Defense Game</w:t>
+      </w:r>
+    </w:p>
+    <w:p>
+      <w:pPr>
+        <w:jc w:val="center"/>
+        <w:rPr>
+          <w:rFonts w:ascii="Calibri" w:hAnsi="Calibri" w:cs="Calibri"/>
+          <w:sz w:val="32"/>
+          <w:szCs w:val="32"/>
+        </w:rPr>
+      </w:pPr>
+      <w:r>
+        <w:rPr>
+          <w:rFonts w:ascii="Calibri" w:hAnsi="Calibri" w:cs="Calibri"/>
+          <w:sz w:val="32"/>
+          <w:szCs w:val="32"/>
+        </w:rPr>
+        <w:t>Formal Methods for Concurrent and Real-Time Systems</w:t>
+      </w:r>
+    </w:p>
+    <w:p>
+      <w:pPr>
+        <w:jc w:val="center"/>
+        <w:rPr>
+          <w:rFonts w:ascii="Calibri" w:hAnsi="Calibri" w:cs="Calibri"/>
+        </w:rPr>
+      </w:pPr>
+      <w:r>
+        <w:rPr>
+          <w:rFonts w:ascii="Calibri" w:hAnsi="Calibri" w:cs="Calibri"/>
+        </w:rPr>
+        <w:t>Andrea Manini and Pierluigi San Pietro</w:t>
+      </w:r>
+    </w:p>
+    <w:p>
+      <w:pPr>
+        <w:jc w:val="center"/>
+        <w:rPr>
+          <w:rFonts w:ascii="Calibri" w:hAnsi="Calibri" w:cs="Calibri"/>
+        </w:rPr>
+      </w:pPr>
+    </w:p>
+    <w:p>
+      <w:pPr>
+        <w:jc w:val="center"/>
+        <w:rPr>
+          <w:rFonts w:ascii="Calibri" w:hAnsi="Calibri" w:cs="Calibri"/>
+        </w:rPr>
+      </w:pPr>
+    </w:p>
+    <w:p>
+      <w:pPr>
+        <w:jc w:val="center"/>
+        <w:rPr>
+          <w:rFonts w:ascii="Calibri" w:hAnsi="Calibri" w:cs="Calibri"/>
+          <w:i/>
+          <w:iCs/>
+        </w:rPr>
+      </w:pPr>
+    </w:p>
+    <w:p>
+      <w:pPr>
+        <w:ind w:left="1440" w:firstLine="720"/>
         <w:rPr>
           <w:rFonts w:ascii="Calibri" w:hAnsi="Calibri" w:cs="Calibri"/>
           <w:b/>
           <w:bCs/>
-          <w:sz w:val="48"/>
-          <w:szCs w:val="48"/>
-        </w:rPr>
-        <w:t>: a Formal Tower Defense Game</w:t>
-      </w:r>
-    </w:p>
-    <w:p>
-      <w:pPr>
-        <w:jc w:val="center"/>
-        <w:rPr>
-          <w:rFonts w:ascii="Calibri" w:hAnsi="Calibri" w:cs="Calibri"/>
-          <w:sz w:val="32"/>
-          <w:szCs w:val="32"/>
-        </w:rPr>
-      </w:pPr>
-      <w:r>
-        <w:rPr>
-          <w:rFonts w:ascii="Calibri" w:hAnsi="Calibri" w:cs="Calibri"/>
-          <w:sz w:val="32"/>
-          <w:szCs w:val="32"/>
-        </w:rPr>
-        <w:t>Formal Methods for Concurrent and Real-Time Systems</w:t>
-      </w:r>
-    </w:p>
-    <w:p>
-      <w:pPr>
-        <w:jc w:val="center"/>
-        <w:rPr>
-          <w:rFonts w:ascii="Calibri" w:hAnsi="Calibri" w:cs="Calibri"/>
-        </w:rPr>
-      </w:pPr>
-      <w:r>
-        <w:rPr>
-          <w:rFonts w:ascii="Calibri" w:hAnsi="Calibri" w:cs="Calibri"/>
-        </w:rPr>
-        <w:t>Andrea Manini and Pierluigi San Pietro</w:t>
-      </w:r>
-    </w:p>
-    <w:p>
-      <w:pPr>
-        <w:jc w:val="center"/>
-        <w:rPr>
-          <w:rFonts w:ascii="Calibri" w:hAnsi="Calibri" w:cs="Calibri"/>
-        </w:rPr>
-      </w:pPr>
-      <w:bookmarkStart w:id="0" w:name="_GoBack"/>
-      <w:bookmarkEnd w:id="0"/>
-    </w:p>
-    <w:p>
-      <w:pPr>
-        <w:jc w:val="center"/>
-        <w:rPr>
-          <w:rFonts w:ascii="Calibri" w:hAnsi="Calibri" w:cs="Calibri"/>
-        </w:rPr>
-      </w:pPr>
-    </w:p>
-    <w:p>
-      <w:pPr>
-        <w:jc w:val="center"/>
-        <w:rPr>
-          <w:rFonts w:ascii="Calibri" w:hAnsi="Calibri" w:cs="Calibri"/>
-          <w:i/>
-          <w:iCs/>
-        </w:rPr>
-      </w:pPr>
-    </w:p>
-    <w:p>
-      <w:pPr>
-        <w:ind w:left="1440" w:firstLine="720"/>
-        <w:rPr>
-          <w:rFonts w:ascii="Calibri" w:hAnsi="Calibri" w:cs="Calibri"/>
-          <w:b/>
-          <w:bCs/>
-        </w:rPr>
-      </w:pPr>
-      <w:r>
-        <w:rPr>
-          <w:rStyle w:val="Enfasiintensa"/>
+        </w:rPr>
+      </w:pPr>
+      <w:r>
+        <w:rPr>
+          <w:rStyle w:val="IntenseEmphasis"/>
         </w:rPr>
         <w:t xml:space="preserve">Authors: </w:t>
       </w:r>
@@ -348,12 +334,12 @@
     <w:p>
       <w:pPr>
         <w:rPr>
-          <w:rStyle w:val="Enfasiintensa"/>
-        </w:rPr>
-      </w:pPr>
-      <w:r>
-        <w:rPr>
-          <w:rStyle w:val="Enfasiintensa"/>
+          <w:rStyle w:val="IntenseEmphasis"/>
+        </w:rPr>
+      </w:pPr>
+      <w:r>
+        <w:rPr>
+          <w:rStyle w:val="IntenseEmphasis"/>
         </w:rPr>
         <w:t>A.Y: 2024-2025</w:t>
       </w:r>
@@ -368,7 +354,7 @@
       </w:pPr>
       <w:r>
         <w:rPr>
-          <w:rStyle w:val="Enfasiintensa"/>
+          <w:rStyle w:val="IntenseEmphasis"/>
         </w:rPr>
         <w:t>Version: 1.0</w:t>
       </w:r>
@@ -398,7 +384,7 @@
       <w:sdtContent>
         <w:p>
           <w:pPr>
-            <w:pStyle w:val="Titolosommario"/>
+            <w:pStyle w:val="TOCHeading"/>
           </w:pPr>
           <w:r>
             <w:t>Contents</w:t>
@@ -406,7 +392,7 @@
         </w:p>
         <w:p>
           <w:pPr>
-            <w:pStyle w:val="Sommario1"/>
+            <w:pStyle w:val="TOC1"/>
             <w:tabs>
               <w:tab w:val="right" w:leader="dot" w:pos="9628"/>
             </w:tabs>
@@ -429,7 +415,7 @@
           <w:hyperlink w:anchor="_Toc199688966" w:history="1">
             <w:r>
               <w:rPr>
-                <w:rStyle w:val="Collegamentoipertestuale"/>
+                <w:rStyle w:val="Hyperlink"/>
                 <w:rFonts w:ascii="Calibri" w:eastAsia="Play" w:hAnsi="Calibri" w:cs="Calibri"/>
                 <w:noProof/>
               </w:rPr>
@@ -474,7 +460,7 @@
                 <w:noProof/>
                 <w:webHidden/>
               </w:rPr>
-              <w:t>2</w:t>
+              <w:t>- 1 -</w:t>
             </w:r>
             <w:r>
               <w:rPr>
@@ -487,7 +473,7 @@
         </w:p>
         <w:p>
           <w:pPr>
-            <w:pStyle w:val="Sommario2"/>
+            <w:pStyle w:val="TOC2"/>
             <w:tabs>
               <w:tab w:val="right" w:leader="dot" w:pos="9628"/>
             </w:tabs>
@@ -501,7 +487,7 @@
           <w:hyperlink w:anchor="_Toc199688967" w:history="1">
             <w:r>
               <w:rPr>
-                <w:rStyle w:val="Collegamentoipertestuale"/>
+                <w:rStyle w:val="Hyperlink"/>
                 <w:rFonts w:ascii="Calibri" w:eastAsia="Play" w:hAnsi="Calibri" w:cs="Calibri"/>
                 <w:noProof/>
               </w:rPr>
@@ -546,7 +532,7 @@
                 <w:noProof/>
                 <w:webHidden/>
               </w:rPr>
-              <w:t>2</w:t>
+              <w:t>- 1 -</w:t>
             </w:r>
             <w:r>
               <w:rPr>
@@ -559,7 +545,7 @@
         </w:p>
         <w:p>
           <w:pPr>
-            <w:pStyle w:val="Sommario2"/>
+            <w:pStyle w:val="TOC2"/>
             <w:tabs>
               <w:tab w:val="right" w:leader="dot" w:pos="9628"/>
             </w:tabs>
@@ -573,7 +559,7 @@
           <w:hyperlink w:anchor="_Toc199688968" w:history="1">
             <w:r>
               <w:rPr>
-                <w:rStyle w:val="Collegamentoipertestuale"/>
+                <w:rStyle w:val="Hyperlink"/>
                 <w:rFonts w:ascii="Calibri" w:eastAsia="Play" w:hAnsi="Calibri" w:cs="Calibri"/>
                 <w:noProof/>
               </w:rPr>
@@ -618,7 +604,7 @@
                 <w:noProof/>
                 <w:webHidden/>
               </w:rPr>
-              <w:t>2</w:t>
+              <w:t>- 1 -</w:t>
             </w:r>
             <w:r>
               <w:rPr>
@@ -631,7 +617,7 @@
         </w:p>
         <w:p>
           <w:pPr>
-            <w:pStyle w:val="Sommario1"/>
+            <w:pStyle w:val="TOC1"/>
             <w:tabs>
               <w:tab w:val="right" w:leader="dot" w:pos="9628"/>
             </w:tabs>
@@ -645,7 +631,7 @@
           <w:hyperlink w:anchor="_Toc199688969" w:history="1">
             <w:r>
               <w:rPr>
-                <w:rStyle w:val="Collegamentoipertestuale"/>
+                <w:rStyle w:val="Hyperlink"/>
                 <w:rFonts w:ascii="Calibri" w:eastAsia="Play" w:hAnsi="Calibri" w:cs="Calibri"/>
                 <w:noProof/>
               </w:rPr>
@@ -690,7 +676,7 @@
                 <w:noProof/>
                 <w:webHidden/>
               </w:rPr>
-              <w:t>4</w:t>
+              <w:t>- 3 -</w:t>
             </w:r>
             <w:r>
               <w:rPr>
@@ -703,7 +689,7 @@
         </w:p>
         <w:p>
           <w:pPr>
-            <w:pStyle w:val="Sommario2"/>
+            <w:pStyle w:val="TOC2"/>
             <w:tabs>
               <w:tab w:val="right" w:leader="dot" w:pos="9628"/>
             </w:tabs>
@@ -717,7 +703,7 @@
           <w:hyperlink w:anchor="_Toc199688970" w:history="1">
             <w:r>
               <w:rPr>
-                <w:rStyle w:val="Collegamentoipertestuale"/>
+                <w:rStyle w:val="Hyperlink"/>
                 <w:rFonts w:ascii="Calibri" w:eastAsia="Play" w:hAnsi="Calibri" w:cs="Calibri"/>
                 <w:noProof/>
               </w:rPr>
@@ -762,7 +748,7 @@
                 <w:noProof/>
                 <w:webHidden/>
               </w:rPr>
-              <w:t>4</w:t>
+              <w:t>- 3 -</w:t>
             </w:r>
             <w:r>
               <w:rPr>
@@ -775,7 +761,7 @@
         </w:p>
         <w:p>
           <w:pPr>
-            <w:pStyle w:val="Sommario2"/>
+            <w:pStyle w:val="TOC2"/>
             <w:tabs>
               <w:tab w:val="right" w:leader="dot" w:pos="9628"/>
             </w:tabs>
@@ -789,7 +775,7 @@
           <w:hyperlink w:anchor="_Toc199688971" w:history="1">
             <w:r>
               <w:rPr>
-                <w:rStyle w:val="Collegamentoipertestuale"/>
+                <w:rStyle w:val="Hyperlink"/>
                 <w:rFonts w:eastAsia="Play"/>
                 <w:noProof/>
               </w:rPr>
@@ -834,7 +820,7 @@
                 <w:noProof/>
                 <w:webHidden/>
               </w:rPr>
-              <w:t>4</w:t>
+              <w:t>- 3 -</w:t>
             </w:r>
             <w:r>
               <w:rPr>
@@ -847,7 +833,7 @@
         </w:p>
         <w:p>
           <w:pPr>
-            <w:pStyle w:val="Sommario3"/>
+            <w:pStyle w:val="TOC3"/>
             <w:tabs>
               <w:tab w:val="right" w:leader="dot" w:pos="9628"/>
             </w:tabs>
@@ -861,7 +847,7 @@
           <w:hyperlink w:anchor="_Toc199688972" w:history="1">
             <w:r>
               <w:rPr>
-                <w:rStyle w:val="Collegamentoipertestuale"/>
+                <w:rStyle w:val="Hyperlink"/>
                 <w:rFonts w:ascii="Calibri" w:eastAsia="Play" w:hAnsi="Calibri" w:cs="Calibri"/>
                 <w:noProof/>
               </w:rPr>
@@ -906,7 +892,7 @@
                 <w:noProof/>
                 <w:webHidden/>
               </w:rPr>
-              <w:t>4</w:t>
+              <w:t>- 3 -</w:t>
             </w:r>
             <w:r>
               <w:rPr>
@@ -919,7 +905,7 @@
         </w:p>
         <w:p>
           <w:pPr>
-            <w:pStyle w:val="Sommario3"/>
+            <w:pStyle w:val="TOC3"/>
             <w:tabs>
               <w:tab w:val="right" w:leader="dot" w:pos="9628"/>
             </w:tabs>
@@ -933,7 +919,7 @@
           <w:hyperlink w:anchor="_Toc199688973" w:history="1">
             <w:r>
               <w:rPr>
-                <w:rStyle w:val="Collegamentoipertestuale"/>
+                <w:rStyle w:val="Hyperlink"/>
                 <w:rFonts w:ascii="Calibri" w:eastAsia="Play" w:hAnsi="Calibri" w:cs="Calibri"/>
                 <w:noProof/>
               </w:rPr>
@@ -978,7 +964,7 @@
                 <w:noProof/>
                 <w:webHidden/>
               </w:rPr>
-              <w:t>4</w:t>
+              <w:t>- 3 -</w:t>
             </w:r>
             <w:r>
               <w:rPr>
@@ -991,7 +977,7 @@
         </w:p>
         <w:p>
           <w:pPr>
-            <w:pStyle w:val="Sommario3"/>
+            <w:pStyle w:val="TOC3"/>
             <w:tabs>
               <w:tab w:val="right" w:leader="dot" w:pos="9628"/>
             </w:tabs>
@@ -1005,7 +991,7 @@
           <w:hyperlink w:anchor="_Toc199688974" w:history="1">
             <w:r>
               <w:rPr>
-                <w:rStyle w:val="Collegamentoipertestuale"/>
+                <w:rStyle w:val="Hyperlink"/>
                 <w:rFonts w:eastAsia="Play"/>
                 <w:noProof/>
               </w:rPr>
@@ -1050,7 +1036,7 @@
                 <w:noProof/>
                 <w:webHidden/>
               </w:rPr>
-              <w:t>5</w:t>
+              <w:t>- 4 -</w:t>
             </w:r>
             <w:r>
               <w:rPr>
@@ -1063,7 +1049,7 @@
         </w:p>
         <w:p>
           <w:pPr>
-            <w:pStyle w:val="Sommario2"/>
+            <w:pStyle w:val="TOC2"/>
             <w:tabs>
               <w:tab w:val="right" w:leader="dot" w:pos="9628"/>
             </w:tabs>
@@ -1077,7 +1063,7 @@
           <w:hyperlink w:anchor="_Toc199688975" w:history="1">
             <w:r>
               <w:rPr>
-                <w:rStyle w:val="Collegamentoipertestuale"/>
+                <w:rStyle w:val="Hyperlink"/>
                 <w:rFonts w:ascii="Calibri" w:eastAsia="Play" w:hAnsi="Calibri" w:cs="Calibri"/>
                 <w:noProof/>
               </w:rPr>
@@ -1122,7 +1108,7 @@
                 <w:noProof/>
                 <w:webHidden/>
               </w:rPr>
-              <w:t>5</w:t>
+              <w:t>- 4 -</w:t>
             </w:r>
             <w:r>
               <w:rPr>
@@ -1135,7 +1121,7 @@
         </w:p>
         <w:p>
           <w:pPr>
-            <w:pStyle w:val="Sommario2"/>
+            <w:pStyle w:val="TOC2"/>
             <w:tabs>
               <w:tab w:val="right" w:leader="dot" w:pos="9628"/>
             </w:tabs>
@@ -1149,7 +1135,7 @@
           <w:hyperlink w:anchor="_Toc199688976" w:history="1">
             <w:r>
               <w:rPr>
-                <w:rStyle w:val="Collegamentoipertestuale"/>
+                <w:rStyle w:val="Hyperlink"/>
                 <w:rFonts w:ascii="Calibri" w:eastAsia="Play" w:hAnsi="Calibri" w:cs="Calibri"/>
                 <w:noProof/>
               </w:rPr>
@@ -1194,7 +1180,7 @@
                 <w:noProof/>
                 <w:webHidden/>
               </w:rPr>
-              <w:t>6</w:t>
+              <w:t>- 5 -</w:t>
             </w:r>
             <w:r>
               <w:rPr>
@@ -1207,7 +1193,7 @@
         </w:p>
         <w:p>
           <w:pPr>
-            <w:pStyle w:val="Sommario3"/>
+            <w:pStyle w:val="TOC3"/>
             <w:tabs>
               <w:tab w:val="right" w:leader="dot" w:pos="9628"/>
             </w:tabs>
@@ -1221,7 +1207,7 @@
           <w:hyperlink w:anchor="_Toc199688977" w:history="1">
             <w:r>
               <w:rPr>
-                <w:rStyle w:val="Collegamentoipertestuale"/>
+                <w:rStyle w:val="Hyperlink"/>
                 <w:rFonts w:ascii="Calibri" w:eastAsia="Play" w:hAnsi="Calibri" w:cs="Calibri"/>
                 <w:noProof/>
               </w:rPr>
@@ -1266,7 +1252,7 @@
                 <w:noProof/>
                 <w:webHidden/>
               </w:rPr>
-              <w:t>6</w:t>
+              <w:t>- 5 -</w:t>
             </w:r>
             <w:r>
               <w:rPr>
@@ -1279,7 +1265,7 @@
         </w:p>
         <w:p>
           <w:pPr>
-            <w:pStyle w:val="Sommario3"/>
+            <w:pStyle w:val="TOC3"/>
             <w:tabs>
               <w:tab w:val="right" w:leader="dot" w:pos="9628"/>
             </w:tabs>
@@ -1293,7 +1279,7 @@
           <w:hyperlink w:anchor="_Toc199688978" w:history="1">
             <w:r>
               <w:rPr>
-                <w:rStyle w:val="Collegamentoipertestuale"/>
+                <w:rStyle w:val="Hyperlink"/>
                 <w:rFonts w:ascii="Calibri" w:eastAsia="Play" w:hAnsi="Calibri" w:cs="Calibri"/>
                 <w:noProof/>
               </w:rPr>
@@ -1338,7 +1324,7 @@
                 <w:noProof/>
                 <w:webHidden/>
               </w:rPr>
-              <w:t>6</w:t>
+              <w:t>- 5 -</w:t>
             </w:r>
             <w:r>
               <w:rPr>
@@ -1351,7 +1337,7 @@
         </w:p>
         <w:p>
           <w:pPr>
-            <w:pStyle w:val="Sommario3"/>
+            <w:pStyle w:val="TOC3"/>
             <w:tabs>
               <w:tab w:val="right" w:leader="dot" w:pos="9628"/>
             </w:tabs>
@@ -1365,7 +1351,7 @@
           <w:hyperlink w:anchor="_Toc199688979" w:history="1">
             <w:r>
               <w:rPr>
-                <w:rStyle w:val="Collegamentoipertestuale"/>
+                <w:rStyle w:val="Hyperlink"/>
                 <w:rFonts w:ascii="Calibri" w:eastAsia="Play" w:hAnsi="Calibri" w:cs="Calibri"/>
                 <w:noProof/>
               </w:rPr>
@@ -1410,7 +1396,7 @@
                 <w:noProof/>
                 <w:webHidden/>
               </w:rPr>
-              <w:t>6</w:t>
+              <w:t>- 5 -</w:t>
             </w:r>
             <w:r>
               <w:rPr>
@@ -1423,7 +1409,7 @@
         </w:p>
         <w:p>
           <w:pPr>
-            <w:pStyle w:val="Sommario1"/>
+            <w:pStyle w:val="TOC1"/>
             <w:tabs>
               <w:tab w:val="right" w:leader="dot" w:pos="9628"/>
             </w:tabs>
@@ -1437,7 +1423,7 @@
           <w:hyperlink w:anchor="_Toc199688980" w:history="1">
             <w:r>
               <w:rPr>
-                <w:rStyle w:val="Collegamentoipertestuale"/>
+                <w:rStyle w:val="Hyperlink"/>
                 <w:rFonts w:ascii="Calibri" w:eastAsia="Play" w:hAnsi="Calibri" w:cs="Calibri"/>
                 <w:noProof/>
               </w:rPr>
@@ -1482,7 +1468,7 @@
                 <w:noProof/>
                 <w:webHidden/>
               </w:rPr>
-              <w:t>7</w:t>
+              <w:t>- 6 -</w:t>
             </w:r>
             <w:r>
               <w:rPr>
@@ -1495,7 +1481,7 @@
         </w:p>
         <w:p>
           <w:pPr>
-            <w:pStyle w:val="Sommario2"/>
+            <w:pStyle w:val="TOC2"/>
             <w:tabs>
               <w:tab w:val="right" w:leader="dot" w:pos="9628"/>
             </w:tabs>
@@ -1509,7 +1495,7 @@
           <w:hyperlink w:anchor="_Toc199688981" w:history="1">
             <w:r>
               <w:rPr>
-                <w:rStyle w:val="Collegamentoipertestuale"/>
+                <w:rStyle w:val="Hyperlink"/>
                 <w:rFonts w:ascii="Calibri" w:eastAsia="Play" w:hAnsi="Calibri" w:cs="Calibri"/>
                 <w:noProof/>
               </w:rPr>
@@ -1554,7 +1540,7 @@
                 <w:noProof/>
                 <w:webHidden/>
               </w:rPr>
-              <w:t>7</w:t>
+              <w:t>- 6 -</w:t>
             </w:r>
             <w:r>
               <w:rPr>
@@ -1567,7 +1553,7 @@
         </w:p>
         <w:p>
           <w:pPr>
-            <w:pStyle w:val="Sommario2"/>
+            <w:pStyle w:val="TOC2"/>
             <w:tabs>
               <w:tab w:val="right" w:leader="dot" w:pos="9628"/>
             </w:tabs>
@@ -1581,7 +1567,7 @@
           <w:hyperlink w:anchor="_Toc199688982" w:history="1">
             <w:r>
               <w:rPr>
-                <w:rStyle w:val="Collegamentoipertestuale"/>
+                <w:rStyle w:val="Hyperlink"/>
                 <w:rFonts w:ascii="Calibri" w:eastAsia="Play" w:hAnsi="Calibri" w:cs="Calibri"/>
                 <w:noProof/>
               </w:rPr>
@@ -1626,7 +1612,7 @@
                 <w:noProof/>
                 <w:webHidden/>
               </w:rPr>
-              <w:t>7</w:t>
+              <w:t>- 6 -</w:t>
             </w:r>
             <w:r>
               <w:rPr>
@@ -1639,7 +1625,7 @@
         </w:p>
         <w:p>
           <w:pPr>
-            <w:pStyle w:val="Sommario2"/>
+            <w:pStyle w:val="TOC2"/>
             <w:tabs>
               <w:tab w:val="right" w:leader="dot" w:pos="9628"/>
             </w:tabs>
@@ -1653,7 +1639,7 @@
           <w:hyperlink w:anchor="_Toc199688983" w:history="1">
             <w:r>
               <w:rPr>
-                <w:rStyle w:val="Collegamentoipertestuale"/>
+                <w:rStyle w:val="Hyperlink"/>
                 <w:rFonts w:ascii="Calibri" w:eastAsia="Play" w:hAnsi="Calibri" w:cs="Calibri"/>
                 <w:noProof/>
               </w:rPr>
@@ -1698,7 +1684,7 @@
                 <w:noProof/>
                 <w:webHidden/>
               </w:rPr>
-              <w:t>7</w:t>
+              <w:t>- 6 -</w:t>
             </w:r>
             <w:r>
               <w:rPr>
@@ -1711,7 +1697,7 @@
         </w:p>
         <w:p>
           <w:pPr>
-            <w:pStyle w:val="Sommario1"/>
+            <w:pStyle w:val="TOC1"/>
             <w:tabs>
               <w:tab w:val="right" w:leader="dot" w:pos="9628"/>
             </w:tabs>
@@ -1725,7 +1711,7 @@
           <w:hyperlink w:anchor="_Toc199688984" w:history="1">
             <w:r>
               <w:rPr>
-                <w:rStyle w:val="Collegamentoipertestuale"/>
+                <w:rStyle w:val="Hyperlink"/>
                 <w:rFonts w:ascii="Calibri" w:eastAsia="Play" w:hAnsi="Calibri" w:cs="Calibri"/>
                 <w:noProof/>
               </w:rPr>
@@ -1770,7 +1756,7 @@
                 <w:noProof/>
                 <w:webHidden/>
               </w:rPr>
-              <w:t>9</w:t>
+              <w:t>- 8 -</w:t>
             </w:r>
             <w:r>
               <w:rPr>
@@ -1783,7 +1769,7 @@
         </w:p>
         <w:p>
           <w:pPr>
-            <w:pStyle w:val="Sommario2"/>
+            <w:pStyle w:val="TOC2"/>
             <w:tabs>
               <w:tab w:val="right" w:leader="dot" w:pos="9628"/>
             </w:tabs>
@@ -1797,7 +1783,7 @@
           <w:hyperlink w:anchor="_Toc199688985" w:history="1">
             <w:r>
               <w:rPr>
-                <w:rStyle w:val="Collegamentoipertestuale"/>
+                <w:rStyle w:val="Hyperlink"/>
                 <w:rFonts w:ascii="Calibri" w:eastAsia="Play" w:hAnsi="Calibri" w:cs="Calibri"/>
                 <w:noProof/>
               </w:rPr>
@@ -1842,7 +1828,7 @@
                 <w:noProof/>
                 <w:webHidden/>
               </w:rPr>
-              <w:t>9</w:t>
+              <w:t>- 8 -</w:t>
             </w:r>
             <w:r>
               <w:rPr>
@@ -1855,7 +1841,7 @@
         </w:p>
         <w:p>
           <w:pPr>
-            <w:pStyle w:val="Sommario2"/>
+            <w:pStyle w:val="TOC2"/>
             <w:tabs>
               <w:tab w:val="right" w:leader="dot" w:pos="9628"/>
             </w:tabs>
@@ -1869,7 +1855,7 @@
           <w:hyperlink w:anchor="_Toc199688986" w:history="1">
             <w:r>
               <w:rPr>
-                <w:rStyle w:val="Collegamentoipertestuale"/>
+                <w:rStyle w:val="Hyperlink"/>
                 <w:rFonts w:ascii="Calibri" w:eastAsia="Play" w:hAnsi="Calibri" w:cs="Calibri"/>
                 <w:noProof/>
               </w:rPr>
@@ -1914,7 +1900,7 @@
                 <w:noProof/>
                 <w:webHidden/>
               </w:rPr>
-              <w:t>9</w:t>
+              <w:t>- 8 -</w:t>
             </w:r>
             <w:r>
               <w:rPr>
@@ -1927,7 +1913,7 @@
         </w:p>
         <w:p>
           <w:pPr>
-            <w:pStyle w:val="Sommario2"/>
+            <w:pStyle w:val="TOC2"/>
             <w:tabs>
               <w:tab w:val="right" w:leader="dot" w:pos="9628"/>
             </w:tabs>
@@ -1941,7 +1927,7 @@
           <w:hyperlink w:anchor="_Toc199688987" w:history="1">
             <w:r>
               <w:rPr>
-                <w:rStyle w:val="Collegamentoipertestuale"/>
+                <w:rStyle w:val="Hyperlink"/>
                 <w:rFonts w:ascii="Calibri" w:eastAsia="Play" w:hAnsi="Calibri" w:cs="Calibri"/>
                 <w:noProof/>
               </w:rPr>
@@ -1986,7 +1972,7 @@
                 <w:noProof/>
                 <w:webHidden/>
               </w:rPr>
-              <w:t>9</w:t>
+              <w:t>- 8 -</w:t>
             </w:r>
             <w:r>
               <w:rPr>
@@ -1999,7 +1985,7 @@
         </w:p>
         <w:p>
           <w:pPr>
-            <w:pStyle w:val="Sommario2"/>
+            <w:pStyle w:val="TOC2"/>
             <w:tabs>
               <w:tab w:val="right" w:leader="dot" w:pos="9628"/>
             </w:tabs>
@@ -2013,7 +1999,7 @@
           <w:hyperlink w:anchor="_Toc199688988" w:history="1">
             <w:r>
               <w:rPr>
-                <w:rStyle w:val="Collegamentoipertestuale"/>
+                <w:rStyle w:val="Hyperlink"/>
                 <w:rFonts w:ascii="Calibri" w:eastAsia="Play" w:hAnsi="Calibri" w:cs="Calibri"/>
                 <w:noProof/>
               </w:rPr>
@@ -2058,7 +2044,7 @@
                 <w:noProof/>
                 <w:webHidden/>
               </w:rPr>
-              <w:t>10</w:t>
+              <w:t>- 9 -</w:t>
             </w:r>
             <w:r>
               <w:rPr>
@@ -2071,7 +2057,7 @@
         </w:p>
         <w:p>
           <w:pPr>
-            <w:pStyle w:val="Sommario2"/>
+            <w:pStyle w:val="TOC2"/>
             <w:tabs>
               <w:tab w:val="right" w:leader="dot" w:pos="9628"/>
             </w:tabs>
@@ -2085,7 +2071,7 @@
           <w:hyperlink w:anchor="_Toc199688989" w:history="1">
             <w:r>
               <w:rPr>
-                <w:rStyle w:val="Collegamentoipertestuale"/>
+                <w:rStyle w:val="Hyperlink"/>
                 <w:rFonts w:ascii="Calibri" w:eastAsia="Play" w:hAnsi="Calibri" w:cs="Calibri"/>
                 <w:noProof/>
               </w:rPr>
@@ -2130,7 +2116,7 @@
                 <w:noProof/>
                 <w:webHidden/>
               </w:rPr>
-              <w:t>10</w:t>
+              <w:t>- 9 -</w:t>
             </w:r>
             <w:r>
               <w:rPr>
@@ -2143,7 +2129,7 @@
         </w:p>
         <w:p>
           <w:pPr>
-            <w:pStyle w:val="Sommario1"/>
+            <w:pStyle w:val="TOC1"/>
             <w:tabs>
               <w:tab w:val="right" w:leader="dot" w:pos="9628"/>
             </w:tabs>
@@ -2157,7 +2143,7 @@
           <w:hyperlink w:anchor="_Toc199688990" w:history="1">
             <w:r>
               <w:rPr>
-                <w:rStyle w:val="Collegamentoipertestuale"/>
+                <w:rStyle w:val="Hyperlink"/>
                 <w:rFonts w:ascii="Calibri" w:eastAsia="Play" w:hAnsi="Calibri" w:cs="Calibri"/>
                 <w:noProof/>
               </w:rPr>
@@ -2202,7 +2188,7 @@
                 <w:noProof/>
                 <w:webHidden/>
               </w:rPr>
-              <w:t>11</w:t>
+              <w:t>- 10 -</w:t>
             </w:r>
             <w:r>
               <w:rPr>
@@ -2215,7 +2201,7 @@
         </w:p>
         <w:p>
           <w:pPr>
-            <w:pStyle w:val="Sommario2"/>
+            <w:pStyle w:val="TOC2"/>
             <w:tabs>
               <w:tab w:val="left" w:pos="960"/>
               <w:tab w:val="right" w:leader="dot" w:pos="9628"/>
@@ -2230,7 +2216,7 @@
           <w:hyperlink w:anchor="_Toc199688991" w:history="1">
             <w:r>
               <w:rPr>
-                <w:rStyle w:val="Collegamentoipertestuale"/>
+                <w:rStyle w:val="Hyperlink"/>
                 <w:rFonts w:ascii="Calibri" w:hAnsi="Calibri" w:cs="Calibri"/>
                 <w:noProof/>
               </w:rPr>
@@ -2247,7 +2233,7 @@
             </w:r>
             <w:r>
               <w:rPr>
-                <w:rStyle w:val="Collegamentoipertestuale"/>
+                <w:rStyle w:val="Hyperlink"/>
                 <w:rFonts w:ascii="Calibri" w:hAnsi="Calibri" w:cs="Calibri"/>
                 <w:noProof/>
               </w:rPr>
@@ -2292,7 +2278,7 @@
                 <w:noProof/>
                 <w:webHidden/>
               </w:rPr>
-              <w:t>11</w:t>
+              <w:t>- 10 -</w:t>
             </w:r>
             <w:r>
               <w:rPr>
@@ -2305,7 +2291,7 @@
         </w:p>
         <w:p>
           <w:pPr>
-            <w:pStyle w:val="Sommario2"/>
+            <w:pStyle w:val="TOC2"/>
             <w:tabs>
               <w:tab w:val="left" w:pos="960"/>
               <w:tab w:val="right" w:leader="dot" w:pos="9628"/>
@@ -2320,7 +2306,7 @@
           <w:hyperlink w:anchor="_Toc199688992" w:history="1">
             <w:r>
               <w:rPr>
-                <w:rStyle w:val="Collegamentoipertestuale"/>
+                <w:rStyle w:val="Hyperlink"/>
                 <w:rFonts w:ascii="Calibri" w:eastAsia="Play" w:hAnsi="Calibri" w:cs="Calibri"/>
                 <w:noProof/>
               </w:rPr>
@@ -2337,7 +2323,7 @@
             </w:r>
             <w:r>
               <w:rPr>
-                <w:rStyle w:val="Collegamentoipertestuale"/>
+                <w:rStyle w:val="Hyperlink"/>
                 <w:rFonts w:ascii="Calibri" w:eastAsia="Play" w:hAnsi="Calibri" w:cs="Calibri"/>
                 <w:noProof/>
               </w:rPr>
@@ -2345,7 +2331,7 @@
             </w:r>
             <w:r>
               <w:rPr>
-                <w:rStyle w:val="Collegamentoipertestuale"/>
+                <w:rStyle w:val="Hyperlink"/>
                 <w:rFonts w:ascii="Calibri" w:hAnsi="Calibri" w:cs="Calibri"/>
                 <w:noProof/>
               </w:rPr>
@@ -2390,7 +2376,7 @@
                 <w:noProof/>
                 <w:webHidden/>
               </w:rPr>
-              <w:t>11</w:t>
+              <w:t>- 10 -</w:t>
             </w:r>
             <w:r>
               <w:rPr>
@@ -2403,7 +2389,7 @@
         </w:p>
         <w:p>
           <w:pPr>
-            <w:pStyle w:val="Sommario1"/>
+            <w:pStyle w:val="TOC1"/>
             <w:tabs>
               <w:tab w:val="right" w:leader="dot" w:pos="9628"/>
             </w:tabs>
@@ -2417,7 +2403,7 @@
           <w:hyperlink w:anchor="_Toc199688993" w:history="1">
             <w:r>
               <w:rPr>
-                <w:rStyle w:val="Collegamentoipertestuale"/>
+                <w:rStyle w:val="Hyperlink"/>
                 <w:rFonts w:eastAsia="Play"/>
                 <w:noProof/>
               </w:rPr>
@@ -2462,7 +2448,7 @@
                 <w:noProof/>
                 <w:webHidden/>
               </w:rPr>
-              <w:t>12</w:t>
+              <w:t>- 11 -</w:t>
             </w:r>
             <w:r>
               <w:rPr>
@@ -2492,7 +2478,7 @@
         </w:p>
       </w:sdtContent>
     </w:sdt>
-    <w:bookmarkStart w:id="1" w:name="_Toc199688966" w:displacedByCustomXml="prev"/>
+    <w:bookmarkStart w:id="0" w:name="_Toc199688966" w:displacedByCustomXml="prev"/>
     <w:p>
       <w:pPr>
         <w:sectPr>
@@ -2507,7 +2493,7 @@
     </w:p>
     <w:p>
       <w:pPr>
-        <w:pStyle w:val="Titolo1"/>
+        <w:pStyle w:val="Heading1"/>
         <w:spacing w:before="0"/>
         <w:rPr>
           <w:rFonts w:ascii="Calibri" w:eastAsia="Play" w:hAnsi="Calibri" w:cs="Calibri"/>
@@ -2520,26 +2506,26 @@
         <w:lastRenderedPageBreak/>
         <w:t>1. Introduction</w:t>
       </w:r>
+      <w:bookmarkEnd w:id="0"/>
+    </w:p>
+    <w:p>
+      <w:pPr>
+        <w:pStyle w:val="Heading2"/>
+        <w:rPr>
+          <w:rFonts w:ascii="Calibri" w:eastAsia="Play" w:hAnsi="Calibri" w:cs="Calibri"/>
+        </w:rPr>
+      </w:pPr>
+      <w:bookmarkStart w:id="1" w:name="_Toc199688967"/>
+      <w:r>
+        <w:rPr>
+          <w:rFonts w:ascii="Calibri" w:eastAsia="Play" w:hAnsi="Calibri" w:cs="Calibri"/>
+        </w:rPr>
+        <w:t>1.1 Overview</w:t>
+      </w:r>
       <w:bookmarkEnd w:id="1"/>
     </w:p>
     <w:p>
       <w:pPr>
-        <w:pStyle w:val="Titolo2"/>
-        <w:rPr>
-          <w:rFonts w:ascii="Calibri" w:eastAsia="Play" w:hAnsi="Calibri" w:cs="Calibri"/>
-        </w:rPr>
-      </w:pPr>
-      <w:bookmarkStart w:id="2" w:name="_Toc199688967"/>
-      <w:r>
-        <w:rPr>
-          <w:rFonts w:ascii="Calibri" w:eastAsia="Play" w:hAnsi="Calibri" w:cs="Calibri"/>
-        </w:rPr>
-        <w:t>1.1 Overview</w:t>
-      </w:r>
-      <w:bookmarkEnd w:id="2"/>
-    </w:p>
-    <w:p>
-      <w:pPr>
         <w:rPr>
           <w:rFonts w:ascii="Calibri" w:eastAsia="Play" w:hAnsi="Calibri" w:cs="Calibri"/>
           <w:sz w:val="22"/>
@@ -2569,60 +2555,24 @@
           <w:sz w:val="22"/>
           <w:szCs w:val="22"/>
         </w:rPr>
-        <w:t xml:space="preserve">This report presents a formal analysis of a Tower Defense Game using </w:t>
-      </w:r>
-      <w:proofErr w:type="spellStart"/>
-      <w:r>
-        <w:rPr>
-          <w:rFonts w:ascii="Calibri" w:eastAsia="Play" w:hAnsi="Calibri" w:cs="Calibri"/>
-          <w:sz w:val="22"/>
-          <w:szCs w:val="22"/>
-        </w:rPr>
-        <w:t>Uppaal</w:t>
-      </w:r>
-      <w:proofErr w:type="spellEnd"/>
-      <w:r>
-        <w:rPr>
-          <w:rFonts w:ascii="Calibri" w:eastAsia="Play" w:hAnsi="Calibri" w:cs="Calibri"/>
-          <w:sz w:val="22"/>
-          <w:szCs w:val="22"/>
-        </w:rPr>
-        <w:t>, a model checker for real-time systems based on networks of timed automata. The goal is to create a formal model of the game mechanics and verify key behavioral properties of the system under both deterministic (vanilla) and stochastic conditions. The analysis is conducted from the perspective of a Quality Assurance Engineer, aiming to verify that the game behaves correctly and consistently under various configurations.</w:t>
-      </w:r>
-    </w:p>
-    <w:p>
-      <w:pPr>
-        <w:rPr>
-          <w:rFonts w:ascii="Calibri" w:eastAsia="Play" w:hAnsi="Calibri" w:cs="Calibri"/>
-          <w:sz w:val="22"/>
-          <w:szCs w:val="22"/>
-        </w:rPr>
-      </w:pPr>
-      <w:r>
-        <w:rPr>
-          <w:rFonts w:ascii="Calibri" w:eastAsia="Play" w:hAnsi="Calibri" w:cs="Calibri"/>
-          <w:sz w:val="22"/>
-          <w:szCs w:val="22"/>
-        </w:rPr>
-        <w:t xml:space="preserve">Through formal modeling and verification, enemy movement, turret behavior, and different game outcomes are examined to ensure that the system satisfies the intended rules and constraints. The final objective is to assess whether specific turret configurations lead to a win or loss and to quantify system behavior under uncertainty using </w:t>
-      </w:r>
-      <w:proofErr w:type="spellStart"/>
-      <w:r>
-        <w:rPr>
-          <w:rFonts w:ascii="Calibri" w:eastAsia="Play" w:hAnsi="Calibri" w:cs="Calibri"/>
-          <w:sz w:val="22"/>
-          <w:szCs w:val="22"/>
-        </w:rPr>
-        <w:t>Uppaal</w:t>
-      </w:r>
-      <w:proofErr w:type="spellEnd"/>
-      <w:r>
-        <w:rPr>
-          <w:rFonts w:ascii="Calibri" w:eastAsia="Play" w:hAnsi="Calibri" w:cs="Calibri"/>
-          <w:sz w:val="22"/>
-          <w:szCs w:val="22"/>
-        </w:rPr>
-        <w:t>.</w:t>
+        <w:t>This report presents a formal analysis of a Tower Defense Game using Uppaal, a model checker for real-time systems based on networks of timed automata. The goal is to create a formal model of the game mechanics and verify key behavioral properties of the system under both deterministic (vanilla) and stochastic conditions. The analysis is conducted from the perspective of a Quality Assurance Engineer, aiming to verify that the game behaves correctly and consistently under various configurations.</w:t>
+      </w:r>
+    </w:p>
+    <w:p>
+      <w:pPr>
+        <w:rPr>
+          <w:rFonts w:ascii="Calibri" w:eastAsia="Play" w:hAnsi="Calibri" w:cs="Calibri"/>
+          <w:sz w:val="22"/>
+          <w:szCs w:val="22"/>
+        </w:rPr>
+      </w:pPr>
+      <w:r>
+        <w:rPr>
+          <w:rFonts w:ascii="Calibri" w:eastAsia="Play" w:hAnsi="Calibri" w:cs="Calibri"/>
+          <w:sz w:val="22"/>
+          <w:szCs w:val="22"/>
+        </w:rPr>
+        <w:t>Through formal modeling and verification, enemy movement, turret behavior, and different game outcomes are examined to ensure that the system satisfies the intended rules and constraints. The final objective is to assess whether specific turret configurations lead to a win or loss and to quantify system behavior under uncertainty using Uppaal.</w:t>
       </w:r>
     </w:p>
     <w:p>
@@ -2641,19 +2591,19 @@
     </w:p>
     <w:p>
       <w:pPr>
-        <w:pStyle w:val="Titolo2"/>
-        <w:rPr>
-          <w:rFonts w:ascii="Calibri" w:eastAsia="Play" w:hAnsi="Calibri" w:cs="Calibri"/>
-        </w:rPr>
-      </w:pPr>
-      <w:bookmarkStart w:id="3" w:name="_Toc199688968"/>
+        <w:pStyle w:val="Heading2"/>
+        <w:rPr>
+          <w:rFonts w:ascii="Calibri" w:eastAsia="Play" w:hAnsi="Calibri" w:cs="Calibri"/>
+        </w:rPr>
+      </w:pPr>
+      <w:bookmarkStart w:id="2" w:name="_Toc199688968"/>
       <w:r>
         <w:rPr>
           <w:rFonts w:ascii="Calibri" w:eastAsia="Play" w:hAnsi="Calibri" w:cs="Calibri"/>
         </w:rPr>
         <w:t>1.2 Game Description</w:t>
       </w:r>
-      <w:bookmarkEnd w:id="3"/>
+      <w:bookmarkEnd w:id="2"/>
     </w:p>
     <w:p>
       <w:pPr>
@@ -2749,7 +2699,7 @@
                         <w:txbxContent>
                           <w:p>
                             <w:pPr>
-                              <w:pStyle w:val="Didascalia"/>
+                              <w:pStyle w:val="Caption"/>
                               <w:jc w:val="center"/>
                               <w:rPr>
                                 <w:rFonts w:ascii="Calibri" w:hAnsi="Calibri" w:cs="Calibri"/>
@@ -2796,12 +2746,12 @@
                 <v:stroke joinstyle="miter"/>
                 <v:path gradientshapeok="t" o:connecttype="rect"/>
               </v:shapetype>
-              <v:shape id="Casella di testo 1" o:spid="_x0000_s1026" type="#_x0000_t202" style="position:absolute;margin-left:84.55pt;margin-top:189.9pt;width:312.65pt;height:.05pt;z-index:251661312;visibility:visible;mso-wrap-style:square;mso-wrap-distance-left:9pt;mso-wrap-distance-top:0;mso-wrap-distance-right:9pt;mso-wrap-distance-bottom:0;mso-position-horizontal:absolute;mso-position-horizontal-relative:text;mso-position-vertical:absolute;mso-position-vertical-relative:text;v-text-anchor:top" o:gfxdata="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" stroked="f">
+              <v:shape id="Casella di testo 1" o:spid="_x0000_s1026" type="#_x0000_t202" style="position:absolute;margin-left:84.55pt;margin-top:189.9pt;width:312.65pt;height:.05pt;z-index:251661312;visibility:visible;mso-wrap-style:square;mso-wrap-distance-left:9pt;mso-wrap-distance-top:0;mso-wrap-distance-right:9pt;mso-wrap-distance-bottom:0;mso-position-horizontal:absolute;mso-position-horizontal-relative:text;mso-position-vertical:absolute;mso-position-vertical-relative:text;v-text-anchor:top" o:gfxdata="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" stroked="f">
                 <v:textbox style="mso-fit-shape-to-text:t" inset="0,0,0,0">
                   <w:txbxContent>
                     <w:p>
                       <w:pPr>
-                        <w:pStyle w:val="Didascalia"/>
+                        <w:pStyle w:val="Caption"/>
                         <w:jc w:val="center"/>
                         <w:rPr>
                           <w:rFonts w:ascii="Calibri" w:hAnsi="Calibri" w:cs="Calibri"/>
@@ -2813,24 +2763,14 @@
                       <w:r>
                         <w:t xml:space="preserve">Figure </w:t>
                       </w:r>
-                      <w:r>
-                        <w:fldChar w:fldCharType="begin"/>
-                      </w:r>
-                      <w:r>
-                        <w:instrText xml:space="preserve"> SEQ Figure \* ARABIC </w:instrText>
-                      </w:r>
-                      <w:r>
-                        <w:fldChar w:fldCharType="separate"/>
-                      </w:r>
-                      <w:r>
-                        <w:rPr>
-                          <w:noProof/>
-                        </w:rPr>
-                        <w:t>1</w:t>
-                      </w:r>
-                      <w:r>
-                        <w:fldChar w:fldCharType="end"/>
-                      </w:r>
+                      <w:fldSimple w:instr=" SEQ Figure \* ARABIC ">
+                        <w:r>
+                          <w:rPr>
+                            <w:noProof/>
+                          </w:rPr>
+                          <w:t>1</w:t>
+                        </w:r>
+                      </w:fldSimple>
                       <w:r>
                         <w:rPr>
                           <w:noProof/>
@@ -3242,25 +3182,7 @@
           <w:sz w:val="22"/>
           <w:szCs w:val="22"/>
         </w:rPr>
-        <w:t xml:space="preserve">Enemies spawn at the starting cell (0, 0) and move one cell at a time after a delay equal to their speed. Upon reaching the Main Tower, an </w:t>
-      </w:r>
-      <w:proofErr w:type="gramStart"/>
-      <w:r>
-        <w:rPr>
-          <w:rFonts w:ascii="Calibri" w:eastAsia="Play" w:hAnsi="Calibri" w:cs="Calibri"/>
-          <w:sz w:val="22"/>
-          <w:szCs w:val="22"/>
-        </w:rPr>
-        <w:t>enemy attacks</w:t>
-      </w:r>
-      <w:proofErr w:type="gramEnd"/>
-      <w:r>
-        <w:rPr>
-          <w:rFonts w:ascii="Calibri" w:eastAsia="Play" w:hAnsi="Calibri" w:cs="Calibri"/>
-          <w:sz w:val="22"/>
-          <w:szCs w:val="22"/>
-        </w:rPr>
-        <w:t xml:space="preserve"> once and then leaves the map after a delay equal to its speed. Dead enemies or enemies who have left the map cannot be targeted by turrets.</w:t>
+        <w:t>Enemies spawn at the starting cell (0, 0) and move one cell at a time after a delay equal to their speed. Upon reaching the Main Tower, an enemy attacks once and then leaves the map after a delay equal to its speed. Dead enemies or enemies who have left the map cannot be targeted by turrets.</w:t>
       </w:r>
     </w:p>
     <w:p>
@@ -3456,7 +3378,7 @@
           <w:szCs w:val="40"/>
         </w:rPr>
       </w:pPr>
-      <w:bookmarkStart w:id="4" w:name="_Toc199688969"/>
+      <w:bookmarkStart w:id="3" w:name="_Toc199688969"/>
       <w:r>
         <w:rPr>
           <w:rFonts w:ascii="Calibri" w:eastAsia="Play" w:hAnsi="Calibri" w:cs="Calibri"/>
@@ -3466,7 +3388,7 @@
     </w:p>
     <w:p>
       <w:pPr>
-        <w:pStyle w:val="Titolo1"/>
+        <w:pStyle w:val="Heading1"/>
         <w:rPr>
           <w:rFonts w:ascii="Calibri" w:eastAsia="Play" w:hAnsi="Calibri" w:cs="Calibri"/>
           <w:sz w:val="30"/>
@@ -3480,7 +3402,7 @@
         <w:lastRenderedPageBreak/>
         <w:t>2. Game Modelling</w:t>
       </w:r>
-      <w:bookmarkEnd w:id="4"/>
+      <w:bookmarkEnd w:id="3"/>
     </w:p>
     <w:p>
       <w:pPr>
@@ -3506,42 +3428,8 @@
           <w:sz w:val="22"/>
           <w:szCs w:val="22"/>
         </w:rPr>
-        <w:t xml:space="preserve">Controller, </w:t>
-      </w:r>
-      <w:proofErr w:type="spellStart"/>
-      <w:r>
-        <w:rPr>
-          <w:rFonts w:ascii="Calibri" w:eastAsia="Play" w:hAnsi="Calibri" w:cs="Calibri"/>
-          <w:b/>
-          <w:i/>
-          <w:sz w:val="22"/>
-          <w:szCs w:val="22"/>
-        </w:rPr>
-        <w:t>EnemyProcess</w:t>
-      </w:r>
-      <w:proofErr w:type="spellEnd"/>
-      <w:r>
-        <w:rPr>
-          <w:rFonts w:ascii="Calibri" w:eastAsia="Play" w:hAnsi="Calibri" w:cs="Calibri"/>
-          <w:b/>
-          <w:i/>
-          <w:sz w:val="22"/>
-          <w:szCs w:val="22"/>
-        </w:rPr>
-        <w:t xml:space="preserve">, and </w:t>
-      </w:r>
-      <w:proofErr w:type="spellStart"/>
-      <w:r>
-        <w:rPr>
-          <w:rFonts w:ascii="Calibri" w:eastAsia="Play" w:hAnsi="Calibri" w:cs="Calibri"/>
-          <w:b/>
-          <w:i/>
-          <w:sz w:val="22"/>
-          <w:szCs w:val="22"/>
-        </w:rPr>
-        <w:t>TurretProcess</w:t>
-      </w:r>
-      <w:proofErr w:type="spellEnd"/>
+        <w:t>Controller, EnemyProcess, and TurretProcess</w:t>
+      </w:r>
       <w:r>
         <w:rPr>
           <w:rFonts w:ascii="Calibri" w:eastAsia="Play" w:hAnsi="Calibri" w:cs="Calibri"/>
@@ -3553,21 +3441,21 @@
     </w:p>
     <w:p>
       <w:pPr>
-        <w:pStyle w:val="Titolo2"/>
+        <w:pStyle w:val="Heading2"/>
         <w:rPr>
           <w:rFonts w:ascii="Calibri" w:hAnsi="Calibri" w:cs="Calibri"/>
           <w:sz w:val="22"/>
           <w:szCs w:val="22"/>
         </w:rPr>
       </w:pPr>
-      <w:bookmarkStart w:id="5" w:name="_Toc199688970"/>
+      <w:bookmarkStart w:id="4" w:name="_Toc199688970"/>
       <w:r>
         <w:rPr>
           <w:rFonts w:ascii="Calibri" w:eastAsia="Play" w:hAnsi="Calibri" w:cs="Calibri"/>
         </w:rPr>
         <w:t>2.1 Map and Path Structure</w:t>
       </w:r>
-      <w:bookmarkEnd w:id="5"/>
+      <w:bookmarkEnd w:id="4"/>
     </w:p>
     <w:p>
       <w:pPr>
@@ -3600,24 +3488,24 @@
     </w:p>
     <w:p>
       <w:pPr>
-        <w:pStyle w:val="Titolo2"/>
-        <w:rPr>
-          <w:sz w:val="22"/>
-          <w:szCs w:val="22"/>
-        </w:rPr>
-      </w:pPr>
-      <w:bookmarkStart w:id="6" w:name="_Toc199688971"/>
+        <w:pStyle w:val="Heading2"/>
+        <w:rPr>
+          <w:sz w:val="22"/>
+          <w:szCs w:val="22"/>
+        </w:rPr>
+      </w:pPr>
+      <w:bookmarkStart w:id="5" w:name="_Toc199688971"/>
       <w:r>
         <w:rPr>
           <w:rFonts w:eastAsia="Play"/>
         </w:rPr>
         <w:t>2.2 Templates Overview</w:t>
       </w:r>
-      <w:bookmarkEnd w:id="6"/>
-    </w:p>
-    <w:p>
-      <w:pPr>
-        <w:pStyle w:val="Titolo3"/>
+      <w:bookmarkEnd w:id="5"/>
+    </w:p>
+    <w:p>
+      <w:pPr>
+        <w:pStyle w:val="Heading3"/>
         <w:rPr>
           <w:rFonts w:ascii="Calibri" w:hAnsi="Calibri" w:cs="Calibri"/>
           <w:i/>
@@ -3625,14 +3513,14 @@
           <w:szCs w:val="22"/>
         </w:rPr>
       </w:pPr>
-      <w:bookmarkStart w:id="7" w:name="_Toc199688972"/>
+      <w:bookmarkStart w:id="6" w:name="_Toc199688972"/>
       <w:r>
         <w:rPr>
           <w:rFonts w:ascii="Calibri" w:eastAsia="Play" w:hAnsi="Calibri" w:cs="Calibri"/>
         </w:rPr>
         <w:t>2.2.1 Controller Template</w:t>
       </w:r>
-      <w:bookmarkEnd w:id="7"/>
+      <w:bookmarkEnd w:id="6"/>
     </w:p>
     <w:p>
       <w:pPr>
@@ -3670,7 +3558,7 @@
     </w:p>
     <w:p>
       <w:pPr>
-        <w:pStyle w:val="Titolo3"/>
+        <w:pStyle w:val="Heading3"/>
         <w:rPr>
           <w:rFonts w:ascii="Calibri" w:hAnsi="Calibri" w:cs="Calibri"/>
           <w:i/>
@@ -3678,14 +3566,14 @@
           <w:szCs w:val="22"/>
         </w:rPr>
       </w:pPr>
-      <w:bookmarkStart w:id="8" w:name="_Toc199688973"/>
+      <w:bookmarkStart w:id="7" w:name="_Toc199688973"/>
       <w:r>
         <w:rPr>
           <w:rFonts w:ascii="Calibri" w:eastAsia="Play" w:hAnsi="Calibri" w:cs="Calibri"/>
         </w:rPr>
         <w:t>2.2.2 Enemy Template</w:t>
       </w:r>
-      <w:bookmarkEnd w:id="8"/>
+      <w:bookmarkEnd w:id="7"/>
     </w:p>
     <w:p>
       <w:pPr>
@@ -3703,7 +3591,6 @@
           <w:tag w:val="goog_rdk_2"/>
           <w:id w:val="-145740078"/>
         </w:sdtPr>
-        <w:sdtEndPr/>
         <w:sdtContent/>
       </w:sdt>
       <w:r>
@@ -3718,117 +3605,53 @@
           <w:sz w:val="22"/>
           <w:szCs w:val="22"/>
         </w:rPr>
-        <w:t xml:space="preserve">The </w:t>
-      </w:r>
-      <w:proofErr w:type="spellStart"/>
-      <w:r>
-        <w:rPr>
-          <w:rFonts w:ascii="Calibri" w:eastAsia="Play" w:hAnsi="Calibri" w:cs="Calibri"/>
-          <w:sz w:val="22"/>
-          <w:szCs w:val="22"/>
-        </w:rPr>
-        <w:t>EnemyTemplate</w:t>
-      </w:r>
-      <w:proofErr w:type="spellEnd"/>
-      <w:r>
-        <w:rPr>
-          <w:rFonts w:ascii="Calibri" w:eastAsia="Play" w:hAnsi="Calibri" w:cs="Calibri"/>
-          <w:sz w:val="22"/>
-          <w:szCs w:val="22"/>
-        </w:rPr>
-        <w:t xml:space="preserve"> defines the dynamic behavior of each enemy in the game. Enemies spawn at the initial position (0,0) and follow a segmented path composed of predefined coordinates. Their movement is controlled by a timer, and their trajectory can branch at specified points using binary decisions, allowing for path variation. Each enemy maintains its own state, including attributes such as type, current position, health, and attack capabilities.</w:t>
-      </w:r>
-    </w:p>
-    <w:p>
-      <w:pPr>
-        <w:rPr>
-          <w:rFonts w:ascii="Calibri" w:eastAsia="Play" w:hAnsi="Calibri" w:cs="Calibri"/>
-          <w:sz w:val="22"/>
-          <w:szCs w:val="22"/>
-        </w:rPr>
-      </w:pPr>
-      <w:r>
-        <w:rPr>
-          <w:rFonts w:ascii="Calibri" w:eastAsia="Play" w:hAnsi="Calibri" w:cs="Calibri"/>
-          <w:sz w:val="22"/>
-          <w:szCs w:val="22"/>
-        </w:rPr>
-        <w:t xml:space="preserve">To optimize query execution time and ensure that verification queries terminate, enemy behavior is modeled deterministically where possible, and path choices are constrained to binary logic. While progressing along their path, enemies regularly scan for nearby turrets using the </w:t>
-      </w:r>
-      <w:proofErr w:type="spellStart"/>
-      <w:proofErr w:type="gramStart"/>
-      <w:r>
-        <w:rPr>
-          <w:rFonts w:ascii="Calibri" w:eastAsia="Play" w:hAnsi="Calibri" w:cs="Calibri"/>
-          <w:sz w:val="22"/>
-          <w:szCs w:val="22"/>
-        </w:rPr>
-        <w:t>findTurretsToAwaken</w:t>
-      </w:r>
-      <w:proofErr w:type="spellEnd"/>
-      <w:r>
-        <w:rPr>
-          <w:rFonts w:ascii="Calibri" w:eastAsia="Play" w:hAnsi="Calibri" w:cs="Calibri"/>
-          <w:sz w:val="22"/>
-          <w:szCs w:val="22"/>
-        </w:rPr>
-        <w:t>(</w:t>
-      </w:r>
-      <w:proofErr w:type="gramEnd"/>
-      <w:r>
-        <w:rPr>
-          <w:rFonts w:ascii="Calibri" w:eastAsia="Play" w:hAnsi="Calibri" w:cs="Calibri"/>
-          <w:sz w:val="22"/>
-          <w:szCs w:val="22"/>
-        </w:rPr>
-        <w:t>) function and send signals only to turrets capable of targeting them. This selective signaling reduces unnecessary synchronization and contributes to faster query resolution.</w:t>
-      </w:r>
-    </w:p>
-    <w:p>
-      <w:pPr>
-        <w:rPr>
-          <w:rFonts w:ascii="Calibri" w:eastAsia="Play" w:hAnsi="Calibri" w:cs="Calibri"/>
-          <w:sz w:val="22"/>
-          <w:szCs w:val="22"/>
-        </w:rPr>
-      </w:pPr>
-      <w:r>
-        <w:rPr>
-          <w:rFonts w:ascii="Calibri" w:eastAsia="Play" w:hAnsi="Calibri" w:cs="Calibri"/>
-          <w:sz w:val="22"/>
-          <w:szCs w:val="22"/>
-        </w:rPr>
-        <w:t xml:space="preserve">When an enemy reaches the endpoint at coordinates (15,4), it attacks the Main Tower via the </w:t>
-      </w:r>
-      <w:proofErr w:type="gramStart"/>
-      <w:r>
-        <w:rPr>
-          <w:rFonts w:ascii="Calibri" w:eastAsia="Play" w:hAnsi="Calibri" w:cs="Calibri"/>
-          <w:sz w:val="22"/>
-          <w:szCs w:val="22"/>
-        </w:rPr>
-        <w:t>attack(</w:t>
-      </w:r>
-      <w:proofErr w:type="gramEnd"/>
-      <w:r>
-        <w:rPr>
-          <w:rFonts w:ascii="Calibri" w:eastAsia="Play" w:hAnsi="Calibri" w:cs="Calibri"/>
-          <w:sz w:val="22"/>
-          <w:szCs w:val="22"/>
-        </w:rPr>
-        <w:t>) method and then deactivates itself. Channels are used to manage enemy spawning and turret awakening, ensuring efficient and concurrent coordination throughout the simulation. This design minimizes nondeterminism and supports UPPAAL in completing queries within a reasonable time frame.</w:t>
-      </w:r>
-    </w:p>
-    <w:p>
-      <w:pPr>
-        <w:pStyle w:val="Titolo3"/>
+        <w:t>The EnemyTemplate defines the dynamic behavior of each enemy in the game. Enemies spawn at the initial position (0,0) and follow a segmented path composed of predefined coordinates. Their movement is controlled by a timer, and their trajectory can branch at specified points using binary decisions, allowing for path variation. Each enemy maintains its own state, including attributes such as type, current position, health, and attack capabilities.</w:t>
+      </w:r>
+    </w:p>
+    <w:p>
+      <w:pPr>
+        <w:rPr>
+          <w:rFonts w:ascii="Calibri" w:eastAsia="Play" w:hAnsi="Calibri" w:cs="Calibri"/>
+          <w:sz w:val="22"/>
+          <w:szCs w:val="22"/>
+        </w:rPr>
+      </w:pPr>
+      <w:r>
+        <w:rPr>
+          <w:rFonts w:ascii="Calibri" w:eastAsia="Play" w:hAnsi="Calibri" w:cs="Calibri"/>
+          <w:sz w:val="22"/>
+          <w:szCs w:val="22"/>
+        </w:rPr>
+        <w:t>To optimize query execution time and ensure that verification queries terminate, enemy behavior is modeled deterministically where possible, and path choices are constrained to binary logic. While progressing along their path, enemies regularly scan for nearby turrets using the findTurretsToAwaken() function and send signals only to turrets capable of targeting them. This selective signaling reduces unnecessary synchronization and contributes to faster query resolution.</w:t>
+      </w:r>
+    </w:p>
+    <w:p>
+      <w:pPr>
+        <w:rPr>
+          <w:rFonts w:ascii="Calibri" w:eastAsia="Play" w:hAnsi="Calibri" w:cs="Calibri"/>
+          <w:sz w:val="22"/>
+          <w:szCs w:val="22"/>
+        </w:rPr>
+      </w:pPr>
+      <w:r>
+        <w:rPr>
+          <w:rFonts w:ascii="Calibri" w:eastAsia="Play" w:hAnsi="Calibri" w:cs="Calibri"/>
+          <w:sz w:val="22"/>
+          <w:szCs w:val="22"/>
+        </w:rPr>
+        <w:t>When an enemy reaches the endpoint at coordinates (15,4), it attacks the Main Tower via the attack() method and then deactivates itself. Channels are used to manage enemy spawning and turret awakening, ensuring efficient and concurrent coordination throughout the simulation. This design minimizes nondeterminism and supports UPPAAL in completing queries within a reasonable time frame.</w:t>
+      </w:r>
+    </w:p>
+    <w:p>
+      <w:pPr>
+        <w:pStyle w:val="Heading3"/>
         <w:rPr>
           <w:i/>
           <w:sz w:val="22"/>
           <w:szCs w:val="22"/>
         </w:rPr>
       </w:pPr>
-      <w:bookmarkStart w:id="9" w:name="_Toc199688974"/>
+      <w:bookmarkStart w:id="8" w:name="_Toc199688974"/>
       <w:r>
         <w:rPr>
           <w:rFonts w:eastAsia="Play"/>
@@ -3836,7 +3659,7 @@
         <w:lastRenderedPageBreak/>
         <w:t>2.2.3 Turret Template</w:t>
       </w:r>
-      <w:bookmarkEnd w:id="9"/>
+      <w:bookmarkEnd w:id="8"/>
     </w:p>
     <w:p>
       <w:pPr>
@@ -3853,209 +3676,7 @@
           <w:sz w:val="22"/>
           <w:szCs w:val="22"/>
         </w:rPr>
-        <w:t xml:space="preserve">The </w:t>
-      </w:r>
-      <w:proofErr w:type="spellStart"/>
-      <w:r>
-        <w:rPr>
-          <w:rFonts w:ascii="Calibri" w:eastAsia="Play" w:hAnsi="Calibri" w:cs="Calibri"/>
-          <w:sz w:val="22"/>
-          <w:szCs w:val="22"/>
-        </w:rPr>
-        <w:t>TurretTemplate</w:t>
-      </w:r>
-      <w:proofErr w:type="spellEnd"/>
-      <w:r>
-        <w:rPr>
-          <w:rFonts w:ascii="Calibri" w:eastAsia="Play" w:hAnsi="Calibri" w:cs="Calibri"/>
-          <w:sz w:val="22"/>
-          <w:szCs w:val="22"/>
-        </w:rPr>
-        <w:t xml:space="preserve"> governs how individual turrets respond to nearby enemies and manage their firing cycle. After being placed via </w:t>
-      </w:r>
-      <w:proofErr w:type="spellStart"/>
-      <w:proofErr w:type="gramStart"/>
-      <w:r>
-        <w:rPr>
-          <w:rFonts w:ascii="Calibri" w:eastAsia="Play" w:hAnsi="Calibri" w:cs="Calibri"/>
-          <w:sz w:val="22"/>
-          <w:szCs w:val="22"/>
-        </w:rPr>
-        <w:t>turretPlacing</w:t>
-      </w:r>
-      <w:proofErr w:type="spellEnd"/>
-      <w:r>
-        <w:rPr>
-          <w:rFonts w:ascii="Calibri" w:eastAsia="Play" w:hAnsi="Calibri" w:cs="Calibri"/>
-          <w:sz w:val="22"/>
-          <w:szCs w:val="22"/>
-        </w:rPr>
-        <w:t>[</w:t>
-      </w:r>
-      <w:proofErr w:type="spellStart"/>
-      <w:proofErr w:type="gramEnd"/>
-      <w:r>
-        <w:rPr>
-          <w:rFonts w:ascii="Calibri" w:eastAsia="Play" w:hAnsi="Calibri" w:cs="Calibri"/>
-          <w:sz w:val="22"/>
-          <w:szCs w:val="22"/>
-        </w:rPr>
-        <w:t>i</w:t>
-      </w:r>
-      <w:proofErr w:type="spellEnd"/>
-      <w:r>
-        <w:rPr>
-          <w:rFonts w:ascii="Calibri" w:eastAsia="Play" w:hAnsi="Calibri" w:cs="Calibri"/>
-          <w:sz w:val="22"/>
-          <w:szCs w:val="22"/>
-        </w:rPr>
-        <w:t xml:space="preserve">]?, a turret initializes and transitions to the Ready state. In this state, the turret does not continuously check for enemies; instead, it passively waits for a </w:t>
-      </w:r>
-      <w:proofErr w:type="spellStart"/>
-      <w:r>
-        <w:rPr>
-          <w:rFonts w:ascii="Calibri" w:eastAsia="Play" w:hAnsi="Calibri" w:cs="Calibri"/>
-          <w:sz w:val="22"/>
-          <w:szCs w:val="22"/>
-        </w:rPr>
-        <w:t>turretAwakening</w:t>
-      </w:r>
-      <w:proofErr w:type="spellEnd"/>
-      <w:r>
-        <w:rPr>
-          <w:rFonts w:ascii="Calibri" w:eastAsia="Play" w:hAnsi="Calibri" w:cs="Calibri"/>
-          <w:sz w:val="22"/>
-          <w:szCs w:val="22"/>
-        </w:rPr>
-        <w:t>[</w:t>
-      </w:r>
-      <w:proofErr w:type="spellStart"/>
-      <w:r>
-        <w:rPr>
-          <w:rFonts w:ascii="Calibri" w:eastAsia="Play" w:hAnsi="Calibri" w:cs="Calibri"/>
-          <w:sz w:val="22"/>
-          <w:szCs w:val="22"/>
-        </w:rPr>
-        <w:t>i</w:t>
-      </w:r>
-      <w:proofErr w:type="spellEnd"/>
-      <w:r>
-        <w:rPr>
-          <w:rFonts w:ascii="Calibri" w:eastAsia="Play" w:hAnsi="Calibri" w:cs="Calibri"/>
-          <w:sz w:val="22"/>
-          <w:szCs w:val="22"/>
-        </w:rPr>
-        <w:t xml:space="preserve">]? signal. This signal indicates that a nearby enemy may be within range, allowing the turret to invoke </w:t>
-      </w:r>
-      <w:proofErr w:type="spellStart"/>
-      <w:proofErr w:type="gramStart"/>
-      <w:r>
-        <w:rPr>
-          <w:rFonts w:ascii="Calibri" w:eastAsia="Play" w:hAnsi="Calibri" w:cs="Calibri"/>
-          <w:sz w:val="22"/>
-          <w:szCs w:val="22"/>
-        </w:rPr>
-        <w:t>checkEnemy</w:t>
-      </w:r>
-      <w:proofErr w:type="spellEnd"/>
-      <w:r>
-        <w:rPr>
-          <w:rFonts w:ascii="Calibri" w:eastAsia="Play" w:hAnsi="Calibri" w:cs="Calibri"/>
-          <w:sz w:val="22"/>
-          <w:szCs w:val="22"/>
-        </w:rPr>
-        <w:t>(</w:t>
-      </w:r>
-      <w:proofErr w:type="gramEnd"/>
-      <w:r>
-        <w:rPr>
-          <w:rFonts w:ascii="Calibri" w:eastAsia="Play" w:hAnsi="Calibri" w:cs="Calibri"/>
-          <w:sz w:val="22"/>
-          <w:szCs w:val="22"/>
-        </w:rPr>
-        <w:t xml:space="preserve">) only when necessary. If a valid target is detected, the turret fires using </w:t>
-      </w:r>
-      <w:proofErr w:type="gramStart"/>
-      <w:r>
-        <w:rPr>
-          <w:rFonts w:ascii="Calibri" w:eastAsia="Play" w:hAnsi="Calibri" w:cs="Calibri"/>
-          <w:sz w:val="22"/>
-          <w:szCs w:val="22"/>
-        </w:rPr>
-        <w:t>shoot(</w:t>
-      </w:r>
-      <w:proofErr w:type="gramEnd"/>
-      <w:r>
-        <w:rPr>
-          <w:rFonts w:ascii="Calibri" w:eastAsia="Play" w:hAnsi="Calibri" w:cs="Calibri"/>
-          <w:sz w:val="22"/>
-          <w:szCs w:val="22"/>
-        </w:rPr>
-        <w:t xml:space="preserve">int </w:t>
-      </w:r>
-      <w:proofErr w:type="spellStart"/>
-      <w:r>
-        <w:rPr>
-          <w:rFonts w:ascii="Calibri" w:eastAsia="Play" w:hAnsi="Calibri" w:cs="Calibri"/>
-          <w:sz w:val="22"/>
-          <w:szCs w:val="22"/>
-        </w:rPr>
-        <w:t>enemyId</w:t>
-      </w:r>
-      <w:proofErr w:type="spellEnd"/>
-      <w:r>
-        <w:rPr>
-          <w:rFonts w:ascii="Calibri" w:eastAsia="Play" w:hAnsi="Calibri" w:cs="Calibri"/>
-          <w:sz w:val="22"/>
-          <w:szCs w:val="22"/>
-        </w:rPr>
-        <w:t xml:space="preserve">) and transitions into the Reload state. This state is timed using </w:t>
-      </w:r>
-      <w:proofErr w:type="spellStart"/>
-      <w:r>
-        <w:rPr>
-          <w:rFonts w:ascii="Calibri" w:eastAsia="Play" w:hAnsi="Calibri" w:cs="Calibri"/>
-          <w:sz w:val="22"/>
-          <w:szCs w:val="22"/>
-        </w:rPr>
-        <w:t>fireTimer</w:t>
-      </w:r>
-      <w:proofErr w:type="spellEnd"/>
-      <w:r>
-        <w:rPr>
-          <w:rFonts w:ascii="Calibri" w:eastAsia="Play" w:hAnsi="Calibri" w:cs="Calibri"/>
-          <w:sz w:val="22"/>
-          <w:szCs w:val="22"/>
-        </w:rPr>
-        <w:t xml:space="preserve"> until the defined </w:t>
-      </w:r>
-      <w:proofErr w:type="spellStart"/>
-      <w:proofErr w:type="gramStart"/>
-      <w:r>
-        <w:rPr>
-          <w:rFonts w:ascii="Calibri" w:eastAsia="Play" w:hAnsi="Calibri" w:cs="Calibri"/>
-          <w:sz w:val="22"/>
-          <w:szCs w:val="22"/>
-        </w:rPr>
-        <w:t>fireSpeed</w:t>
-      </w:r>
-      <w:proofErr w:type="spellEnd"/>
-      <w:r>
-        <w:rPr>
-          <w:rFonts w:ascii="Calibri" w:eastAsia="Play" w:hAnsi="Calibri" w:cs="Calibri"/>
-          <w:sz w:val="22"/>
-          <w:szCs w:val="22"/>
-        </w:rPr>
-        <w:t>(</w:t>
-      </w:r>
-      <w:proofErr w:type="gramEnd"/>
-      <w:r>
-        <w:rPr>
-          <w:rFonts w:ascii="Calibri" w:eastAsia="Play" w:hAnsi="Calibri" w:cs="Calibri"/>
-          <w:sz w:val="22"/>
-          <w:szCs w:val="22"/>
-        </w:rPr>
-        <w:t>) is reached, after which the turret returns to Ready.</w:t>
+        <w:t>The TurretTemplate governs how individual turrets respond to nearby enemies and manage their firing cycle. After being placed via turretPlacing[i]?, a turret initializes and transitions to the Ready state. In this state, the turret does not continuously check for enemies; instead, it passively waits for a turretAwakening[i]? signal. This signal indicates that a nearby enemy may be within range, allowing the turret to invoke checkEnemy() only when necessary. If a valid target is detected, the turret fires using shoot(int enemyId) and transitions into the Reload state. This state is timed using fireTimer until the defined fireSpeed() is reached, after which the turret returns to Ready.</w:t>
       </w:r>
     </w:p>
     <w:p>
@@ -4092,19 +3713,19 @@
     </w:p>
     <w:p>
       <w:pPr>
-        <w:pStyle w:val="Titolo2"/>
-        <w:rPr>
-          <w:rFonts w:ascii="Calibri" w:eastAsia="Play" w:hAnsi="Calibri" w:cs="Calibri"/>
-        </w:rPr>
-      </w:pPr>
-      <w:bookmarkStart w:id="10" w:name="_Toc199688975"/>
+        <w:pStyle w:val="Heading2"/>
+        <w:rPr>
+          <w:rFonts w:ascii="Calibri" w:eastAsia="Play" w:hAnsi="Calibri" w:cs="Calibri"/>
+        </w:rPr>
+      </w:pPr>
+      <w:bookmarkStart w:id="9" w:name="_Toc199688975"/>
       <w:r>
         <w:rPr>
           <w:rFonts w:ascii="Calibri" w:eastAsia="Play" w:hAnsi="Calibri" w:cs="Calibri"/>
         </w:rPr>
         <w:t>2.3 Game Parameters</w:t>
       </w:r>
-      <w:bookmarkEnd w:id="10"/>
+      <w:bookmarkEnd w:id="9"/>
     </w:p>
     <w:p>
       <w:pPr>
@@ -4186,7 +3807,7 @@
                         <w:txbxContent>
                           <w:p>
                             <w:pPr>
-                              <w:pStyle w:val="Didascalia"/>
+                              <w:pStyle w:val="Caption"/>
                               <w:jc w:val="center"/>
                               <w:rPr>
                                 <w:rFonts w:ascii="Calibri" w:hAnsi="Calibri" w:cs="Calibri"/>
@@ -4226,12 +3847,12 @@
           </mc:Choice>
           <mc:Fallback>
             <w:pict>
-              <v:shape w14:anchorId="0D51F876" id="Casella di testo 7" o:spid="_x0000_s1027" type="#_x0000_t202" style="position:absolute;margin-left:143.85pt;margin-top:292.25pt;width:170.8pt;height:.05pt;z-index:251663360;visibility:visible;mso-wrap-style:square;mso-wrap-distance-left:9pt;mso-wrap-distance-top:0;mso-wrap-distance-right:9pt;mso-wrap-distance-bottom:0;mso-position-horizontal:absolute;mso-position-horizontal-relative:text;mso-position-vertical:absolute;mso-position-vertical-relative:text;v-text-anchor:top" o:gfxdata="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" stroked="f">
+              <v:shape w14:anchorId="0D51F876" id="Casella di testo 7" o:spid="_x0000_s1027" type="#_x0000_t202" style="position:absolute;margin-left:143.85pt;margin-top:292.25pt;width:170.8pt;height:.05pt;z-index:251663360;visibility:visible;mso-wrap-style:square;mso-wrap-distance-left:9pt;mso-wrap-distance-top:0;mso-wrap-distance-right:9pt;mso-wrap-distance-bottom:0;mso-position-horizontal:absolute;mso-position-horizontal-relative:text;mso-position-vertical:absolute;mso-position-vertical-relative:text;v-text-anchor:top" o:gfxdata="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" stroked="f">
                 <v:textbox style="mso-fit-shape-to-text:t" inset="0,0,0,0">
                   <w:txbxContent>
                     <w:p>
                       <w:pPr>
-                        <w:pStyle w:val="Didascalia"/>
+                        <w:pStyle w:val="Caption"/>
                         <w:jc w:val="center"/>
                         <w:rPr>
                           <w:rFonts w:ascii="Calibri" w:hAnsi="Calibri" w:cs="Calibri"/>
@@ -4243,24 +3864,14 @@
                       <w:r>
                         <w:t xml:space="preserve">Figure </w:t>
                       </w:r>
-                      <w:r>
-                        <w:fldChar w:fldCharType="begin"/>
-                      </w:r>
-                      <w:r>
-                        <w:instrText xml:space="preserve"> SEQ Figure \* ARABIC </w:instrText>
-                      </w:r>
-                      <w:r>
-                        <w:fldChar w:fldCharType="separate"/>
-                      </w:r>
-                      <w:r>
-                        <w:rPr>
-                          <w:noProof/>
-                        </w:rPr>
-                        <w:t>2</w:t>
-                      </w:r>
-                      <w:r>
-                        <w:fldChar w:fldCharType="end"/>
-                      </w:r>
+                      <w:fldSimple w:instr=" SEQ Figure \* ARABIC ">
+                        <w:r>
+                          <w:rPr>
+                            <w:noProof/>
+                          </w:rPr>
+                          <w:t>2</w:t>
+                        </w:r>
+                      </w:fldSimple>
                       <w:r>
                         <w:t>.1: Game Parameters</w:t>
                       </w:r>
@@ -4455,14 +4066,14 @@
     </w:p>
     <w:p>
       <w:pPr>
-        <w:pStyle w:val="Titolo2"/>
+        <w:pStyle w:val="Heading2"/>
         <w:rPr>
           <w:rFonts w:ascii="Calibri" w:hAnsi="Calibri" w:cs="Calibri"/>
           <w:sz w:val="22"/>
           <w:szCs w:val="22"/>
         </w:rPr>
       </w:pPr>
-      <w:bookmarkStart w:id="11" w:name="_Toc199688976"/>
+      <w:bookmarkStart w:id="10" w:name="_Toc199688976"/>
       <w:r>
         <w:rPr>
           <w:rFonts w:ascii="Calibri" w:eastAsia="Play" w:hAnsi="Calibri" w:cs="Calibri"/>
@@ -4470,25 +4081,25 @@
         <w:lastRenderedPageBreak/>
         <w:t>2.4 Game Configurations</w:t>
       </w:r>
+      <w:bookmarkEnd w:id="10"/>
+    </w:p>
+    <w:p>
+      <w:pPr>
+        <w:pStyle w:val="Heading3"/>
+        <w:rPr>
+          <w:rFonts w:ascii="Calibri" w:hAnsi="Calibri" w:cs="Calibri"/>
+          <w:sz w:val="22"/>
+          <w:szCs w:val="22"/>
+        </w:rPr>
+      </w:pPr>
+      <w:bookmarkStart w:id="11" w:name="_Toc199688977"/>
+      <w:r>
+        <w:rPr>
+          <w:rFonts w:ascii="Calibri" w:eastAsia="Play" w:hAnsi="Calibri" w:cs="Calibri"/>
+        </w:rPr>
+        <w:t>2.4.1 Configuration 1 - Default (Winning)</w:t>
+      </w:r>
       <w:bookmarkEnd w:id="11"/>
-    </w:p>
-    <w:p>
-      <w:pPr>
-        <w:pStyle w:val="Titolo3"/>
-        <w:rPr>
-          <w:rFonts w:ascii="Calibri" w:hAnsi="Calibri" w:cs="Calibri"/>
-          <w:sz w:val="22"/>
-          <w:szCs w:val="22"/>
-        </w:rPr>
-      </w:pPr>
-      <w:bookmarkStart w:id="12" w:name="_Toc199688977"/>
-      <w:r>
-        <w:rPr>
-          <w:rFonts w:ascii="Calibri" w:eastAsia="Play" w:hAnsi="Calibri" w:cs="Calibri"/>
-        </w:rPr>
-        <w:t>2.4.1 Configuration 1 - Default (Winning)</w:t>
-      </w:r>
-      <w:bookmarkEnd w:id="12"/>
     </w:p>
     <w:p>
       <w:pPr>
@@ -4612,19 +4223,19 @@
     </w:p>
     <w:p>
       <w:pPr>
-        <w:pStyle w:val="Titolo3"/>
-        <w:rPr>
-          <w:rFonts w:ascii="Calibri" w:eastAsia="Play" w:hAnsi="Calibri" w:cs="Calibri"/>
-        </w:rPr>
-      </w:pPr>
-      <w:bookmarkStart w:id="13" w:name="_Toc199688978"/>
+        <w:pStyle w:val="Heading3"/>
+        <w:rPr>
+          <w:rFonts w:ascii="Calibri" w:eastAsia="Play" w:hAnsi="Calibri" w:cs="Calibri"/>
+        </w:rPr>
+      </w:pPr>
+      <w:bookmarkStart w:id="12" w:name="_Toc199688978"/>
       <w:r>
         <w:rPr>
           <w:rFonts w:ascii="Calibri" w:eastAsia="Play" w:hAnsi="Calibri" w:cs="Calibri"/>
         </w:rPr>
         <w:t>2.4.2 Configuration 2 - Custom 1 (Winning)</w:t>
       </w:r>
-      <w:bookmarkEnd w:id="13"/>
+      <w:bookmarkEnd w:id="12"/>
     </w:p>
     <w:p>
       <w:pPr>
@@ -4748,21 +4359,21 @@
     </w:p>
     <w:p>
       <w:pPr>
-        <w:pStyle w:val="Titolo3"/>
-        <w:rPr>
-          <w:rFonts w:ascii="Calibri" w:eastAsia="Play" w:hAnsi="Calibri" w:cs="Calibri"/>
-        </w:rPr>
-      </w:pPr>
-      <w:bookmarkStart w:id="14" w:name="_heading=h.vdcvuqnotb0" w:colFirst="0" w:colLast="0"/>
-      <w:bookmarkStart w:id="15" w:name="_Toc199688979"/>
+        <w:pStyle w:val="Heading3"/>
+        <w:rPr>
+          <w:rFonts w:ascii="Calibri" w:eastAsia="Play" w:hAnsi="Calibri" w:cs="Calibri"/>
+        </w:rPr>
+      </w:pPr>
+      <w:bookmarkStart w:id="13" w:name="_heading=h.vdcvuqnotb0" w:colFirst="0" w:colLast="0"/>
+      <w:bookmarkStart w:id="14" w:name="_Toc199688979"/>
+      <w:bookmarkEnd w:id="13"/>
+      <w:r>
+        <w:rPr>
+          <w:rFonts w:ascii="Calibri" w:eastAsia="Play" w:hAnsi="Calibri" w:cs="Calibri"/>
+        </w:rPr>
+        <w:t>2.4.3 Configuration 3 - Custom 2 (Losing)</w:t>
+      </w:r>
       <w:bookmarkEnd w:id="14"/>
-      <w:r>
-        <w:rPr>
-          <w:rFonts w:ascii="Calibri" w:eastAsia="Play" w:hAnsi="Calibri" w:cs="Calibri"/>
-        </w:rPr>
-        <w:t>2.4.3 Configuration 3 - Custom 2 (Losing)</w:t>
-      </w:r>
-      <w:bookmarkEnd w:id="15"/>
     </w:p>
     <w:p>
       <w:pPr>
@@ -4842,12 +4453,12 @@
     </w:p>
     <w:p>
       <w:pPr>
-        <w:pStyle w:val="Titolo1"/>
-        <w:rPr>
-          <w:rFonts w:ascii="Calibri" w:eastAsia="Play" w:hAnsi="Calibri" w:cs="Calibri"/>
-        </w:rPr>
-      </w:pPr>
-      <w:bookmarkStart w:id="16" w:name="_Toc199688980"/>
+        <w:pStyle w:val="Heading1"/>
+        <w:rPr>
+          <w:rFonts w:ascii="Calibri" w:eastAsia="Play" w:hAnsi="Calibri" w:cs="Calibri"/>
+        </w:rPr>
+      </w:pPr>
+      <w:bookmarkStart w:id="15" w:name="_Toc199688980"/>
       <w:r>
         <w:rPr>
           <w:rFonts w:ascii="Calibri" w:eastAsia="Play" w:hAnsi="Calibri" w:cs="Calibri"/>
@@ -4857,7 +4468,7 @@
     </w:p>
     <w:p>
       <w:pPr>
-        <w:pStyle w:val="Titolo1"/>
+        <w:pStyle w:val="Heading1"/>
         <w:rPr>
           <w:rFonts w:ascii="Calibri" w:eastAsia="Play" w:hAnsi="Calibri" w:cs="Calibri"/>
           <w:sz w:val="30"/>
@@ -4871,43 +4482,43 @@
         <w:lastRenderedPageBreak/>
         <w:t>3. Vanilla Version</w:t>
       </w:r>
+      <w:bookmarkEnd w:id="15"/>
+    </w:p>
+    <w:p>
+      <w:pPr>
+        <w:spacing w:before="240" w:after="240"/>
+        <w:rPr>
+          <w:rFonts w:ascii="Calibri" w:eastAsia="Play" w:hAnsi="Calibri" w:cs="Calibri"/>
+          <w:sz w:val="22"/>
+          <w:szCs w:val="22"/>
+        </w:rPr>
+      </w:pPr>
+      <w:r>
+        <w:rPr>
+          <w:rFonts w:ascii="Calibri" w:eastAsia="Play" w:hAnsi="Calibri" w:cs="Calibri"/>
+          <w:sz w:val="22"/>
+          <w:szCs w:val="22"/>
+        </w:rPr>
+        <w:t>The vanilla version represents the deterministic baseline of the Tower Defense game, where no stochastic elements (e.g., randomness in movement or turret behavior) are present. This version serves to validate the functional correctness of the game mechanics and ensures that all interactions conform to the specified design.</w:t>
+      </w:r>
+    </w:p>
+    <w:p>
+      <w:pPr>
+        <w:pStyle w:val="Heading2"/>
+        <w:rPr>
+          <w:rFonts w:ascii="Calibri" w:eastAsia="Play" w:hAnsi="Calibri" w:cs="Calibri"/>
+          <w:sz w:val="22"/>
+          <w:szCs w:val="22"/>
+        </w:rPr>
+      </w:pPr>
+      <w:bookmarkStart w:id="16" w:name="_Toc199688981"/>
+      <w:r>
+        <w:rPr>
+          <w:rFonts w:ascii="Calibri" w:eastAsia="Play" w:hAnsi="Calibri" w:cs="Calibri"/>
+        </w:rPr>
+        <w:t>3.1 Configuration and Parameters</w:t>
+      </w:r>
       <w:bookmarkEnd w:id="16"/>
-    </w:p>
-    <w:p>
-      <w:pPr>
-        <w:spacing w:before="240" w:after="240"/>
-        <w:rPr>
-          <w:rFonts w:ascii="Calibri" w:eastAsia="Play" w:hAnsi="Calibri" w:cs="Calibri"/>
-          <w:sz w:val="22"/>
-          <w:szCs w:val="22"/>
-        </w:rPr>
-      </w:pPr>
-      <w:r>
-        <w:rPr>
-          <w:rFonts w:ascii="Calibri" w:eastAsia="Play" w:hAnsi="Calibri" w:cs="Calibri"/>
-          <w:sz w:val="22"/>
-          <w:szCs w:val="22"/>
-        </w:rPr>
-        <w:t>The vanilla version represents the deterministic baseline of the Tower Defense game, where no stochastic elements (e.g., randomness in movement or turret behavior) are present. This version serves to validate the functional correctness of the game mechanics and ensures that all interactions conform to the specified design.</w:t>
-      </w:r>
-    </w:p>
-    <w:p>
-      <w:pPr>
-        <w:pStyle w:val="Titolo2"/>
-        <w:rPr>
-          <w:rFonts w:ascii="Calibri" w:eastAsia="Play" w:hAnsi="Calibri" w:cs="Calibri"/>
-          <w:sz w:val="22"/>
-          <w:szCs w:val="22"/>
-        </w:rPr>
-      </w:pPr>
-      <w:bookmarkStart w:id="17" w:name="_Toc199688981"/>
-      <w:r>
-        <w:rPr>
-          <w:rFonts w:ascii="Calibri" w:eastAsia="Play" w:hAnsi="Calibri" w:cs="Calibri"/>
-        </w:rPr>
-        <w:t>3.1 Configuration and Parameters</w:t>
-      </w:r>
-      <w:bookmarkEnd w:id="17"/>
     </w:p>
     <w:p>
       <w:pPr>
@@ -4977,19 +4588,19 @@
     </w:p>
     <w:p>
       <w:pPr>
-        <w:pStyle w:val="Titolo2"/>
-        <w:rPr>
-          <w:rFonts w:ascii="Calibri" w:eastAsia="Play" w:hAnsi="Calibri" w:cs="Calibri"/>
-        </w:rPr>
-      </w:pPr>
-      <w:bookmarkStart w:id="18" w:name="_Toc199688982"/>
+        <w:pStyle w:val="Heading2"/>
+        <w:rPr>
+          <w:rFonts w:ascii="Calibri" w:eastAsia="Play" w:hAnsi="Calibri" w:cs="Calibri"/>
+        </w:rPr>
+      </w:pPr>
+      <w:bookmarkStart w:id="17" w:name="_Toc199688982"/>
       <w:r>
         <w:rPr>
           <w:rFonts w:ascii="Calibri" w:eastAsia="Play" w:hAnsi="Calibri" w:cs="Calibri"/>
         </w:rPr>
         <w:t>3.2 Purpose and Use</w:t>
       </w:r>
-      <w:bookmarkEnd w:id="18"/>
+      <w:bookmarkEnd w:id="17"/>
     </w:p>
     <w:p>
       <w:pPr>
@@ -5126,21 +4737,21 @@
     </w:p>
     <w:p>
       <w:pPr>
-        <w:pStyle w:val="Titolo2"/>
-        <w:rPr>
-          <w:rFonts w:ascii="Calibri" w:eastAsia="Play" w:hAnsi="Calibri" w:cs="Calibri"/>
-          <w:sz w:val="22"/>
-          <w:szCs w:val="22"/>
-        </w:rPr>
-      </w:pPr>
-      <w:bookmarkStart w:id="19" w:name="_Toc199688983"/>
+        <w:pStyle w:val="Heading2"/>
+        <w:rPr>
+          <w:rFonts w:ascii="Calibri" w:eastAsia="Play" w:hAnsi="Calibri" w:cs="Calibri"/>
+          <w:sz w:val="22"/>
+          <w:szCs w:val="22"/>
+        </w:rPr>
+      </w:pPr>
+      <w:bookmarkStart w:id="18" w:name="_Toc199688983"/>
       <w:r>
         <w:rPr>
           <w:rFonts w:ascii="Calibri" w:eastAsia="Play" w:hAnsi="Calibri" w:cs="Calibri"/>
         </w:rPr>
         <w:t>3.3 Verification of Properties</w:t>
       </w:r>
-      <w:bookmarkEnd w:id="19"/>
+      <w:bookmarkEnd w:id="18"/>
     </w:p>
     <w:p>
       <w:pPr>
@@ -5194,7 +4805,6 @@
         <w:id w:val="-190150075"/>
         <w:lock w:val="contentLocked"/>
       </w:sdtPr>
-      <w:sdtEndPr/>
       <w:sdtContent>
         <w:tbl>
           <w:tblPr>
@@ -6273,17 +5883,17 @@
         </w:rPr>
         <w:t xml:space="preserve"> Appropriately reflects targeting priorities and turret firing behavior.</w:t>
       </w:r>
-      <w:bookmarkStart w:id="20" w:name="_heading=h.3wf9tper0vtd" w:colFirst="0" w:colLast="0"/>
-      <w:bookmarkEnd w:id="20"/>
-    </w:p>
-    <w:p>
-      <w:pPr>
-        <w:pStyle w:val="Titolo1"/>
-        <w:rPr>
-          <w:rFonts w:ascii="Calibri" w:eastAsia="Play" w:hAnsi="Calibri" w:cs="Calibri"/>
-        </w:rPr>
-      </w:pPr>
-      <w:bookmarkStart w:id="21" w:name="_Toc199688984"/>
+      <w:bookmarkStart w:id="19" w:name="_heading=h.3wf9tper0vtd" w:colFirst="0" w:colLast="0"/>
+      <w:bookmarkEnd w:id="19"/>
+    </w:p>
+    <w:p>
+      <w:pPr>
+        <w:pStyle w:val="Heading1"/>
+        <w:rPr>
+          <w:rFonts w:ascii="Calibri" w:eastAsia="Play" w:hAnsi="Calibri" w:cs="Calibri"/>
+        </w:rPr>
+      </w:pPr>
+      <w:bookmarkStart w:id="20" w:name="_Toc199688984"/>
       <w:r>
         <w:rPr>
           <w:rFonts w:ascii="Calibri" w:eastAsia="Play" w:hAnsi="Calibri" w:cs="Calibri"/>
@@ -6293,7 +5903,7 @@
     </w:p>
     <w:p>
       <w:pPr>
-        <w:pStyle w:val="Titolo1"/>
+        <w:pStyle w:val="Heading1"/>
         <w:rPr>
           <w:rFonts w:ascii="Calibri" w:eastAsia="Play" w:hAnsi="Calibri" w:cs="Calibri"/>
         </w:rPr>
@@ -6305,74 +5915,74 @@
         <w:lastRenderedPageBreak/>
         <w:t>4. Stochastic Version</w:t>
       </w:r>
+      <w:bookmarkEnd w:id="20"/>
+    </w:p>
+    <w:p>
+      <w:pPr>
+        <w:rPr>
+          <w:rFonts w:ascii="Calibri" w:eastAsia="Play" w:hAnsi="Calibri" w:cs="Calibri"/>
+          <w:sz w:val="22"/>
+          <w:szCs w:val="22"/>
+        </w:rPr>
+      </w:pPr>
+      <w:r>
+        <w:rPr>
+          <w:rFonts w:ascii="Calibri" w:eastAsia="Play" w:hAnsi="Calibri" w:cs="Calibri"/>
+          <w:sz w:val="22"/>
+          <w:szCs w:val="22"/>
+        </w:rPr>
+        <w:t xml:space="preserve">The stochastic version extends the deterministic baseline by introducing probabilistic behavior into the model. This version leverages </w:t>
+      </w:r>
+      <w:r>
+        <w:rPr>
+          <w:rFonts w:ascii="Calibri" w:eastAsia="Play" w:hAnsi="Calibri" w:cs="Calibri"/>
+          <w:b/>
+          <w:sz w:val="22"/>
+          <w:szCs w:val="22"/>
+        </w:rPr>
+        <w:t>UPPAAL SMC</w:t>
+      </w:r>
+      <w:r>
+        <w:rPr>
+          <w:rFonts w:ascii="Calibri" w:eastAsia="Play" w:hAnsi="Calibri" w:cs="Calibri"/>
+          <w:sz w:val="22"/>
+          <w:szCs w:val="22"/>
+        </w:rPr>
+        <w:t xml:space="preserve"> to simulate a more realistic gameplay scenario, where uncertainties in turret firing and enemy movement are modeled using </w:t>
+      </w:r>
+      <w:r>
+        <w:rPr>
+          <w:rFonts w:ascii="Calibri" w:eastAsia="Play" w:hAnsi="Calibri" w:cs="Calibri"/>
+          <w:b/>
+          <w:sz w:val="22"/>
+          <w:szCs w:val="22"/>
+        </w:rPr>
+        <w:t>exponential probability distributions</w:t>
+      </w:r>
+      <w:r>
+        <w:rPr>
+          <w:rFonts w:ascii="Calibri" w:eastAsia="Play" w:hAnsi="Calibri" w:cs="Calibri"/>
+          <w:sz w:val="22"/>
+          <w:szCs w:val="22"/>
+        </w:rPr>
+        <w:t>.</w:t>
+      </w:r>
+    </w:p>
+    <w:p>
+      <w:pPr>
+        <w:pStyle w:val="Heading2"/>
+        <w:rPr>
+          <w:rFonts w:ascii="Calibri" w:eastAsia="Play" w:hAnsi="Calibri" w:cs="Calibri"/>
+        </w:rPr>
+      </w:pPr>
+      <w:bookmarkStart w:id="21" w:name="_Toc199688985"/>
+      <w:r>
+        <w:rPr>
+          <w:rFonts w:ascii="Calibri" w:eastAsia="Play" w:hAnsi="Calibri" w:cs="Calibri"/>
+        </w:rPr>
+        <w:t>4.1 Configuration and Parameters</w:t>
+      </w:r>
       <w:bookmarkEnd w:id="21"/>
-    </w:p>
-    <w:p>
-      <w:pPr>
-        <w:rPr>
-          <w:rFonts w:ascii="Calibri" w:eastAsia="Play" w:hAnsi="Calibri" w:cs="Calibri"/>
-          <w:sz w:val="22"/>
-          <w:szCs w:val="22"/>
-        </w:rPr>
-      </w:pPr>
-      <w:r>
-        <w:rPr>
-          <w:rFonts w:ascii="Calibri" w:eastAsia="Play" w:hAnsi="Calibri" w:cs="Calibri"/>
-          <w:sz w:val="22"/>
-          <w:szCs w:val="22"/>
-        </w:rPr>
-        <w:t xml:space="preserve">The stochastic version extends the deterministic baseline by introducing probabilistic behavior into the model. This version leverages </w:t>
-      </w:r>
-      <w:r>
-        <w:rPr>
-          <w:rFonts w:ascii="Calibri" w:eastAsia="Play" w:hAnsi="Calibri" w:cs="Calibri"/>
-          <w:b/>
-          <w:sz w:val="22"/>
-          <w:szCs w:val="22"/>
-        </w:rPr>
-        <w:t>UPPAAL SMC</w:t>
-      </w:r>
-      <w:r>
-        <w:rPr>
-          <w:rFonts w:ascii="Calibri" w:eastAsia="Play" w:hAnsi="Calibri" w:cs="Calibri"/>
-          <w:sz w:val="22"/>
-          <w:szCs w:val="22"/>
-        </w:rPr>
-        <w:t xml:space="preserve"> to simulate a more realistic gameplay scenario, where uncertainties in turret firing and enemy movement are modeled using </w:t>
-      </w:r>
-      <w:r>
-        <w:rPr>
-          <w:rFonts w:ascii="Calibri" w:eastAsia="Play" w:hAnsi="Calibri" w:cs="Calibri"/>
-          <w:b/>
-          <w:sz w:val="22"/>
-          <w:szCs w:val="22"/>
-        </w:rPr>
-        <w:t>exponential probability distributions</w:t>
-      </w:r>
-      <w:r>
-        <w:rPr>
-          <w:rFonts w:ascii="Calibri" w:eastAsia="Play" w:hAnsi="Calibri" w:cs="Calibri"/>
-          <w:sz w:val="22"/>
-          <w:szCs w:val="22"/>
-        </w:rPr>
-        <w:t>.</w:t>
-      </w:r>
-    </w:p>
-    <w:p>
-      <w:pPr>
-        <w:pStyle w:val="Titolo2"/>
-        <w:rPr>
-          <w:rFonts w:ascii="Calibri" w:eastAsia="Play" w:hAnsi="Calibri" w:cs="Calibri"/>
-        </w:rPr>
-      </w:pPr>
-      <w:bookmarkStart w:id="22" w:name="_Toc199688985"/>
-      <w:r>
-        <w:rPr>
-          <w:rFonts w:ascii="Calibri" w:eastAsia="Play" w:hAnsi="Calibri" w:cs="Calibri"/>
-        </w:rPr>
-        <w:t>4.1 Configuration and Parameters</w:t>
-      </w:r>
-      <w:bookmarkEnd w:id="22"/>
     </w:p>
     <w:p>
       <w:pPr>
@@ -6391,24 +6001,47 @@
           <w:tag w:val="goog_rdk_5"/>
           <w:id w:val="-653299943"/>
         </w:sdtPr>
-        <w:sdtEndPr/>
         <w:sdtContent/>
       </w:sdt>
       <w:r>
         <w:rPr>
-          <w:rFonts w:ascii="Times New Roman" w:eastAsia="Times New Roman" w:hAnsi="Times New Roman" w:cs="Times New Roman"/>
-          <w:sz w:val="22"/>
-          <w:szCs w:val="22"/>
-        </w:rPr>
-        <w:t xml:space="preserve"> </w:t>
-      </w:r>
-      <w:r>
-        <w:rPr>
           <w:rFonts w:ascii="Calibri" w:hAnsi="Calibri" w:cs="Calibri"/>
           <w:sz w:val="22"/>
           <w:szCs w:val="22"/>
         </w:rPr>
-        <w:t>This version introduces a large-scale wave composed of 700 enemies: 400 Circles and 300 Squares. The Main Tower begins with at least 100 life points. All turret and enemy parameters—such as damage, range, and base speed—remain consistent with the vanilla version.</w:t>
+        <w:t>This version introduces a large-scale wave composed of 700 enemies: 400 Circles and 300 Squares. The Main Tower begins with at least 100 life points. All turret and enemy parameters</w:t>
+      </w:r>
+      <w:r>
+        <w:rPr>
+          <w:rFonts w:ascii="Calibri" w:hAnsi="Calibri" w:cs="Calibri"/>
+          <w:sz w:val="22"/>
+          <w:szCs w:val="22"/>
+        </w:rPr>
+        <w:t xml:space="preserve"> - </w:t>
+      </w:r>
+      <w:r>
+        <w:rPr>
+          <w:rFonts w:ascii="Calibri" w:hAnsi="Calibri" w:cs="Calibri"/>
+          <w:sz w:val="22"/>
+          <w:szCs w:val="22"/>
+        </w:rPr>
+        <w:t>such as damage, range, and base speed</w:t>
+      </w:r>
+      <w:r>
+        <w:rPr>
+          <w:rFonts w:ascii="Calibri" w:hAnsi="Calibri" w:cs="Calibri"/>
+          <w:sz w:val="22"/>
+          <w:szCs w:val="22"/>
+        </w:rPr>
+        <w:t xml:space="preserve"> - </w:t>
+      </w:r>
+      <w:r>
+        <w:rPr>
+          <w:rFonts w:ascii="Calibri" w:hAnsi="Calibri" w:cs="Calibri"/>
+          <w:sz w:val="22"/>
+          <w:szCs w:val="22"/>
+        </w:rPr>
+        <w:t>remain consistent with the vanilla version.</w:t>
       </w:r>
     </w:p>
     <w:p>
@@ -6470,25 +6103,7 @@
           <w:sz w:val="22"/>
           <w:szCs w:val="22"/>
         </w:rPr>
-        <w:t xml:space="preserve">Turret firing speed follows an exponential distribution with rate = 1 / </w:t>
-      </w:r>
-      <w:proofErr w:type="spellStart"/>
-      <w:r>
-        <w:rPr>
-          <w:rFonts w:ascii="Calibri" w:hAnsi="Calibri" w:cs="Calibri"/>
-          <w:sz w:val="22"/>
-          <w:szCs w:val="22"/>
-        </w:rPr>
-        <w:t>fireSpeed</w:t>
-      </w:r>
-      <w:proofErr w:type="spellEnd"/>
-      <w:r>
-        <w:rPr>
-          <w:rFonts w:ascii="Calibri" w:hAnsi="Calibri" w:cs="Calibri"/>
-          <w:sz w:val="22"/>
-          <w:szCs w:val="22"/>
-        </w:rPr>
-        <w:t>.</w:t>
+        <w:t>Turret firing speed follows an exponential distribution with rate = 1 / fireSpeed.</w:t>
       </w:r>
     </w:p>
     <w:p>
@@ -6525,19 +6140,19 @@
     </w:p>
     <w:p>
       <w:pPr>
-        <w:pStyle w:val="Titolo2"/>
-        <w:rPr>
-          <w:rFonts w:ascii="Calibri" w:eastAsia="Play" w:hAnsi="Calibri" w:cs="Calibri"/>
-        </w:rPr>
-      </w:pPr>
-      <w:bookmarkStart w:id="23" w:name="_Toc199688986"/>
+        <w:pStyle w:val="Heading2"/>
+        <w:rPr>
+          <w:rFonts w:ascii="Calibri" w:eastAsia="Play" w:hAnsi="Calibri" w:cs="Calibri"/>
+        </w:rPr>
+      </w:pPr>
+      <w:bookmarkStart w:id="22" w:name="_Toc199688986"/>
       <w:r>
         <w:rPr>
           <w:rFonts w:ascii="Calibri" w:eastAsia="Play" w:hAnsi="Calibri" w:cs="Calibri"/>
         </w:rPr>
         <w:t>4.2 Purpose and Use</w:t>
       </w:r>
-      <w:bookmarkEnd w:id="23"/>
+      <w:bookmarkEnd w:id="22"/>
     </w:p>
     <w:p>
       <w:pPr>
@@ -6713,19 +6328,19 @@
     </w:p>
     <w:p>
       <w:pPr>
-        <w:pStyle w:val="Titolo2"/>
-        <w:rPr>
-          <w:rFonts w:ascii="Calibri" w:eastAsia="Play" w:hAnsi="Calibri" w:cs="Calibri"/>
-        </w:rPr>
-      </w:pPr>
-      <w:bookmarkStart w:id="24" w:name="_Toc199688987"/>
+        <w:pStyle w:val="Heading2"/>
+        <w:rPr>
+          <w:rFonts w:ascii="Calibri" w:eastAsia="Play" w:hAnsi="Calibri" w:cs="Calibri"/>
+        </w:rPr>
+      </w:pPr>
+      <w:bookmarkStart w:id="23" w:name="_Toc199688987"/>
       <w:r>
         <w:rPr>
           <w:rFonts w:ascii="Calibri" w:eastAsia="Play" w:hAnsi="Calibri" w:cs="Calibri"/>
         </w:rPr>
         <w:t>4.3 Verification of Properties</w:t>
       </w:r>
-      <w:bookmarkEnd w:id="24"/>
+      <w:bookmarkEnd w:id="23"/>
     </w:p>
     <w:p>
       <w:pPr>
@@ -6767,7 +6382,6 @@
         <w:id w:val="1311748352"/>
         <w:lock w:val="contentLocked"/>
       </w:sdtPr>
-      <w:sdtEndPr/>
       <w:sdtContent>
         <w:tbl>
           <w:tblPr>
@@ -7292,19 +6906,19 @@
     </w:p>
     <w:p>
       <w:pPr>
-        <w:pStyle w:val="Titolo2"/>
-        <w:rPr>
-          <w:rFonts w:ascii="Calibri" w:eastAsia="Play" w:hAnsi="Calibri" w:cs="Calibri"/>
-        </w:rPr>
-      </w:pPr>
-      <w:bookmarkStart w:id="25" w:name="_Toc199688988"/>
+        <w:pStyle w:val="Heading2"/>
+        <w:rPr>
+          <w:rFonts w:ascii="Calibri" w:eastAsia="Play" w:hAnsi="Calibri" w:cs="Calibri"/>
+        </w:rPr>
+      </w:pPr>
+      <w:bookmarkStart w:id="24" w:name="_Toc199688988"/>
       <w:r>
         <w:rPr>
           <w:rFonts w:ascii="Calibri" w:eastAsia="Play" w:hAnsi="Calibri" w:cs="Calibri"/>
         </w:rPr>
         <w:t>4.4 Results</w:t>
       </w:r>
-      <w:bookmarkEnd w:id="25"/>
+      <w:bookmarkEnd w:id="24"/>
     </w:p>
     <w:p>
       <w:pPr>
@@ -7394,43 +7008,67 @@
           <w:ilvl w:val="0"/>
           <w:numId w:val="2"/>
         </w:numPr>
+        <w:spacing w:after="0"/>
+        <w:rPr>
+          <w:rFonts w:ascii="Calibri" w:eastAsia="Play" w:hAnsi="Calibri" w:cs="Calibri"/>
+          <w:sz w:val="22"/>
+          <w:szCs w:val="22"/>
+        </w:rPr>
+      </w:pPr>
+      <w:r>
+        <w:rPr>
+          <w:rFonts w:ascii="Calibri" w:eastAsia="Play" w:hAnsi="Calibri" w:cs="Calibri"/>
+          <w:b/>
+          <w:sz w:val="22"/>
+          <w:szCs w:val="22"/>
+        </w:rPr>
+        <w:t>Property 3: Analysis of Custom Configurations</w:t>
+      </w:r>
+      <w:r>
+        <w:rPr>
+          <w:rFonts w:ascii="Calibri" w:eastAsia="Play" w:hAnsi="Calibri" w:cs="Calibri"/>
+          <w:b/>
+          <w:sz w:val="22"/>
+          <w:szCs w:val="22"/>
+        </w:rPr>
+        <w:br/>
+      </w:r>
+      <w:r>
+        <w:rPr>
+          <w:rFonts w:ascii="Calibri" w:eastAsia="Play" w:hAnsi="Calibri" w:cs="Calibri"/>
+          <w:sz w:val="22"/>
+          <w:szCs w:val="22"/>
+        </w:rPr>
+        <w:t>To gain further insights into gameplay dynamics under stochastic behavior, two additional turret configurations were simulated and analyzed using UPPAAL SMC. In both cases, the Main Tower was defeated before the 200-time unit mark, indicating that neither configuration was able to provide a winning defense.</w:t>
+      </w:r>
+      <w:r>
+        <w:rPr>
+          <w:rFonts w:ascii="Calibri" w:eastAsia="Play" w:hAnsi="Calibri" w:cs="Calibri"/>
+          <w:sz w:val="22"/>
+          <w:szCs w:val="22"/>
+        </w:rPr>
+        <w:t xml:space="preserve"> </w:t>
+      </w:r>
+      <w:r>
+        <w:rPr>
+          <w:rFonts w:ascii="Calibri" w:eastAsia="Play" w:hAnsi="Calibri" w:cs="Calibri"/>
+          <w:sz w:val="22"/>
+          <w:szCs w:val="22"/>
+        </w:rPr>
+        <w:t>The first configuration included two Basic turrets (at positions (5, 5) and (8, 6)), two Sniper turrets (at (2, 3) and (14, 2)), and one Cannon turret (at (11, 5)). The second configuration relied solely on Cannons, placed at (14, 2), (14, 6), (11, 5), and (8, 2)</w:t>
+      </w:r>
+      <w:r>
+        <w:rPr>
+          <w:rFonts w:ascii="Calibri" w:eastAsia="Play" w:hAnsi="Calibri" w:cs="Calibri"/>
+          <w:sz w:val="22"/>
+          <w:szCs w:val="22"/>
+        </w:rPr>
+        <w:t xml:space="preserve">. </w:t>
+      </w:r>
+    </w:p>
+    <w:p>
+      <w:pPr>
         <w:spacing w:after="240"/>
-        <w:rPr>
-          <w:rFonts w:ascii="Calibri" w:eastAsia="Play" w:hAnsi="Calibri" w:cs="Calibri"/>
-          <w:b/>
-          <w:sz w:val="22"/>
-          <w:szCs w:val="22"/>
-        </w:rPr>
-      </w:pPr>
-      <w:r>
-        <w:rPr>
-          <w:rFonts w:ascii="Calibri" w:eastAsia="Play" w:hAnsi="Calibri" w:cs="Calibri"/>
-          <w:b/>
-          <w:sz w:val="22"/>
-          <w:szCs w:val="22"/>
-        </w:rPr>
-        <w:t>Property 3: Analysis of Custom Configurations</w:t>
-      </w:r>
-      <w:r>
-        <w:rPr>
-          <w:rFonts w:ascii="Calibri" w:eastAsia="Play" w:hAnsi="Calibri" w:cs="Calibri"/>
-          <w:b/>
-          <w:sz w:val="22"/>
-          <w:szCs w:val="22"/>
-        </w:rPr>
-        <w:br/>
-      </w:r>
-      <w:r>
-        <w:rPr>
-          <w:rFonts w:ascii="Calibri" w:eastAsia="Play" w:hAnsi="Calibri" w:cs="Calibri"/>
-          <w:sz w:val="22"/>
-          <w:szCs w:val="22"/>
-        </w:rPr>
-        <w:t>To gain further insights into gameplay dynamics under stochastic behavior, two additional turret configurations were simulated and analyzed using UPPAAL SMC. The first configuration, which included two Basic turrets (at positions (5, 5) and (8, 6)), two Sniper turrets (at (2, 3) and (14, 2)), and one Cannon turret (at (11, 5)), demonstrated a strong defense. The Main Tower survived the entire 200-time unit simulation, indicating that this configuration effectively balanced range, damage, and firing rate to manage the large wave of enemies. In contrast, the second configuration relied solely on Cannons, placing them at (14, 2), (14, 6), (11, 5), and (8, 2). Despite their high damage, the Main Tower was eventually defeated, primarily due to the Cannons' slower firing speed and shorter range, which left critical gaps in coverage. This comparative analysis emphasizes that a mix of turret types and strategic placement is crucial for maximizing robustness in stochastic environments, where random delays in firing and movement significantly influence outcomes.</w:t>
-      </w:r>
-    </w:p>
-    <w:p>
-      <w:pPr>
         <w:rPr>
           <w:rFonts w:eastAsia="Play"/>
         </w:rPr>
@@ -7443,19 +7081,19 @@
     </w:p>
     <w:p>
       <w:pPr>
-        <w:pStyle w:val="Titolo2"/>
-        <w:rPr>
-          <w:rFonts w:ascii="Calibri" w:eastAsia="Play" w:hAnsi="Calibri" w:cs="Calibri"/>
-        </w:rPr>
-      </w:pPr>
-      <w:bookmarkStart w:id="26" w:name="_Toc199688989"/>
+        <w:pStyle w:val="Heading2"/>
+        <w:rPr>
+          <w:rFonts w:ascii="Calibri" w:eastAsia="Play" w:hAnsi="Calibri" w:cs="Calibri"/>
+        </w:rPr>
+      </w:pPr>
+      <w:bookmarkStart w:id="25" w:name="_Toc199688989"/>
       <w:r>
         <w:rPr>
           <w:rFonts w:ascii="Calibri" w:eastAsia="Play" w:hAnsi="Calibri" w:cs="Calibri"/>
         </w:rPr>
         <w:t>4.5 Observations and Insights</w:t>
       </w:r>
-      <w:bookmarkEnd w:id="26"/>
+      <w:bookmarkEnd w:id="25"/>
     </w:p>
     <w:p>
       <w:pPr>
@@ -7629,12 +7267,12 @@
     </w:p>
     <w:p>
       <w:pPr>
-        <w:pStyle w:val="Titolo1"/>
-        <w:rPr>
-          <w:rFonts w:ascii="Calibri" w:eastAsia="Play" w:hAnsi="Calibri" w:cs="Calibri"/>
-        </w:rPr>
-      </w:pPr>
-      <w:bookmarkStart w:id="27" w:name="_Toc199688990"/>
+        <w:pStyle w:val="Heading1"/>
+        <w:rPr>
+          <w:rFonts w:ascii="Calibri" w:eastAsia="Play" w:hAnsi="Calibri" w:cs="Calibri"/>
+        </w:rPr>
+      </w:pPr>
+      <w:bookmarkStart w:id="26" w:name="_Toc199688990"/>
       <w:r>
         <w:rPr>
           <w:rFonts w:ascii="Calibri" w:eastAsia="Play" w:hAnsi="Calibri" w:cs="Calibri"/>
@@ -7642,23 +7280,39 @@
         <w:lastRenderedPageBreak/>
         <w:t>5. Conclusion</w:t>
       </w:r>
-      <w:bookmarkEnd w:id="27"/>
-    </w:p>
-    <w:p>
-      <w:pPr>
-        <w:rPr>
-          <w:rFonts w:ascii="Calibri" w:eastAsia="Play" w:hAnsi="Calibri" w:cs="Calibri"/>
-          <w:sz w:val="22"/>
-          <w:szCs w:val="22"/>
-        </w:rPr>
-      </w:pPr>
-      <w:r>
-        <w:rPr>
-          <w:rFonts w:ascii="Calibri" w:eastAsia="Play" w:hAnsi="Calibri" w:cs="Calibri"/>
-          <w:sz w:val="22"/>
-          <w:szCs w:val="22"/>
-        </w:rPr>
-        <w:t>The formal modeling and verification of the Tower Defense game were successfully completed using UPPAAL. In the vanilla version, all required properties were verified, confirming the model's correctness. Enemy movement followed valid paths, timing constraints were respected, and turret targeting behaved as specified—prioritizing Squares and resolving ties by spawn time. Multiple turret configurations were tested, accurately identifying winning and losing scenarios. No deadlocks occurred, and all enemies reached the Main Tower within expected bounds.</w:t>
+      <w:bookmarkEnd w:id="26"/>
+    </w:p>
+    <w:p>
+      <w:pPr>
+        <w:rPr>
+          <w:rFonts w:ascii="Calibri" w:eastAsia="Play" w:hAnsi="Calibri" w:cs="Calibri"/>
+          <w:sz w:val="22"/>
+          <w:szCs w:val="22"/>
+        </w:rPr>
+      </w:pPr>
+      <w:r>
+        <w:rPr>
+          <w:rFonts w:ascii="Calibri" w:eastAsia="Play" w:hAnsi="Calibri" w:cs="Calibri"/>
+          <w:sz w:val="22"/>
+          <w:szCs w:val="22"/>
+        </w:rPr>
+        <w:t>The formal modeling and verification of the Tower Defense game were successfully completed using UPPAAL. In the vanilla version, all required properties were verified, confirming the model's correctness. Enemy movement followed valid paths, timing constraints were respected, and turret targeting behaved as specified</w:t>
+      </w:r>
+      <w:r>
+        <w:rPr>
+          <w:rFonts w:ascii="Calibri" w:eastAsia="Play" w:hAnsi="Calibri" w:cs="Calibri"/>
+          <w:sz w:val="22"/>
+          <w:szCs w:val="22"/>
+        </w:rPr>
+        <w:t xml:space="preserve">; </w:t>
+      </w:r>
+      <w:r>
+        <w:rPr>
+          <w:rFonts w:ascii="Calibri" w:eastAsia="Play" w:hAnsi="Calibri" w:cs="Calibri"/>
+          <w:sz w:val="22"/>
+          <w:szCs w:val="22"/>
+        </w:rPr>
+        <w:t>prioritizing Squares and resolving ties by spawn time. Multiple turret configurations were tested, accurately identifying winning and losing scenarios. No deadlocks occurred, and all enemies reached the Main Tower within expected bounds.</w:t>
       </w:r>
     </w:p>
     <w:p>
@@ -7697,7 +7351,7 @@
     </w:p>
     <w:p>
       <w:pPr>
-        <w:pStyle w:val="Titolo2"/>
+        <w:pStyle w:val="Heading2"/>
         <w:numPr>
           <w:ilvl w:val="1"/>
           <w:numId w:val="18"/>
@@ -7706,16 +7360,16 @@
           <w:rFonts w:ascii="Calibri" w:hAnsi="Calibri" w:cs="Calibri"/>
         </w:rPr>
       </w:pPr>
-      <w:bookmarkStart w:id="28" w:name="_heading=h.dn0zvcjg00p1" w:colFirst="0" w:colLast="0"/>
-      <w:bookmarkStart w:id="29" w:name="_Toc199688991"/>
+      <w:bookmarkStart w:id="27" w:name="_heading=h.dn0zvcjg00p1" w:colFirst="0" w:colLast="0"/>
+      <w:bookmarkStart w:id="28" w:name="_Toc199688991"/>
+      <w:bookmarkEnd w:id="27"/>
+      <w:r>
+        <w:rPr>
+          <w:rFonts w:ascii="Calibri" w:hAnsi="Calibri" w:cs="Calibri"/>
+        </w:rPr>
+        <w:t>GitHub Repository</w:t>
+      </w:r>
       <w:bookmarkEnd w:id="28"/>
-      <w:r>
-        <w:rPr>
-          <w:rFonts w:ascii="Calibri" w:hAnsi="Calibri" w:cs="Calibri"/>
-        </w:rPr>
-        <w:t>GitHub Repository</w:t>
-      </w:r>
-      <w:bookmarkEnd w:id="29"/>
     </w:p>
     <w:p>
       <w:pPr>
@@ -7752,8 +7406,8 @@
           <w:rFonts w:eastAsia="Play"/>
         </w:rPr>
       </w:pPr>
-      <w:bookmarkStart w:id="30" w:name="_heading=h.a4zkvepunmzr" w:colFirst="0" w:colLast="0"/>
-      <w:bookmarkEnd w:id="30"/>
+      <w:bookmarkStart w:id="29" w:name="_heading=h.a4zkvepunmzr" w:colFirst="0" w:colLast="0"/>
+      <w:bookmarkEnd w:id="29"/>
       <w:r>
         <w:pict w14:anchorId="5B8F0BDC">
           <v:rect id="_x0000_i1035" style="width:0;height:1.5pt" o:hrstd="t" o:hr="t" fillcolor="#a0a0a0" stroked="f"/>
@@ -7762,7 +7416,7 @@
     </w:p>
     <w:p>
       <w:pPr>
-        <w:pStyle w:val="Titolo2"/>
+        <w:pStyle w:val="Heading2"/>
         <w:numPr>
           <w:ilvl w:val="1"/>
           <w:numId w:val="18"/>
@@ -7771,7 +7425,7 @@
           <w:rFonts w:ascii="Calibri" w:eastAsia="Play" w:hAnsi="Calibri" w:cs="Calibri"/>
         </w:rPr>
       </w:pPr>
-      <w:bookmarkStart w:id="31" w:name="_Toc199688992"/>
+      <w:bookmarkStart w:id="30" w:name="_Toc199688992"/>
       <w:r>
         <w:rPr>
           <w:rFonts w:ascii="Calibri" w:eastAsia="Play" w:hAnsi="Calibri" w:cs="Calibri"/>
@@ -7784,7 +7438,7 @@
         </w:rPr>
         <w:t>Configuration</w:t>
       </w:r>
-      <w:bookmarkEnd w:id="31"/>
+      <w:bookmarkEnd w:id="30"/>
     </w:p>
     <w:p>
       <w:pPr>
@@ -7815,18 +7469,8 @@
           <w:sz w:val="22"/>
           <w:szCs w:val="22"/>
         </w:rPr>
-        <w:t xml:space="preserve"> Lenovo </w:t>
-      </w:r>
-      <w:proofErr w:type="spellStart"/>
-      <w:r>
-        <w:rPr>
-          <w:rFonts w:ascii="Calibri" w:hAnsi="Calibri" w:cs="Calibri"/>
-          <w:sz w:val="22"/>
-          <w:szCs w:val="22"/>
-        </w:rPr>
-        <w:t>ThinkBook</w:t>
-      </w:r>
-      <w:proofErr w:type="spellEnd"/>
+        <w:t xml:space="preserve"> Lenovo ThinkBook</w:t>
+      </w:r>
     </w:p>
     <w:p>
       <w:pPr>
@@ -7966,12 +7610,12 @@
     </w:p>
     <w:p>
       <w:pPr>
-        <w:pStyle w:val="Titolo1"/>
+        <w:pStyle w:val="Heading1"/>
         <w:rPr>
           <w:rFonts w:eastAsia="Play"/>
         </w:rPr>
       </w:pPr>
-      <w:bookmarkStart w:id="32" w:name="_Toc199688993"/>
+      <w:bookmarkStart w:id="31" w:name="_Toc199688993"/>
       <w:r>
         <w:rPr>
           <w:rFonts w:eastAsia="Play"/>
@@ -7979,7 +7623,7 @@
         <w:lastRenderedPageBreak/>
         <w:t>6. Bibliography</w:t>
       </w:r>
-      <w:bookmarkEnd w:id="32"/>
+      <w:bookmarkEnd w:id="31"/>
     </w:p>
     <w:p>
       <w:pPr>
@@ -7996,21 +7640,7 @@
         <w:rPr>
           <w:rFonts w:ascii="Calibri" w:eastAsia="Play" w:hAnsi="Calibri" w:cs="Calibri"/>
         </w:rPr>
-        <w:t xml:space="preserve">Manini, A., &amp; San Pietro, P. (2025). </w:t>
-      </w:r>
-      <w:proofErr w:type="spellStart"/>
-      <w:r>
-        <w:rPr>
-          <w:rFonts w:ascii="Calibri" w:eastAsia="Play" w:hAnsi="Calibri" w:cs="Calibri"/>
-        </w:rPr>
-        <w:t>UppaalTD</w:t>
-      </w:r>
-      <w:proofErr w:type="spellEnd"/>
-      <w:r>
-        <w:rPr>
-          <w:rFonts w:ascii="Calibri" w:eastAsia="Play" w:hAnsi="Calibri" w:cs="Calibri"/>
-        </w:rPr>
-        <w:t xml:space="preserve">: </w:t>
+        <w:t xml:space="preserve">Manini, A., &amp; San Pietro, P. (2025). UppaalTD: </w:t>
       </w:r>
       <w:r>
         <w:rPr>
@@ -8023,21 +7653,7 @@
         <w:rPr>
           <w:rFonts w:ascii="Calibri" w:eastAsia="Play" w:hAnsi="Calibri" w:cs="Calibri"/>
         </w:rPr>
-        <w:t xml:space="preserve">. </w:t>
-      </w:r>
-      <w:proofErr w:type="spellStart"/>
-      <w:r>
-        <w:rPr>
-          <w:rFonts w:ascii="Calibri" w:eastAsia="Play" w:hAnsi="Calibri" w:cs="Calibri"/>
-        </w:rPr>
-        <w:t>Politecnico</w:t>
-      </w:r>
-      <w:proofErr w:type="spellEnd"/>
-      <w:r>
-        <w:rPr>
-          <w:rFonts w:ascii="Calibri" w:eastAsia="Play" w:hAnsi="Calibri" w:cs="Calibri"/>
-        </w:rPr>
-        <w:t xml:space="preserve"> di Milano, Formal Methods for Concurrent and Real-Time Systems.</w:t>
+        <w:t>. Politecnico di Milano, Formal Methods for Concurrent and Real-Time Systems.</w:t>
       </w:r>
     </w:p>
     <w:p>
@@ -8052,23 +7668,35 @@
         </w:rPr>
       </w:pPr>
       <w:hyperlink r:id="rId13">
-        <w:proofErr w:type="spellStart"/>
         <w:r>
           <w:rPr>
             <w:rFonts w:ascii="Calibri" w:eastAsia="Play" w:hAnsi="Calibri" w:cs="Calibri"/>
             <w:color w:val="1155CC"/>
             <w:u w:val="single"/>
           </w:rPr>
-          <w:t>Uppaal</w:t>
+          <w:t>Uppaal Official Website. Accessed April 2025.</w:t>
         </w:r>
-        <w:proofErr w:type="spellEnd"/>
+      </w:hyperlink>
+    </w:p>
+    <w:p>
+      <w:pPr>
+        <w:numPr>
+          <w:ilvl w:val="0"/>
+          <w:numId w:val="4"/>
+        </w:numPr>
+        <w:spacing w:after="0"/>
+        <w:rPr>
+          <w:rFonts w:ascii="Calibri" w:eastAsia="Play" w:hAnsi="Calibri" w:cs="Calibri"/>
+        </w:rPr>
+      </w:pPr>
+      <w:hyperlink r:id="rId14">
         <w:r>
           <w:rPr>
             <w:rFonts w:ascii="Calibri" w:eastAsia="Play" w:hAnsi="Calibri" w:cs="Calibri"/>
             <w:color w:val="1155CC"/>
             <w:u w:val="single"/>
           </w:rPr>
-          <w:t xml:space="preserve"> Official Website. Accessed April 2025.</w:t>
+          <w:t>Uppaal Documentation. Accessed April 2025.</w:t>
         </w:r>
       </w:hyperlink>
     </w:p>
@@ -8083,26 +7711,12 @@
           <w:rFonts w:ascii="Calibri" w:eastAsia="Play" w:hAnsi="Calibri" w:cs="Calibri"/>
         </w:rPr>
       </w:pPr>
-      <w:hyperlink r:id="rId14">
-        <w:proofErr w:type="spellStart"/>
-        <w:r>
-          <w:rPr>
-            <w:rFonts w:ascii="Calibri" w:eastAsia="Play" w:hAnsi="Calibri" w:cs="Calibri"/>
-            <w:color w:val="1155CC"/>
-            <w:u w:val="single"/>
-          </w:rPr>
-          <w:t>Uppaal</w:t>
-        </w:r>
-        <w:proofErr w:type="spellEnd"/>
-        <w:r>
-          <w:rPr>
-            <w:rFonts w:ascii="Calibri" w:eastAsia="Play" w:hAnsi="Calibri" w:cs="Calibri"/>
-            <w:color w:val="1155CC"/>
-            <w:u w:val="single"/>
-          </w:rPr>
-          <w:t xml:space="preserve"> Documentation. Accessed April 2025.</w:t>
-        </w:r>
-      </w:hyperlink>
+      <w:r>
+        <w:rPr>
+          <w:rFonts w:ascii="Calibri" w:eastAsia="Play" w:hAnsi="Calibri" w:cs="Calibri"/>
+        </w:rPr>
+        <w:t>Behrmann, G., David, A., &amp; Larsen, K. G. (2004). A Tutorial on Uppaal. In M. Bernardo &amp; F. Corradini (Eds.), Formal Methods for the Design of Real-Time Systems (pp. 200–236). Springer Berlin Heidelberg.</w:t>
+      </w:r>
     </w:p>
     <w:p>
       <w:pPr>
@@ -8110,111 +7724,15 @@
           <w:ilvl w:val="0"/>
           <w:numId w:val="4"/>
         </w:numPr>
-        <w:spacing w:after="0"/>
-        <w:rPr>
-          <w:rFonts w:ascii="Calibri" w:eastAsia="Play" w:hAnsi="Calibri" w:cs="Calibri"/>
-        </w:rPr>
-      </w:pPr>
-      <w:proofErr w:type="spellStart"/>
-      <w:r>
-        <w:rPr>
-          <w:rFonts w:ascii="Calibri" w:eastAsia="Play" w:hAnsi="Calibri" w:cs="Calibri"/>
-        </w:rPr>
-        <w:t>Behrmann</w:t>
-      </w:r>
-      <w:proofErr w:type="spellEnd"/>
-      <w:r>
-        <w:rPr>
-          <w:rFonts w:ascii="Calibri" w:eastAsia="Play" w:hAnsi="Calibri" w:cs="Calibri"/>
-        </w:rPr>
-        <w:t xml:space="preserve">, G., David, A., &amp; Larsen, K. G. (2004). A Tutorial on </w:t>
-      </w:r>
-      <w:proofErr w:type="spellStart"/>
-      <w:r>
-        <w:rPr>
-          <w:rFonts w:ascii="Calibri" w:eastAsia="Play" w:hAnsi="Calibri" w:cs="Calibri"/>
-        </w:rPr>
-        <w:t>Uppaal</w:t>
-      </w:r>
-      <w:proofErr w:type="spellEnd"/>
-      <w:r>
-        <w:rPr>
-          <w:rFonts w:ascii="Calibri" w:eastAsia="Play" w:hAnsi="Calibri" w:cs="Calibri"/>
-        </w:rPr>
-        <w:t xml:space="preserve">. In M. Bernardo &amp; F. </w:t>
-      </w:r>
-      <w:proofErr w:type="spellStart"/>
-      <w:r>
-        <w:rPr>
-          <w:rFonts w:ascii="Calibri" w:eastAsia="Play" w:hAnsi="Calibri" w:cs="Calibri"/>
-        </w:rPr>
-        <w:t>Corradini</w:t>
-      </w:r>
-      <w:proofErr w:type="spellEnd"/>
-      <w:r>
-        <w:rPr>
-          <w:rFonts w:ascii="Calibri" w:eastAsia="Play" w:hAnsi="Calibri" w:cs="Calibri"/>
-        </w:rPr>
-        <w:t xml:space="preserve"> (Eds.), Formal Methods for the Design of Real-Time Systems (pp. 200–236). Springer Berlin Heidelberg.</w:t>
-      </w:r>
-    </w:p>
-    <w:p>
-      <w:pPr>
-        <w:numPr>
-          <w:ilvl w:val="0"/>
-          <w:numId w:val="4"/>
-        </w:numPr>
-        <w:rPr>
-          <w:rFonts w:ascii="Calibri" w:eastAsia="Play" w:hAnsi="Calibri" w:cs="Calibri"/>
-        </w:rPr>
-      </w:pPr>
-      <w:r>
-        <w:rPr>
-          <w:rFonts w:ascii="Calibri" w:eastAsia="Play" w:hAnsi="Calibri" w:cs="Calibri"/>
-        </w:rPr>
-        <w:t xml:space="preserve">David, A., Larsen, K. G., </w:t>
-      </w:r>
-      <w:proofErr w:type="spellStart"/>
-      <w:r>
-        <w:rPr>
-          <w:rFonts w:ascii="Calibri" w:eastAsia="Play" w:hAnsi="Calibri" w:cs="Calibri"/>
-        </w:rPr>
-        <w:t>Legay</w:t>
-      </w:r>
-      <w:proofErr w:type="spellEnd"/>
-      <w:r>
-        <w:rPr>
-          <w:rFonts w:ascii="Calibri" w:eastAsia="Play" w:hAnsi="Calibri" w:cs="Calibri"/>
-        </w:rPr>
-        <w:t xml:space="preserve">, A., </w:t>
-      </w:r>
-      <w:proofErr w:type="spellStart"/>
-      <w:r>
-        <w:rPr>
-          <w:rFonts w:ascii="Calibri" w:eastAsia="Play" w:hAnsi="Calibri" w:cs="Calibri"/>
-        </w:rPr>
-        <w:t>Mikucionis</w:t>
-      </w:r>
-      <w:proofErr w:type="spellEnd"/>
-      <w:r>
-        <w:rPr>
-          <w:rFonts w:ascii="Calibri" w:eastAsia="Play" w:hAnsi="Calibri" w:cs="Calibri"/>
-        </w:rPr>
-        <w:t xml:space="preserve">, M., &amp; Poulsen, D. B. (2015). </w:t>
-      </w:r>
-      <w:proofErr w:type="spellStart"/>
-      <w:r>
-        <w:rPr>
-          <w:rFonts w:ascii="Calibri" w:eastAsia="Play" w:hAnsi="Calibri" w:cs="Calibri"/>
-        </w:rPr>
-        <w:t>Uppaal</w:t>
-      </w:r>
-      <w:proofErr w:type="spellEnd"/>
-      <w:r>
-        <w:rPr>
-          <w:rFonts w:ascii="Calibri" w:eastAsia="Play" w:hAnsi="Calibri" w:cs="Calibri"/>
-        </w:rPr>
-        <w:t xml:space="preserve"> SMC Tutorial. International Journal on Software Tools for Technology Transfer, 17(4), 397–415.</w:t>
+        <w:rPr>
+          <w:rFonts w:ascii="Calibri" w:eastAsia="Play" w:hAnsi="Calibri" w:cs="Calibri"/>
+        </w:rPr>
+      </w:pPr>
+      <w:r>
+        <w:rPr>
+          <w:rFonts w:ascii="Calibri" w:eastAsia="Play" w:hAnsi="Calibri" w:cs="Calibri"/>
+        </w:rPr>
+        <w:t>David, A., Larsen, K. G., Legay, A., Mikucionis, M., &amp; Poulsen, D. B. (2015). Uppaal SMC Tutorial. International Journal on Software Tools for Technology Transfer, 17(4), 397–415.</w:t>
       </w:r>
     </w:p>
     <w:sectPr>
@@ -8231,7 +7749,7 @@
 </file>
 
 <file path=word/endnotes.xml><?xml version="1.0" encoding="utf-8"?>
-<w:endnotes xmlns:wpc="http://schemas.microsoft.com/office/word/2010/wordprocessingCanvas" xmlns:cx="http://schemas.microsoft.com/office/drawing/2014/chartex" xmlns:cx1="http://schemas.microsoft.com/office/drawing/2015/9/8/chartex" xmlns:cx2="http://schemas.microsoft.com/office/drawing/2015/10/21/chartex" xmlns:cx3="http://schemas.microsoft.com/office/drawing/2016/5/9/chartex" xmlns:cx4="http://schemas.microsoft.com/office/drawing/2016/5/10/chartex" xmlns:cx5="http://schemas.microsoft.com/office/drawing/2016/5/11/chartex" xmlns:cx6="http://schemas.microsoft.com/office/drawing/2016/5/12/chartex" xmlns:cx7="http://schemas.microsoft.com/office/drawing/2016/5/13/chartex" xmlns:cx8="http://schemas.microsoft.com/office/drawing/2016/5/14/chartex" xmlns:mc="http://schemas.openxmlformats.org/markup-compatibility/2006" xmlns:aink="http://schemas.microsoft.com/office/drawing/2016/ink" xmlns:am3d="http://schemas.microsoft.com/office/drawing/2017/model3d" xmlns:o="urn:schemas-microsoft-com:office:office" xmlns:r="http://schemas.openxmlformats.org/officeDocument/2006/relationships" xmlns:m="http://schemas.openxmlformats.org/officeDocument/2006/math" xmlns:v="urn:schemas-microsoft-com:vml" xmlns:wp14="http://schemas.microsoft.com/office/word/2010/wordprocessingDrawing" xmlns:wp="http://schemas.openxmlformats.org/drawingml/2006/wordprocessingDrawing" xmlns:w10="urn:schemas-microsoft-com:office:word" xmlns:w="http://schemas.openxmlformats.org/wordprocessingml/2006/main" xmlns:w14="http://schemas.microsoft.com/office/word/2010/wordml" xmlns:w15="http://schemas.microsoft.com/office/word/2012/wordml" xmlns:w16cid="http://schemas.microsoft.com/office/word/2016/wordml/cid" xmlns:w16se="http://schemas.microsoft.com/office/word/2015/wordml/symex" xmlns:wpg="http://schemas.microsoft.com/office/word/2010/wordprocessingGroup" xmlns:wpi="http://schemas.microsoft.com/office/word/2010/wordprocessingInk" xmlns:wne="http://schemas.microsoft.com/office/word/2006/wordml" xmlns:wps="http://schemas.microsoft.com/office/word/2010/wordprocessingShape" mc:Ignorable="w14 w15 w16se w16cid wp14">
+<w:endnotes xmlns:wpc="http://schemas.microsoft.com/office/word/2010/wordprocessingCanvas" xmlns:cx="http://schemas.microsoft.com/office/drawing/2014/chartex" xmlns:cx1="http://schemas.microsoft.com/office/drawing/2015/9/8/chartex" xmlns:cx2="http://schemas.microsoft.com/office/drawing/2015/10/21/chartex" xmlns:cx3="http://schemas.microsoft.com/office/drawing/2016/5/9/chartex" xmlns:cx4="http://schemas.microsoft.com/office/drawing/2016/5/10/chartex" xmlns:cx5="http://schemas.microsoft.com/office/drawing/2016/5/11/chartex" xmlns:cx6="http://schemas.microsoft.com/office/drawing/2016/5/12/chartex" xmlns:cx7="http://schemas.microsoft.com/office/drawing/2016/5/13/chartex" xmlns:cx8="http://schemas.microsoft.com/office/drawing/2016/5/14/chartex" xmlns:mc="http://schemas.openxmlformats.org/markup-compatibility/2006" xmlns:aink="http://schemas.microsoft.com/office/drawing/2016/ink" xmlns:am3d="http://schemas.microsoft.com/office/drawing/2017/model3d" xmlns:o="urn:schemas-microsoft-com:office:office" xmlns:oel="http://schemas.microsoft.com/office/2019/extlst" xmlns:r="http://schemas.openxmlformats.org/officeDocument/2006/relationships" xmlns:m="http://schemas.openxmlformats.org/officeDocument/2006/math" xmlns:v="urn:schemas-microsoft-com:vml" xmlns:wp14="http://schemas.microsoft.com/office/word/2010/wordprocessingDrawing" xmlns:wp="http://schemas.openxmlformats.org/drawingml/2006/wordprocessingDrawing" xmlns:w10="urn:schemas-microsoft-com:office:word" xmlns:w="http://schemas.openxmlformats.org/wordprocessingml/2006/main" xmlns:w14="http://schemas.microsoft.com/office/word/2010/wordml" xmlns:w15="http://schemas.microsoft.com/office/word/2012/wordml" xmlns:w16cex="http://schemas.microsoft.com/office/word/2018/wordml/cex" xmlns:w16cid="http://schemas.microsoft.com/office/word/2016/wordml/cid" xmlns:w16="http://schemas.microsoft.com/office/word/2018/wordml" xmlns:w16du="http://schemas.microsoft.com/office/word/2023/wordml/word16du" xmlns:w16sdtdh="http://schemas.microsoft.com/office/word/2020/wordml/sdtdatahash" xmlns:w16sdtfl="http://schemas.microsoft.com/office/word/2024/wordml/sdtformatlock" xmlns:w16se="http://schemas.microsoft.com/office/word/2015/wordml/symex" xmlns:wpg="http://schemas.microsoft.com/office/word/2010/wordprocessingGroup" xmlns:wpi="http://schemas.microsoft.com/office/word/2010/wordprocessingInk" xmlns:wne="http://schemas.microsoft.com/office/word/2006/wordml" xmlns:wps="http://schemas.microsoft.com/office/word/2010/wordprocessingShape" mc:Ignorable="w14 w15 w16se w16cid w16 w16cex w16sdtdh w16sdtfl w16du wp14">
   <w:endnote w:type="separator" w:id="-1">
     <w:p>
       <w:pPr>
@@ -8256,7 +7774,7 @@
 </file>
 
 <file path=word/footer1.xml><?xml version="1.0" encoding="utf-8"?>
-<w:ftr xmlns:wpc="http://schemas.microsoft.com/office/word/2010/wordprocessingCanvas" xmlns:cx="http://schemas.microsoft.com/office/drawing/2014/chartex" xmlns:cx1="http://schemas.microsoft.com/office/drawing/2015/9/8/chartex" xmlns:cx2="http://schemas.microsoft.com/office/drawing/2015/10/21/chartex" xmlns:cx3="http://schemas.microsoft.com/office/drawing/2016/5/9/chartex" xmlns:cx4="http://schemas.microsoft.com/office/drawing/2016/5/10/chartex" xmlns:cx5="http://schemas.microsoft.com/office/drawing/2016/5/11/chartex" xmlns:cx6="http://schemas.microsoft.com/office/drawing/2016/5/12/chartex" xmlns:cx7="http://schemas.microsoft.com/office/drawing/2016/5/13/chartex" xmlns:cx8="http://schemas.microsoft.com/office/drawing/2016/5/14/chartex" xmlns:mc="http://schemas.openxmlformats.org/markup-compatibility/2006" xmlns:aink="http://schemas.microsoft.com/office/drawing/2016/ink" xmlns:am3d="http://schemas.microsoft.com/office/drawing/2017/model3d" xmlns:o="urn:schemas-microsoft-com:office:office" xmlns:r="http://schemas.openxmlformats.org/officeDocument/2006/relationships" xmlns:m="http://schemas.openxmlformats.org/officeDocument/2006/math" xmlns:v="urn:schemas-microsoft-com:vml" xmlns:wp14="http://schemas.microsoft.com/office/word/2010/wordprocessingDrawing" xmlns:wp="http://schemas.openxmlformats.org/drawingml/2006/wordprocessingDrawing" xmlns:w10="urn:schemas-microsoft-com:office:word" xmlns:w="http://schemas.openxmlformats.org/wordprocessingml/2006/main" xmlns:w14="http://schemas.microsoft.com/office/word/2010/wordml" xmlns:w15="http://schemas.microsoft.com/office/word/2012/wordml" xmlns:w16cid="http://schemas.microsoft.com/office/word/2016/wordml/cid" xmlns:w16se="http://schemas.microsoft.com/office/word/2015/wordml/symex" xmlns:wpg="http://schemas.microsoft.com/office/word/2010/wordprocessingGroup" xmlns:wpi="http://schemas.microsoft.com/office/word/2010/wordprocessingInk" xmlns:wne="http://schemas.microsoft.com/office/word/2006/wordml" xmlns:wps="http://schemas.microsoft.com/office/word/2010/wordprocessingShape" mc:Ignorable="w14 w15 w16se w16cid wp14">
+<w:ftr xmlns:wpc="http://schemas.microsoft.com/office/word/2010/wordprocessingCanvas" xmlns:cx="http://schemas.microsoft.com/office/drawing/2014/chartex" xmlns:cx1="http://schemas.microsoft.com/office/drawing/2015/9/8/chartex" xmlns:cx2="http://schemas.microsoft.com/office/drawing/2015/10/21/chartex" xmlns:cx3="http://schemas.microsoft.com/office/drawing/2016/5/9/chartex" xmlns:cx4="http://schemas.microsoft.com/office/drawing/2016/5/10/chartex" xmlns:cx5="http://schemas.microsoft.com/office/drawing/2016/5/11/chartex" xmlns:cx6="http://schemas.microsoft.com/office/drawing/2016/5/12/chartex" xmlns:cx7="http://schemas.microsoft.com/office/drawing/2016/5/13/chartex" xmlns:cx8="http://schemas.microsoft.com/office/drawing/2016/5/14/chartex" xmlns:mc="http://schemas.openxmlformats.org/markup-compatibility/2006" xmlns:aink="http://schemas.microsoft.com/office/drawing/2016/ink" xmlns:am3d="http://schemas.microsoft.com/office/drawing/2017/model3d" xmlns:o="urn:schemas-microsoft-com:office:office" xmlns:oel="http://schemas.microsoft.com/office/2019/extlst" xmlns:r="http://schemas.openxmlformats.org/officeDocument/2006/relationships" xmlns:m="http://schemas.openxmlformats.org/officeDocument/2006/math" xmlns:v="urn:schemas-microsoft-com:vml" xmlns:wp14="http://schemas.microsoft.com/office/word/2010/wordprocessingDrawing" xmlns:wp="http://schemas.openxmlformats.org/drawingml/2006/wordprocessingDrawing" xmlns:w10="urn:schemas-microsoft-com:office:word" xmlns:w="http://schemas.openxmlformats.org/wordprocessingml/2006/main" xmlns:w14="http://schemas.microsoft.com/office/word/2010/wordml" xmlns:w15="http://schemas.microsoft.com/office/word/2012/wordml" xmlns:w16cex="http://schemas.microsoft.com/office/word/2018/wordml/cex" xmlns:w16cid="http://schemas.microsoft.com/office/word/2016/wordml/cid" xmlns:w16="http://schemas.microsoft.com/office/word/2018/wordml" xmlns:w16du="http://schemas.microsoft.com/office/word/2023/wordml/word16du" xmlns:w16sdtdh="http://schemas.microsoft.com/office/word/2020/wordml/sdtdatahash" xmlns:w16sdtfl="http://schemas.microsoft.com/office/word/2024/wordml/sdtformatlock" xmlns:w16se="http://schemas.microsoft.com/office/word/2015/wordml/symex" xmlns:wpg="http://schemas.microsoft.com/office/word/2010/wordprocessingGroup" xmlns:wpi="http://schemas.microsoft.com/office/word/2010/wordprocessingInk" xmlns:wne="http://schemas.microsoft.com/office/word/2006/wordml" xmlns:wps="http://schemas.microsoft.com/office/word/2010/wordprocessingShape" mc:Ignorable="w14 w15 w16se w16cid w16 w16cex w16sdtdh w16sdtfl w16du wp14">
   <w:sdt>
     <w:sdtPr>
       <w:id w:val="1751394942"/>
@@ -8265,11 +7783,10 @@
         <w:docPartUnique/>
       </w:docPartObj>
     </w:sdtPr>
-    <w:sdtEndPr/>
     <w:sdtContent>
       <w:p>
         <w:pPr>
-          <w:pStyle w:val="Pidipagina"/>
+          <w:pStyle w:val="Footer"/>
           <w:jc w:val="center"/>
         </w:pPr>
         <w:r>
@@ -8295,14 +7812,14 @@
   </w:sdt>
   <w:p>
     <w:pPr>
-      <w:pStyle w:val="Pidipagina"/>
+      <w:pStyle w:val="Footer"/>
     </w:pPr>
   </w:p>
 </w:ftr>
 </file>
 
 <file path=word/footer2.xml><?xml version="1.0" encoding="utf-8"?>
-<w:ftr xmlns:wpc="http://schemas.microsoft.com/office/word/2010/wordprocessingCanvas" xmlns:cx="http://schemas.microsoft.com/office/drawing/2014/chartex" xmlns:cx1="http://schemas.microsoft.com/office/drawing/2015/9/8/chartex" xmlns:cx2="http://schemas.microsoft.com/office/drawing/2015/10/21/chartex" xmlns:cx3="http://schemas.microsoft.com/office/drawing/2016/5/9/chartex" xmlns:cx4="http://schemas.microsoft.com/office/drawing/2016/5/10/chartex" xmlns:cx5="http://schemas.microsoft.com/office/drawing/2016/5/11/chartex" xmlns:cx6="http://schemas.microsoft.com/office/drawing/2016/5/12/chartex" xmlns:cx7="http://schemas.microsoft.com/office/drawing/2016/5/13/chartex" xmlns:cx8="http://schemas.microsoft.com/office/drawing/2016/5/14/chartex" xmlns:mc="http://schemas.openxmlformats.org/markup-compatibility/2006" xmlns:aink="http://schemas.microsoft.com/office/drawing/2016/ink" xmlns:am3d="http://schemas.microsoft.com/office/drawing/2017/model3d" xmlns:o="urn:schemas-microsoft-com:office:office" xmlns:r="http://schemas.openxmlformats.org/officeDocument/2006/relationships" xmlns:m="http://schemas.openxmlformats.org/officeDocument/2006/math" xmlns:v="urn:schemas-microsoft-com:vml" xmlns:wp14="http://schemas.microsoft.com/office/word/2010/wordprocessingDrawing" xmlns:wp="http://schemas.openxmlformats.org/drawingml/2006/wordprocessingDrawing" xmlns:w10="urn:schemas-microsoft-com:office:word" xmlns:w="http://schemas.openxmlformats.org/wordprocessingml/2006/main" xmlns:w14="http://schemas.microsoft.com/office/word/2010/wordml" xmlns:w15="http://schemas.microsoft.com/office/word/2012/wordml" xmlns:w16cid="http://schemas.microsoft.com/office/word/2016/wordml/cid" xmlns:w16se="http://schemas.microsoft.com/office/word/2015/wordml/symex" xmlns:wpg="http://schemas.microsoft.com/office/word/2010/wordprocessingGroup" xmlns:wpi="http://schemas.microsoft.com/office/word/2010/wordprocessingInk" xmlns:wne="http://schemas.microsoft.com/office/word/2006/wordml" xmlns:wps="http://schemas.microsoft.com/office/word/2010/wordprocessingShape" mc:Ignorable="w14 w15 w16se w16cid wp14">
+<w:ftr xmlns:wpc="http://schemas.microsoft.com/office/word/2010/wordprocessingCanvas" xmlns:cx="http://schemas.microsoft.com/office/drawing/2014/chartex" xmlns:cx1="http://schemas.microsoft.com/office/drawing/2015/9/8/chartex" xmlns:cx2="http://schemas.microsoft.com/office/drawing/2015/10/21/chartex" xmlns:cx3="http://schemas.microsoft.com/office/drawing/2016/5/9/chartex" xmlns:cx4="http://schemas.microsoft.com/office/drawing/2016/5/10/chartex" xmlns:cx5="http://schemas.microsoft.com/office/drawing/2016/5/11/chartex" xmlns:cx6="http://schemas.microsoft.com/office/drawing/2016/5/12/chartex" xmlns:cx7="http://schemas.microsoft.com/office/drawing/2016/5/13/chartex" xmlns:cx8="http://schemas.microsoft.com/office/drawing/2016/5/14/chartex" xmlns:mc="http://schemas.openxmlformats.org/markup-compatibility/2006" xmlns:aink="http://schemas.microsoft.com/office/drawing/2016/ink" xmlns:am3d="http://schemas.microsoft.com/office/drawing/2017/model3d" xmlns:o="urn:schemas-microsoft-com:office:office" xmlns:oel="http://schemas.microsoft.com/office/2019/extlst" xmlns:r="http://schemas.openxmlformats.org/officeDocument/2006/relationships" xmlns:m="http://schemas.openxmlformats.org/officeDocument/2006/math" xmlns:v="urn:schemas-microsoft-com:vml" xmlns:wp14="http://schemas.microsoft.com/office/word/2010/wordprocessingDrawing" xmlns:wp="http://schemas.openxmlformats.org/drawingml/2006/wordprocessingDrawing" xmlns:w10="urn:schemas-microsoft-com:office:word" xmlns:w="http://schemas.openxmlformats.org/wordprocessingml/2006/main" xmlns:w14="http://schemas.microsoft.com/office/word/2010/wordml" xmlns:w15="http://schemas.microsoft.com/office/word/2012/wordml" xmlns:w16cex="http://schemas.microsoft.com/office/word/2018/wordml/cex" xmlns:w16cid="http://schemas.microsoft.com/office/word/2016/wordml/cid" xmlns:w16="http://schemas.microsoft.com/office/word/2018/wordml" xmlns:w16du="http://schemas.microsoft.com/office/word/2023/wordml/word16du" xmlns:w16sdtdh="http://schemas.microsoft.com/office/word/2020/wordml/sdtdatahash" xmlns:w16sdtfl="http://schemas.microsoft.com/office/word/2024/wordml/sdtformatlock" xmlns:w16se="http://schemas.microsoft.com/office/word/2015/wordml/symex" xmlns:wpg="http://schemas.microsoft.com/office/word/2010/wordprocessingGroup" xmlns:wpi="http://schemas.microsoft.com/office/word/2010/wordprocessingInk" xmlns:wne="http://schemas.microsoft.com/office/word/2006/wordml" xmlns:wps="http://schemas.microsoft.com/office/word/2010/wordprocessingShape" mc:Ignorable="w14 w15 w16se w16cid w16 w16cex w16sdtdh w16sdtfl w16du wp14">
   <w:sdt>
     <w:sdtPr>
       <w:id w:val="1511728086"/>
@@ -8311,11 +7828,10 @@
         <w:docPartUnique/>
       </w:docPartObj>
     </w:sdtPr>
-    <w:sdtEndPr/>
     <w:sdtContent>
       <w:p>
         <w:pPr>
-          <w:pStyle w:val="Pidipagina"/>
+          <w:pStyle w:val="Footer"/>
           <w:jc w:val="center"/>
         </w:pPr>
         <w:r>
@@ -8341,14 +7857,14 @@
   </w:sdt>
   <w:p>
     <w:pPr>
-      <w:pStyle w:val="Pidipagina"/>
+      <w:pStyle w:val="Footer"/>
     </w:pPr>
   </w:p>
 </w:ftr>
 </file>
 
 <file path=word/footnotes.xml><?xml version="1.0" encoding="utf-8"?>
-<w:footnotes xmlns:wpc="http://schemas.microsoft.com/office/word/2010/wordprocessingCanvas" xmlns:cx="http://schemas.microsoft.com/office/drawing/2014/chartex" xmlns:cx1="http://schemas.microsoft.com/office/drawing/2015/9/8/chartex" xmlns:cx2="http://schemas.microsoft.com/office/drawing/2015/10/21/chartex" xmlns:cx3="http://schemas.microsoft.com/office/drawing/2016/5/9/chartex" xmlns:cx4="http://schemas.microsoft.com/office/drawing/2016/5/10/chartex" xmlns:cx5="http://schemas.microsoft.com/office/drawing/2016/5/11/chartex" xmlns:cx6="http://schemas.microsoft.com/office/drawing/2016/5/12/chartex" xmlns:cx7="http://schemas.microsoft.com/office/drawing/2016/5/13/chartex" xmlns:cx8="http://schemas.microsoft.com/office/drawing/2016/5/14/chartex" xmlns:mc="http://schemas.openxmlformats.org/markup-compatibility/2006" xmlns:aink="http://schemas.microsoft.com/office/drawing/2016/ink" xmlns:am3d="http://schemas.microsoft.com/office/drawing/2017/model3d" xmlns:o="urn:schemas-microsoft-com:office:office" xmlns:r="http://schemas.openxmlformats.org/officeDocument/2006/relationships" xmlns:m="http://schemas.openxmlformats.org/officeDocument/2006/math" xmlns:v="urn:schemas-microsoft-com:vml" xmlns:wp14="http://schemas.microsoft.com/office/word/2010/wordprocessingDrawing" xmlns:wp="http://schemas.openxmlformats.org/drawingml/2006/wordprocessingDrawing" xmlns:w10="urn:schemas-microsoft-com:office:word" xmlns:w="http://schemas.openxmlformats.org/wordprocessingml/2006/main" xmlns:w14="http://schemas.microsoft.com/office/word/2010/wordml" xmlns:w15="http://schemas.microsoft.com/office/word/2012/wordml" xmlns:w16cid="http://schemas.microsoft.com/office/word/2016/wordml/cid" xmlns:w16se="http://schemas.microsoft.com/office/word/2015/wordml/symex" xmlns:wpg="http://schemas.microsoft.com/office/word/2010/wordprocessingGroup" xmlns:wpi="http://schemas.microsoft.com/office/word/2010/wordprocessingInk" xmlns:wne="http://schemas.microsoft.com/office/word/2006/wordml" xmlns:wps="http://schemas.microsoft.com/office/word/2010/wordprocessingShape" mc:Ignorable="w14 w15 w16se w16cid wp14">
+<w:footnotes xmlns:wpc="http://schemas.microsoft.com/office/word/2010/wordprocessingCanvas" xmlns:cx="http://schemas.microsoft.com/office/drawing/2014/chartex" xmlns:cx1="http://schemas.microsoft.com/office/drawing/2015/9/8/chartex" xmlns:cx2="http://schemas.microsoft.com/office/drawing/2015/10/21/chartex" xmlns:cx3="http://schemas.microsoft.com/office/drawing/2016/5/9/chartex" xmlns:cx4="http://schemas.microsoft.com/office/drawing/2016/5/10/chartex" xmlns:cx5="http://schemas.microsoft.com/office/drawing/2016/5/11/chartex" xmlns:cx6="http://schemas.microsoft.com/office/drawing/2016/5/12/chartex" xmlns:cx7="http://schemas.microsoft.com/office/drawing/2016/5/13/chartex" xmlns:cx8="http://schemas.microsoft.com/office/drawing/2016/5/14/chartex" xmlns:mc="http://schemas.openxmlformats.org/markup-compatibility/2006" xmlns:aink="http://schemas.microsoft.com/office/drawing/2016/ink" xmlns:am3d="http://schemas.microsoft.com/office/drawing/2017/model3d" xmlns:o="urn:schemas-microsoft-com:office:office" xmlns:oel="http://schemas.microsoft.com/office/2019/extlst" xmlns:r="http://schemas.openxmlformats.org/officeDocument/2006/relationships" xmlns:m="http://schemas.openxmlformats.org/officeDocument/2006/math" xmlns:v="urn:schemas-microsoft-com:vml" xmlns:wp14="http://schemas.microsoft.com/office/word/2010/wordprocessingDrawing" xmlns:wp="http://schemas.openxmlformats.org/drawingml/2006/wordprocessingDrawing" xmlns:w10="urn:schemas-microsoft-com:office:word" xmlns:w="http://schemas.openxmlformats.org/wordprocessingml/2006/main" xmlns:w14="http://schemas.microsoft.com/office/word/2010/wordml" xmlns:w15="http://schemas.microsoft.com/office/word/2012/wordml" xmlns:w16cex="http://schemas.microsoft.com/office/word/2018/wordml/cex" xmlns:w16cid="http://schemas.microsoft.com/office/word/2016/wordml/cid" xmlns:w16="http://schemas.microsoft.com/office/word/2018/wordml" xmlns:w16du="http://schemas.microsoft.com/office/word/2023/wordml/word16du" xmlns:w16sdtdh="http://schemas.microsoft.com/office/word/2020/wordml/sdtdatahash" xmlns:w16sdtfl="http://schemas.microsoft.com/office/word/2024/wordml/sdtformatlock" xmlns:w16se="http://schemas.microsoft.com/office/word/2015/wordml/symex" xmlns:wpg="http://schemas.microsoft.com/office/word/2010/wordprocessingGroup" xmlns:wpi="http://schemas.microsoft.com/office/word/2010/wordprocessingInk" xmlns:wne="http://schemas.microsoft.com/office/word/2006/wordml" xmlns:wps="http://schemas.microsoft.com/office/word/2010/wordprocessingShape" mc:Ignorable="w14 w15 w16se w16cid w16 w16cex w16sdtdh w16sdtfl w16du wp14">
   <w:footnote w:type="separator" w:id="-1">
     <w:p>
       <w:pPr>
@@ -8373,7 +7889,7 @@
 </file>
 
 <file path=word/numbering.xml><?xml version="1.0" encoding="utf-8"?>
-<w:numbering xmlns:wpc="http://schemas.microsoft.com/office/word/2010/wordprocessingCanvas" xmlns:cx="http://schemas.microsoft.com/office/drawing/2014/chartex" xmlns:cx1="http://schemas.microsoft.com/office/drawing/2015/9/8/chartex" xmlns:cx2="http://schemas.microsoft.com/office/drawing/2015/10/21/chartex" xmlns:cx3="http://schemas.microsoft.com/office/drawing/2016/5/9/chartex" xmlns:cx4="http://schemas.microsoft.com/office/drawing/2016/5/10/chartex" xmlns:cx5="http://schemas.microsoft.com/office/drawing/2016/5/11/chartex" xmlns:cx6="http://schemas.microsoft.com/office/drawing/2016/5/12/chartex" xmlns:cx7="http://schemas.microsoft.com/office/drawing/2016/5/13/chartex" xmlns:cx8="http://schemas.microsoft.com/office/drawing/2016/5/14/chartex" xmlns:mc="http://schemas.openxmlformats.org/markup-compatibility/2006" xmlns:aink="http://schemas.microsoft.com/office/drawing/2016/ink" xmlns:am3d="http://schemas.microsoft.com/office/drawing/2017/model3d" xmlns:o="urn:schemas-microsoft-com:office:office" xmlns:r="http://schemas.openxmlformats.org/officeDocument/2006/relationships" xmlns:m="http://schemas.openxmlformats.org/officeDocument/2006/math" xmlns:v="urn:schemas-microsoft-com:vml" xmlns:wp14="http://schemas.microsoft.com/office/word/2010/wordprocessingDrawing" xmlns:wp="http://schemas.openxmlformats.org/drawingml/2006/wordprocessingDrawing" xmlns:w10="urn:schemas-microsoft-com:office:word" xmlns:w="http://schemas.openxmlformats.org/wordprocessingml/2006/main" xmlns:w14="http://schemas.microsoft.com/office/word/2010/wordml" xmlns:w15="http://schemas.microsoft.com/office/word/2012/wordml" xmlns:w16cid="http://schemas.microsoft.com/office/word/2016/wordml/cid" xmlns:w16se="http://schemas.microsoft.com/office/word/2015/wordml/symex" xmlns:wpg="http://schemas.microsoft.com/office/word/2010/wordprocessingGroup" xmlns:wpi="http://schemas.microsoft.com/office/word/2010/wordprocessingInk" xmlns:wne="http://schemas.microsoft.com/office/word/2006/wordml" xmlns:wps="http://schemas.microsoft.com/office/word/2010/wordprocessingShape" mc:Ignorable="w14 w15 w16se w16cid wp14">
+<w:numbering xmlns:wpc="http://schemas.microsoft.com/office/word/2010/wordprocessingCanvas" xmlns:cx="http://schemas.microsoft.com/office/drawing/2014/chartex" xmlns:cx1="http://schemas.microsoft.com/office/drawing/2015/9/8/chartex" xmlns:cx2="http://schemas.microsoft.com/office/drawing/2015/10/21/chartex" xmlns:cx3="http://schemas.microsoft.com/office/drawing/2016/5/9/chartex" xmlns:cx4="http://schemas.microsoft.com/office/drawing/2016/5/10/chartex" xmlns:cx5="http://schemas.microsoft.com/office/drawing/2016/5/11/chartex" xmlns:cx6="http://schemas.microsoft.com/office/drawing/2016/5/12/chartex" xmlns:cx7="http://schemas.microsoft.com/office/drawing/2016/5/13/chartex" xmlns:cx8="http://schemas.microsoft.com/office/drawing/2016/5/14/chartex" xmlns:mc="http://schemas.openxmlformats.org/markup-compatibility/2006" xmlns:aink="http://schemas.microsoft.com/office/drawing/2016/ink" xmlns:am3d="http://schemas.microsoft.com/office/drawing/2017/model3d" xmlns:o="urn:schemas-microsoft-com:office:office" xmlns:oel="http://schemas.microsoft.com/office/2019/extlst" xmlns:r="http://schemas.openxmlformats.org/officeDocument/2006/relationships" xmlns:m="http://schemas.openxmlformats.org/officeDocument/2006/math" xmlns:v="urn:schemas-microsoft-com:vml" xmlns:wp14="http://schemas.microsoft.com/office/word/2010/wordprocessingDrawing" xmlns:wp="http://schemas.openxmlformats.org/drawingml/2006/wordprocessingDrawing" xmlns:w10="urn:schemas-microsoft-com:office:word" xmlns:w="http://schemas.openxmlformats.org/wordprocessingml/2006/main" xmlns:w14="http://schemas.microsoft.com/office/word/2010/wordml" xmlns:w15="http://schemas.microsoft.com/office/word/2012/wordml" xmlns:w16cex="http://schemas.microsoft.com/office/word/2018/wordml/cex" xmlns:w16cid="http://schemas.microsoft.com/office/word/2016/wordml/cid" xmlns:w16="http://schemas.microsoft.com/office/word/2018/wordml" xmlns:w16du="http://schemas.microsoft.com/office/word/2023/wordml/word16du" xmlns:w16sdtdh="http://schemas.microsoft.com/office/word/2020/wordml/sdtdatahash" xmlns:w16sdtfl="http://schemas.microsoft.com/office/word/2024/wordml/sdtformatlock" xmlns:w16se="http://schemas.microsoft.com/office/word/2015/wordml/symex" xmlns:wpg="http://schemas.microsoft.com/office/word/2010/wordprocessingGroup" xmlns:wpi="http://schemas.microsoft.com/office/word/2010/wordprocessingInk" xmlns:wne="http://schemas.microsoft.com/office/word/2006/wordml" xmlns:wps="http://schemas.microsoft.com/office/word/2010/wordprocessingShape" mc:Ignorable="w14 w15 w16se w16cid w16 w16cex w16sdtdh w16sdtfl w16du wp14">
   <w:abstractNum w:abstractNumId="0" w15:restartNumberingAfterBreak="0">
     <w:nsid w:val="1942272D"/>
     <w:multiLevelType w:val="multilevel"/>
@@ -10702,74 +10218,74 @@
       </w:rPr>
     </w:lvl>
   </w:abstractNum>
-  <w:num w:numId="1">
+  <w:num w:numId="1" w16cid:durableId="1791164870">
     <w:abstractNumId w:val="12"/>
   </w:num>
-  <w:num w:numId="2">
+  <w:num w:numId="2" w16cid:durableId="1787775074">
     <w:abstractNumId w:val="16"/>
   </w:num>
-  <w:num w:numId="3">
+  <w:num w:numId="3" w16cid:durableId="691419752">
     <w:abstractNumId w:val="19"/>
   </w:num>
-  <w:num w:numId="4">
+  <w:num w:numId="4" w16cid:durableId="1158033319">
     <w:abstractNumId w:val="20"/>
   </w:num>
-  <w:num w:numId="5">
+  <w:num w:numId="5" w16cid:durableId="1488206199">
     <w:abstractNumId w:val="10"/>
   </w:num>
-  <w:num w:numId="6">
+  <w:num w:numId="6" w16cid:durableId="1493183361">
     <w:abstractNumId w:val="4"/>
   </w:num>
-  <w:num w:numId="7">
+  <w:num w:numId="7" w16cid:durableId="639699955">
     <w:abstractNumId w:val="3"/>
   </w:num>
-  <w:num w:numId="8">
+  <w:num w:numId="8" w16cid:durableId="483860097">
     <w:abstractNumId w:val="0"/>
   </w:num>
-  <w:num w:numId="9">
+  <w:num w:numId="9" w16cid:durableId="2042125336">
     <w:abstractNumId w:val="6"/>
   </w:num>
-  <w:num w:numId="10">
+  <w:num w:numId="10" w16cid:durableId="328098747">
     <w:abstractNumId w:val="9"/>
   </w:num>
-  <w:num w:numId="11">
+  <w:num w:numId="11" w16cid:durableId="2071730728">
     <w:abstractNumId w:val="1"/>
   </w:num>
-  <w:num w:numId="12">
+  <w:num w:numId="12" w16cid:durableId="288897943">
     <w:abstractNumId w:val="14"/>
   </w:num>
-  <w:num w:numId="13">
+  <w:num w:numId="13" w16cid:durableId="278803588">
     <w:abstractNumId w:val="13"/>
   </w:num>
-  <w:num w:numId="14">
+  <w:num w:numId="14" w16cid:durableId="1948465767">
     <w:abstractNumId w:val="11"/>
   </w:num>
-  <w:num w:numId="15">
+  <w:num w:numId="15" w16cid:durableId="1108232460">
     <w:abstractNumId w:val="5"/>
   </w:num>
-  <w:num w:numId="16">
+  <w:num w:numId="16" w16cid:durableId="340737816">
     <w:abstractNumId w:val="8"/>
   </w:num>
-  <w:num w:numId="17">
+  <w:num w:numId="17" w16cid:durableId="870384640">
     <w:abstractNumId w:val="2"/>
   </w:num>
-  <w:num w:numId="18">
+  <w:num w:numId="18" w16cid:durableId="769590017">
     <w:abstractNumId w:val="18"/>
   </w:num>
-  <w:num w:numId="19">
+  <w:num w:numId="19" w16cid:durableId="1733189887">
     <w:abstractNumId w:val="17"/>
   </w:num>
-  <w:num w:numId="20">
+  <w:num w:numId="20" w16cid:durableId="857893793">
     <w:abstractNumId w:val="15"/>
   </w:num>
-  <w:num w:numId="21">
+  <w:num w:numId="21" w16cid:durableId="1744791778">
     <w:abstractNumId w:val="7"/>
   </w:num>
 </w:numbering>
 </file>
 
 <file path=word/styles.xml><?xml version="1.0" encoding="utf-8"?>
-<w:styles xmlns:mc="http://schemas.openxmlformats.org/markup-compatibility/2006" xmlns:r="http://schemas.openxmlformats.org/officeDocument/2006/relationships" xmlns:w="http://schemas.openxmlformats.org/wordprocessingml/2006/main" xmlns:w14="http://schemas.microsoft.com/office/word/2010/wordml" xmlns:w15="http://schemas.microsoft.com/office/word/2012/wordml" xmlns:w16cid="http://schemas.microsoft.com/office/word/2016/wordml/cid" xmlns:w16se="http://schemas.microsoft.com/office/word/2015/wordml/symex" mc:Ignorable="w14 w15 w16se w16cid">
+<w:styles xmlns:mc="http://schemas.openxmlformats.org/markup-compatibility/2006" xmlns:r="http://schemas.openxmlformats.org/officeDocument/2006/relationships" xmlns:w="http://schemas.openxmlformats.org/wordprocessingml/2006/main" xmlns:w14="http://schemas.microsoft.com/office/word/2010/wordml" xmlns:w15="http://schemas.microsoft.com/office/word/2012/wordml" xmlns:w16cex="http://schemas.microsoft.com/office/word/2018/wordml/cex" xmlns:w16cid="http://schemas.microsoft.com/office/word/2016/wordml/cid" xmlns:w16="http://schemas.microsoft.com/office/word/2018/wordml" xmlns:w16du="http://schemas.microsoft.com/office/word/2023/wordml/word16du" xmlns:w16sdtdh="http://schemas.microsoft.com/office/word/2020/wordml/sdtdatahash" xmlns:w16sdtfl="http://schemas.microsoft.com/office/word/2024/wordml/sdtformatlock" xmlns:w16se="http://schemas.microsoft.com/office/word/2015/wordml/symex" mc:Ignorable="w14 w15 w16se w16cid w16 w16cex w16sdtdh w16sdtfl w16du">
   <w:docDefaults>
     <w:rPrDefault>
       <w:rPr>
@@ -10785,7 +10301,7 @@
       </w:pPr>
     </w:pPrDefault>
   </w:docDefaults>
-  <w:latentStyles w:defLockedState="0" w:defUIPriority="99" w:defSemiHidden="0" w:defUnhideWhenUsed="0" w:defQFormat="0" w:count="375">
+  <w:latentStyles w:defLockedState="0" w:defUIPriority="99" w:defSemiHidden="0" w:defUnhideWhenUsed="0" w:defQFormat="0" w:count="376">
     <w:lsdException w:name="Normal" w:uiPriority="0" w:qFormat="1"/>
     <w:lsdException w:name="heading 1" w:uiPriority="9" w:qFormat="1"/>
     <w:lsdException w:name="heading 2" w:semiHidden="1" w:uiPriority="9" w:unhideWhenUsed="1" w:qFormat="1"/>
@@ -11161,17 +10677,18 @@
     <w:lsdException w:name="Smart Hyperlink" w:semiHidden="1" w:unhideWhenUsed="1"/>
     <w:lsdException w:name="Hashtag" w:semiHidden="1" w:unhideWhenUsed="1"/>
     <w:lsdException w:name="Unresolved Mention" w:semiHidden="1" w:unhideWhenUsed="1"/>
+    <w:lsdException w:name="Smart Link" w:semiHidden="1" w:unhideWhenUsed="1"/>
   </w:latentStyles>
-  <w:style w:type="paragraph" w:default="1" w:styleId="Normale">
+  <w:style w:type="paragraph" w:default="1" w:styleId="Normal">
     <w:name w:val="Normal"/>
     <w:qFormat/>
     <w:rsid w:val="00E520B3"/>
   </w:style>
-  <w:style w:type="paragraph" w:styleId="Titolo1">
+  <w:style w:type="paragraph" w:styleId="Heading1">
     <w:name w:val="heading 1"/>
-    <w:basedOn w:val="Normale"/>
-    <w:next w:val="Normale"/>
-    <w:link w:val="Titolo1Carattere"/>
+    <w:basedOn w:val="Normal"/>
+    <w:next w:val="Normal"/>
+    <w:link w:val="Heading1Char"/>
     <w:uiPriority w:val="9"/>
     <w:qFormat/>
     <w:rsid w:val="0044270D"/>
@@ -11188,11 +10705,11 @@
       <w:szCs w:val="40"/>
     </w:rPr>
   </w:style>
-  <w:style w:type="paragraph" w:styleId="Titolo2">
+  <w:style w:type="paragraph" w:styleId="Heading2">
     <w:name w:val="heading 2"/>
-    <w:basedOn w:val="Normale"/>
-    <w:next w:val="Normale"/>
-    <w:link w:val="Titolo2Carattere"/>
+    <w:basedOn w:val="Normal"/>
+    <w:next w:val="Normal"/>
+    <w:link w:val="Heading2Char"/>
     <w:uiPriority w:val="9"/>
     <w:unhideWhenUsed/>
     <w:qFormat/>
@@ -11210,11 +10727,11 @@
       <w:szCs w:val="32"/>
     </w:rPr>
   </w:style>
-  <w:style w:type="paragraph" w:styleId="Titolo3">
+  <w:style w:type="paragraph" w:styleId="Heading3">
     <w:name w:val="heading 3"/>
-    <w:basedOn w:val="Normale"/>
-    <w:next w:val="Normale"/>
-    <w:link w:val="Titolo3Carattere"/>
+    <w:basedOn w:val="Normal"/>
+    <w:next w:val="Normal"/>
+    <w:link w:val="Heading3Char"/>
     <w:uiPriority w:val="9"/>
     <w:unhideWhenUsed/>
     <w:qFormat/>
@@ -11232,11 +10749,11 @@
       <w:szCs w:val="28"/>
     </w:rPr>
   </w:style>
-  <w:style w:type="paragraph" w:styleId="Titolo4">
+  <w:style w:type="paragraph" w:styleId="Heading4">
     <w:name w:val="heading 4"/>
-    <w:basedOn w:val="Normale"/>
-    <w:next w:val="Normale"/>
-    <w:link w:val="Titolo4Carattere"/>
+    <w:basedOn w:val="Normal"/>
+    <w:next w:val="Normal"/>
+    <w:link w:val="Heading4Char"/>
     <w:uiPriority w:val="9"/>
     <w:semiHidden/>
     <w:unhideWhenUsed/>
@@ -11255,11 +10772,11 @@
       <w:color w:val="0F4761" w:themeColor="accent1" w:themeShade="BF"/>
     </w:rPr>
   </w:style>
-  <w:style w:type="paragraph" w:styleId="Titolo5">
+  <w:style w:type="paragraph" w:styleId="Heading5">
     <w:name w:val="heading 5"/>
-    <w:basedOn w:val="Normale"/>
-    <w:next w:val="Normale"/>
-    <w:link w:val="Titolo5Carattere"/>
+    <w:basedOn w:val="Normal"/>
+    <w:next w:val="Normal"/>
+    <w:link w:val="Heading5Char"/>
     <w:uiPriority w:val="9"/>
     <w:semiHidden/>
     <w:unhideWhenUsed/>
@@ -11276,11 +10793,11 @@
       <w:color w:val="0F4761" w:themeColor="accent1" w:themeShade="BF"/>
     </w:rPr>
   </w:style>
-  <w:style w:type="paragraph" w:styleId="Titolo6">
+  <w:style w:type="paragraph" w:styleId="Heading6">
     <w:name w:val="heading 6"/>
-    <w:basedOn w:val="Normale"/>
-    <w:next w:val="Normale"/>
-    <w:link w:val="Titolo6Carattere"/>
+    <w:basedOn w:val="Normal"/>
+    <w:next w:val="Normal"/>
+    <w:link w:val="Heading6Char"/>
     <w:uiPriority w:val="9"/>
     <w:semiHidden/>
     <w:unhideWhenUsed/>
@@ -11299,11 +10816,11 @@
       <w:color w:val="595959" w:themeColor="text1" w:themeTint="A6"/>
     </w:rPr>
   </w:style>
-  <w:style w:type="paragraph" w:styleId="Titolo7">
+  <w:style w:type="paragraph" w:styleId="Heading7">
     <w:name w:val="heading 7"/>
-    <w:basedOn w:val="Normale"/>
-    <w:next w:val="Normale"/>
-    <w:link w:val="Titolo7Carattere"/>
+    <w:basedOn w:val="Normal"/>
+    <w:next w:val="Normal"/>
+    <w:link w:val="Heading7Char"/>
     <w:uiPriority w:val="9"/>
     <w:semiHidden/>
     <w:unhideWhenUsed/>
@@ -11320,11 +10837,11 @@
       <w:color w:val="595959" w:themeColor="text1" w:themeTint="A6"/>
     </w:rPr>
   </w:style>
-  <w:style w:type="paragraph" w:styleId="Titolo8">
+  <w:style w:type="paragraph" w:styleId="Heading8">
     <w:name w:val="heading 8"/>
-    <w:basedOn w:val="Normale"/>
-    <w:next w:val="Normale"/>
-    <w:link w:val="Titolo8Carattere"/>
+    <w:basedOn w:val="Normal"/>
+    <w:next w:val="Normal"/>
+    <w:link w:val="Heading8Char"/>
     <w:uiPriority w:val="9"/>
     <w:semiHidden/>
     <w:unhideWhenUsed/>
@@ -11343,11 +10860,11 @@
       <w:color w:val="272727" w:themeColor="text1" w:themeTint="D8"/>
     </w:rPr>
   </w:style>
-  <w:style w:type="paragraph" w:styleId="Titolo9">
+  <w:style w:type="paragraph" w:styleId="Heading9">
     <w:name w:val="heading 9"/>
-    <w:basedOn w:val="Normale"/>
-    <w:next w:val="Normale"/>
-    <w:link w:val="Titolo9Carattere"/>
+    <w:basedOn w:val="Normal"/>
+    <w:next w:val="Normal"/>
+    <w:link w:val="Heading9Char"/>
     <w:uiPriority w:val="9"/>
     <w:semiHidden/>
     <w:unhideWhenUsed/>
@@ -11364,13 +10881,12 @@
       <w:color w:val="272727" w:themeColor="text1" w:themeTint="D8"/>
     </w:rPr>
   </w:style>
-  <w:style w:type="character" w:default="1" w:styleId="Carpredefinitoparagrafo">
+  <w:style w:type="character" w:default="1" w:styleId="DefaultParagraphFont">
     <w:name w:val="Default Paragraph Font"/>
     <w:uiPriority w:val="1"/>
-    <w:semiHidden/>
     <w:unhideWhenUsed/>
   </w:style>
-  <w:style w:type="table" w:default="1" w:styleId="Tabellanormale">
+  <w:style w:type="table" w:default="1" w:styleId="TableNormal">
     <w:name w:val="Normal Table"/>
     <w:uiPriority w:val="99"/>
     <w:semiHidden/>
@@ -11385,17 +10901,17 @@
       </w:tblCellMar>
     </w:tblPr>
   </w:style>
-  <w:style w:type="numbering" w:default="1" w:styleId="Nessunelenco">
+  <w:style w:type="numbering" w:default="1" w:styleId="NoList">
     <w:name w:val="No List"/>
     <w:uiPriority w:val="99"/>
     <w:semiHidden/>
     <w:unhideWhenUsed/>
   </w:style>
-  <w:style w:type="paragraph" w:styleId="Titolo">
+  <w:style w:type="paragraph" w:styleId="Title">
     <w:name w:val="Title"/>
-    <w:basedOn w:val="Normale"/>
-    <w:next w:val="Normale"/>
-    <w:link w:val="TitoloCarattere"/>
+    <w:basedOn w:val="Normal"/>
+    <w:next w:val="Normal"/>
+    <w:link w:val="TitleChar"/>
     <w:uiPriority w:val="10"/>
     <w:qFormat/>
     <w:rsid w:val="0044270D"/>
@@ -11411,10 +10927,10 @@
       <w:szCs w:val="56"/>
     </w:rPr>
   </w:style>
-  <w:style w:type="character" w:customStyle="1" w:styleId="Titolo1Carattere">
-    <w:name w:val="Titolo 1 Carattere"/>
-    <w:basedOn w:val="Carpredefinitoparagrafo"/>
-    <w:link w:val="Titolo1"/>
+  <w:style w:type="character" w:customStyle="1" w:styleId="Heading1Char">
+    <w:name w:val="Heading 1 Char"/>
+    <w:basedOn w:val="DefaultParagraphFont"/>
+    <w:link w:val="Heading1"/>
     <w:uiPriority w:val="9"/>
     <w:rsid w:val="0044270D"/>
     <w:rPr>
@@ -11424,10 +10940,10 @@
       <w:szCs w:val="40"/>
     </w:rPr>
   </w:style>
-  <w:style w:type="character" w:customStyle="1" w:styleId="Titolo2Carattere">
-    <w:name w:val="Titolo 2 Carattere"/>
-    <w:basedOn w:val="Carpredefinitoparagrafo"/>
-    <w:link w:val="Titolo2"/>
+  <w:style w:type="character" w:customStyle="1" w:styleId="Heading2Char">
+    <w:name w:val="Heading 2 Char"/>
+    <w:basedOn w:val="DefaultParagraphFont"/>
+    <w:link w:val="Heading2"/>
     <w:uiPriority w:val="9"/>
     <w:rsid w:val="0044270D"/>
     <w:rPr>
@@ -11437,10 +10953,10 @@
       <w:szCs w:val="32"/>
     </w:rPr>
   </w:style>
-  <w:style w:type="character" w:customStyle="1" w:styleId="Titolo3Carattere">
-    <w:name w:val="Titolo 3 Carattere"/>
-    <w:basedOn w:val="Carpredefinitoparagrafo"/>
-    <w:link w:val="Titolo3"/>
+  <w:style w:type="character" w:customStyle="1" w:styleId="Heading3Char">
+    <w:name w:val="Heading 3 Char"/>
+    <w:basedOn w:val="DefaultParagraphFont"/>
+    <w:link w:val="Heading3"/>
     <w:uiPriority w:val="9"/>
     <w:rsid w:val="0044270D"/>
     <w:rPr>
@@ -11450,10 +10966,10 @@
       <w:szCs w:val="28"/>
     </w:rPr>
   </w:style>
-  <w:style w:type="character" w:customStyle="1" w:styleId="Titolo4Carattere">
-    <w:name w:val="Titolo 4 Carattere"/>
-    <w:basedOn w:val="Carpredefinitoparagrafo"/>
-    <w:link w:val="Titolo4"/>
+  <w:style w:type="character" w:customStyle="1" w:styleId="Heading4Char">
+    <w:name w:val="Heading 4 Char"/>
+    <w:basedOn w:val="DefaultParagraphFont"/>
+    <w:link w:val="Heading4"/>
     <w:uiPriority w:val="9"/>
     <w:semiHidden/>
     <w:rsid w:val="0044270D"/>
@@ -11464,10 +10980,10 @@
       <w:color w:val="0F4761" w:themeColor="accent1" w:themeShade="BF"/>
     </w:rPr>
   </w:style>
-  <w:style w:type="character" w:customStyle="1" w:styleId="Titolo5Carattere">
-    <w:name w:val="Titolo 5 Carattere"/>
-    <w:basedOn w:val="Carpredefinitoparagrafo"/>
-    <w:link w:val="Titolo5"/>
+  <w:style w:type="character" w:customStyle="1" w:styleId="Heading5Char">
+    <w:name w:val="Heading 5 Char"/>
+    <w:basedOn w:val="DefaultParagraphFont"/>
+    <w:link w:val="Heading5"/>
     <w:uiPriority w:val="9"/>
     <w:semiHidden/>
     <w:rsid w:val="0044270D"/>
@@ -11476,10 +10992,10 @@
       <w:color w:val="0F4761" w:themeColor="accent1" w:themeShade="BF"/>
     </w:rPr>
   </w:style>
-  <w:style w:type="character" w:customStyle="1" w:styleId="Titolo6Carattere">
-    <w:name w:val="Titolo 6 Carattere"/>
-    <w:basedOn w:val="Carpredefinitoparagrafo"/>
-    <w:link w:val="Titolo6"/>
+  <w:style w:type="character" w:customStyle="1" w:styleId="Heading6Char">
+    <w:name w:val="Heading 6 Char"/>
+    <w:basedOn w:val="DefaultParagraphFont"/>
+    <w:link w:val="Heading6"/>
     <w:uiPriority w:val="9"/>
     <w:semiHidden/>
     <w:rsid w:val="0044270D"/>
@@ -11490,10 +11006,10 @@
       <w:color w:val="595959" w:themeColor="text1" w:themeTint="A6"/>
     </w:rPr>
   </w:style>
-  <w:style w:type="character" w:customStyle="1" w:styleId="Titolo7Carattere">
-    <w:name w:val="Titolo 7 Carattere"/>
-    <w:basedOn w:val="Carpredefinitoparagrafo"/>
-    <w:link w:val="Titolo7"/>
+  <w:style w:type="character" w:customStyle="1" w:styleId="Heading7Char">
+    <w:name w:val="Heading 7 Char"/>
+    <w:basedOn w:val="DefaultParagraphFont"/>
+    <w:link w:val="Heading7"/>
     <w:uiPriority w:val="9"/>
     <w:semiHidden/>
     <w:rsid w:val="0044270D"/>
@@ -11502,10 +11018,10 @@
       <w:color w:val="595959" w:themeColor="text1" w:themeTint="A6"/>
     </w:rPr>
   </w:style>
-  <w:style w:type="character" w:customStyle="1" w:styleId="Titolo8Carattere">
-    <w:name w:val="Titolo 8 Carattere"/>
-    <w:basedOn w:val="Carpredefinitoparagrafo"/>
-    <w:link w:val="Titolo8"/>
+  <w:style w:type="character" w:customStyle="1" w:styleId="Heading8Char">
+    <w:name w:val="Heading 8 Char"/>
+    <w:basedOn w:val="DefaultParagraphFont"/>
+    <w:link w:val="Heading8"/>
     <w:uiPriority w:val="9"/>
     <w:semiHidden/>
     <w:rsid w:val="0044270D"/>
@@ -11516,10 +11032,10 @@
       <w:color w:val="272727" w:themeColor="text1" w:themeTint="D8"/>
     </w:rPr>
   </w:style>
-  <w:style w:type="character" w:customStyle="1" w:styleId="Titolo9Carattere">
-    <w:name w:val="Titolo 9 Carattere"/>
-    <w:basedOn w:val="Carpredefinitoparagrafo"/>
-    <w:link w:val="Titolo9"/>
+  <w:style w:type="character" w:customStyle="1" w:styleId="Heading9Char">
+    <w:name w:val="Heading 9 Char"/>
+    <w:basedOn w:val="DefaultParagraphFont"/>
+    <w:link w:val="Heading9"/>
     <w:uiPriority w:val="9"/>
     <w:semiHidden/>
     <w:rsid w:val="0044270D"/>
@@ -11528,10 +11044,10 @@
       <w:color w:val="272727" w:themeColor="text1" w:themeTint="D8"/>
     </w:rPr>
   </w:style>
-  <w:style w:type="character" w:customStyle="1" w:styleId="TitoloCarattere">
-    <w:name w:val="Titolo Carattere"/>
-    <w:basedOn w:val="Carpredefinitoparagrafo"/>
-    <w:link w:val="Titolo"/>
+  <w:style w:type="character" w:customStyle="1" w:styleId="TitleChar">
+    <w:name w:val="Title Char"/>
+    <w:basedOn w:val="DefaultParagraphFont"/>
+    <w:link w:val="Title"/>
     <w:uiPriority w:val="10"/>
     <w:rsid w:val="0044270D"/>
     <w:rPr>
@@ -11542,11 +11058,11 @@
       <w:szCs w:val="56"/>
     </w:rPr>
   </w:style>
-  <w:style w:type="paragraph" w:styleId="Sottotitolo">
+  <w:style w:type="paragraph" w:styleId="Subtitle">
     <w:name w:val="Subtitle"/>
-    <w:basedOn w:val="Normale"/>
-    <w:next w:val="Normale"/>
-    <w:link w:val="SottotitoloCarattere"/>
+    <w:basedOn w:val="Normal"/>
+    <w:next w:val="Normal"/>
+    <w:link w:val="SubtitleChar"/>
     <w:uiPriority w:val="11"/>
     <w:qFormat/>
     <w:pPr>
@@ -11564,10 +11080,10 @@
       <w:szCs w:val="28"/>
     </w:rPr>
   </w:style>
-  <w:style w:type="character" w:customStyle="1" w:styleId="SottotitoloCarattere">
-    <w:name w:val="Sottotitolo Carattere"/>
-    <w:basedOn w:val="Carpredefinitoparagrafo"/>
-    <w:link w:val="Sottotitolo"/>
+  <w:style w:type="character" w:customStyle="1" w:styleId="SubtitleChar">
+    <w:name w:val="Subtitle Char"/>
+    <w:basedOn w:val="DefaultParagraphFont"/>
+    <w:link w:val="Subtitle"/>
     <w:uiPriority w:val="11"/>
     <w:rsid w:val="0044270D"/>
     <w:rPr>
@@ -11578,11 +11094,11 @@
       <w:szCs w:val="28"/>
     </w:rPr>
   </w:style>
-  <w:style w:type="paragraph" w:styleId="Citazione">
+  <w:style w:type="paragraph" w:styleId="Quote">
     <w:name w:val="Quote"/>
-    <w:basedOn w:val="Normale"/>
-    <w:next w:val="Normale"/>
-    <w:link w:val="CitazioneCarattere"/>
+    <w:basedOn w:val="Normal"/>
+    <w:next w:val="Normal"/>
+    <w:link w:val="QuoteChar"/>
     <w:uiPriority w:val="29"/>
     <w:qFormat/>
     <w:rsid w:val="0044270D"/>
@@ -11596,10 +11112,10 @@
       <w:color w:val="404040" w:themeColor="text1" w:themeTint="BF"/>
     </w:rPr>
   </w:style>
-  <w:style w:type="character" w:customStyle="1" w:styleId="CitazioneCarattere">
-    <w:name w:val="Citazione Carattere"/>
-    <w:basedOn w:val="Carpredefinitoparagrafo"/>
-    <w:link w:val="Citazione"/>
+  <w:style w:type="character" w:customStyle="1" w:styleId="QuoteChar">
+    <w:name w:val="Quote Char"/>
+    <w:basedOn w:val="DefaultParagraphFont"/>
+    <w:link w:val="Quote"/>
     <w:uiPriority w:val="29"/>
     <w:rsid w:val="0044270D"/>
     <w:rPr>
@@ -11608,9 +11124,9 @@
       <w:color w:val="404040" w:themeColor="text1" w:themeTint="BF"/>
     </w:rPr>
   </w:style>
-  <w:style w:type="paragraph" w:styleId="Paragrafoelenco">
+  <w:style w:type="paragraph" w:styleId="ListParagraph">
     <w:name w:val="List Paragraph"/>
-    <w:basedOn w:val="Normale"/>
+    <w:basedOn w:val="Normal"/>
     <w:uiPriority w:val="34"/>
     <w:qFormat/>
     <w:rsid w:val="0044270D"/>
@@ -11619,9 +11135,9 @@
       <w:contextualSpacing/>
     </w:pPr>
   </w:style>
-  <w:style w:type="character" w:styleId="Enfasiintensa">
+  <w:style w:type="character" w:styleId="IntenseEmphasis">
     <w:name w:val="Intense Emphasis"/>
-    <w:basedOn w:val="Carpredefinitoparagrafo"/>
+    <w:basedOn w:val="DefaultParagraphFont"/>
     <w:uiPriority w:val="21"/>
     <w:qFormat/>
     <w:rsid w:val="0044270D"/>
@@ -11631,11 +11147,11 @@
       <w:color w:val="0F4761" w:themeColor="accent1" w:themeShade="BF"/>
     </w:rPr>
   </w:style>
-  <w:style w:type="paragraph" w:styleId="Citazioneintensa">
+  <w:style w:type="paragraph" w:styleId="IntenseQuote">
     <w:name w:val="Intense Quote"/>
-    <w:basedOn w:val="Normale"/>
-    <w:next w:val="Normale"/>
-    <w:link w:val="CitazioneintensaCarattere"/>
+    <w:basedOn w:val="Normal"/>
+    <w:next w:val="Normal"/>
+    <w:link w:val="IntenseQuoteChar"/>
     <w:uiPriority w:val="30"/>
     <w:qFormat/>
     <w:rsid w:val="0044270D"/>
@@ -11654,10 +11170,10 @@
       <w:color w:val="0F4761" w:themeColor="accent1" w:themeShade="BF"/>
     </w:rPr>
   </w:style>
-  <w:style w:type="character" w:customStyle="1" w:styleId="CitazioneintensaCarattere">
-    <w:name w:val="Citazione intensa Carattere"/>
-    <w:basedOn w:val="Carpredefinitoparagrafo"/>
-    <w:link w:val="Citazioneintensa"/>
+  <w:style w:type="character" w:customStyle="1" w:styleId="IntenseQuoteChar">
+    <w:name w:val="Intense Quote Char"/>
+    <w:basedOn w:val="DefaultParagraphFont"/>
+    <w:link w:val="IntenseQuote"/>
     <w:uiPriority w:val="30"/>
     <w:rsid w:val="0044270D"/>
     <w:rPr>
@@ -11666,9 +11182,9 @@
       <w:color w:val="0F4761" w:themeColor="accent1" w:themeShade="BF"/>
     </w:rPr>
   </w:style>
-  <w:style w:type="character" w:styleId="Riferimentointenso">
+  <w:style w:type="character" w:styleId="IntenseReference">
     <w:name w:val="Intense Reference"/>
-    <w:basedOn w:val="Carpredefinitoparagrafo"/>
+    <w:basedOn w:val="DefaultParagraphFont"/>
     <w:uiPriority w:val="32"/>
     <w:qFormat/>
     <w:rsid w:val="0044270D"/>
@@ -11680,9 +11196,9 @@
       <w:spacing w:val="5"/>
     </w:rPr>
   </w:style>
-  <w:style w:type="paragraph" w:styleId="Nessunaspaziatura">
+  <w:style w:type="paragraph" w:styleId="NoSpacing">
     <w:name w:val="No Spacing"/>
-    <w:link w:val="NessunaspaziaturaCarattere"/>
+    <w:link w:val="NoSpacingChar"/>
     <w:uiPriority w:val="1"/>
     <w:qFormat/>
     <w:rsid w:val="0044270D"/>
@@ -11696,10 +11212,10 @@
       <w:lang w:eastAsia="it-IT"/>
     </w:rPr>
   </w:style>
-  <w:style w:type="character" w:customStyle="1" w:styleId="NessunaspaziaturaCarattere">
-    <w:name w:val="Nessuna spaziatura Carattere"/>
-    <w:basedOn w:val="Carpredefinitoparagrafo"/>
-    <w:link w:val="Nessunaspaziatura"/>
+  <w:style w:type="character" w:customStyle="1" w:styleId="NoSpacingChar">
+    <w:name w:val="No Spacing Char"/>
+    <w:basedOn w:val="DefaultParagraphFont"/>
+    <w:link w:val="NoSpacing"/>
     <w:uiPriority w:val="1"/>
     <w:rsid w:val="0044270D"/>
     <w:rPr>
@@ -11710,10 +11226,10 @@
       <w:lang w:eastAsia="it-IT"/>
     </w:rPr>
   </w:style>
-  <w:style w:type="paragraph" w:styleId="Titolosommario">
+  <w:style w:type="paragraph" w:styleId="TOCHeading">
     <w:name w:val="TOC Heading"/>
-    <w:basedOn w:val="Titolo1"/>
-    <w:next w:val="Normale"/>
+    <w:basedOn w:val="Heading1"/>
+    <w:next w:val="Normal"/>
     <w:uiPriority w:val="39"/>
     <w:unhideWhenUsed/>
     <w:qFormat/>
@@ -11728,10 +11244,10 @@
       <w:lang w:eastAsia="it-IT"/>
     </w:rPr>
   </w:style>
-  <w:style w:type="paragraph" w:styleId="Intestazione">
+  <w:style w:type="paragraph" w:styleId="Header">
     <w:name w:val="header"/>
-    <w:basedOn w:val="Normale"/>
-    <w:link w:val="IntestazioneCarattere"/>
+    <w:basedOn w:val="Normal"/>
+    <w:link w:val="HeaderChar"/>
     <w:uiPriority w:val="99"/>
     <w:unhideWhenUsed/>
     <w:rsid w:val="00E520B3"/>
@@ -11743,17 +11259,17 @@
       <w:spacing w:after="0" w:line="240" w:lineRule="auto"/>
     </w:pPr>
   </w:style>
-  <w:style w:type="character" w:customStyle="1" w:styleId="IntestazioneCarattere">
-    <w:name w:val="Intestazione Carattere"/>
-    <w:basedOn w:val="Carpredefinitoparagrafo"/>
-    <w:link w:val="Intestazione"/>
+  <w:style w:type="character" w:customStyle="1" w:styleId="HeaderChar">
+    <w:name w:val="Header Char"/>
+    <w:basedOn w:val="DefaultParagraphFont"/>
+    <w:link w:val="Header"/>
     <w:uiPriority w:val="99"/>
     <w:rsid w:val="00E520B3"/>
   </w:style>
-  <w:style w:type="paragraph" w:styleId="Pidipagina">
+  <w:style w:type="paragraph" w:styleId="Footer">
     <w:name w:val="footer"/>
-    <w:basedOn w:val="Normale"/>
-    <w:link w:val="PidipaginaCarattere"/>
+    <w:basedOn w:val="Normal"/>
+    <w:link w:val="FooterChar"/>
     <w:uiPriority w:val="99"/>
     <w:unhideWhenUsed/>
     <w:rsid w:val="00E520B3"/>
@@ -11765,17 +11281,17 @@
       <w:spacing w:after="0" w:line="240" w:lineRule="auto"/>
     </w:pPr>
   </w:style>
-  <w:style w:type="character" w:customStyle="1" w:styleId="PidipaginaCarattere">
-    <w:name w:val="Piè di pagina Carattere"/>
-    <w:basedOn w:val="Carpredefinitoparagrafo"/>
-    <w:link w:val="Pidipagina"/>
+  <w:style w:type="character" w:customStyle="1" w:styleId="FooterChar">
+    <w:name w:val="Footer Char"/>
+    <w:basedOn w:val="DefaultParagraphFont"/>
+    <w:link w:val="Footer"/>
     <w:uiPriority w:val="99"/>
     <w:rsid w:val="00E520B3"/>
   </w:style>
-  <w:style w:type="paragraph" w:styleId="Sommario1">
+  <w:style w:type="paragraph" w:styleId="TOC1">
     <w:name w:val="toc 1"/>
-    <w:basedOn w:val="Normale"/>
-    <w:next w:val="Normale"/>
+    <w:basedOn w:val="Normal"/>
+    <w:next w:val="Normal"/>
     <w:autoRedefine/>
     <w:uiPriority w:val="39"/>
     <w:unhideWhenUsed/>
@@ -11784,10 +11300,10 @@
       <w:spacing w:after="100"/>
     </w:pPr>
   </w:style>
-  <w:style w:type="paragraph" w:styleId="Sommario2">
+  <w:style w:type="paragraph" w:styleId="TOC2">
     <w:name w:val="toc 2"/>
-    <w:basedOn w:val="Normale"/>
-    <w:next w:val="Normale"/>
+    <w:basedOn w:val="Normal"/>
+    <w:next w:val="Normal"/>
     <w:autoRedefine/>
     <w:uiPriority w:val="39"/>
     <w:unhideWhenUsed/>
@@ -11797,10 +11313,10 @@
       <w:ind w:left="240"/>
     </w:pPr>
   </w:style>
-  <w:style w:type="paragraph" w:styleId="Sommario3">
+  <w:style w:type="paragraph" w:styleId="TOC3">
     <w:name w:val="toc 3"/>
-    <w:basedOn w:val="Normale"/>
-    <w:next w:val="Normale"/>
+    <w:basedOn w:val="Normal"/>
+    <w:next w:val="Normal"/>
     <w:autoRedefine/>
     <w:uiPriority w:val="39"/>
     <w:unhideWhenUsed/>
@@ -11810,9 +11326,9 @@
       <w:ind w:left="480"/>
     </w:pPr>
   </w:style>
-  <w:style w:type="character" w:styleId="Collegamentoipertestuale">
+  <w:style w:type="character" w:styleId="Hyperlink">
     <w:name w:val="Hyperlink"/>
-    <w:basedOn w:val="Carpredefinitoparagrafo"/>
+    <w:basedOn w:val="DefaultParagraphFont"/>
     <w:uiPriority w:val="99"/>
     <w:unhideWhenUsed/>
     <w:rsid w:val="009B6C1A"/>
@@ -11823,7 +11339,7 @@
   </w:style>
   <w:style w:type="table" w:customStyle="1" w:styleId="8">
     <w:name w:val="8"/>
-    <w:basedOn w:val="Tabellanormale"/>
+    <w:basedOn w:val="TableNormal"/>
     <w:tblPr>
       <w:tblStyleRowBandSize w:val="1"/>
       <w:tblStyleColBandSize w:val="1"/>
@@ -11835,7 +11351,7 @@
   </w:style>
   <w:style w:type="table" w:customStyle="1" w:styleId="7">
     <w:name w:val="7"/>
-    <w:basedOn w:val="Tabellanormale"/>
+    <w:basedOn w:val="TableNormal"/>
     <w:tblPr>
       <w:tblStyleRowBandSize w:val="1"/>
       <w:tblStyleColBandSize w:val="1"/>
@@ -11849,7 +11365,7 @@
   </w:style>
   <w:style w:type="table" w:customStyle="1" w:styleId="6">
     <w:name w:val="6"/>
-    <w:basedOn w:val="Tabellanormale"/>
+    <w:basedOn w:val="TableNormal"/>
     <w:tblPr>
       <w:tblStyleRowBandSize w:val="1"/>
       <w:tblStyleColBandSize w:val="1"/>
@@ -11863,7 +11379,7 @@
   </w:style>
   <w:style w:type="table" w:customStyle="1" w:styleId="5">
     <w:name w:val="5"/>
-    <w:basedOn w:val="Tabellanormale"/>
+    <w:basedOn w:val="TableNormal"/>
     <w:tblPr>
       <w:tblStyleRowBandSize w:val="1"/>
       <w:tblStyleColBandSize w:val="1"/>
@@ -11877,7 +11393,7 @@
   </w:style>
   <w:style w:type="table" w:customStyle="1" w:styleId="4">
     <w:name w:val="4"/>
-    <w:basedOn w:val="Tabellanormale"/>
+    <w:basedOn w:val="TableNormal"/>
     <w:tblPr>
       <w:tblStyleRowBandSize w:val="1"/>
       <w:tblStyleColBandSize w:val="1"/>
@@ -11891,7 +11407,7 @@
   </w:style>
   <w:style w:type="table" w:customStyle="1" w:styleId="3">
     <w:name w:val="3"/>
-    <w:basedOn w:val="Tabellanormale"/>
+    <w:basedOn w:val="TableNormal"/>
     <w:tblPr>
       <w:tblStyleRowBandSize w:val="1"/>
       <w:tblStyleColBandSize w:val="1"/>
@@ -11905,7 +11421,7 @@
   </w:style>
   <w:style w:type="table" w:customStyle="1" w:styleId="2">
     <w:name w:val="2"/>
-    <w:basedOn w:val="Tabellanormale"/>
+    <w:basedOn w:val="TableNormal"/>
     <w:tblPr>
       <w:tblStyleRowBandSize w:val="1"/>
       <w:tblStyleColBandSize w:val="1"/>
@@ -11919,7 +11435,7 @@
   </w:style>
   <w:style w:type="table" w:customStyle="1" w:styleId="1">
     <w:name w:val="1"/>
-    <w:basedOn w:val="Tabellanormale"/>
+    <w:basedOn w:val="TableNormal"/>
     <w:tblPr>
       <w:tblStyleRowBandSize w:val="1"/>
       <w:tblStyleColBandSize w:val="1"/>
@@ -11931,10 +11447,10 @@
       </w:tblCellMar>
     </w:tblPr>
   </w:style>
-  <w:style w:type="paragraph" w:styleId="Testocommento">
+  <w:style w:type="paragraph" w:styleId="CommentText">
     <w:name w:val="annotation text"/>
-    <w:basedOn w:val="Normale"/>
-    <w:link w:val="TestocommentoCarattere"/>
+    <w:basedOn w:val="Normal"/>
+    <w:link w:val="CommentTextChar"/>
     <w:uiPriority w:val="99"/>
     <w:semiHidden/>
     <w:unhideWhenUsed/>
@@ -11946,10 +11462,10 @@
       <w:szCs w:val="20"/>
     </w:rPr>
   </w:style>
-  <w:style w:type="character" w:customStyle="1" w:styleId="TestocommentoCarattere">
-    <w:name w:val="Testo commento Carattere"/>
-    <w:basedOn w:val="Carpredefinitoparagrafo"/>
-    <w:link w:val="Testocommento"/>
+  <w:style w:type="character" w:customStyle="1" w:styleId="CommentTextChar">
+    <w:name w:val="Comment Text Char"/>
+    <w:basedOn w:val="DefaultParagraphFont"/>
+    <w:link w:val="CommentText"/>
     <w:uiPriority w:val="99"/>
     <w:semiHidden/>
     <w:rPr>
@@ -11957,9 +11473,9 @@
       <w:szCs w:val="20"/>
     </w:rPr>
   </w:style>
-  <w:style w:type="character" w:styleId="Rimandocommento">
+  <w:style w:type="character" w:styleId="CommentReference">
     <w:name w:val="annotation reference"/>
-    <w:basedOn w:val="Carpredefinitoparagrafo"/>
+    <w:basedOn w:val="DefaultParagraphFont"/>
     <w:uiPriority w:val="99"/>
     <w:semiHidden/>
     <w:unhideWhenUsed/>
@@ -11968,9 +11484,9 @@
       <w:szCs w:val="16"/>
     </w:rPr>
   </w:style>
-  <w:style w:type="paragraph" w:styleId="NormaleWeb">
+  <w:style w:type="paragraph" w:styleId="NormalWeb">
     <w:name w:val="Normal (Web)"/>
-    <w:basedOn w:val="Normale"/>
+    <w:basedOn w:val="Normal"/>
     <w:uiPriority w:val="99"/>
     <w:semiHidden/>
     <w:unhideWhenUsed/>
@@ -11979,10 +11495,10 @@
       <w:rFonts w:ascii="Times New Roman" w:hAnsi="Times New Roman" w:cs="Times New Roman"/>
     </w:rPr>
   </w:style>
-  <w:style w:type="paragraph" w:styleId="Didascalia">
+  <w:style w:type="paragraph" w:styleId="Caption">
     <w:name w:val="caption"/>
-    <w:basedOn w:val="Normale"/>
-    <w:next w:val="Normale"/>
+    <w:basedOn w:val="Normal"/>
+    <w:next w:val="Normal"/>
     <w:uiPriority w:val="35"/>
     <w:unhideWhenUsed/>
     <w:qFormat/>
@@ -12297,28 +11813,28 @@
 </file>
 
 <file path=customXml/item1.xml><?xml version="1.0" encoding="utf-8"?>
+<b:Sources xmlns:b="http://schemas.openxmlformats.org/officeDocument/2006/bibliography" xmlns="http://schemas.openxmlformats.org/officeDocument/2006/bibliography" SelectedStyle="\APASixthEditionOfficeOnline.xsl" StyleName="APA" Version="6"/>
+</file>
+
+<file path=customXml/item2.xml><?xml version="1.0" encoding="utf-8"?>
 <go:gDocsCustomXmlDataStorage xmlns:go="http://customooxmlschemas.google.com/" xmlns:r="http://schemas.openxmlformats.org/officeDocument/2006/relationships" uri="GoogleDocsCustomDataVersion2">
   <go:docsCustomData xmlns:go="http://customooxmlschemas.google.com/" roundtripDataSignature="AMtx7mizsuraiDYZB5gfD+Md5qjJ82WNnw==">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</go:docsCustomData>
 </go:gDocsCustomXmlDataStorage>
 </file>
 
-<file path=customXml/item2.xml><?xml version="1.0" encoding="utf-8"?>
-<b:Sources xmlns:b="http://schemas.openxmlformats.org/officeDocument/2006/bibliography" xmlns="http://schemas.openxmlformats.org/officeDocument/2006/bibliography" SelectedStyle="\APASixthEditionOfficeOnline.xsl" StyleName="APA" Version="6"/>
+<file path=customXml/itemProps1.xml><?xml version="1.0" encoding="utf-8"?>
+<ds:datastoreItem xmlns:ds="http://schemas.openxmlformats.org/officeDocument/2006/customXml" ds:itemID="{ED0F7F53-E0BB-428F-A87E-A6130B6B49F9}">
+  <ds:schemaRefs>
+    <ds:schemaRef ds:uri="http://schemas.openxmlformats.org/officeDocument/2006/bibliography"/>
+  </ds:schemaRefs>
+</ds:datastoreItem>
 </file>
 
-<file path=customXml/itemProps1.xml><?xml version="1.0" encoding="utf-8"?>
+<file path=customXml/itemProps2.xml><?xml version="1.0" encoding="utf-8"?>
 <ds:datastoreItem xmlns:ds="http://schemas.openxmlformats.org/officeDocument/2006/customXml" ds:itemID="{11111111-1234-1234-1234-123412341234}">
   <ds:schemaRefs>
     <ds:schemaRef ds:uri="http://customooxmlschemas.google.com/"/>
     <ds:schemaRef ds:uri="http://schemas.openxmlformats.org/officeDocument/2006/relationships"/>
   </ds:schemaRefs>
 </ds:datastoreItem>
-</file>
-
-<file path=customXml/itemProps2.xml><?xml version="1.0" encoding="utf-8"?>
-<ds:datastoreItem xmlns:ds="http://schemas.openxmlformats.org/officeDocument/2006/customXml" ds:itemID="{ED0F7F53-E0BB-428F-A87E-A6130B6B49F9}">
-  <ds:schemaRefs>
-    <ds:schemaRef ds:uri="http://schemas.openxmlformats.org/officeDocument/2006/bibliography"/>
-  </ds:schemaRefs>
-</ds:datastoreItem>
 </file>
</xml_diff>

<commit_message>
added distance info and correct graphical errors
</commit_message>
<xml_diff>
--- a/Documents/projectReport.docx
+++ b/Documents/projectReport.docx
@@ -1,6 +1,6 @@
 
 <file path=word/document.xml><?xml version="1.0" encoding="utf-8"?>
-<w:document xmlns:wpc="http://schemas.microsoft.com/office/word/2010/wordprocessingCanvas" xmlns:cx="http://schemas.microsoft.com/office/drawing/2014/chartex" xmlns:cx1="http://schemas.microsoft.com/office/drawing/2015/9/8/chartex" xmlns:cx2="http://schemas.microsoft.com/office/drawing/2015/10/21/chartex" xmlns:cx3="http://schemas.microsoft.com/office/drawing/2016/5/9/chartex" xmlns:cx4="http://schemas.microsoft.com/office/drawing/2016/5/10/chartex" xmlns:cx5="http://schemas.microsoft.com/office/drawing/2016/5/11/chartex" xmlns:cx6="http://schemas.microsoft.com/office/drawing/2016/5/12/chartex" xmlns:cx7="http://schemas.microsoft.com/office/drawing/2016/5/13/chartex" xmlns:cx8="http://schemas.microsoft.com/office/drawing/2016/5/14/chartex" xmlns:mc="http://schemas.openxmlformats.org/markup-compatibility/2006" xmlns:aink="http://schemas.microsoft.com/office/drawing/2016/ink" xmlns:am3d="http://schemas.microsoft.com/office/drawing/2017/model3d" xmlns:o="urn:schemas-microsoft-com:office:office" xmlns:oel="http://schemas.microsoft.com/office/2019/extlst" xmlns:r="http://schemas.openxmlformats.org/officeDocument/2006/relationships" xmlns:m="http://schemas.openxmlformats.org/officeDocument/2006/math" xmlns:v="urn:schemas-microsoft-com:vml" xmlns:wp14="http://schemas.microsoft.com/office/word/2010/wordprocessingDrawing" xmlns:wp="http://schemas.openxmlformats.org/drawingml/2006/wordprocessingDrawing" xmlns:w10="urn:schemas-microsoft-com:office:word" xmlns:w="http://schemas.openxmlformats.org/wordprocessingml/2006/main" xmlns:w14="http://schemas.microsoft.com/office/word/2010/wordml" xmlns:w15="http://schemas.microsoft.com/office/word/2012/wordml" xmlns:w16cex="http://schemas.microsoft.com/office/word/2018/wordml/cex" xmlns:w16cid="http://schemas.microsoft.com/office/word/2016/wordml/cid" xmlns:w16="http://schemas.microsoft.com/office/word/2018/wordml" xmlns:w16du="http://schemas.microsoft.com/office/word/2023/wordml/word16du" xmlns:w16sdtdh="http://schemas.microsoft.com/office/word/2020/wordml/sdtdatahash" xmlns:w16sdtfl="http://schemas.microsoft.com/office/word/2024/wordml/sdtformatlock" xmlns:w16se="http://schemas.microsoft.com/office/word/2015/wordml/symex" xmlns:wpg="http://schemas.microsoft.com/office/word/2010/wordprocessingGroup" xmlns:wpi="http://schemas.microsoft.com/office/word/2010/wordprocessingInk" xmlns:wne="http://schemas.microsoft.com/office/word/2006/wordml" xmlns:wps="http://schemas.microsoft.com/office/word/2010/wordprocessingShape" mc:Ignorable="w14 w15 w16se w16cid w16 w16cex w16sdtdh w16sdtfl w16du wp14">
+<w:document xmlns:wpc="http://schemas.microsoft.com/office/word/2010/wordprocessingCanvas" xmlns:cx="http://schemas.microsoft.com/office/drawing/2014/chartex" xmlns:cx1="http://schemas.microsoft.com/office/drawing/2015/9/8/chartex" xmlns:cx2="http://schemas.microsoft.com/office/drawing/2015/10/21/chartex" xmlns:cx3="http://schemas.microsoft.com/office/drawing/2016/5/9/chartex" xmlns:cx4="http://schemas.microsoft.com/office/drawing/2016/5/10/chartex" xmlns:cx5="http://schemas.microsoft.com/office/drawing/2016/5/11/chartex" xmlns:cx6="http://schemas.microsoft.com/office/drawing/2016/5/12/chartex" xmlns:cx7="http://schemas.microsoft.com/office/drawing/2016/5/13/chartex" xmlns:cx8="http://schemas.microsoft.com/office/drawing/2016/5/14/chartex" xmlns:mc="http://schemas.openxmlformats.org/markup-compatibility/2006" xmlns:aink="http://schemas.microsoft.com/office/drawing/2016/ink" xmlns:am3d="http://schemas.microsoft.com/office/drawing/2017/model3d" xmlns:o="urn:schemas-microsoft-com:office:office" xmlns:r="http://schemas.openxmlformats.org/officeDocument/2006/relationships" xmlns:m="http://schemas.openxmlformats.org/officeDocument/2006/math" xmlns:v="urn:schemas-microsoft-com:vml" xmlns:wp14="http://schemas.microsoft.com/office/word/2010/wordprocessingDrawing" xmlns:wp="http://schemas.openxmlformats.org/drawingml/2006/wordprocessingDrawing" xmlns:w10="urn:schemas-microsoft-com:office:word" xmlns:w="http://schemas.openxmlformats.org/wordprocessingml/2006/main" xmlns:w14="http://schemas.microsoft.com/office/word/2010/wordml" xmlns:w15="http://schemas.microsoft.com/office/word/2012/wordml" xmlns:w16cid="http://schemas.microsoft.com/office/word/2016/wordml/cid" xmlns:w16se="http://schemas.microsoft.com/office/word/2015/wordml/symex" xmlns:wpg="http://schemas.microsoft.com/office/word/2010/wordprocessingGroup" xmlns:wpi="http://schemas.microsoft.com/office/word/2010/wordprocessingInk" xmlns:wne="http://schemas.microsoft.com/office/word/2006/wordml" xmlns:wps="http://schemas.microsoft.com/office/word/2010/wordprocessingShape" mc:Ignorable="w14 w15 w16se w16cid wp14">
   <w:body>
     <w:p>
       <w:pPr>
@@ -116,6 +116,7 @@
           <w:szCs w:val="48"/>
         </w:rPr>
       </w:pPr>
+      <w:proofErr w:type="spellStart"/>
       <w:r>
         <w:rPr>
           <w:rFonts w:ascii="Calibri" w:hAnsi="Calibri" w:cs="Calibri"/>
@@ -124,7 +125,40 @@
           <w:sz w:val="48"/>
           <w:szCs w:val="48"/>
         </w:rPr>
-        <w:t>UppaalTD: a Formal Tower Defense Game</w:t>
+        <w:t>UppaalTD</w:t>
+      </w:r>
+      <w:proofErr w:type="spellEnd"/>
+      <w:r>
+        <w:rPr>
+          <w:rFonts w:ascii="Calibri" w:hAnsi="Calibri" w:cs="Calibri"/>
+          <w:b/>
+          <w:bCs/>
+          <w:sz w:val="48"/>
+          <w:szCs w:val="48"/>
+        </w:rPr>
+        <w:t xml:space="preserve">: </w:t>
+      </w:r>
+      <w:proofErr w:type="gramStart"/>
+      <w:r>
+        <w:rPr>
+          <w:rFonts w:ascii="Calibri" w:hAnsi="Calibri" w:cs="Calibri"/>
+          <w:b/>
+          <w:bCs/>
+          <w:sz w:val="48"/>
+          <w:szCs w:val="48"/>
+        </w:rPr>
+        <w:t>a</w:t>
+      </w:r>
+      <w:proofErr w:type="gramEnd"/>
+      <w:r>
+        <w:rPr>
+          <w:rFonts w:ascii="Calibri" w:hAnsi="Calibri" w:cs="Calibri"/>
+          <w:b/>
+          <w:bCs/>
+          <w:sz w:val="48"/>
+          <w:szCs w:val="48"/>
+        </w:rPr>
+        <w:t xml:space="preserve"> Formal Tower Defense Game</w:t>
       </w:r>
     </w:p>
     <w:p>
@@ -156,7 +190,21 @@
         <w:rPr>
           <w:rFonts w:ascii="Calibri" w:hAnsi="Calibri" w:cs="Calibri"/>
         </w:rPr>
-        <w:t>Andrea Manini and Pierluigi San Pietro</w:t>
+        <w:t xml:space="preserve">Andrea Manini and </w:t>
+      </w:r>
+      <w:proofErr w:type="spellStart"/>
+      <w:r>
+        <w:rPr>
+          <w:rFonts w:ascii="Calibri" w:hAnsi="Calibri" w:cs="Calibri"/>
+        </w:rPr>
+        <w:t>Pierluigi</w:t>
+      </w:r>
+      <w:proofErr w:type="spellEnd"/>
+      <w:r>
+        <w:rPr>
+          <w:rFonts w:ascii="Calibri" w:hAnsi="Calibri" w:cs="Calibri"/>
+        </w:rPr>
+        <w:t xml:space="preserve"> San Pietro</w:t>
       </w:r>
     </w:p>
     <w:p>
@@ -196,7 +244,7 @@
       </w:pPr>
       <w:r>
         <w:rPr>
-          <w:rStyle w:val="IntenseEmphasis"/>
+          <w:rStyle w:val="Enfasiintensa"/>
         </w:rPr>
         <w:t xml:space="preserve">Authors: </w:t>
       </w:r>
@@ -274,40 +322,94 @@
           <w:bCs/>
         </w:rPr>
       </w:pPr>
+      <w:proofErr w:type="spellStart"/>
       <w:r>
         <w:rPr>
           <w:rFonts w:ascii="Calibri" w:hAnsi="Calibri" w:cs="Calibri"/>
           <w:b/>
           <w:bCs/>
         </w:rPr>
-        <w:t>Satvik Sharma</w:t>
-      </w:r>
+        <w:t>Satvik</w:t>
+      </w:r>
+      <w:proofErr w:type="spellEnd"/>
       <w:r>
         <w:rPr>
           <w:rFonts w:ascii="Calibri" w:hAnsi="Calibri" w:cs="Calibri"/>
           <w:b/>
           <w:bCs/>
         </w:rPr>
-        <w:t xml:space="preserve"> - 11054680</w:t>
-      </w:r>
-    </w:p>
-    <w:p>
-      <w:pPr>
-        <w:ind w:left="2880" w:firstLine="720"/>
+        <w:t xml:space="preserve"> Sharma</w:t>
+      </w:r>
+      <w:r>
         <w:rPr>
           <w:rFonts w:ascii="Calibri" w:hAnsi="Calibri" w:cs="Calibri"/>
           <w:b/>
           <w:bCs/>
         </w:rPr>
-      </w:pPr>
-      <w:r>
+        <w:t xml:space="preserve"> - 11054680</w:t>
+      </w:r>
+    </w:p>
+    <w:p>
+      <w:pPr>
+        <w:ind w:left="2880" w:firstLine="720"/>
         <w:rPr>
           <w:rFonts w:ascii="Calibri" w:hAnsi="Calibri" w:cs="Calibri"/>
           <w:b/>
           <w:bCs/>
         </w:rPr>
-        <w:t>Shi Zqiang</w:t>
-      </w:r>
+      </w:pPr>
+      <w:r>
+        <w:rPr>
+          <w:rFonts w:ascii="Calibri" w:hAnsi="Calibri" w:cs="Calibri"/>
+          <w:b/>
+          <w:bCs/>
+        </w:rPr>
+        <w:t xml:space="preserve">Shi </w:t>
+      </w:r>
+      <w:proofErr w:type="spellStart"/>
+      <w:r>
+        <w:rPr>
+          <w:rFonts w:ascii="Calibri" w:hAnsi="Calibri" w:cs="Calibri"/>
+          <w:b/>
+          <w:bCs/>
+        </w:rPr>
+        <w:t>Z</w:t>
+      </w:r>
+      <w:r>
+        <w:rPr>
+          <w:rFonts w:ascii="Calibri" w:hAnsi="Calibri" w:cs="Calibri"/>
+          <w:b/>
+          <w:bCs/>
+        </w:rPr>
+        <w:t>hi</w:t>
+      </w:r>
+      <w:proofErr w:type="spellEnd"/>
+      <w:r>
+        <w:rPr>
+          <w:rFonts w:ascii="Calibri" w:hAnsi="Calibri" w:cs="Calibri"/>
+          <w:b/>
+          <w:bCs/>
+        </w:rPr>
+        <w:t xml:space="preserve"> </w:t>
+      </w:r>
+      <w:proofErr w:type="spellStart"/>
+      <w:r>
+        <w:rPr>
+          <w:rFonts w:ascii="Calibri" w:hAnsi="Calibri" w:cs="Calibri"/>
+          <w:b/>
+          <w:bCs/>
+        </w:rPr>
+        <w:t>Q</w:t>
+      </w:r>
+      <w:r>
+        <w:rPr>
+          <w:rFonts w:ascii="Calibri" w:hAnsi="Calibri" w:cs="Calibri"/>
+          <w:b/>
+          <w:bCs/>
+        </w:rPr>
+        <w:t>iang</w:t>
+      </w:r>
+      <w:proofErr w:type="spellEnd"/>
       <w:r>
         <w:rPr>
           <w:rFonts w:ascii="Calibri" w:hAnsi="Calibri" w:cs="Calibri"/>
@@ -334,12 +436,12 @@
     <w:p>
       <w:pPr>
         <w:rPr>
-          <w:rStyle w:val="IntenseEmphasis"/>
-        </w:rPr>
-      </w:pPr>
-      <w:r>
-        <w:rPr>
-          <w:rStyle w:val="IntenseEmphasis"/>
+          <w:rStyle w:val="Enfasiintensa"/>
+        </w:rPr>
+      </w:pPr>
+      <w:r>
+        <w:rPr>
+          <w:rStyle w:val="Enfasiintensa"/>
         </w:rPr>
         <w:t>A.Y: 2024-2025</w:t>
       </w:r>
@@ -354,7 +456,7 @@
       </w:pPr>
       <w:r>
         <w:rPr>
-          <w:rStyle w:val="IntenseEmphasis"/>
+          <w:rStyle w:val="Enfasiintensa"/>
         </w:rPr>
         <w:t>Version: 1.0</w:t>
       </w:r>
@@ -384,7 +486,7 @@
       <w:sdtContent>
         <w:p>
           <w:pPr>
-            <w:pStyle w:val="TOCHeading"/>
+            <w:pStyle w:val="Titolosommario"/>
           </w:pPr>
           <w:r>
             <w:t>Contents</w:t>
@@ -392,7 +494,7 @@
         </w:p>
         <w:p>
           <w:pPr>
-            <w:pStyle w:val="TOC1"/>
+            <w:pStyle w:val="Sommario1"/>
             <w:tabs>
               <w:tab w:val="right" w:leader="dot" w:pos="9628"/>
             </w:tabs>
@@ -415,7 +517,7 @@
           <w:hyperlink w:anchor="_Toc199688966" w:history="1">
             <w:r>
               <w:rPr>
-                <w:rStyle w:val="Hyperlink"/>
+                <w:rStyle w:val="Collegamentoipertestuale"/>
                 <w:rFonts w:ascii="Calibri" w:eastAsia="Play" w:hAnsi="Calibri" w:cs="Calibri"/>
                 <w:noProof/>
               </w:rPr>
@@ -473,10 +575,7 @@
         </w:p>
         <w:p>
           <w:pPr>
-            <w:pStyle w:val="TOC2"/>
-            <w:tabs>
-              <w:tab w:val="right" w:leader="dot" w:pos="9628"/>
-            </w:tabs>
+            <w:pStyle w:val="Sommario2"/>
             <w:rPr>
               <w:rFonts w:asciiTheme="minorHAnsi" w:eastAsiaTheme="minorEastAsia" w:hAnsiTheme="minorHAnsi" w:cstheme="minorBidi"/>
               <w:noProof/>
@@ -487,7 +586,7 @@
           <w:hyperlink w:anchor="_Toc199688967" w:history="1">
             <w:r>
               <w:rPr>
-                <w:rStyle w:val="Hyperlink"/>
+                <w:rStyle w:val="Collegamentoipertestuale"/>
                 <w:rFonts w:ascii="Calibri" w:eastAsia="Play" w:hAnsi="Calibri" w:cs="Calibri"/>
                 <w:noProof/>
               </w:rPr>
@@ -545,10 +644,7 @@
         </w:p>
         <w:p>
           <w:pPr>
-            <w:pStyle w:val="TOC2"/>
-            <w:tabs>
-              <w:tab w:val="right" w:leader="dot" w:pos="9628"/>
-            </w:tabs>
+            <w:pStyle w:val="Sommario2"/>
             <w:rPr>
               <w:rFonts w:asciiTheme="minorHAnsi" w:eastAsiaTheme="minorEastAsia" w:hAnsiTheme="minorHAnsi" w:cstheme="minorBidi"/>
               <w:noProof/>
@@ -559,7 +655,7 @@
           <w:hyperlink w:anchor="_Toc199688968" w:history="1">
             <w:r>
               <w:rPr>
-                <w:rStyle w:val="Hyperlink"/>
+                <w:rStyle w:val="Collegamentoipertestuale"/>
                 <w:rFonts w:ascii="Calibri" w:eastAsia="Play" w:hAnsi="Calibri" w:cs="Calibri"/>
                 <w:noProof/>
               </w:rPr>
@@ -617,7 +713,7 @@
         </w:p>
         <w:p>
           <w:pPr>
-            <w:pStyle w:val="TOC1"/>
+            <w:pStyle w:val="Sommario1"/>
             <w:tabs>
               <w:tab w:val="right" w:leader="dot" w:pos="9628"/>
             </w:tabs>
@@ -631,7 +727,7 @@
           <w:hyperlink w:anchor="_Toc199688969" w:history="1">
             <w:r>
               <w:rPr>
-                <w:rStyle w:val="Hyperlink"/>
+                <w:rStyle w:val="Collegamentoipertestuale"/>
                 <w:rFonts w:ascii="Calibri" w:eastAsia="Play" w:hAnsi="Calibri" w:cs="Calibri"/>
                 <w:noProof/>
               </w:rPr>
@@ -689,10 +785,7 @@
         </w:p>
         <w:p>
           <w:pPr>
-            <w:pStyle w:val="TOC2"/>
-            <w:tabs>
-              <w:tab w:val="right" w:leader="dot" w:pos="9628"/>
-            </w:tabs>
+            <w:pStyle w:val="Sommario2"/>
             <w:rPr>
               <w:rFonts w:asciiTheme="minorHAnsi" w:eastAsiaTheme="minorEastAsia" w:hAnsiTheme="minorHAnsi" w:cstheme="minorBidi"/>
               <w:noProof/>
@@ -703,7 +796,7 @@
           <w:hyperlink w:anchor="_Toc199688970" w:history="1">
             <w:r>
               <w:rPr>
-                <w:rStyle w:val="Hyperlink"/>
+                <w:rStyle w:val="Collegamentoipertestuale"/>
                 <w:rFonts w:ascii="Calibri" w:eastAsia="Play" w:hAnsi="Calibri" w:cs="Calibri"/>
                 <w:noProof/>
               </w:rPr>
@@ -761,10 +854,7 @@
         </w:p>
         <w:p>
           <w:pPr>
-            <w:pStyle w:val="TOC2"/>
-            <w:tabs>
-              <w:tab w:val="right" w:leader="dot" w:pos="9628"/>
-            </w:tabs>
+            <w:pStyle w:val="Sommario2"/>
             <w:rPr>
               <w:rFonts w:asciiTheme="minorHAnsi" w:eastAsiaTheme="minorEastAsia" w:hAnsiTheme="minorHAnsi" w:cstheme="minorBidi"/>
               <w:noProof/>
@@ -775,7 +865,7 @@
           <w:hyperlink w:anchor="_Toc199688971" w:history="1">
             <w:r>
               <w:rPr>
-                <w:rStyle w:val="Hyperlink"/>
+                <w:rStyle w:val="Collegamentoipertestuale"/>
                 <w:rFonts w:eastAsia="Play"/>
                 <w:noProof/>
               </w:rPr>
@@ -833,7 +923,7 @@
         </w:p>
         <w:p>
           <w:pPr>
-            <w:pStyle w:val="TOC3"/>
+            <w:pStyle w:val="Sommario3"/>
             <w:tabs>
               <w:tab w:val="right" w:leader="dot" w:pos="9628"/>
             </w:tabs>
@@ -847,7 +937,7 @@
           <w:hyperlink w:anchor="_Toc199688972" w:history="1">
             <w:r>
               <w:rPr>
-                <w:rStyle w:val="Hyperlink"/>
+                <w:rStyle w:val="Collegamentoipertestuale"/>
                 <w:rFonts w:ascii="Calibri" w:eastAsia="Play" w:hAnsi="Calibri" w:cs="Calibri"/>
                 <w:noProof/>
               </w:rPr>
@@ -905,7 +995,7 @@
         </w:p>
         <w:p>
           <w:pPr>
-            <w:pStyle w:val="TOC3"/>
+            <w:pStyle w:val="Sommario3"/>
             <w:tabs>
               <w:tab w:val="right" w:leader="dot" w:pos="9628"/>
             </w:tabs>
@@ -919,7 +1009,7 @@
           <w:hyperlink w:anchor="_Toc199688973" w:history="1">
             <w:r>
               <w:rPr>
-                <w:rStyle w:val="Hyperlink"/>
+                <w:rStyle w:val="Collegamentoipertestuale"/>
                 <w:rFonts w:ascii="Calibri" w:eastAsia="Play" w:hAnsi="Calibri" w:cs="Calibri"/>
                 <w:noProof/>
               </w:rPr>
@@ -977,7 +1067,7 @@
         </w:p>
         <w:p>
           <w:pPr>
-            <w:pStyle w:val="TOC3"/>
+            <w:pStyle w:val="Sommario3"/>
             <w:tabs>
               <w:tab w:val="right" w:leader="dot" w:pos="9628"/>
             </w:tabs>
@@ -991,7 +1081,7 @@
           <w:hyperlink w:anchor="_Toc199688974" w:history="1">
             <w:r>
               <w:rPr>
-                <w:rStyle w:val="Hyperlink"/>
+                <w:rStyle w:val="Collegamentoipertestuale"/>
                 <w:rFonts w:eastAsia="Play"/>
                 <w:noProof/>
               </w:rPr>
@@ -1049,10 +1139,7 @@
         </w:p>
         <w:p>
           <w:pPr>
-            <w:pStyle w:val="TOC2"/>
-            <w:tabs>
-              <w:tab w:val="right" w:leader="dot" w:pos="9628"/>
-            </w:tabs>
+            <w:pStyle w:val="Sommario2"/>
             <w:rPr>
               <w:rFonts w:asciiTheme="minorHAnsi" w:eastAsiaTheme="minorEastAsia" w:hAnsiTheme="minorHAnsi" w:cstheme="minorBidi"/>
               <w:noProof/>
@@ -1063,7 +1150,7 @@
           <w:hyperlink w:anchor="_Toc199688975" w:history="1">
             <w:r>
               <w:rPr>
-                <w:rStyle w:val="Hyperlink"/>
+                <w:rStyle w:val="Collegamentoipertestuale"/>
                 <w:rFonts w:ascii="Calibri" w:eastAsia="Play" w:hAnsi="Calibri" w:cs="Calibri"/>
                 <w:noProof/>
               </w:rPr>
@@ -1121,10 +1208,7 @@
         </w:p>
         <w:p>
           <w:pPr>
-            <w:pStyle w:val="TOC2"/>
-            <w:tabs>
-              <w:tab w:val="right" w:leader="dot" w:pos="9628"/>
-            </w:tabs>
+            <w:pStyle w:val="Sommario2"/>
             <w:rPr>
               <w:rFonts w:asciiTheme="minorHAnsi" w:eastAsiaTheme="minorEastAsia" w:hAnsiTheme="minorHAnsi" w:cstheme="minorBidi"/>
               <w:noProof/>
@@ -1135,7 +1219,7 @@
           <w:hyperlink w:anchor="_Toc199688976" w:history="1">
             <w:r>
               <w:rPr>
-                <w:rStyle w:val="Hyperlink"/>
+                <w:rStyle w:val="Collegamentoipertestuale"/>
                 <w:rFonts w:ascii="Calibri" w:eastAsia="Play" w:hAnsi="Calibri" w:cs="Calibri"/>
                 <w:noProof/>
               </w:rPr>
@@ -1193,7 +1277,7 @@
         </w:p>
         <w:p>
           <w:pPr>
-            <w:pStyle w:val="TOC3"/>
+            <w:pStyle w:val="Sommario3"/>
             <w:tabs>
               <w:tab w:val="right" w:leader="dot" w:pos="9628"/>
             </w:tabs>
@@ -1207,7 +1291,7 @@
           <w:hyperlink w:anchor="_Toc199688977" w:history="1">
             <w:r>
               <w:rPr>
-                <w:rStyle w:val="Hyperlink"/>
+                <w:rStyle w:val="Collegamentoipertestuale"/>
                 <w:rFonts w:ascii="Calibri" w:eastAsia="Play" w:hAnsi="Calibri" w:cs="Calibri"/>
                 <w:noProof/>
               </w:rPr>
@@ -1265,7 +1349,7 @@
         </w:p>
         <w:p>
           <w:pPr>
-            <w:pStyle w:val="TOC3"/>
+            <w:pStyle w:val="Sommario3"/>
             <w:tabs>
               <w:tab w:val="right" w:leader="dot" w:pos="9628"/>
             </w:tabs>
@@ -1279,7 +1363,7 @@
           <w:hyperlink w:anchor="_Toc199688978" w:history="1">
             <w:r>
               <w:rPr>
-                <w:rStyle w:val="Hyperlink"/>
+                <w:rStyle w:val="Collegamentoipertestuale"/>
                 <w:rFonts w:ascii="Calibri" w:eastAsia="Play" w:hAnsi="Calibri" w:cs="Calibri"/>
                 <w:noProof/>
               </w:rPr>
@@ -1337,7 +1421,7 @@
         </w:p>
         <w:p>
           <w:pPr>
-            <w:pStyle w:val="TOC3"/>
+            <w:pStyle w:val="Sommario3"/>
             <w:tabs>
               <w:tab w:val="right" w:leader="dot" w:pos="9628"/>
             </w:tabs>
@@ -1351,7 +1435,7 @@
           <w:hyperlink w:anchor="_Toc199688979" w:history="1">
             <w:r>
               <w:rPr>
-                <w:rStyle w:val="Hyperlink"/>
+                <w:rStyle w:val="Collegamentoipertestuale"/>
                 <w:rFonts w:ascii="Calibri" w:eastAsia="Play" w:hAnsi="Calibri" w:cs="Calibri"/>
                 <w:noProof/>
               </w:rPr>
@@ -1409,7 +1493,7 @@
         </w:p>
         <w:p>
           <w:pPr>
-            <w:pStyle w:val="TOC1"/>
+            <w:pStyle w:val="Sommario1"/>
             <w:tabs>
               <w:tab w:val="right" w:leader="dot" w:pos="9628"/>
             </w:tabs>
@@ -1423,7 +1507,7 @@
           <w:hyperlink w:anchor="_Toc199688980" w:history="1">
             <w:r>
               <w:rPr>
-                <w:rStyle w:val="Hyperlink"/>
+                <w:rStyle w:val="Collegamentoipertestuale"/>
                 <w:rFonts w:ascii="Calibri" w:eastAsia="Play" w:hAnsi="Calibri" w:cs="Calibri"/>
                 <w:noProof/>
               </w:rPr>
@@ -1481,10 +1565,7 @@
         </w:p>
         <w:p>
           <w:pPr>
-            <w:pStyle w:val="TOC2"/>
-            <w:tabs>
-              <w:tab w:val="right" w:leader="dot" w:pos="9628"/>
-            </w:tabs>
+            <w:pStyle w:val="Sommario2"/>
             <w:rPr>
               <w:rFonts w:asciiTheme="minorHAnsi" w:eastAsiaTheme="minorEastAsia" w:hAnsiTheme="minorHAnsi" w:cstheme="minorBidi"/>
               <w:noProof/>
@@ -1495,7 +1576,7 @@
           <w:hyperlink w:anchor="_Toc199688981" w:history="1">
             <w:r>
               <w:rPr>
-                <w:rStyle w:val="Hyperlink"/>
+                <w:rStyle w:val="Collegamentoipertestuale"/>
                 <w:rFonts w:ascii="Calibri" w:eastAsia="Play" w:hAnsi="Calibri" w:cs="Calibri"/>
                 <w:noProof/>
               </w:rPr>
@@ -1553,10 +1634,7 @@
         </w:p>
         <w:p>
           <w:pPr>
-            <w:pStyle w:val="TOC2"/>
-            <w:tabs>
-              <w:tab w:val="right" w:leader="dot" w:pos="9628"/>
-            </w:tabs>
+            <w:pStyle w:val="Sommario2"/>
             <w:rPr>
               <w:rFonts w:asciiTheme="minorHAnsi" w:eastAsiaTheme="minorEastAsia" w:hAnsiTheme="minorHAnsi" w:cstheme="minorBidi"/>
               <w:noProof/>
@@ -1567,7 +1645,7 @@
           <w:hyperlink w:anchor="_Toc199688982" w:history="1">
             <w:r>
               <w:rPr>
-                <w:rStyle w:val="Hyperlink"/>
+                <w:rStyle w:val="Collegamentoipertestuale"/>
                 <w:rFonts w:ascii="Calibri" w:eastAsia="Play" w:hAnsi="Calibri" w:cs="Calibri"/>
                 <w:noProof/>
               </w:rPr>
@@ -1625,10 +1703,7 @@
         </w:p>
         <w:p>
           <w:pPr>
-            <w:pStyle w:val="TOC2"/>
-            <w:tabs>
-              <w:tab w:val="right" w:leader="dot" w:pos="9628"/>
-            </w:tabs>
+            <w:pStyle w:val="Sommario2"/>
             <w:rPr>
               <w:rFonts w:asciiTheme="minorHAnsi" w:eastAsiaTheme="minorEastAsia" w:hAnsiTheme="minorHAnsi" w:cstheme="minorBidi"/>
               <w:noProof/>
@@ -1639,7 +1714,7 @@
           <w:hyperlink w:anchor="_Toc199688983" w:history="1">
             <w:r>
               <w:rPr>
-                <w:rStyle w:val="Hyperlink"/>
+                <w:rStyle w:val="Collegamentoipertestuale"/>
                 <w:rFonts w:ascii="Calibri" w:eastAsia="Play" w:hAnsi="Calibri" w:cs="Calibri"/>
                 <w:noProof/>
               </w:rPr>
@@ -1697,7 +1772,7 @@
         </w:p>
         <w:p>
           <w:pPr>
-            <w:pStyle w:val="TOC1"/>
+            <w:pStyle w:val="Sommario1"/>
             <w:tabs>
               <w:tab w:val="right" w:leader="dot" w:pos="9628"/>
             </w:tabs>
@@ -1711,7 +1786,7 @@
           <w:hyperlink w:anchor="_Toc199688984" w:history="1">
             <w:r>
               <w:rPr>
-                <w:rStyle w:val="Hyperlink"/>
+                <w:rStyle w:val="Collegamentoipertestuale"/>
                 <w:rFonts w:ascii="Calibri" w:eastAsia="Play" w:hAnsi="Calibri" w:cs="Calibri"/>
                 <w:noProof/>
               </w:rPr>
@@ -1769,10 +1844,7 @@
         </w:p>
         <w:p>
           <w:pPr>
-            <w:pStyle w:val="TOC2"/>
-            <w:tabs>
-              <w:tab w:val="right" w:leader="dot" w:pos="9628"/>
-            </w:tabs>
+            <w:pStyle w:val="Sommario2"/>
             <w:rPr>
               <w:rFonts w:asciiTheme="minorHAnsi" w:eastAsiaTheme="minorEastAsia" w:hAnsiTheme="minorHAnsi" w:cstheme="minorBidi"/>
               <w:noProof/>
@@ -1783,7 +1855,7 @@
           <w:hyperlink w:anchor="_Toc199688985" w:history="1">
             <w:r>
               <w:rPr>
-                <w:rStyle w:val="Hyperlink"/>
+                <w:rStyle w:val="Collegamentoipertestuale"/>
                 <w:rFonts w:ascii="Calibri" w:eastAsia="Play" w:hAnsi="Calibri" w:cs="Calibri"/>
                 <w:noProof/>
               </w:rPr>
@@ -1841,10 +1913,7 @@
         </w:p>
         <w:p>
           <w:pPr>
-            <w:pStyle w:val="TOC2"/>
-            <w:tabs>
-              <w:tab w:val="right" w:leader="dot" w:pos="9628"/>
-            </w:tabs>
+            <w:pStyle w:val="Sommario2"/>
             <w:rPr>
               <w:rFonts w:asciiTheme="minorHAnsi" w:eastAsiaTheme="minorEastAsia" w:hAnsiTheme="minorHAnsi" w:cstheme="minorBidi"/>
               <w:noProof/>
@@ -1855,7 +1924,7 @@
           <w:hyperlink w:anchor="_Toc199688986" w:history="1">
             <w:r>
               <w:rPr>
-                <w:rStyle w:val="Hyperlink"/>
+                <w:rStyle w:val="Collegamentoipertestuale"/>
                 <w:rFonts w:ascii="Calibri" w:eastAsia="Play" w:hAnsi="Calibri" w:cs="Calibri"/>
                 <w:noProof/>
               </w:rPr>
@@ -1913,10 +1982,7 @@
         </w:p>
         <w:p>
           <w:pPr>
-            <w:pStyle w:val="TOC2"/>
-            <w:tabs>
-              <w:tab w:val="right" w:leader="dot" w:pos="9628"/>
-            </w:tabs>
+            <w:pStyle w:val="Sommario2"/>
             <w:rPr>
               <w:rFonts w:asciiTheme="minorHAnsi" w:eastAsiaTheme="minorEastAsia" w:hAnsiTheme="minorHAnsi" w:cstheme="minorBidi"/>
               <w:noProof/>
@@ -1927,7 +1993,7 @@
           <w:hyperlink w:anchor="_Toc199688987" w:history="1">
             <w:r>
               <w:rPr>
-                <w:rStyle w:val="Hyperlink"/>
+                <w:rStyle w:val="Collegamentoipertestuale"/>
                 <w:rFonts w:ascii="Calibri" w:eastAsia="Play" w:hAnsi="Calibri" w:cs="Calibri"/>
                 <w:noProof/>
               </w:rPr>
@@ -1985,10 +2051,7 @@
         </w:p>
         <w:p>
           <w:pPr>
-            <w:pStyle w:val="TOC2"/>
-            <w:tabs>
-              <w:tab w:val="right" w:leader="dot" w:pos="9628"/>
-            </w:tabs>
+            <w:pStyle w:val="Sommario2"/>
             <w:rPr>
               <w:rFonts w:asciiTheme="minorHAnsi" w:eastAsiaTheme="minorEastAsia" w:hAnsiTheme="minorHAnsi" w:cstheme="minorBidi"/>
               <w:noProof/>
@@ -1999,7 +2062,7 @@
           <w:hyperlink w:anchor="_Toc199688988" w:history="1">
             <w:r>
               <w:rPr>
-                <w:rStyle w:val="Hyperlink"/>
+                <w:rStyle w:val="Collegamentoipertestuale"/>
                 <w:rFonts w:ascii="Calibri" w:eastAsia="Play" w:hAnsi="Calibri" w:cs="Calibri"/>
                 <w:noProof/>
               </w:rPr>
@@ -2057,10 +2120,7 @@
         </w:p>
         <w:p>
           <w:pPr>
-            <w:pStyle w:val="TOC2"/>
-            <w:tabs>
-              <w:tab w:val="right" w:leader="dot" w:pos="9628"/>
-            </w:tabs>
+            <w:pStyle w:val="Sommario2"/>
             <w:rPr>
               <w:rFonts w:asciiTheme="minorHAnsi" w:eastAsiaTheme="minorEastAsia" w:hAnsiTheme="minorHAnsi" w:cstheme="minorBidi"/>
               <w:noProof/>
@@ -2071,7 +2131,7 @@
           <w:hyperlink w:anchor="_Toc199688989" w:history="1">
             <w:r>
               <w:rPr>
-                <w:rStyle w:val="Hyperlink"/>
+                <w:rStyle w:val="Collegamentoipertestuale"/>
                 <w:rFonts w:ascii="Calibri" w:eastAsia="Play" w:hAnsi="Calibri" w:cs="Calibri"/>
                 <w:noProof/>
               </w:rPr>
@@ -2129,7 +2189,7 @@
         </w:p>
         <w:p>
           <w:pPr>
-            <w:pStyle w:val="TOC1"/>
+            <w:pStyle w:val="Sommario1"/>
             <w:tabs>
               <w:tab w:val="right" w:leader="dot" w:pos="9628"/>
             </w:tabs>
@@ -2143,7 +2203,7 @@
           <w:hyperlink w:anchor="_Toc199688990" w:history="1">
             <w:r>
               <w:rPr>
-                <w:rStyle w:val="Hyperlink"/>
+                <w:rStyle w:val="Collegamentoipertestuale"/>
                 <w:rFonts w:ascii="Calibri" w:eastAsia="Play" w:hAnsi="Calibri" w:cs="Calibri"/>
                 <w:noProof/>
               </w:rPr>
@@ -2201,11 +2261,7 @@
         </w:p>
         <w:p>
           <w:pPr>
-            <w:pStyle w:val="TOC2"/>
-            <w:tabs>
-              <w:tab w:val="left" w:pos="960"/>
-              <w:tab w:val="right" w:leader="dot" w:pos="9628"/>
-            </w:tabs>
+            <w:pStyle w:val="Sommario2"/>
             <w:rPr>
               <w:rFonts w:asciiTheme="minorHAnsi" w:eastAsiaTheme="minorEastAsia" w:hAnsiTheme="minorHAnsi" w:cstheme="minorBidi"/>
               <w:noProof/>
@@ -2216,7 +2272,7 @@
           <w:hyperlink w:anchor="_Toc199688991" w:history="1">
             <w:r>
               <w:rPr>
-                <w:rStyle w:val="Hyperlink"/>
+                <w:rStyle w:val="Collegamentoipertestuale"/>
                 <w:rFonts w:ascii="Calibri" w:hAnsi="Calibri" w:cs="Calibri"/>
                 <w:noProof/>
               </w:rPr>
@@ -2224,20 +2280,35 @@
             </w:r>
             <w:r>
               <w:rPr>
-                <w:rFonts w:asciiTheme="minorHAnsi" w:eastAsiaTheme="minorEastAsia" w:hAnsiTheme="minorHAnsi" w:cstheme="minorBidi"/>
-                <w:noProof/>
-                <w:kern w:val="2"/>
-                <w14:ligatures w14:val="standardContextual"/>
-              </w:rPr>
-              <w:tab/>
-            </w:r>
-            <w:r>
-              <w:rPr>
-                <w:rStyle w:val="Hyperlink"/>
+                <w:rStyle w:val="Collegamentoipertestuale"/>
                 <w:rFonts w:ascii="Calibri" w:hAnsi="Calibri" w:cs="Calibri"/>
                 <w:noProof/>
               </w:rPr>
-              <w:t>GitHub Repository</w:t>
+              <w:t xml:space="preserve"> </w:t>
+            </w:r>
+            <w:r>
+              <w:rPr>
+                <w:rStyle w:val="Collegamentoipertestuale"/>
+                <w:rFonts w:ascii="Calibri" w:hAnsi="Calibri" w:cs="Calibri"/>
+                <w:noProof/>
+              </w:rPr>
+              <w:t>GitH</w:t>
+            </w:r>
+            <w:r>
+              <w:rPr>
+                <w:rStyle w:val="Collegamentoipertestuale"/>
+                <w:rFonts w:ascii="Calibri" w:hAnsi="Calibri" w:cs="Calibri"/>
+                <w:noProof/>
+              </w:rPr>
+              <w:t>u</w:t>
+            </w:r>
+            <w:r>
+              <w:rPr>
+                <w:rStyle w:val="Collegamentoipertestuale"/>
+                <w:rFonts w:ascii="Calibri" w:hAnsi="Calibri" w:cs="Calibri"/>
+                <w:noProof/>
+              </w:rPr>
+              <w:t>b Repository</w:t>
             </w:r>
             <w:r>
               <w:rPr>
@@ -2291,11 +2362,7 @@
         </w:p>
         <w:p>
           <w:pPr>
-            <w:pStyle w:val="TOC2"/>
-            <w:tabs>
-              <w:tab w:val="left" w:pos="960"/>
-              <w:tab w:val="right" w:leader="dot" w:pos="9628"/>
-            </w:tabs>
+            <w:pStyle w:val="Sommario2"/>
             <w:rPr>
               <w:rFonts w:asciiTheme="minorHAnsi" w:eastAsiaTheme="minorEastAsia" w:hAnsiTheme="minorHAnsi" w:cstheme="minorBidi"/>
               <w:noProof/>
@@ -2306,7 +2373,7 @@
           <w:hyperlink w:anchor="_Toc199688992" w:history="1">
             <w:r>
               <w:rPr>
-                <w:rStyle w:val="Hyperlink"/>
+                <w:rStyle w:val="Collegamentoipertestuale"/>
                 <w:rFonts w:ascii="Calibri" w:eastAsia="Play" w:hAnsi="Calibri" w:cs="Calibri"/>
                 <w:noProof/>
               </w:rPr>
@@ -2323,7 +2390,16 @@
             </w:r>
             <w:r>
               <w:rPr>
-                <w:rStyle w:val="Hyperlink"/>
+                <w:rFonts w:asciiTheme="minorHAnsi" w:eastAsiaTheme="minorEastAsia" w:hAnsiTheme="minorHAnsi" w:cstheme="minorBidi"/>
+                <w:noProof/>
+                <w:kern w:val="2"/>
+                <w14:ligatures w14:val="standardContextual"/>
+              </w:rPr>
+              <w:t xml:space="preserve"> </w:t>
+            </w:r>
+            <w:r>
+              <w:rPr>
+                <w:rStyle w:val="Collegamentoipertestuale"/>
                 <w:rFonts w:ascii="Calibri" w:eastAsia="Play" w:hAnsi="Calibri" w:cs="Calibri"/>
                 <w:noProof/>
               </w:rPr>
@@ -2331,11 +2407,27 @@
             </w:r>
             <w:r>
               <w:rPr>
-                <w:rStyle w:val="Hyperlink"/>
+                <w:rStyle w:val="Collegamentoipertestuale"/>
                 <w:rFonts w:ascii="Calibri" w:hAnsi="Calibri" w:cs="Calibri"/>
                 <w:noProof/>
               </w:rPr>
-              <w:t>Configuration</w:t>
+              <w:t>C</w:t>
+            </w:r>
+            <w:r>
+              <w:rPr>
+                <w:rStyle w:val="Collegamentoipertestuale"/>
+                <w:rFonts w:ascii="Calibri" w:hAnsi="Calibri" w:cs="Calibri"/>
+                <w:noProof/>
+              </w:rPr>
+              <w:t>o</w:t>
+            </w:r>
+            <w:r>
+              <w:rPr>
+                <w:rStyle w:val="Collegamentoipertestuale"/>
+                <w:rFonts w:ascii="Calibri" w:hAnsi="Calibri" w:cs="Calibri"/>
+                <w:noProof/>
+              </w:rPr>
+              <w:t>nfiguration</w:t>
             </w:r>
             <w:r>
               <w:rPr>
@@ -2389,7 +2481,7 @@
         </w:p>
         <w:p>
           <w:pPr>
-            <w:pStyle w:val="TOC1"/>
+            <w:pStyle w:val="Sommario1"/>
             <w:tabs>
               <w:tab w:val="right" w:leader="dot" w:pos="9628"/>
             </w:tabs>
@@ -2403,7 +2495,7 @@
           <w:hyperlink w:anchor="_Toc199688993" w:history="1">
             <w:r>
               <w:rPr>
-                <w:rStyle w:val="Hyperlink"/>
+                <w:rStyle w:val="Collegamentoipertestuale"/>
                 <w:rFonts w:eastAsia="Play"/>
                 <w:noProof/>
               </w:rPr>
@@ -2493,7 +2585,7 @@
     </w:p>
     <w:p>
       <w:pPr>
-        <w:pStyle w:val="Heading1"/>
+        <w:pStyle w:val="Titolo1"/>
         <w:spacing w:before="0"/>
         <w:rPr>
           <w:rFonts w:ascii="Calibri" w:eastAsia="Play" w:hAnsi="Calibri" w:cs="Calibri"/>
@@ -2510,7 +2602,7 @@
     </w:p>
     <w:p>
       <w:pPr>
-        <w:pStyle w:val="Heading2"/>
+        <w:pStyle w:val="Titolo2"/>
         <w:rPr>
           <w:rFonts w:ascii="Calibri" w:eastAsia="Play" w:hAnsi="Calibri" w:cs="Calibri"/>
         </w:rPr>
@@ -2555,24 +2647,60 @@
           <w:sz w:val="22"/>
           <w:szCs w:val="22"/>
         </w:rPr>
-        <w:t>This report presents a formal analysis of a Tower Defense Game using Uppaal, a model checker for real-time systems based on networks of timed automata. The goal is to create a formal model of the game mechanics and verify key behavioral properties of the system under both deterministic (vanilla) and stochastic conditions. The analysis is conducted from the perspective of a Quality Assurance Engineer, aiming to verify that the game behaves correctly and consistently under various configurations.</w:t>
-      </w:r>
-    </w:p>
-    <w:p>
-      <w:pPr>
-        <w:rPr>
-          <w:rFonts w:ascii="Calibri" w:eastAsia="Play" w:hAnsi="Calibri" w:cs="Calibri"/>
-          <w:sz w:val="22"/>
-          <w:szCs w:val="22"/>
-        </w:rPr>
-      </w:pPr>
-      <w:r>
-        <w:rPr>
-          <w:rFonts w:ascii="Calibri" w:eastAsia="Play" w:hAnsi="Calibri" w:cs="Calibri"/>
-          <w:sz w:val="22"/>
-          <w:szCs w:val="22"/>
-        </w:rPr>
-        <w:t>Through formal modeling and verification, enemy movement, turret behavior, and different game outcomes are examined to ensure that the system satisfies the intended rules and constraints. The final objective is to assess whether specific turret configurations lead to a win or loss and to quantify system behavior under uncertainty using Uppaal.</w:t>
+        <w:t xml:space="preserve">This report presents a formal analysis of a Tower Defense Game using </w:t>
+      </w:r>
+      <w:proofErr w:type="spellStart"/>
+      <w:r>
+        <w:rPr>
+          <w:rFonts w:ascii="Calibri" w:eastAsia="Play" w:hAnsi="Calibri" w:cs="Calibri"/>
+          <w:sz w:val="22"/>
+          <w:szCs w:val="22"/>
+        </w:rPr>
+        <w:t>Uppaal</w:t>
+      </w:r>
+      <w:proofErr w:type="spellEnd"/>
+      <w:r>
+        <w:rPr>
+          <w:rFonts w:ascii="Calibri" w:eastAsia="Play" w:hAnsi="Calibri" w:cs="Calibri"/>
+          <w:sz w:val="22"/>
+          <w:szCs w:val="22"/>
+        </w:rPr>
+        <w:t>, a model checker for real-time systems based on networks of timed automata. The goal is to create a formal model of the game mechanics and verify key behavioral properties of the system under both deterministic (vanilla) and stochastic conditions. The analysis is conducted from the perspective of a Quality Assurance Engineer, aiming to verify that the game behaves correctly and consistently under various configurations.</w:t>
+      </w:r>
+    </w:p>
+    <w:p>
+      <w:pPr>
+        <w:rPr>
+          <w:rFonts w:ascii="Calibri" w:eastAsia="Play" w:hAnsi="Calibri" w:cs="Calibri"/>
+          <w:sz w:val="22"/>
+          <w:szCs w:val="22"/>
+        </w:rPr>
+      </w:pPr>
+      <w:r>
+        <w:rPr>
+          <w:rFonts w:ascii="Calibri" w:eastAsia="Play" w:hAnsi="Calibri" w:cs="Calibri"/>
+          <w:sz w:val="22"/>
+          <w:szCs w:val="22"/>
+        </w:rPr>
+        <w:t xml:space="preserve">Through formal modeling and verification, enemy movement, turret behavior, and different game outcomes are examined to ensure that the system satisfies the intended rules and constraints. The final objective is to assess whether specific turret configurations lead to a win or loss and to quantify system behavior under uncertainty using </w:t>
+      </w:r>
+      <w:proofErr w:type="spellStart"/>
+      <w:r>
+        <w:rPr>
+          <w:rFonts w:ascii="Calibri" w:eastAsia="Play" w:hAnsi="Calibri" w:cs="Calibri"/>
+          <w:sz w:val="22"/>
+          <w:szCs w:val="22"/>
+        </w:rPr>
+        <w:t>Uppaal</w:t>
+      </w:r>
+      <w:proofErr w:type="spellEnd"/>
+      <w:r>
+        <w:rPr>
+          <w:rFonts w:ascii="Calibri" w:eastAsia="Play" w:hAnsi="Calibri" w:cs="Calibri"/>
+          <w:sz w:val="22"/>
+          <w:szCs w:val="22"/>
+        </w:rPr>
+        <w:t>.</w:t>
       </w:r>
     </w:p>
     <w:p>
@@ -2591,7 +2719,7 @@
     </w:p>
     <w:p>
       <w:pPr>
-        <w:pStyle w:val="Heading2"/>
+        <w:pStyle w:val="Titolo2"/>
         <w:rPr>
           <w:rFonts w:ascii="Calibri" w:eastAsia="Play" w:hAnsi="Calibri" w:cs="Calibri"/>
         </w:rPr>
@@ -2699,7 +2827,7 @@
                         <w:txbxContent>
                           <w:p>
                             <w:pPr>
-                              <w:pStyle w:val="Caption"/>
+                              <w:pStyle w:val="Didascalia"/>
                               <w:jc w:val="center"/>
                               <w:rPr>
                                 <w:rFonts w:ascii="Calibri" w:hAnsi="Calibri" w:cs="Calibri"/>
@@ -2711,14 +2839,27 @@
                             <w:r>
                               <w:t xml:space="preserve">Figure </w:t>
                             </w:r>
-                            <w:fldSimple w:instr=" SEQ Figure \* ARABIC ">
-                              <w:r>
-                                <w:rPr>
-                                  <w:noProof/>
-                                </w:rPr>
-                                <w:t>1</w:t>
-                              </w:r>
-                            </w:fldSimple>
+                            <w:r>
+                              <w:fldChar w:fldCharType="begin"/>
+                            </w:r>
+                            <w:r>
+                              <w:instrText xml:space="preserve"> SEQ Figure \* ARABIC </w:instrText>
+                            </w:r>
+                            <w:r>
+                              <w:fldChar w:fldCharType="separate"/>
+                            </w:r>
+                            <w:r>
+                              <w:rPr>
+                                <w:noProof/>
+                              </w:rPr>
+                              <w:t>1</w:t>
+                            </w:r>
+                            <w:r>
+                              <w:rPr>
+                                <w:noProof/>
+                              </w:rPr>
+                              <w:fldChar w:fldCharType="end"/>
+                            </w:r>
                             <w:r>
                               <w:rPr>
                                 <w:noProof/>
@@ -2746,12 +2887,12 @@
                 <v:stroke joinstyle="miter"/>
                 <v:path gradientshapeok="t" o:connecttype="rect"/>
               </v:shapetype>
-              <v:shape id="Casella di testo 1" o:spid="_x0000_s1026" type="#_x0000_t202" style="position:absolute;margin-left:84.55pt;margin-top:189.9pt;width:312.65pt;height:.05pt;z-index:251661312;visibility:visible;mso-wrap-style:square;mso-wrap-distance-left:9pt;mso-wrap-distance-top:0;mso-wrap-distance-right:9pt;mso-wrap-distance-bottom:0;mso-position-horizontal:absolute;mso-position-horizontal-relative:text;mso-position-vertical:absolute;mso-position-vertical-relative:text;v-text-anchor:top" o:gfxdata="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" stroked="f">
+              <v:shape id="Casella di testo 1" o:spid="_x0000_s1026" type="#_x0000_t202" style="position:absolute;margin-left:84.55pt;margin-top:189.9pt;width:312.65pt;height:.05pt;z-index:251661312;visibility:visible;mso-wrap-style:square;mso-wrap-distance-left:9pt;mso-wrap-distance-top:0;mso-wrap-distance-right:9pt;mso-wrap-distance-bottom:0;mso-position-horizontal:absolute;mso-position-horizontal-relative:text;mso-position-vertical:absolute;mso-position-vertical-relative:text;v-text-anchor:top" o:gfxdata="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" stroked="f">
                 <v:textbox style="mso-fit-shape-to-text:t" inset="0,0,0,0">
                   <w:txbxContent>
                     <w:p>
                       <w:pPr>
-                        <w:pStyle w:val="Caption"/>
+                        <w:pStyle w:val="Didascalia"/>
                         <w:jc w:val="center"/>
                         <w:rPr>
                           <w:rFonts w:ascii="Calibri" w:hAnsi="Calibri" w:cs="Calibri"/>
@@ -2763,14 +2904,27 @@
                       <w:r>
                         <w:t xml:space="preserve">Figure </w:t>
                       </w:r>
-                      <w:fldSimple w:instr=" SEQ Figure \* ARABIC ">
-                        <w:r>
-                          <w:rPr>
-                            <w:noProof/>
-                          </w:rPr>
-                          <w:t>1</w:t>
-                        </w:r>
-                      </w:fldSimple>
+                      <w:r>
+                        <w:fldChar w:fldCharType="begin"/>
+                      </w:r>
+                      <w:r>
+                        <w:instrText xml:space="preserve"> SEQ Figure \* ARABIC </w:instrText>
+                      </w:r>
+                      <w:r>
+                        <w:fldChar w:fldCharType="separate"/>
+                      </w:r>
+                      <w:r>
+                        <w:rPr>
+                          <w:noProof/>
+                        </w:rPr>
+                        <w:t>1</w:t>
+                      </w:r>
+                      <w:r>
+                        <w:rPr>
+                          <w:noProof/>
+                        </w:rPr>
+                        <w:fldChar w:fldCharType="end"/>
+                      </w:r>
                       <w:r>
                         <w:rPr>
                           <w:noProof/>
@@ -3182,7 +3336,25 @@
           <w:sz w:val="22"/>
           <w:szCs w:val="22"/>
         </w:rPr>
-        <w:t>Enemies spawn at the starting cell (0, 0) and move one cell at a time after a delay equal to their speed. Upon reaching the Main Tower, an enemy attacks once and then leaves the map after a delay equal to its speed. Dead enemies or enemies who have left the map cannot be targeted by turrets.</w:t>
+        <w:t xml:space="preserve">Enemies spawn at the starting cell (0, 0) and move one cell at a time after a delay equal to their speed. Upon reaching the Main Tower, an </w:t>
+      </w:r>
+      <w:proofErr w:type="gramStart"/>
+      <w:r>
+        <w:rPr>
+          <w:rFonts w:ascii="Calibri" w:eastAsia="Play" w:hAnsi="Calibri" w:cs="Calibri"/>
+          <w:sz w:val="22"/>
+          <w:szCs w:val="22"/>
+        </w:rPr>
+        <w:t>enemy attacks</w:t>
+      </w:r>
+      <w:proofErr w:type="gramEnd"/>
+      <w:r>
+        <w:rPr>
+          <w:rFonts w:ascii="Calibri" w:eastAsia="Play" w:hAnsi="Calibri" w:cs="Calibri"/>
+          <w:sz w:val="22"/>
+          <w:szCs w:val="22"/>
+        </w:rPr>
+        <w:t xml:space="preserve"> once and then leaves the map after a delay equal to its speed. Dead enemies or enemies who have left the map cannot be targeted by turrets.</w:t>
       </w:r>
     </w:p>
     <w:p>
@@ -3388,7 +3560,7 @@
     </w:p>
     <w:p>
       <w:pPr>
-        <w:pStyle w:val="Heading1"/>
+        <w:pStyle w:val="Titolo1"/>
         <w:rPr>
           <w:rFonts w:ascii="Calibri" w:eastAsia="Play" w:hAnsi="Calibri" w:cs="Calibri"/>
           <w:sz w:val="30"/>
@@ -3428,8 +3600,42 @@
           <w:sz w:val="22"/>
           <w:szCs w:val="22"/>
         </w:rPr>
-        <w:t>Controller, EnemyProcess, and TurretProcess</w:t>
-      </w:r>
+        <w:t xml:space="preserve">Controller, </w:t>
+      </w:r>
+      <w:proofErr w:type="spellStart"/>
+      <w:r>
+        <w:rPr>
+          <w:rFonts w:ascii="Calibri" w:eastAsia="Play" w:hAnsi="Calibri" w:cs="Calibri"/>
+          <w:b/>
+          <w:i/>
+          <w:sz w:val="22"/>
+          <w:szCs w:val="22"/>
+        </w:rPr>
+        <w:t>EnemyProcess</w:t>
+      </w:r>
+      <w:proofErr w:type="spellEnd"/>
+      <w:r>
+        <w:rPr>
+          <w:rFonts w:ascii="Calibri" w:eastAsia="Play" w:hAnsi="Calibri" w:cs="Calibri"/>
+          <w:b/>
+          <w:i/>
+          <w:sz w:val="22"/>
+          <w:szCs w:val="22"/>
+        </w:rPr>
+        <w:t xml:space="preserve">, and </w:t>
+      </w:r>
+      <w:proofErr w:type="spellStart"/>
+      <w:r>
+        <w:rPr>
+          <w:rFonts w:ascii="Calibri" w:eastAsia="Play" w:hAnsi="Calibri" w:cs="Calibri"/>
+          <w:b/>
+          <w:i/>
+          <w:sz w:val="22"/>
+          <w:szCs w:val="22"/>
+        </w:rPr>
+        <w:t>TurretProcess</w:t>
+      </w:r>
+      <w:proofErr w:type="spellEnd"/>
       <w:r>
         <w:rPr>
           <w:rFonts w:ascii="Calibri" w:eastAsia="Play" w:hAnsi="Calibri" w:cs="Calibri"/>
@@ -3441,7 +3647,7 @@
     </w:p>
     <w:p>
       <w:pPr>
-        <w:pStyle w:val="Heading2"/>
+        <w:pStyle w:val="Titolo2"/>
         <w:rPr>
           <w:rFonts w:ascii="Calibri" w:hAnsi="Calibri" w:cs="Calibri"/>
           <w:sz w:val="22"/>
@@ -3488,7 +3694,7 @@
     </w:p>
     <w:p>
       <w:pPr>
-        <w:pStyle w:val="Heading2"/>
+        <w:pStyle w:val="Titolo2"/>
         <w:rPr>
           <w:sz w:val="22"/>
           <w:szCs w:val="22"/>
@@ -3505,7 +3711,7 @@
     </w:p>
     <w:p>
       <w:pPr>
-        <w:pStyle w:val="Heading3"/>
+        <w:pStyle w:val="Titolo3"/>
         <w:rPr>
           <w:rFonts w:ascii="Calibri" w:hAnsi="Calibri" w:cs="Calibri"/>
           <w:i/>
@@ -3558,7 +3764,7 @@
     </w:p>
     <w:p>
       <w:pPr>
-        <w:pStyle w:val="Heading3"/>
+        <w:pStyle w:val="Titolo3"/>
         <w:rPr>
           <w:rFonts w:ascii="Calibri" w:hAnsi="Calibri" w:cs="Calibri"/>
           <w:i/>
@@ -3591,60 +3797,119 @@
           <w:tag w:val="goog_rdk_2"/>
           <w:id w:val="-145740078"/>
         </w:sdtPr>
+        <w:sdtEndPr/>
         <w:sdtContent/>
       </w:sdt>
       <w:r>
         <w:rPr>
-          <w:rFonts w:ascii="Times New Roman" w:eastAsia="Times New Roman" w:hAnsi="Times New Roman" w:cs="Times New Roman"/>
-        </w:rPr>
-        <w:t xml:space="preserve"> </w:t>
-      </w:r>
-      <w:r>
-        <w:rPr>
-          <w:rFonts w:ascii="Calibri" w:eastAsia="Play" w:hAnsi="Calibri" w:cs="Calibri"/>
-          <w:sz w:val="22"/>
-          <w:szCs w:val="22"/>
-        </w:rPr>
-        <w:t>The EnemyTemplate defines the dynamic behavior of each enemy in the game. Enemies spawn at the initial position (0,0) and follow a segmented path composed of predefined coordinates. Their movement is controlled by a timer, and their trajectory can branch at specified points using binary decisions, allowing for path variation. Each enemy maintains its own state, including attributes such as type, current position, health, and attack capabilities.</w:t>
-      </w:r>
-    </w:p>
-    <w:p>
-      <w:pPr>
-        <w:rPr>
-          <w:rFonts w:ascii="Calibri" w:eastAsia="Play" w:hAnsi="Calibri" w:cs="Calibri"/>
-          <w:sz w:val="22"/>
-          <w:szCs w:val="22"/>
-        </w:rPr>
-      </w:pPr>
-      <w:r>
-        <w:rPr>
-          <w:rFonts w:ascii="Calibri" w:eastAsia="Play" w:hAnsi="Calibri" w:cs="Calibri"/>
-          <w:sz w:val="22"/>
-          <w:szCs w:val="22"/>
-        </w:rPr>
-        <w:t>To optimize query execution time and ensure that verification queries terminate, enemy behavior is modeled deterministically where possible, and path choices are constrained to binary logic. While progressing along their path, enemies regularly scan for nearby turrets using the findTurretsToAwaken() function and send signals only to turrets capable of targeting them. This selective signaling reduces unnecessary synchronization and contributes to faster query resolution.</w:t>
-      </w:r>
-    </w:p>
-    <w:p>
-      <w:pPr>
-        <w:rPr>
-          <w:rFonts w:ascii="Calibri" w:eastAsia="Play" w:hAnsi="Calibri" w:cs="Calibri"/>
-          <w:sz w:val="22"/>
-          <w:szCs w:val="22"/>
-        </w:rPr>
-      </w:pPr>
-      <w:r>
-        <w:rPr>
-          <w:rFonts w:ascii="Calibri" w:eastAsia="Play" w:hAnsi="Calibri" w:cs="Calibri"/>
-          <w:sz w:val="22"/>
-          <w:szCs w:val="22"/>
-        </w:rPr>
-        <w:t>When an enemy reaches the endpoint at coordinates (15,4), it attacks the Main Tower via the attack() method and then deactivates itself. Channels are used to manage enemy spawning and turret awakening, ensuring efficient and concurrent coordination throughout the simulation. This design minimizes nondeterminism and supports UPPAAL in completing queries within a reasonable time frame.</w:t>
-      </w:r>
-    </w:p>
-    <w:p>
-      <w:pPr>
-        <w:pStyle w:val="Heading3"/>
+          <w:rFonts w:ascii="Calibri" w:eastAsia="Play" w:hAnsi="Calibri" w:cs="Calibri"/>
+          <w:sz w:val="22"/>
+          <w:szCs w:val="22"/>
+        </w:rPr>
+        <w:t xml:space="preserve">The </w:t>
+      </w:r>
+      <w:proofErr w:type="spellStart"/>
+      <w:r>
+        <w:rPr>
+          <w:rFonts w:ascii="Calibri" w:eastAsia="Play" w:hAnsi="Calibri" w:cs="Calibri"/>
+          <w:sz w:val="22"/>
+          <w:szCs w:val="22"/>
+        </w:rPr>
+        <w:t>EnemyTemplate</w:t>
+      </w:r>
+      <w:proofErr w:type="spellEnd"/>
+      <w:r>
+        <w:rPr>
+          <w:rFonts w:ascii="Calibri" w:eastAsia="Play" w:hAnsi="Calibri" w:cs="Calibri"/>
+          <w:sz w:val="22"/>
+          <w:szCs w:val="22"/>
+        </w:rPr>
+        <w:t xml:space="preserve"> defines the dynamic behavior of each enemy in the game. Enemies spawn at the initial position (0,0) and follow a segmented path composed of predefined coordinates. Their movement is controlled by a timer, and their trajectory can branch at specified points using binary decisions, allowing for path variation. Each enemy maintains its own state, including attributes such as type, current position, health, and attack capabilities.</w:t>
+      </w:r>
+    </w:p>
+    <w:p>
+      <w:pPr>
+        <w:rPr>
+          <w:rFonts w:ascii="Calibri" w:eastAsia="Play" w:hAnsi="Calibri" w:cs="Calibri"/>
+          <w:sz w:val="22"/>
+          <w:szCs w:val="22"/>
+        </w:rPr>
+      </w:pPr>
+      <w:r>
+        <w:rPr>
+          <w:rFonts w:ascii="Calibri" w:eastAsia="Play" w:hAnsi="Calibri" w:cs="Calibri"/>
+          <w:sz w:val="22"/>
+          <w:szCs w:val="22"/>
+        </w:rPr>
+        <w:t xml:space="preserve">To optimize query execution time and ensure that verification queries terminate, enemy behavior is modeled deterministically where possible, and path choices are constrained to binary logic. While progressing along their path, enemies regularly scan for nearby turrets using the </w:t>
+      </w:r>
+      <w:proofErr w:type="spellStart"/>
+      <w:proofErr w:type="gramStart"/>
+      <w:r>
+        <w:rPr>
+          <w:rFonts w:ascii="Calibri" w:eastAsia="Play" w:hAnsi="Calibri" w:cs="Calibri"/>
+          <w:sz w:val="22"/>
+          <w:szCs w:val="22"/>
+        </w:rPr>
+        <w:t>findTurretsToAwaken</w:t>
+      </w:r>
+      <w:proofErr w:type="spellEnd"/>
+      <w:r>
+        <w:rPr>
+          <w:rFonts w:ascii="Calibri" w:eastAsia="Play" w:hAnsi="Calibri" w:cs="Calibri"/>
+          <w:sz w:val="22"/>
+          <w:szCs w:val="22"/>
+        </w:rPr>
+        <w:t>(</w:t>
+      </w:r>
+      <w:proofErr w:type="gramEnd"/>
+      <w:r>
+        <w:rPr>
+          <w:rFonts w:ascii="Calibri" w:eastAsia="Play" w:hAnsi="Calibri" w:cs="Calibri"/>
+          <w:sz w:val="22"/>
+          <w:szCs w:val="22"/>
+        </w:rPr>
+        <w:t>) function and send signals only to turrets capable of targeting them. This selective signaling reduces unnecessary synchronization and contributes to faster query resolution.</w:t>
+      </w:r>
+    </w:p>
+    <w:p>
+      <w:pPr>
+        <w:rPr>
+          <w:rFonts w:ascii="Calibri" w:eastAsia="Play" w:hAnsi="Calibri" w:cs="Calibri"/>
+          <w:sz w:val="22"/>
+          <w:szCs w:val="22"/>
+        </w:rPr>
+      </w:pPr>
+      <w:r>
+        <w:rPr>
+          <w:rFonts w:ascii="Calibri" w:eastAsia="Play" w:hAnsi="Calibri" w:cs="Calibri"/>
+          <w:sz w:val="22"/>
+          <w:szCs w:val="22"/>
+        </w:rPr>
+        <w:t xml:space="preserve">When an enemy reaches the endpoint at coordinates (15,4), it attacks the Main Tower via the </w:t>
+      </w:r>
+      <w:proofErr w:type="gramStart"/>
+      <w:r>
+        <w:rPr>
+          <w:rFonts w:ascii="Calibri" w:eastAsia="Play" w:hAnsi="Calibri" w:cs="Calibri"/>
+          <w:sz w:val="22"/>
+          <w:szCs w:val="22"/>
+        </w:rPr>
+        <w:t>attack(</w:t>
+      </w:r>
+      <w:proofErr w:type="gramEnd"/>
+      <w:r>
+        <w:rPr>
+          <w:rFonts w:ascii="Calibri" w:eastAsia="Play" w:hAnsi="Calibri" w:cs="Calibri"/>
+          <w:sz w:val="22"/>
+          <w:szCs w:val="22"/>
+        </w:rPr>
+        <w:t>) method and then deactivates itself. Channels are used to manage enemy spawning and turret awakening, ensuring efficient and concurrent coordination throughout the simulation. This design minimizes nondeterminism and supports UPPAAL in completing queries within a reasonable time frame.</w:t>
+      </w:r>
+    </w:p>
+    <w:p>
+      <w:pPr>
+        <w:pStyle w:val="Titolo3"/>
         <w:rPr>
           <w:i/>
           <w:sz w:val="22"/>
@@ -3676,7 +3941,257 @@
           <w:sz w:val="22"/>
           <w:szCs w:val="22"/>
         </w:rPr>
-        <w:t>The TurretTemplate governs how individual turrets respond to nearby enemies and manage their firing cycle. After being placed via turretPlacing[i]?, a turret initializes and transitions to the Ready state. In this state, the turret does not continuously check for enemies; instead, it passively waits for a turretAwakening[i]? signal. This signal indicates that a nearby enemy may be within range, allowing the turret to invoke checkEnemy() only when necessary. If a valid target is detected, the turret fires using shoot(int enemyId) and transitions into the Reload state. This state is timed using fireTimer until the defined fireSpeed() is reached, after which the turret returns to Ready.</w:t>
+        <w:t xml:space="preserve">The </w:t>
+      </w:r>
+      <w:proofErr w:type="spellStart"/>
+      <w:r>
+        <w:rPr>
+          <w:rFonts w:ascii="Calibri" w:eastAsia="Play" w:hAnsi="Calibri" w:cs="Calibri"/>
+          <w:sz w:val="22"/>
+          <w:szCs w:val="22"/>
+        </w:rPr>
+        <w:t>TurretTemplate</w:t>
+      </w:r>
+      <w:proofErr w:type="spellEnd"/>
+      <w:r>
+        <w:rPr>
+          <w:rFonts w:ascii="Calibri" w:eastAsia="Play" w:hAnsi="Calibri" w:cs="Calibri"/>
+          <w:sz w:val="22"/>
+          <w:szCs w:val="22"/>
+        </w:rPr>
+        <w:t xml:space="preserve"> governs how individual turrets respond to nearby enemies and manage their firing cycle. After being placed via </w:t>
+      </w:r>
+      <w:proofErr w:type="spellStart"/>
+      <w:proofErr w:type="gramStart"/>
+      <w:r>
+        <w:rPr>
+          <w:rFonts w:ascii="Calibri" w:eastAsia="Play" w:hAnsi="Calibri" w:cs="Calibri"/>
+          <w:sz w:val="22"/>
+          <w:szCs w:val="22"/>
+        </w:rPr>
+        <w:t>turretPlacing</w:t>
+      </w:r>
+      <w:proofErr w:type="spellEnd"/>
+      <w:r>
+        <w:rPr>
+          <w:rFonts w:ascii="Calibri" w:eastAsia="Play" w:hAnsi="Calibri" w:cs="Calibri"/>
+          <w:sz w:val="22"/>
+          <w:szCs w:val="22"/>
+        </w:rPr>
+        <w:t>[</w:t>
+      </w:r>
+      <w:proofErr w:type="spellStart"/>
+      <w:proofErr w:type="gramEnd"/>
+      <w:r>
+        <w:rPr>
+          <w:rFonts w:ascii="Calibri" w:eastAsia="Play" w:hAnsi="Calibri" w:cs="Calibri"/>
+          <w:sz w:val="22"/>
+          <w:szCs w:val="22"/>
+        </w:rPr>
+        <w:t>i</w:t>
+      </w:r>
+      <w:proofErr w:type="spellEnd"/>
+      <w:r>
+        <w:rPr>
+          <w:rFonts w:ascii="Calibri" w:eastAsia="Play" w:hAnsi="Calibri" w:cs="Calibri"/>
+          <w:sz w:val="22"/>
+          <w:szCs w:val="22"/>
+        </w:rPr>
+        <w:t xml:space="preserve">]?, a turret initializes and transitions to the Ready state. In this state, the turret does not continuously check for enemies; instead, it passively waits for a </w:t>
+      </w:r>
+      <w:proofErr w:type="spellStart"/>
+      <w:r>
+        <w:rPr>
+          <w:rFonts w:ascii="Calibri" w:eastAsia="Play" w:hAnsi="Calibri" w:cs="Calibri"/>
+          <w:sz w:val="22"/>
+          <w:szCs w:val="22"/>
+        </w:rPr>
+        <w:t>turretAwakening</w:t>
+      </w:r>
+      <w:proofErr w:type="spellEnd"/>
+      <w:r>
+        <w:rPr>
+          <w:rFonts w:ascii="Calibri" w:eastAsia="Play" w:hAnsi="Calibri" w:cs="Calibri"/>
+          <w:sz w:val="22"/>
+          <w:szCs w:val="22"/>
+        </w:rPr>
+        <w:t>[</w:t>
+      </w:r>
+      <w:proofErr w:type="spellStart"/>
+      <w:r>
+        <w:rPr>
+          <w:rFonts w:ascii="Calibri" w:eastAsia="Play" w:hAnsi="Calibri" w:cs="Calibri"/>
+          <w:sz w:val="22"/>
+          <w:szCs w:val="22"/>
+        </w:rPr>
+        <w:t>i</w:t>
+      </w:r>
+      <w:proofErr w:type="spellEnd"/>
+      <w:r>
+        <w:rPr>
+          <w:rFonts w:ascii="Calibri" w:eastAsia="Play" w:hAnsi="Calibri" w:cs="Calibri"/>
+          <w:sz w:val="22"/>
+          <w:szCs w:val="22"/>
+        </w:rPr>
+        <w:t xml:space="preserve">]? signal. This signal indicates that a nearby enemy may be within range, allowing the turret to invoke </w:t>
+      </w:r>
+      <w:proofErr w:type="spellStart"/>
+      <w:proofErr w:type="gramStart"/>
+      <w:r>
+        <w:rPr>
+          <w:rFonts w:ascii="Calibri" w:eastAsia="Play" w:hAnsi="Calibri" w:cs="Calibri"/>
+          <w:sz w:val="22"/>
+          <w:szCs w:val="22"/>
+        </w:rPr>
+        <w:t>checkEnemy</w:t>
+      </w:r>
+      <w:proofErr w:type="spellEnd"/>
+      <w:r>
+        <w:rPr>
+          <w:rFonts w:ascii="Calibri" w:eastAsia="Play" w:hAnsi="Calibri" w:cs="Calibri"/>
+          <w:sz w:val="22"/>
+          <w:szCs w:val="22"/>
+        </w:rPr>
+        <w:t>(</w:t>
+      </w:r>
+      <w:proofErr w:type="gramEnd"/>
+      <w:r>
+        <w:rPr>
+          <w:rFonts w:ascii="Calibri" w:eastAsia="Play" w:hAnsi="Calibri" w:cs="Calibri"/>
+          <w:sz w:val="22"/>
+          <w:szCs w:val="22"/>
+        </w:rPr>
+        <w:t>) only when necessary.</w:t>
+      </w:r>
+      <w:r>
+        <w:rPr>
+          <w:rFonts w:ascii="Calibri" w:eastAsia="Play" w:hAnsi="Calibri" w:cs="Calibri"/>
+          <w:sz w:val="22"/>
+          <w:szCs w:val="22"/>
+        </w:rPr>
+        <w:t xml:space="preserve"> </w:t>
+      </w:r>
+      <w:r>
+        <w:rPr>
+          <w:rFonts w:ascii="Calibri" w:eastAsia="Play" w:hAnsi="Calibri" w:cs="Calibri"/>
+          <w:sz w:val="22"/>
+          <w:szCs w:val="22"/>
+        </w:rPr>
+        <w:t>The d</w:t>
+      </w:r>
+      <w:r>
+        <w:rPr>
+          <w:rFonts w:ascii="Calibri" w:eastAsia="Play" w:hAnsi="Calibri" w:cs="Calibri"/>
+          <w:sz w:val="22"/>
+          <w:szCs w:val="22"/>
+        </w:rPr>
+        <w:t xml:space="preserve">istance between the enemy and the turret is calculated </w:t>
+      </w:r>
+      <w:r>
+        <w:rPr>
+          <w:rFonts w:ascii="Calibri" w:eastAsia="Play" w:hAnsi="Calibri" w:cs="Calibri"/>
+          <w:sz w:val="22"/>
+          <w:szCs w:val="22"/>
+        </w:rPr>
+        <w:t>using the</w:t>
+      </w:r>
+      <w:r>
+        <w:rPr>
+          <w:rFonts w:ascii="Calibri" w:eastAsia="Play" w:hAnsi="Calibri" w:cs="Calibri"/>
+          <w:sz w:val="22"/>
+          <w:szCs w:val="22"/>
+        </w:rPr>
+        <w:t xml:space="preserve"> Chebyshev distance formula.</w:t>
+      </w:r>
+      <w:r>
+        <w:rPr>
+          <w:rFonts w:ascii="Calibri" w:eastAsia="Play" w:hAnsi="Calibri" w:cs="Calibri"/>
+          <w:sz w:val="22"/>
+          <w:szCs w:val="22"/>
+        </w:rPr>
+        <w:t xml:space="preserve"> If a valid target is detected, the turret fires using </w:t>
+      </w:r>
+      <w:proofErr w:type="gramStart"/>
+      <w:r>
+        <w:rPr>
+          <w:rFonts w:ascii="Calibri" w:eastAsia="Play" w:hAnsi="Calibri" w:cs="Calibri"/>
+          <w:sz w:val="22"/>
+          <w:szCs w:val="22"/>
+        </w:rPr>
+        <w:t>shoot(</w:t>
+      </w:r>
+      <w:proofErr w:type="gramEnd"/>
+      <w:r>
+        <w:rPr>
+          <w:rFonts w:ascii="Calibri" w:eastAsia="Play" w:hAnsi="Calibri" w:cs="Calibri"/>
+          <w:sz w:val="22"/>
+          <w:szCs w:val="22"/>
+        </w:rPr>
+        <w:t xml:space="preserve">int </w:t>
+      </w:r>
+      <w:proofErr w:type="spellStart"/>
+      <w:r>
+        <w:rPr>
+          <w:rFonts w:ascii="Calibri" w:eastAsia="Play" w:hAnsi="Calibri" w:cs="Calibri"/>
+          <w:sz w:val="22"/>
+          <w:szCs w:val="22"/>
+        </w:rPr>
+        <w:t>enemyId</w:t>
+      </w:r>
+      <w:proofErr w:type="spellEnd"/>
+      <w:r>
+        <w:rPr>
+          <w:rFonts w:ascii="Calibri" w:eastAsia="Play" w:hAnsi="Calibri" w:cs="Calibri"/>
+          <w:sz w:val="22"/>
+          <w:szCs w:val="22"/>
+        </w:rPr>
+        <w:t xml:space="preserve">) and transitions into the Reload state. This state is timed using </w:t>
+      </w:r>
+      <w:proofErr w:type="spellStart"/>
+      <w:r>
+        <w:rPr>
+          <w:rFonts w:ascii="Calibri" w:eastAsia="Play" w:hAnsi="Calibri" w:cs="Calibri"/>
+          <w:sz w:val="22"/>
+          <w:szCs w:val="22"/>
+        </w:rPr>
+        <w:t>fireTimer</w:t>
+      </w:r>
+      <w:proofErr w:type="spellEnd"/>
+      <w:r>
+        <w:rPr>
+          <w:rFonts w:ascii="Calibri" w:eastAsia="Play" w:hAnsi="Calibri" w:cs="Calibri"/>
+          <w:sz w:val="22"/>
+          <w:szCs w:val="22"/>
+        </w:rPr>
+        <w:t xml:space="preserve"> until the defined </w:t>
+      </w:r>
+      <w:proofErr w:type="spellStart"/>
+      <w:proofErr w:type="gramStart"/>
+      <w:r>
+        <w:rPr>
+          <w:rFonts w:ascii="Calibri" w:eastAsia="Play" w:hAnsi="Calibri" w:cs="Calibri"/>
+          <w:sz w:val="22"/>
+          <w:szCs w:val="22"/>
+        </w:rPr>
+        <w:t>fireSpeed</w:t>
+      </w:r>
+      <w:proofErr w:type="spellEnd"/>
+      <w:r>
+        <w:rPr>
+          <w:rFonts w:ascii="Calibri" w:eastAsia="Play" w:hAnsi="Calibri" w:cs="Calibri"/>
+          <w:sz w:val="22"/>
+          <w:szCs w:val="22"/>
+        </w:rPr>
+        <w:t>(</w:t>
+      </w:r>
+      <w:proofErr w:type="gramEnd"/>
+      <w:r>
+        <w:rPr>
+          <w:rFonts w:ascii="Calibri" w:eastAsia="Play" w:hAnsi="Calibri" w:cs="Calibri"/>
+          <w:sz w:val="22"/>
+          <w:szCs w:val="22"/>
+        </w:rPr>
+        <w:t>) is reached, after which the turret returns to Ready.</w:t>
       </w:r>
     </w:p>
     <w:p>
@@ -3713,7 +4228,7 @@
     </w:p>
     <w:p>
       <w:pPr>
-        <w:pStyle w:val="Heading2"/>
+        <w:pStyle w:val="Titolo2"/>
         <w:rPr>
           <w:rFonts w:ascii="Calibri" w:eastAsia="Play" w:hAnsi="Calibri" w:cs="Calibri"/>
         </w:rPr>
@@ -3807,7 +4322,7 @@
                         <w:txbxContent>
                           <w:p>
                             <w:pPr>
-                              <w:pStyle w:val="Caption"/>
+                              <w:pStyle w:val="Didascalia"/>
                               <w:jc w:val="center"/>
                               <w:rPr>
                                 <w:rFonts w:ascii="Calibri" w:hAnsi="Calibri" w:cs="Calibri"/>
@@ -3819,14 +4334,27 @@
                             <w:r>
                               <w:t xml:space="preserve">Figure </w:t>
                             </w:r>
-                            <w:fldSimple w:instr=" SEQ Figure \* ARABIC ">
-                              <w:r>
-                                <w:rPr>
-                                  <w:noProof/>
-                                </w:rPr>
-                                <w:t>2</w:t>
-                              </w:r>
-                            </w:fldSimple>
+                            <w:r>
+                              <w:fldChar w:fldCharType="begin"/>
+                            </w:r>
+                            <w:r>
+                              <w:instrText xml:space="preserve"> SEQ Figure \* ARABIC </w:instrText>
+                            </w:r>
+                            <w:r>
+                              <w:fldChar w:fldCharType="separate"/>
+                            </w:r>
+                            <w:r>
+                              <w:rPr>
+                                <w:noProof/>
+                              </w:rPr>
+                              <w:t>2</w:t>
+                            </w:r>
+                            <w:r>
+                              <w:rPr>
+                                <w:noProof/>
+                              </w:rPr>
+                              <w:fldChar w:fldCharType="end"/>
+                            </w:r>
                             <w:r>
                               <w:t>.1: Game Parameters</w:t>
                             </w:r>
@@ -3847,12 +4375,12 @@
           </mc:Choice>
           <mc:Fallback>
             <w:pict>
-              <v:shape w14:anchorId="0D51F876" id="Casella di testo 7" o:spid="_x0000_s1027" type="#_x0000_t202" style="position:absolute;margin-left:143.85pt;margin-top:292.25pt;width:170.8pt;height:.05pt;z-index:251663360;visibility:visible;mso-wrap-style:square;mso-wrap-distance-left:9pt;mso-wrap-distance-top:0;mso-wrap-distance-right:9pt;mso-wrap-distance-bottom:0;mso-position-horizontal:absolute;mso-position-horizontal-relative:text;mso-position-vertical:absolute;mso-position-vertical-relative:text;v-text-anchor:top" o:gfxdata="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" stroked="f">
+              <v:shape w14:anchorId="0D51F876" id="Casella di testo 7" o:spid="_x0000_s1027" type="#_x0000_t202" style="position:absolute;margin-left:143.85pt;margin-top:292.25pt;width:170.8pt;height:.05pt;z-index:251663360;visibility:visible;mso-wrap-style:square;mso-wrap-distance-left:9pt;mso-wrap-distance-top:0;mso-wrap-distance-right:9pt;mso-wrap-distance-bottom:0;mso-position-horizontal:absolute;mso-position-horizontal-relative:text;mso-position-vertical:absolute;mso-position-vertical-relative:text;v-text-anchor:top" o:gfxdata="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" stroked="f">
                 <v:textbox style="mso-fit-shape-to-text:t" inset="0,0,0,0">
                   <w:txbxContent>
                     <w:p>
                       <w:pPr>
-                        <w:pStyle w:val="Caption"/>
+                        <w:pStyle w:val="Didascalia"/>
                         <w:jc w:val="center"/>
                         <w:rPr>
                           <w:rFonts w:ascii="Calibri" w:hAnsi="Calibri" w:cs="Calibri"/>
@@ -3864,14 +4392,27 @@
                       <w:r>
                         <w:t xml:space="preserve">Figure </w:t>
                       </w:r>
-                      <w:fldSimple w:instr=" SEQ Figure \* ARABIC ">
-                        <w:r>
-                          <w:rPr>
-                            <w:noProof/>
-                          </w:rPr>
-                          <w:t>2</w:t>
-                        </w:r>
-                      </w:fldSimple>
+                      <w:r>
+                        <w:fldChar w:fldCharType="begin"/>
+                      </w:r>
+                      <w:r>
+                        <w:instrText xml:space="preserve"> SEQ Figure \* ARABIC </w:instrText>
+                      </w:r>
+                      <w:r>
+                        <w:fldChar w:fldCharType="separate"/>
+                      </w:r>
+                      <w:r>
+                        <w:rPr>
+                          <w:noProof/>
+                        </w:rPr>
+                        <w:t>2</w:t>
+                      </w:r>
+                      <w:r>
+                        <w:rPr>
+                          <w:noProof/>
+                        </w:rPr>
+                        <w:fldChar w:fldCharType="end"/>
+                      </w:r>
                       <w:r>
                         <w:t>.1: Game Parameters</w:t>
                       </w:r>
@@ -4066,7 +4607,7 @@
     </w:p>
     <w:p>
       <w:pPr>
-        <w:pStyle w:val="Heading2"/>
+        <w:pStyle w:val="Titolo2"/>
         <w:rPr>
           <w:rFonts w:ascii="Calibri" w:hAnsi="Calibri" w:cs="Calibri"/>
           <w:sz w:val="22"/>
@@ -4085,7 +4626,7 @@
     </w:p>
     <w:p>
       <w:pPr>
-        <w:pStyle w:val="Heading3"/>
+        <w:pStyle w:val="Titolo3"/>
         <w:rPr>
           <w:rFonts w:ascii="Calibri" w:hAnsi="Calibri" w:cs="Calibri"/>
           <w:sz w:val="22"/>
@@ -4223,7 +4764,7 @@
     </w:p>
     <w:p>
       <w:pPr>
-        <w:pStyle w:val="Heading3"/>
+        <w:pStyle w:val="Titolo3"/>
         <w:rPr>
           <w:rFonts w:ascii="Calibri" w:eastAsia="Play" w:hAnsi="Calibri" w:cs="Calibri"/>
         </w:rPr>
@@ -4359,7 +4900,7 @@
     </w:p>
     <w:p>
       <w:pPr>
-        <w:pStyle w:val="Heading3"/>
+        <w:pStyle w:val="Titolo3"/>
         <w:rPr>
           <w:rFonts w:ascii="Calibri" w:eastAsia="Play" w:hAnsi="Calibri" w:cs="Calibri"/>
         </w:rPr>
@@ -4453,7 +4994,7 @@
     </w:p>
     <w:p>
       <w:pPr>
-        <w:pStyle w:val="Heading1"/>
+        <w:pStyle w:val="Titolo1"/>
         <w:rPr>
           <w:rFonts w:ascii="Calibri" w:eastAsia="Play" w:hAnsi="Calibri" w:cs="Calibri"/>
         </w:rPr>
@@ -4468,7 +5009,7 @@
     </w:p>
     <w:p>
       <w:pPr>
-        <w:pStyle w:val="Heading1"/>
+        <w:pStyle w:val="Titolo1"/>
         <w:rPr>
           <w:rFonts w:ascii="Calibri" w:eastAsia="Play" w:hAnsi="Calibri" w:cs="Calibri"/>
           <w:sz w:val="30"/>
@@ -4504,7 +5045,7 @@
     </w:p>
     <w:p>
       <w:pPr>
-        <w:pStyle w:val="Heading2"/>
+        <w:pStyle w:val="Titolo2"/>
         <w:rPr>
           <w:rFonts w:ascii="Calibri" w:eastAsia="Play" w:hAnsi="Calibri" w:cs="Calibri"/>
           <w:sz w:val="22"/>
@@ -4588,7 +5129,7 @@
     </w:p>
     <w:p>
       <w:pPr>
-        <w:pStyle w:val="Heading2"/>
+        <w:pStyle w:val="Titolo2"/>
         <w:rPr>
           <w:rFonts w:ascii="Calibri" w:eastAsia="Play" w:hAnsi="Calibri" w:cs="Calibri"/>
         </w:rPr>
@@ -4737,7 +5278,7 @@
     </w:p>
     <w:p>
       <w:pPr>
-        <w:pStyle w:val="Heading2"/>
+        <w:pStyle w:val="Titolo2"/>
         <w:rPr>
           <w:rFonts w:ascii="Calibri" w:eastAsia="Play" w:hAnsi="Calibri" w:cs="Calibri"/>
           <w:sz w:val="22"/>
@@ -4805,6 +5346,7 @@
         <w:id w:val="-190150075"/>
         <w:lock w:val="contentLocked"/>
       </w:sdtPr>
+      <w:sdtEndPr/>
       <w:sdtContent>
         <w:tbl>
           <w:tblPr>
@@ -5888,7 +6430,7 @@
     </w:p>
     <w:p>
       <w:pPr>
-        <w:pStyle w:val="Heading1"/>
+        <w:pStyle w:val="Titolo1"/>
         <w:rPr>
           <w:rFonts w:ascii="Calibri" w:eastAsia="Play" w:hAnsi="Calibri" w:cs="Calibri"/>
         </w:rPr>
@@ -5903,7 +6445,7 @@
     </w:p>
     <w:p>
       <w:pPr>
-        <w:pStyle w:val="Heading1"/>
+        <w:pStyle w:val="Titolo1"/>
         <w:rPr>
           <w:rFonts w:ascii="Calibri" w:eastAsia="Play" w:hAnsi="Calibri" w:cs="Calibri"/>
         </w:rPr>
@@ -5970,7 +6512,7 @@
     </w:p>
     <w:p>
       <w:pPr>
-        <w:pStyle w:val="Heading2"/>
+        <w:pStyle w:val="Titolo2"/>
         <w:rPr>
           <w:rFonts w:ascii="Calibri" w:eastAsia="Play" w:hAnsi="Calibri" w:cs="Calibri"/>
         </w:rPr>
@@ -6001,6 +6543,7 @@
           <w:tag w:val="goog_rdk_5"/>
           <w:id w:val="-653299943"/>
         </w:sdtPr>
+        <w:sdtEndPr/>
         <w:sdtContent/>
       </w:sdt>
       <w:r>
@@ -6103,7 +6646,25 @@
           <w:sz w:val="22"/>
           <w:szCs w:val="22"/>
         </w:rPr>
-        <w:t>Turret firing speed follows an exponential distribution with rate = 1 / fireSpeed.</w:t>
+        <w:t xml:space="preserve">Turret firing speed follows an exponential distribution with rate = 1 / </w:t>
+      </w:r>
+      <w:proofErr w:type="spellStart"/>
+      <w:r>
+        <w:rPr>
+          <w:rFonts w:ascii="Calibri" w:hAnsi="Calibri" w:cs="Calibri"/>
+          <w:sz w:val="22"/>
+          <w:szCs w:val="22"/>
+        </w:rPr>
+        <w:t>fireSpeed</w:t>
+      </w:r>
+      <w:proofErr w:type="spellEnd"/>
+      <w:r>
+        <w:rPr>
+          <w:rFonts w:ascii="Calibri" w:hAnsi="Calibri" w:cs="Calibri"/>
+          <w:sz w:val="22"/>
+          <w:szCs w:val="22"/>
+        </w:rPr>
+        <w:t>.</w:t>
       </w:r>
     </w:p>
     <w:p>
@@ -6140,7 +6701,7 @@
     </w:p>
     <w:p>
       <w:pPr>
-        <w:pStyle w:val="Heading2"/>
+        <w:pStyle w:val="Titolo2"/>
         <w:rPr>
           <w:rFonts w:ascii="Calibri" w:eastAsia="Play" w:hAnsi="Calibri" w:cs="Calibri"/>
         </w:rPr>
@@ -6328,7 +6889,7 @@
     </w:p>
     <w:p>
       <w:pPr>
-        <w:pStyle w:val="Heading2"/>
+        <w:pStyle w:val="Titolo2"/>
         <w:rPr>
           <w:rFonts w:ascii="Calibri" w:eastAsia="Play" w:hAnsi="Calibri" w:cs="Calibri"/>
         </w:rPr>
@@ -6382,6 +6943,7 @@
         <w:id w:val="1311748352"/>
         <w:lock w:val="contentLocked"/>
       </w:sdtPr>
+      <w:sdtEndPr/>
       <w:sdtContent>
         <w:tbl>
           <w:tblPr>
@@ -6906,7 +7468,7 @@
     </w:p>
     <w:p>
       <w:pPr>
-        <w:pStyle w:val="Heading2"/>
+        <w:pStyle w:val="Titolo2"/>
         <w:rPr>
           <w:rFonts w:ascii="Calibri" w:eastAsia="Play" w:hAnsi="Calibri" w:cs="Calibri"/>
         </w:rPr>
@@ -7039,31 +7601,7 @@
           <w:sz w:val="22"/>
           <w:szCs w:val="22"/>
         </w:rPr>
-        <w:t>To gain further insights into gameplay dynamics under stochastic behavior, two additional turret configurations were simulated and analyzed using UPPAAL SMC. In both cases, the Main Tower was defeated before the 200-time unit mark, indicating that neither configuration was able to provide a winning defense.</w:t>
-      </w:r>
-      <w:r>
-        <w:rPr>
-          <w:rFonts w:ascii="Calibri" w:eastAsia="Play" w:hAnsi="Calibri" w:cs="Calibri"/>
-          <w:sz w:val="22"/>
-          <w:szCs w:val="22"/>
-        </w:rPr>
-        <w:t xml:space="preserve"> </w:t>
-      </w:r>
-      <w:r>
-        <w:rPr>
-          <w:rFonts w:ascii="Calibri" w:eastAsia="Play" w:hAnsi="Calibri" w:cs="Calibri"/>
-          <w:sz w:val="22"/>
-          <w:szCs w:val="22"/>
-        </w:rPr>
-        <w:t>The first configuration included two Basic turrets (at positions (5, 5) and (8, 6)), two Sniper turrets (at (2, 3) and (14, 2)), and one Cannon turret (at (11, 5)). The second configuration relied solely on Cannons, placed at (14, 2), (14, 6), (11, 5), and (8, 2)</w:t>
-      </w:r>
-      <w:r>
-        <w:rPr>
-          <w:rFonts w:ascii="Calibri" w:eastAsia="Play" w:hAnsi="Calibri" w:cs="Calibri"/>
-          <w:sz w:val="22"/>
-          <w:szCs w:val="22"/>
-        </w:rPr>
-        <w:t xml:space="preserve">. </w:t>
+        <w:t xml:space="preserve">To gain further insights into gameplay dynamics under stochastic behavior, two additional turret configurations were simulated and analyzed using UPPAAL SMC. In both cases, the Main Tower was defeated before the 200-time unit mark, indicating that neither configuration was able to provide a winning defense. The first configuration included two Basic turrets (at positions (5, 5) and (8, 6)), two Sniper turrets (at (2, 3) and (14, 2)), and one Cannon turret (at (11, 5)). The second configuration relied solely on Cannons, placed at (14, 2), (14, 6), (11, 5), and (8, 2). </w:t>
       </w:r>
     </w:p>
     <w:p>
@@ -7081,7 +7619,7 @@
     </w:p>
     <w:p>
       <w:pPr>
-        <w:pStyle w:val="Heading2"/>
+        <w:pStyle w:val="Titolo2"/>
         <w:rPr>
           <w:rFonts w:ascii="Calibri" w:eastAsia="Play" w:hAnsi="Calibri" w:cs="Calibri"/>
         </w:rPr>
@@ -7267,7 +7805,7 @@
     </w:p>
     <w:p>
       <w:pPr>
-        <w:pStyle w:val="Heading1"/>
+        <w:pStyle w:val="Titolo1"/>
         <w:rPr>
           <w:rFonts w:ascii="Calibri" w:eastAsia="Play" w:hAnsi="Calibri" w:cs="Calibri"/>
         </w:rPr>
@@ -7351,11 +7889,7 @@
     </w:p>
     <w:p>
       <w:pPr>
-        <w:pStyle w:val="Heading2"/>
-        <w:numPr>
-          <w:ilvl w:val="1"/>
-          <w:numId w:val="18"/>
-        </w:numPr>
+        <w:pStyle w:val="Titolo2"/>
         <w:rPr>
           <w:rFonts w:ascii="Calibri" w:hAnsi="Calibri" w:cs="Calibri"/>
         </w:rPr>
@@ -7363,6 +7897,12 @@
       <w:bookmarkStart w:id="27" w:name="_heading=h.dn0zvcjg00p1" w:colFirst="0" w:colLast="0"/>
       <w:bookmarkStart w:id="28" w:name="_Toc199688991"/>
       <w:bookmarkEnd w:id="27"/>
+      <w:r>
+        <w:rPr>
+          <w:rFonts w:ascii="Calibri" w:hAnsi="Calibri" w:cs="Calibri"/>
+        </w:rPr>
+        <w:t xml:space="preserve">5.1 </w:t>
+      </w:r>
       <w:r>
         <w:rPr>
           <w:rFonts w:ascii="Calibri" w:hAnsi="Calibri" w:cs="Calibri"/>
@@ -7416,16 +7956,18 @@
     </w:p>
     <w:p>
       <w:pPr>
-        <w:pStyle w:val="Heading2"/>
-        <w:numPr>
-          <w:ilvl w:val="1"/>
-          <w:numId w:val="18"/>
-        </w:numPr>
+        <w:pStyle w:val="Titolo2"/>
         <w:rPr>
           <w:rFonts w:ascii="Calibri" w:eastAsia="Play" w:hAnsi="Calibri" w:cs="Calibri"/>
         </w:rPr>
       </w:pPr>
       <w:bookmarkStart w:id="30" w:name="_Toc199688992"/>
+      <w:r>
+        <w:rPr>
+          <w:rFonts w:ascii="Calibri" w:eastAsia="Play" w:hAnsi="Calibri" w:cs="Calibri"/>
+        </w:rPr>
+        <w:t xml:space="preserve">5.2 </w:t>
+      </w:r>
       <w:r>
         <w:rPr>
           <w:rFonts w:ascii="Calibri" w:eastAsia="Play" w:hAnsi="Calibri" w:cs="Calibri"/>
@@ -7469,8 +8011,18 @@
           <w:sz w:val="22"/>
           <w:szCs w:val="22"/>
         </w:rPr>
-        <w:t xml:space="preserve"> Lenovo ThinkBook</w:t>
-      </w:r>
+        <w:t xml:space="preserve"> Lenovo </w:t>
+      </w:r>
+      <w:proofErr w:type="spellStart"/>
+      <w:r>
+        <w:rPr>
+          <w:rFonts w:ascii="Calibri" w:hAnsi="Calibri" w:cs="Calibri"/>
+          <w:sz w:val="22"/>
+          <w:szCs w:val="22"/>
+        </w:rPr>
+        <w:t>ThinkBook</w:t>
+      </w:r>
+      <w:proofErr w:type="spellEnd"/>
     </w:p>
     <w:p>
       <w:pPr>
@@ -7607,15 +8159,17 @@
         </w:rPr>
         <w:br w:type="page"/>
       </w:r>
-    </w:p>
-    <w:p>
-      <w:pPr>
-        <w:pStyle w:val="Heading1"/>
+      <w:bookmarkStart w:id="31" w:name="_GoBack"/>
+      <w:bookmarkEnd w:id="31"/>
+    </w:p>
+    <w:p>
+      <w:pPr>
+        <w:pStyle w:val="Titolo1"/>
         <w:rPr>
           <w:rFonts w:eastAsia="Play"/>
         </w:rPr>
       </w:pPr>
-      <w:bookmarkStart w:id="31" w:name="_Toc199688993"/>
+      <w:bookmarkStart w:id="32" w:name="_Toc199688993"/>
       <w:r>
         <w:rPr>
           <w:rFonts w:eastAsia="Play"/>
@@ -7623,7 +8177,7 @@
         <w:lastRenderedPageBreak/>
         <w:t>6. Bibliography</w:t>
       </w:r>
-      <w:bookmarkEnd w:id="31"/>
+      <w:bookmarkEnd w:id="32"/>
     </w:p>
     <w:p>
       <w:pPr>
@@ -7640,7 +8194,21 @@
         <w:rPr>
           <w:rFonts w:ascii="Calibri" w:eastAsia="Play" w:hAnsi="Calibri" w:cs="Calibri"/>
         </w:rPr>
-        <w:t xml:space="preserve">Manini, A., &amp; San Pietro, P. (2025). UppaalTD: </w:t>
+        <w:t xml:space="preserve">Manini, A., &amp; San Pietro, P. (2025). </w:t>
+      </w:r>
+      <w:proofErr w:type="spellStart"/>
+      <w:r>
+        <w:rPr>
+          <w:rFonts w:ascii="Calibri" w:eastAsia="Play" w:hAnsi="Calibri" w:cs="Calibri"/>
+        </w:rPr>
+        <w:t>UppaalTD</w:t>
+      </w:r>
+      <w:proofErr w:type="spellEnd"/>
+      <w:r>
+        <w:rPr>
+          <w:rFonts w:ascii="Calibri" w:eastAsia="Play" w:hAnsi="Calibri" w:cs="Calibri"/>
+        </w:rPr>
+        <w:t xml:space="preserve">: </w:t>
       </w:r>
       <w:r>
         <w:rPr>
@@ -7653,7 +8221,21 @@
         <w:rPr>
           <w:rFonts w:ascii="Calibri" w:eastAsia="Play" w:hAnsi="Calibri" w:cs="Calibri"/>
         </w:rPr>
-        <w:t>. Politecnico di Milano, Formal Methods for Concurrent and Real-Time Systems.</w:t>
+        <w:t xml:space="preserve">. </w:t>
+      </w:r>
+      <w:proofErr w:type="spellStart"/>
+      <w:r>
+        <w:rPr>
+          <w:rFonts w:ascii="Calibri" w:eastAsia="Play" w:hAnsi="Calibri" w:cs="Calibri"/>
+        </w:rPr>
+        <w:t>Politecnico</w:t>
+      </w:r>
+      <w:proofErr w:type="spellEnd"/>
+      <w:r>
+        <w:rPr>
+          <w:rFonts w:ascii="Calibri" w:eastAsia="Play" w:hAnsi="Calibri" w:cs="Calibri"/>
+        </w:rPr>
+        <w:t xml:space="preserve"> di Milano, Formal Methods for Concurrent and Real-Time Systems.</w:t>
       </w:r>
     </w:p>
     <w:p>
@@ -7668,35 +8250,23 @@
         </w:rPr>
       </w:pPr>
       <w:hyperlink r:id="rId13">
+        <w:proofErr w:type="spellStart"/>
         <w:r>
           <w:rPr>
             <w:rFonts w:ascii="Calibri" w:eastAsia="Play" w:hAnsi="Calibri" w:cs="Calibri"/>
             <w:color w:val="1155CC"/>
             <w:u w:val="single"/>
           </w:rPr>
-          <w:t>Uppaal Official Website. Accessed April 2025.</w:t>
+          <w:t>Uppaal</w:t>
         </w:r>
-      </w:hyperlink>
-    </w:p>
-    <w:p>
-      <w:pPr>
-        <w:numPr>
-          <w:ilvl w:val="0"/>
-          <w:numId w:val="4"/>
-        </w:numPr>
-        <w:spacing w:after="0"/>
-        <w:rPr>
-          <w:rFonts w:ascii="Calibri" w:eastAsia="Play" w:hAnsi="Calibri" w:cs="Calibri"/>
-        </w:rPr>
-      </w:pPr>
-      <w:hyperlink r:id="rId14">
+        <w:proofErr w:type="spellEnd"/>
         <w:r>
           <w:rPr>
             <w:rFonts w:ascii="Calibri" w:eastAsia="Play" w:hAnsi="Calibri" w:cs="Calibri"/>
             <w:color w:val="1155CC"/>
             <w:u w:val="single"/>
           </w:rPr>
-          <w:t>Uppaal Documentation. Accessed April 2025.</w:t>
+          <w:t xml:space="preserve"> Official Website. Accessed April 2025.</w:t>
         </w:r>
       </w:hyperlink>
     </w:p>
@@ -7711,12 +8281,26 @@
           <w:rFonts w:ascii="Calibri" w:eastAsia="Play" w:hAnsi="Calibri" w:cs="Calibri"/>
         </w:rPr>
       </w:pPr>
-      <w:r>
-        <w:rPr>
-          <w:rFonts w:ascii="Calibri" w:eastAsia="Play" w:hAnsi="Calibri" w:cs="Calibri"/>
-        </w:rPr>
-        <w:t>Behrmann, G., David, A., &amp; Larsen, K. G. (2004). A Tutorial on Uppaal. In M. Bernardo &amp; F. Corradini (Eds.), Formal Methods for the Design of Real-Time Systems (pp. 200–236). Springer Berlin Heidelberg.</w:t>
-      </w:r>
+      <w:hyperlink r:id="rId14">
+        <w:proofErr w:type="spellStart"/>
+        <w:r>
+          <w:rPr>
+            <w:rFonts w:ascii="Calibri" w:eastAsia="Play" w:hAnsi="Calibri" w:cs="Calibri"/>
+            <w:color w:val="1155CC"/>
+            <w:u w:val="single"/>
+          </w:rPr>
+          <w:t>Uppaal</w:t>
+        </w:r>
+        <w:proofErr w:type="spellEnd"/>
+        <w:r>
+          <w:rPr>
+            <w:rFonts w:ascii="Calibri" w:eastAsia="Play" w:hAnsi="Calibri" w:cs="Calibri"/>
+            <w:color w:val="1155CC"/>
+            <w:u w:val="single"/>
+          </w:rPr>
+          <w:t xml:space="preserve"> Documentation. Accessed April 2025.</w:t>
+        </w:r>
+      </w:hyperlink>
     </w:p>
     <w:p>
       <w:pPr>
@@ -7724,15 +8308,111 @@
           <w:ilvl w:val="0"/>
           <w:numId w:val="4"/>
         </w:numPr>
-        <w:rPr>
-          <w:rFonts w:ascii="Calibri" w:eastAsia="Play" w:hAnsi="Calibri" w:cs="Calibri"/>
-        </w:rPr>
-      </w:pPr>
-      <w:r>
-        <w:rPr>
-          <w:rFonts w:ascii="Calibri" w:eastAsia="Play" w:hAnsi="Calibri" w:cs="Calibri"/>
-        </w:rPr>
-        <w:t>David, A., Larsen, K. G., Legay, A., Mikucionis, M., &amp; Poulsen, D. B. (2015). Uppaal SMC Tutorial. International Journal on Software Tools for Technology Transfer, 17(4), 397–415.</w:t>
+        <w:spacing w:after="0"/>
+        <w:rPr>
+          <w:rFonts w:ascii="Calibri" w:eastAsia="Play" w:hAnsi="Calibri" w:cs="Calibri"/>
+        </w:rPr>
+      </w:pPr>
+      <w:proofErr w:type="spellStart"/>
+      <w:r>
+        <w:rPr>
+          <w:rFonts w:ascii="Calibri" w:eastAsia="Play" w:hAnsi="Calibri" w:cs="Calibri"/>
+        </w:rPr>
+        <w:t>Behrmann</w:t>
+      </w:r>
+      <w:proofErr w:type="spellEnd"/>
+      <w:r>
+        <w:rPr>
+          <w:rFonts w:ascii="Calibri" w:eastAsia="Play" w:hAnsi="Calibri" w:cs="Calibri"/>
+        </w:rPr>
+        <w:t xml:space="preserve">, G., David, A., &amp; Larsen, K. G. (2004). A Tutorial on </w:t>
+      </w:r>
+      <w:proofErr w:type="spellStart"/>
+      <w:r>
+        <w:rPr>
+          <w:rFonts w:ascii="Calibri" w:eastAsia="Play" w:hAnsi="Calibri" w:cs="Calibri"/>
+        </w:rPr>
+        <w:t>Uppaal</w:t>
+      </w:r>
+      <w:proofErr w:type="spellEnd"/>
+      <w:r>
+        <w:rPr>
+          <w:rFonts w:ascii="Calibri" w:eastAsia="Play" w:hAnsi="Calibri" w:cs="Calibri"/>
+        </w:rPr>
+        <w:t xml:space="preserve">. In M. Bernardo &amp; F. </w:t>
+      </w:r>
+      <w:proofErr w:type="spellStart"/>
+      <w:r>
+        <w:rPr>
+          <w:rFonts w:ascii="Calibri" w:eastAsia="Play" w:hAnsi="Calibri" w:cs="Calibri"/>
+        </w:rPr>
+        <w:t>Corradini</w:t>
+      </w:r>
+      <w:proofErr w:type="spellEnd"/>
+      <w:r>
+        <w:rPr>
+          <w:rFonts w:ascii="Calibri" w:eastAsia="Play" w:hAnsi="Calibri" w:cs="Calibri"/>
+        </w:rPr>
+        <w:t xml:space="preserve"> (Eds.), Formal Methods for the Design of Real-Time Systems (pp. 200–236). Springer Berlin Heidelberg.</w:t>
+      </w:r>
+    </w:p>
+    <w:p>
+      <w:pPr>
+        <w:numPr>
+          <w:ilvl w:val="0"/>
+          <w:numId w:val="4"/>
+        </w:numPr>
+        <w:rPr>
+          <w:rFonts w:ascii="Calibri" w:eastAsia="Play" w:hAnsi="Calibri" w:cs="Calibri"/>
+        </w:rPr>
+      </w:pPr>
+      <w:r>
+        <w:rPr>
+          <w:rFonts w:ascii="Calibri" w:eastAsia="Play" w:hAnsi="Calibri" w:cs="Calibri"/>
+        </w:rPr>
+        <w:t xml:space="preserve">David, A., Larsen, K. G., </w:t>
+      </w:r>
+      <w:proofErr w:type="spellStart"/>
+      <w:r>
+        <w:rPr>
+          <w:rFonts w:ascii="Calibri" w:eastAsia="Play" w:hAnsi="Calibri" w:cs="Calibri"/>
+        </w:rPr>
+        <w:t>Legay</w:t>
+      </w:r>
+      <w:proofErr w:type="spellEnd"/>
+      <w:r>
+        <w:rPr>
+          <w:rFonts w:ascii="Calibri" w:eastAsia="Play" w:hAnsi="Calibri" w:cs="Calibri"/>
+        </w:rPr>
+        <w:t xml:space="preserve">, A., </w:t>
+      </w:r>
+      <w:proofErr w:type="spellStart"/>
+      <w:r>
+        <w:rPr>
+          <w:rFonts w:ascii="Calibri" w:eastAsia="Play" w:hAnsi="Calibri" w:cs="Calibri"/>
+        </w:rPr>
+        <w:t>Mikucionis</w:t>
+      </w:r>
+      <w:proofErr w:type="spellEnd"/>
+      <w:r>
+        <w:rPr>
+          <w:rFonts w:ascii="Calibri" w:eastAsia="Play" w:hAnsi="Calibri" w:cs="Calibri"/>
+        </w:rPr>
+        <w:t xml:space="preserve">, M., &amp; Poulsen, D. B. (2015). </w:t>
+      </w:r>
+      <w:proofErr w:type="spellStart"/>
+      <w:r>
+        <w:rPr>
+          <w:rFonts w:ascii="Calibri" w:eastAsia="Play" w:hAnsi="Calibri" w:cs="Calibri"/>
+        </w:rPr>
+        <w:t>Uppaal</w:t>
+      </w:r>
+      <w:proofErr w:type="spellEnd"/>
+      <w:r>
+        <w:rPr>
+          <w:rFonts w:ascii="Calibri" w:eastAsia="Play" w:hAnsi="Calibri" w:cs="Calibri"/>
+        </w:rPr>
+        <w:t xml:space="preserve"> SMC Tutorial. International Journal on Software Tools for Technology Transfer, 17(4), 397–415.</w:t>
       </w:r>
     </w:p>
     <w:sectPr>
@@ -7749,7 +8429,7 @@
 </file>
 
 <file path=word/endnotes.xml><?xml version="1.0" encoding="utf-8"?>
-<w:endnotes xmlns:wpc="http://schemas.microsoft.com/office/word/2010/wordprocessingCanvas" xmlns:cx="http://schemas.microsoft.com/office/drawing/2014/chartex" xmlns:cx1="http://schemas.microsoft.com/office/drawing/2015/9/8/chartex" xmlns:cx2="http://schemas.microsoft.com/office/drawing/2015/10/21/chartex" xmlns:cx3="http://schemas.microsoft.com/office/drawing/2016/5/9/chartex" xmlns:cx4="http://schemas.microsoft.com/office/drawing/2016/5/10/chartex" xmlns:cx5="http://schemas.microsoft.com/office/drawing/2016/5/11/chartex" xmlns:cx6="http://schemas.microsoft.com/office/drawing/2016/5/12/chartex" xmlns:cx7="http://schemas.microsoft.com/office/drawing/2016/5/13/chartex" xmlns:cx8="http://schemas.microsoft.com/office/drawing/2016/5/14/chartex" xmlns:mc="http://schemas.openxmlformats.org/markup-compatibility/2006" xmlns:aink="http://schemas.microsoft.com/office/drawing/2016/ink" xmlns:am3d="http://schemas.microsoft.com/office/drawing/2017/model3d" xmlns:o="urn:schemas-microsoft-com:office:office" xmlns:oel="http://schemas.microsoft.com/office/2019/extlst" xmlns:r="http://schemas.openxmlformats.org/officeDocument/2006/relationships" xmlns:m="http://schemas.openxmlformats.org/officeDocument/2006/math" xmlns:v="urn:schemas-microsoft-com:vml" xmlns:wp14="http://schemas.microsoft.com/office/word/2010/wordprocessingDrawing" xmlns:wp="http://schemas.openxmlformats.org/drawingml/2006/wordprocessingDrawing" xmlns:w10="urn:schemas-microsoft-com:office:word" xmlns:w="http://schemas.openxmlformats.org/wordprocessingml/2006/main" xmlns:w14="http://schemas.microsoft.com/office/word/2010/wordml" xmlns:w15="http://schemas.microsoft.com/office/word/2012/wordml" xmlns:w16cex="http://schemas.microsoft.com/office/word/2018/wordml/cex" xmlns:w16cid="http://schemas.microsoft.com/office/word/2016/wordml/cid" xmlns:w16="http://schemas.microsoft.com/office/word/2018/wordml" xmlns:w16du="http://schemas.microsoft.com/office/word/2023/wordml/word16du" xmlns:w16sdtdh="http://schemas.microsoft.com/office/word/2020/wordml/sdtdatahash" xmlns:w16sdtfl="http://schemas.microsoft.com/office/word/2024/wordml/sdtformatlock" xmlns:w16se="http://schemas.microsoft.com/office/word/2015/wordml/symex" xmlns:wpg="http://schemas.microsoft.com/office/word/2010/wordprocessingGroup" xmlns:wpi="http://schemas.microsoft.com/office/word/2010/wordprocessingInk" xmlns:wne="http://schemas.microsoft.com/office/word/2006/wordml" xmlns:wps="http://schemas.microsoft.com/office/word/2010/wordprocessingShape" mc:Ignorable="w14 w15 w16se w16cid w16 w16cex w16sdtdh w16sdtfl w16du wp14">
+<w:endnotes xmlns:wpc="http://schemas.microsoft.com/office/word/2010/wordprocessingCanvas" xmlns:cx="http://schemas.microsoft.com/office/drawing/2014/chartex" xmlns:cx1="http://schemas.microsoft.com/office/drawing/2015/9/8/chartex" xmlns:cx2="http://schemas.microsoft.com/office/drawing/2015/10/21/chartex" xmlns:cx3="http://schemas.microsoft.com/office/drawing/2016/5/9/chartex" xmlns:cx4="http://schemas.microsoft.com/office/drawing/2016/5/10/chartex" xmlns:cx5="http://schemas.microsoft.com/office/drawing/2016/5/11/chartex" xmlns:cx6="http://schemas.microsoft.com/office/drawing/2016/5/12/chartex" xmlns:cx7="http://schemas.microsoft.com/office/drawing/2016/5/13/chartex" xmlns:cx8="http://schemas.microsoft.com/office/drawing/2016/5/14/chartex" xmlns:mc="http://schemas.openxmlformats.org/markup-compatibility/2006" xmlns:aink="http://schemas.microsoft.com/office/drawing/2016/ink" xmlns:am3d="http://schemas.microsoft.com/office/drawing/2017/model3d" xmlns:o="urn:schemas-microsoft-com:office:office" xmlns:r="http://schemas.openxmlformats.org/officeDocument/2006/relationships" xmlns:m="http://schemas.openxmlformats.org/officeDocument/2006/math" xmlns:v="urn:schemas-microsoft-com:vml" xmlns:wp14="http://schemas.microsoft.com/office/word/2010/wordprocessingDrawing" xmlns:wp="http://schemas.openxmlformats.org/drawingml/2006/wordprocessingDrawing" xmlns:w10="urn:schemas-microsoft-com:office:word" xmlns:w="http://schemas.openxmlformats.org/wordprocessingml/2006/main" xmlns:w14="http://schemas.microsoft.com/office/word/2010/wordml" xmlns:w15="http://schemas.microsoft.com/office/word/2012/wordml" xmlns:w16cid="http://schemas.microsoft.com/office/word/2016/wordml/cid" xmlns:w16se="http://schemas.microsoft.com/office/word/2015/wordml/symex" xmlns:wpg="http://schemas.microsoft.com/office/word/2010/wordprocessingGroup" xmlns:wpi="http://schemas.microsoft.com/office/word/2010/wordprocessingInk" xmlns:wne="http://schemas.microsoft.com/office/word/2006/wordml" xmlns:wps="http://schemas.microsoft.com/office/word/2010/wordprocessingShape" mc:Ignorable="w14 w15 w16se w16cid wp14">
   <w:endnote w:type="separator" w:id="-1">
     <w:p>
       <w:pPr>
@@ -7774,7 +8454,7 @@
 </file>
 
 <file path=word/footer1.xml><?xml version="1.0" encoding="utf-8"?>
-<w:ftr xmlns:wpc="http://schemas.microsoft.com/office/word/2010/wordprocessingCanvas" xmlns:cx="http://schemas.microsoft.com/office/drawing/2014/chartex" xmlns:cx1="http://schemas.microsoft.com/office/drawing/2015/9/8/chartex" xmlns:cx2="http://schemas.microsoft.com/office/drawing/2015/10/21/chartex" xmlns:cx3="http://schemas.microsoft.com/office/drawing/2016/5/9/chartex" xmlns:cx4="http://schemas.microsoft.com/office/drawing/2016/5/10/chartex" xmlns:cx5="http://schemas.microsoft.com/office/drawing/2016/5/11/chartex" xmlns:cx6="http://schemas.microsoft.com/office/drawing/2016/5/12/chartex" xmlns:cx7="http://schemas.microsoft.com/office/drawing/2016/5/13/chartex" xmlns:cx8="http://schemas.microsoft.com/office/drawing/2016/5/14/chartex" xmlns:mc="http://schemas.openxmlformats.org/markup-compatibility/2006" xmlns:aink="http://schemas.microsoft.com/office/drawing/2016/ink" xmlns:am3d="http://schemas.microsoft.com/office/drawing/2017/model3d" xmlns:o="urn:schemas-microsoft-com:office:office" xmlns:oel="http://schemas.microsoft.com/office/2019/extlst" xmlns:r="http://schemas.openxmlformats.org/officeDocument/2006/relationships" xmlns:m="http://schemas.openxmlformats.org/officeDocument/2006/math" xmlns:v="urn:schemas-microsoft-com:vml" xmlns:wp14="http://schemas.microsoft.com/office/word/2010/wordprocessingDrawing" xmlns:wp="http://schemas.openxmlformats.org/drawingml/2006/wordprocessingDrawing" xmlns:w10="urn:schemas-microsoft-com:office:word" xmlns:w="http://schemas.openxmlformats.org/wordprocessingml/2006/main" xmlns:w14="http://schemas.microsoft.com/office/word/2010/wordml" xmlns:w15="http://schemas.microsoft.com/office/word/2012/wordml" xmlns:w16cex="http://schemas.microsoft.com/office/word/2018/wordml/cex" xmlns:w16cid="http://schemas.microsoft.com/office/word/2016/wordml/cid" xmlns:w16="http://schemas.microsoft.com/office/word/2018/wordml" xmlns:w16du="http://schemas.microsoft.com/office/word/2023/wordml/word16du" xmlns:w16sdtdh="http://schemas.microsoft.com/office/word/2020/wordml/sdtdatahash" xmlns:w16sdtfl="http://schemas.microsoft.com/office/word/2024/wordml/sdtformatlock" xmlns:w16se="http://schemas.microsoft.com/office/word/2015/wordml/symex" xmlns:wpg="http://schemas.microsoft.com/office/word/2010/wordprocessingGroup" xmlns:wpi="http://schemas.microsoft.com/office/word/2010/wordprocessingInk" xmlns:wne="http://schemas.microsoft.com/office/word/2006/wordml" xmlns:wps="http://schemas.microsoft.com/office/word/2010/wordprocessingShape" mc:Ignorable="w14 w15 w16se w16cid w16 w16cex w16sdtdh w16sdtfl w16du wp14">
+<w:ftr xmlns:wpc="http://schemas.microsoft.com/office/word/2010/wordprocessingCanvas" xmlns:cx="http://schemas.microsoft.com/office/drawing/2014/chartex" xmlns:cx1="http://schemas.microsoft.com/office/drawing/2015/9/8/chartex" xmlns:cx2="http://schemas.microsoft.com/office/drawing/2015/10/21/chartex" xmlns:cx3="http://schemas.microsoft.com/office/drawing/2016/5/9/chartex" xmlns:cx4="http://schemas.microsoft.com/office/drawing/2016/5/10/chartex" xmlns:cx5="http://schemas.microsoft.com/office/drawing/2016/5/11/chartex" xmlns:cx6="http://schemas.microsoft.com/office/drawing/2016/5/12/chartex" xmlns:cx7="http://schemas.microsoft.com/office/drawing/2016/5/13/chartex" xmlns:cx8="http://schemas.microsoft.com/office/drawing/2016/5/14/chartex" xmlns:mc="http://schemas.openxmlformats.org/markup-compatibility/2006" xmlns:aink="http://schemas.microsoft.com/office/drawing/2016/ink" xmlns:am3d="http://schemas.microsoft.com/office/drawing/2017/model3d" xmlns:o="urn:schemas-microsoft-com:office:office" xmlns:r="http://schemas.openxmlformats.org/officeDocument/2006/relationships" xmlns:m="http://schemas.openxmlformats.org/officeDocument/2006/math" xmlns:v="urn:schemas-microsoft-com:vml" xmlns:wp14="http://schemas.microsoft.com/office/word/2010/wordprocessingDrawing" xmlns:wp="http://schemas.openxmlformats.org/drawingml/2006/wordprocessingDrawing" xmlns:w10="urn:schemas-microsoft-com:office:word" xmlns:w="http://schemas.openxmlformats.org/wordprocessingml/2006/main" xmlns:w14="http://schemas.microsoft.com/office/word/2010/wordml" xmlns:w15="http://schemas.microsoft.com/office/word/2012/wordml" xmlns:w16cid="http://schemas.microsoft.com/office/word/2016/wordml/cid" xmlns:w16se="http://schemas.microsoft.com/office/word/2015/wordml/symex" xmlns:wpg="http://schemas.microsoft.com/office/word/2010/wordprocessingGroup" xmlns:wpi="http://schemas.microsoft.com/office/word/2010/wordprocessingInk" xmlns:wne="http://schemas.microsoft.com/office/word/2006/wordml" xmlns:wps="http://schemas.microsoft.com/office/word/2010/wordprocessingShape" mc:Ignorable="w14 w15 w16se w16cid wp14">
   <w:sdt>
     <w:sdtPr>
       <w:id w:val="1751394942"/>
@@ -7783,10 +8463,11 @@
         <w:docPartUnique/>
       </w:docPartObj>
     </w:sdtPr>
+    <w:sdtEndPr/>
     <w:sdtContent>
       <w:p>
         <w:pPr>
-          <w:pStyle w:val="Footer"/>
+          <w:pStyle w:val="Pidipagina"/>
           <w:jc w:val="center"/>
         </w:pPr>
         <w:r>
@@ -7812,14 +8493,14 @@
   </w:sdt>
   <w:p>
     <w:pPr>
-      <w:pStyle w:val="Footer"/>
+      <w:pStyle w:val="Pidipagina"/>
     </w:pPr>
   </w:p>
 </w:ftr>
 </file>
 
 <file path=word/footer2.xml><?xml version="1.0" encoding="utf-8"?>
-<w:ftr xmlns:wpc="http://schemas.microsoft.com/office/word/2010/wordprocessingCanvas" xmlns:cx="http://schemas.microsoft.com/office/drawing/2014/chartex" xmlns:cx1="http://schemas.microsoft.com/office/drawing/2015/9/8/chartex" xmlns:cx2="http://schemas.microsoft.com/office/drawing/2015/10/21/chartex" xmlns:cx3="http://schemas.microsoft.com/office/drawing/2016/5/9/chartex" xmlns:cx4="http://schemas.microsoft.com/office/drawing/2016/5/10/chartex" xmlns:cx5="http://schemas.microsoft.com/office/drawing/2016/5/11/chartex" xmlns:cx6="http://schemas.microsoft.com/office/drawing/2016/5/12/chartex" xmlns:cx7="http://schemas.microsoft.com/office/drawing/2016/5/13/chartex" xmlns:cx8="http://schemas.microsoft.com/office/drawing/2016/5/14/chartex" xmlns:mc="http://schemas.openxmlformats.org/markup-compatibility/2006" xmlns:aink="http://schemas.microsoft.com/office/drawing/2016/ink" xmlns:am3d="http://schemas.microsoft.com/office/drawing/2017/model3d" xmlns:o="urn:schemas-microsoft-com:office:office" xmlns:oel="http://schemas.microsoft.com/office/2019/extlst" xmlns:r="http://schemas.openxmlformats.org/officeDocument/2006/relationships" xmlns:m="http://schemas.openxmlformats.org/officeDocument/2006/math" xmlns:v="urn:schemas-microsoft-com:vml" xmlns:wp14="http://schemas.microsoft.com/office/word/2010/wordprocessingDrawing" xmlns:wp="http://schemas.openxmlformats.org/drawingml/2006/wordprocessingDrawing" xmlns:w10="urn:schemas-microsoft-com:office:word" xmlns:w="http://schemas.openxmlformats.org/wordprocessingml/2006/main" xmlns:w14="http://schemas.microsoft.com/office/word/2010/wordml" xmlns:w15="http://schemas.microsoft.com/office/word/2012/wordml" xmlns:w16cex="http://schemas.microsoft.com/office/word/2018/wordml/cex" xmlns:w16cid="http://schemas.microsoft.com/office/word/2016/wordml/cid" xmlns:w16="http://schemas.microsoft.com/office/word/2018/wordml" xmlns:w16du="http://schemas.microsoft.com/office/word/2023/wordml/word16du" xmlns:w16sdtdh="http://schemas.microsoft.com/office/word/2020/wordml/sdtdatahash" xmlns:w16sdtfl="http://schemas.microsoft.com/office/word/2024/wordml/sdtformatlock" xmlns:w16se="http://schemas.microsoft.com/office/word/2015/wordml/symex" xmlns:wpg="http://schemas.microsoft.com/office/word/2010/wordprocessingGroup" xmlns:wpi="http://schemas.microsoft.com/office/word/2010/wordprocessingInk" xmlns:wne="http://schemas.microsoft.com/office/word/2006/wordml" xmlns:wps="http://schemas.microsoft.com/office/word/2010/wordprocessingShape" mc:Ignorable="w14 w15 w16se w16cid w16 w16cex w16sdtdh w16sdtfl w16du wp14">
+<w:ftr xmlns:wpc="http://schemas.microsoft.com/office/word/2010/wordprocessingCanvas" xmlns:cx="http://schemas.microsoft.com/office/drawing/2014/chartex" xmlns:cx1="http://schemas.microsoft.com/office/drawing/2015/9/8/chartex" xmlns:cx2="http://schemas.microsoft.com/office/drawing/2015/10/21/chartex" xmlns:cx3="http://schemas.microsoft.com/office/drawing/2016/5/9/chartex" xmlns:cx4="http://schemas.microsoft.com/office/drawing/2016/5/10/chartex" xmlns:cx5="http://schemas.microsoft.com/office/drawing/2016/5/11/chartex" xmlns:cx6="http://schemas.microsoft.com/office/drawing/2016/5/12/chartex" xmlns:cx7="http://schemas.microsoft.com/office/drawing/2016/5/13/chartex" xmlns:cx8="http://schemas.microsoft.com/office/drawing/2016/5/14/chartex" xmlns:mc="http://schemas.openxmlformats.org/markup-compatibility/2006" xmlns:aink="http://schemas.microsoft.com/office/drawing/2016/ink" xmlns:am3d="http://schemas.microsoft.com/office/drawing/2017/model3d" xmlns:o="urn:schemas-microsoft-com:office:office" xmlns:r="http://schemas.openxmlformats.org/officeDocument/2006/relationships" xmlns:m="http://schemas.openxmlformats.org/officeDocument/2006/math" xmlns:v="urn:schemas-microsoft-com:vml" xmlns:wp14="http://schemas.microsoft.com/office/word/2010/wordprocessingDrawing" xmlns:wp="http://schemas.openxmlformats.org/drawingml/2006/wordprocessingDrawing" xmlns:w10="urn:schemas-microsoft-com:office:word" xmlns:w="http://schemas.openxmlformats.org/wordprocessingml/2006/main" xmlns:w14="http://schemas.microsoft.com/office/word/2010/wordml" xmlns:w15="http://schemas.microsoft.com/office/word/2012/wordml" xmlns:w16cid="http://schemas.microsoft.com/office/word/2016/wordml/cid" xmlns:w16se="http://schemas.microsoft.com/office/word/2015/wordml/symex" xmlns:wpg="http://schemas.microsoft.com/office/word/2010/wordprocessingGroup" xmlns:wpi="http://schemas.microsoft.com/office/word/2010/wordprocessingInk" xmlns:wne="http://schemas.microsoft.com/office/word/2006/wordml" xmlns:wps="http://schemas.microsoft.com/office/word/2010/wordprocessingShape" mc:Ignorable="w14 w15 w16se w16cid wp14">
   <w:sdt>
     <w:sdtPr>
       <w:id w:val="1511728086"/>
@@ -7828,10 +8509,11 @@
         <w:docPartUnique/>
       </w:docPartObj>
     </w:sdtPr>
+    <w:sdtEndPr/>
     <w:sdtContent>
       <w:p>
         <w:pPr>
-          <w:pStyle w:val="Footer"/>
+          <w:pStyle w:val="Pidipagina"/>
           <w:jc w:val="center"/>
         </w:pPr>
         <w:r>
@@ -7857,14 +8539,14 @@
   </w:sdt>
   <w:p>
     <w:pPr>
-      <w:pStyle w:val="Footer"/>
+      <w:pStyle w:val="Pidipagina"/>
     </w:pPr>
   </w:p>
 </w:ftr>
 </file>
 
 <file path=word/footnotes.xml><?xml version="1.0" encoding="utf-8"?>
-<w:footnotes xmlns:wpc="http://schemas.microsoft.com/office/word/2010/wordprocessingCanvas" xmlns:cx="http://schemas.microsoft.com/office/drawing/2014/chartex" xmlns:cx1="http://schemas.microsoft.com/office/drawing/2015/9/8/chartex" xmlns:cx2="http://schemas.microsoft.com/office/drawing/2015/10/21/chartex" xmlns:cx3="http://schemas.microsoft.com/office/drawing/2016/5/9/chartex" xmlns:cx4="http://schemas.microsoft.com/office/drawing/2016/5/10/chartex" xmlns:cx5="http://schemas.microsoft.com/office/drawing/2016/5/11/chartex" xmlns:cx6="http://schemas.microsoft.com/office/drawing/2016/5/12/chartex" xmlns:cx7="http://schemas.microsoft.com/office/drawing/2016/5/13/chartex" xmlns:cx8="http://schemas.microsoft.com/office/drawing/2016/5/14/chartex" xmlns:mc="http://schemas.openxmlformats.org/markup-compatibility/2006" xmlns:aink="http://schemas.microsoft.com/office/drawing/2016/ink" xmlns:am3d="http://schemas.microsoft.com/office/drawing/2017/model3d" xmlns:o="urn:schemas-microsoft-com:office:office" xmlns:oel="http://schemas.microsoft.com/office/2019/extlst" xmlns:r="http://schemas.openxmlformats.org/officeDocument/2006/relationships" xmlns:m="http://schemas.openxmlformats.org/officeDocument/2006/math" xmlns:v="urn:schemas-microsoft-com:vml" xmlns:wp14="http://schemas.microsoft.com/office/word/2010/wordprocessingDrawing" xmlns:wp="http://schemas.openxmlformats.org/drawingml/2006/wordprocessingDrawing" xmlns:w10="urn:schemas-microsoft-com:office:word" xmlns:w="http://schemas.openxmlformats.org/wordprocessingml/2006/main" xmlns:w14="http://schemas.microsoft.com/office/word/2010/wordml" xmlns:w15="http://schemas.microsoft.com/office/word/2012/wordml" xmlns:w16cex="http://schemas.microsoft.com/office/word/2018/wordml/cex" xmlns:w16cid="http://schemas.microsoft.com/office/word/2016/wordml/cid" xmlns:w16="http://schemas.microsoft.com/office/word/2018/wordml" xmlns:w16du="http://schemas.microsoft.com/office/word/2023/wordml/word16du" xmlns:w16sdtdh="http://schemas.microsoft.com/office/word/2020/wordml/sdtdatahash" xmlns:w16sdtfl="http://schemas.microsoft.com/office/word/2024/wordml/sdtformatlock" xmlns:w16se="http://schemas.microsoft.com/office/word/2015/wordml/symex" xmlns:wpg="http://schemas.microsoft.com/office/word/2010/wordprocessingGroup" xmlns:wpi="http://schemas.microsoft.com/office/word/2010/wordprocessingInk" xmlns:wne="http://schemas.microsoft.com/office/word/2006/wordml" xmlns:wps="http://schemas.microsoft.com/office/word/2010/wordprocessingShape" mc:Ignorable="w14 w15 w16se w16cid w16 w16cex w16sdtdh w16sdtfl w16du wp14">
+<w:footnotes xmlns:wpc="http://schemas.microsoft.com/office/word/2010/wordprocessingCanvas" xmlns:cx="http://schemas.microsoft.com/office/drawing/2014/chartex" xmlns:cx1="http://schemas.microsoft.com/office/drawing/2015/9/8/chartex" xmlns:cx2="http://schemas.microsoft.com/office/drawing/2015/10/21/chartex" xmlns:cx3="http://schemas.microsoft.com/office/drawing/2016/5/9/chartex" xmlns:cx4="http://schemas.microsoft.com/office/drawing/2016/5/10/chartex" xmlns:cx5="http://schemas.microsoft.com/office/drawing/2016/5/11/chartex" xmlns:cx6="http://schemas.microsoft.com/office/drawing/2016/5/12/chartex" xmlns:cx7="http://schemas.microsoft.com/office/drawing/2016/5/13/chartex" xmlns:cx8="http://schemas.microsoft.com/office/drawing/2016/5/14/chartex" xmlns:mc="http://schemas.openxmlformats.org/markup-compatibility/2006" xmlns:aink="http://schemas.microsoft.com/office/drawing/2016/ink" xmlns:am3d="http://schemas.microsoft.com/office/drawing/2017/model3d" xmlns:o="urn:schemas-microsoft-com:office:office" xmlns:r="http://schemas.openxmlformats.org/officeDocument/2006/relationships" xmlns:m="http://schemas.openxmlformats.org/officeDocument/2006/math" xmlns:v="urn:schemas-microsoft-com:vml" xmlns:wp14="http://schemas.microsoft.com/office/word/2010/wordprocessingDrawing" xmlns:wp="http://schemas.openxmlformats.org/drawingml/2006/wordprocessingDrawing" xmlns:w10="urn:schemas-microsoft-com:office:word" xmlns:w="http://schemas.openxmlformats.org/wordprocessingml/2006/main" xmlns:w14="http://schemas.microsoft.com/office/word/2010/wordml" xmlns:w15="http://schemas.microsoft.com/office/word/2012/wordml" xmlns:w16cid="http://schemas.microsoft.com/office/word/2016/wordml/cid" xmlns:w16se="http://schemas.microsoft.com/office/word/2015/wordml/symex" xmlns:wpg="http://schemas.microsoft.com/office/word/2010/wordprocessingGroup" xmlns:wpi="http://schemas.microsoft.com/office/word/2010/wordprocessingInk" xmlns:wne="http://schemas.microsoft.com/office/word/2006/wordml" xmlns:wps="http://schemas.microsoft.com/office/word/2010/wordprocessingShape" mc:Ignorable="w14 w15 w16se w16cid wp14">
   <w:footnote w:type="separator" w:id="-1">
     <w:p>
       <w:pPr>
@@ -7889,7 +8571,7 @@
 </file>
 
 <file path=word/numbering.xml><?xml version="1.0" encoding="utf-8"?>
-<w:numbering xmlns:wpc="http://schemas.microsoft.com/office/word/2010/wordprocessingCanvas" xmlns:cx="http://schemas.microsoft.com/office/drawing/2014/chartex" xmlns:cx1="http://schemas.microsoft.com/office/drawing/2015/9/8/chartex" xmlns:cx2="http://schemas.microsoft.com/office/drawing/2015/10/21/chartex" xmlns:cx3="http://schemas.microsoft.com/office/drawing/2016/5/9/chartex" xmlns:cx4="http://schemas.microsoft.com/office/drawing/2016/5/10/chartex" xmlns:cx5="http://schemas.microsoft.com/office/drawing/2016/5/11/chartex" xmlns:cx6="http://schemas.microsoft.com/office/drawing/2016/5/12/chartex" xmlns:cx7="http://schemas.microsoft.com/office/drawing/2016/5/13/chartex" xmlns:cx8="http://schemas.microsoft.com/office/drawing/2016/5/14/chartex" xmlns:mc="http://schemas.openxmlformats.org/markup-compatibility/2006" xmlns:aink="http://schemas.microsoft.com/office/drawing/2016/ink" xmlns:am3d="http://schemas.microsoft.com/office/drawing/2017/model3d" xmlns:o="urn:schemas-microsoft-com:office:office" xmlns:oel="http://schemas.microsoft.com/office/2019/extlst" xmlns:r="http://schemas.openxmlformats.org/officeDocument/2006/relationships" xmlns:m="http://schemas.openxmlformats.org/officeDocument/2006/math" xmlns:v="urn:schemas-microsoft-com:vml" xmlns:wp14="http://schemas.microsoft.com/office/word/2010/wordprocessingDrawing" xmlns:wp="http://schemas.openxmlformats.org/drawingml/2006/wordprocessingDrawing" xmlns:w10="urn:schemas-microsoft-com:office:word" xmlns:w="http://schemas.openxmlformats.org/wordprocessingml/2006/main" xmlns:w14="http://schemas.microsoft.com/office/word/2010/wordml" xmlns:w15="http://schemas.microsoft.com/office/word/2012/wordml" xmlns:w16cex="http://schemas.microsoft.com/office/word/2018/wordml/cex" xmlns:w16cid="http://schemas.microsoft.com/office/word/2016/wordml/cid" xmlns:w16="http://schemas.microsoft.com/office/word/2018/wordml" xmlns:w16du="http://schemas.microsoft.com/office/word/2023/wordml/word16du" xmlns:w16sdtdh="http://schemas.microsoft.com/office/word/2020/wordml/sdtdatahash" xmlns:w16sdtfl="http://schemas.microsoft.com/office/word/2024/wordml/sdtformatlock" xmlns:w16se="http://schemas.microsoft.com/office/word/2015/wordml/symex" xmlns:wpg="http://schemas.microsoft.com/office/word/2010/wordprocessingGroup" xmlns:wpi="http://schemas.microsoft.com/office/word/2010/wordprocessingInk" xmlns:wne="http://schemas.microsoft.com/office/word/2006/wordml" xmlns:wps="http://schemas.microsoft.com/office/word/2010/wordprocessingShape" mc:Ignorable="w14 w15 w16se w16cid w16 w16cex w16sdtdh w16sdtfl w16du wp14">
+<w:numbering xmlns:wpc="http://schemas.microsoft.com/office/word/2010/wordprocessingCanvas" xmlns:cx="http://schemas.microsoft.com/office/drawing/2014/chartex" xmlns:cx1="http://schemas.microsoft.com/office/drawing/2015/9/8/chartex" xmlns:cx2="http://schemas.microsoft.com/office/drawing/2015/10/21/chartex" xmlns:cx3="http://schemas.microsoft.com/office/drawing/2016/5/9/chartex" xmlns:cx4="http://schemas.microsoft.com/office/drawing/2016/5/10/chartex" xmlns:cx5="http://schemas.microsoft.com/office/drawing/2016/5/11/chartex" xmlns:cx6="http://schemas.microsoft.com/office/drawing/2016/5/12/chartex" xmlns:cx7="http://schemas.microsoft.com/office/drawing/2016/5/13/chartex" xmlns:cx8="http://schemas.microsoft.com/office/drawing/2016/5/14/chartex" xmlns:mc="http://schemas.openxmlformats.org/markup-compatibility/2006" xmlns:aink="http://schemas.microsoft.com/office/drawing/2016/ink" xmlns:am3d="http://schemas.microsoft.com/office/drawing/2017/model3d" xmlns:o="urn:schemas-microsoft-com:office:office" xmlns:r="http://schemas.openxmlformats.org/officeDocument/2006/relationships" xmlns:m="http://schemas.openxmlformats.org/officeDocument/2006/math" xmlns:v="urn:schemas-microsoft-com:vml" xmlns:wp14="http://schemas.microsoft.com/office/word/2010/wordprocessingDrawing" xmlns:wp="http://schemas.openxmlformats.org/drawingml/2006/wordprocessingDrawing" xmlns:w10="urn:schemas-microsoft-com:office:word" xmlns:w="http://schemas.openxmlformats.org/wordprocessingml/2006/main" xmlns:w14="http://schemas.microsoft.com/office/word/2010/wordml" xmlns:w15="http://schemas.microsoft.com/office/word/2012/wordml" xmlns:w16cid="http://schemas.microsoft.com/office/word/2016/wordml/cid" xmlns:w16se="http://schemas.microsoft.com/office/word/2015/wordml/symex" xmlns:wpg="http://schemas.microsoft.com/office/word/2010/wordprocessingGroup" xmlns:wpi="http://schemas.microsoft.com/office/word/2010/wordprocessingInk" xmlns:wne="http://schemas.microsoft.com/office/word/2006/wordml" xmlns:wps="http://schemas.microsoft.com/office/word/2010/wordprocessingShape" mc:Ignorable="w14 w15 w16se w16cid wp14">
   <w:abstractNum w:abstractNumId="0" w15:restartNumberingAfterBreak="0">
     <w:nsid w:val="1942272D"/>
     <w:multiLevelType w:val="multilevel"/>
@@ -10218,74 +10900,74 @@
       </w:rPr>
     </w:lvl>
   </w:abstractNum>
-  <w:num w:numId="1" w16cid:durableId="1791164870">
+  <w:num w:numId="1">
     <w:abstractNumId w:val="12"/>
   </w:num>
-  <w:num w:numId="2" w16cid:durableId="1787775074">
+  <w:num w:numId="2">
     <w:abstractNumId w:val="16"/>
   </w:num>
-  <w:num w:numId="3" w16cid:durableId="691419752">
+  <w:num w:numId="3">
     <w:abstractNumId w:val="19"/>
   </w:num>
-  <w:num w:numId="4" w16cid:durableId="1158033319">
+  <w:num w:numId="4">
     <w:abstractNumId w:val="20"/>
   </w:num>
-  <w:num w:numId="5" w16cid:durableId="1488206199">
+  <w:num w:numId="5">
     <w:abstractNumId w:val="10"/>
   </w:num>
-  <w:num w:numId="6" w16cid:durableId="1493183361">
+  <w:num w:numId="6">
     <w:abstractNumId w:val="4"/>
   </w:num>
-  <w:num w:numId="7" w16cid:durableId="639699955">
+  <w:num w:numId="7">
     <w:abstractNumId w:val="3"/>
   </w:num>
-  <w:num w:numId="8" w16cid:durableId="483860097">
+  <w:num w:numId="8">
     <w:abstractNumId w:val="0"/>
   </w:num>
-  <w:num w:numId="9" w16cid:durableId="2042125336">
+  <w:num w:numId="9">
     <w:abstractNumId w:val="6"/>
   </w:num>
-  <w:num w:numId="10" w16cid:durableId="328098747">
+  <w:num w:numId="10">
     <w:abstractNumId w:val="9"/>
   </w:num>
-  <w:num w:numId="11" w16cid:durableId="2071730728">
+  <w:num w:numId="11">
     <w:abstractNumId w:val="1"/>
   </w:num>
-  <w:num w:numId="12" w16cid:durableId="288897943">
+  <w:num w:numId="12">
     <w:abstractNumId w:val="14"/>
   </w:num>
-  <w:num w:numId="13" w16cid:durableId="278803588">
+  <w:num w:numId="13">
     <w:abstractNumId w:val="13"/>
   </w:num>
-  <w:num w:numId="14" w16cid:durableId="1948465767">
+  <w:num w:numId="14">
     <w:abstractNumId w:val="11"/>
   </w:num>
-  <w:num w:numId="15" w16cid:durableId="1108232460">
+  <w:num w:numId="15">
     <w:abstractNumId w:val="5"/>
   </w:num>
-  <w:num w:numId="16" w16cid:durableId="340737816">
+  <w:num w:numId="16">
     <w:abstractNumId w:val="8"/>
   </w:num>
-  <w:num w:numId="17" w16cid:durableId="870384640">
+  <w:num w:numId="17">
     <w:abstractNumId w:val="2"/>
   </w:num>
-  <w:num w:numId="18" w16cid:durableId="769590017">
+  <w:num w:numId="18">
     <w:abstractNumId w:val="18"/>
   </w:num>
-  <w:num w:numId="19" w16cid:durableId="1733189887">
+  <w:num w:numId="19">
     <w:abstractNumId w:val="17"/>
   </w:num>
-  <w:num w:numId="20" w16cid:durableId="857893793">
+  <w:num w:numId="20">
     <w:abstractNumId w:val="15"/>
   </w:num>
-  <w:num w:numId="21" w16cid:durableId="1744791778">
+  <w:num w:numId="21">
     <w:abstractNumId w:val="7"/>
   </w:num>
 </w:numbering>
 </file>
 
 <file path=word/styles.xml><?xml version="1.0" encoding="utf-8"?>
-<w:styles xmlns:mc="http://schemas.openxmlformats.org/markup-compatibility/2006" xmlns:r="http://schemas.openxmlformats.org/officeDocument/2006/relationships" xmlns:w="http://schemas.openxmlformats.org/wordprocessingml/2006/main" xmlns:w14="http://schemas.microsoft.com/office/word/2010/wordml" xmlns:w15="http://schemas.microsoft.com/office/word/2012/wordml" xmlns:w16cex="http://schemas.microsoft.com/office/word/2018/wordml/cex" xmlns:w16cid="http://schemas.microsoft.com/office/word/2016/wordml/cid" xmlns:w16="http://schemas.microsoft.com/office/word/2018/wordml" xmlns:w16du="http://schemas.microsoft.com/office/word/2023/wordml/word16du" xmlns:w16sdtdh="http://schemas.microsoft.com/office/word/2020/wordml/sdtdatahash" xmlns:w16sdtfl="http://schemas.microsoft.com/office/word/2024/wordml/sdtformatlock" xmlns:w16se="http://schemas.microsoft.com/office/word/2015/wordml/symex" mc:Ignorable="w14 w15 w16se w16cid w16 w16cex w16sdtdh w16sdtfl w16du">
+<w:styles xmlns:mc="http://schemas.openxmlformats.org/markup-compatibility/2006" xmlns:r="http://schemas.openxmlformats.org/officeDocument/2006/relationships" xmlns:w="http://schemas.openxmlformats.org/wordprocessingml/2006/main" xmlns:w14="http://schemas.microsoft.com/office/word/2010/wordml" xmlns:w15="http://schemas.microsoft.com/office/word/2012/wordml" xmlns:w16cid="http://schemas.microsoft.com/office/word/2016/wordml/cid" xmlns:w16se="http://schemas.microsoft.com/office/word/2015/wordml/symex" mc:Ignorable="w14 w15 w16se w16cid">
   <w:docDefaults>
     <w:rPrDefault>
       <w:rPr>
@@ -10301,7 +10983,7 @@
       </w:pPr>
     </w:pPrDefault>
   </w:docDefaults>
-  <w:latentStyles w:defLockedState="0" w:defUIPriority="99" w:defSemiHidden="0" w:defUnhideWhenUsed="0" w:defQFormat="0" w:count="376">
+  <w:latentStyles w:defLockedState="0" w:defUIPriority="99" w:defSemiHidden="0" w:defUnhideWhenUsed="0" w:defQFormat="0" w:count="375">
     <w:lsdException w:name="Normal" w:uiPriority="0" w:qFormat="1"/>
     <w:lsdException w:name="heading 1" w:uiPriority="9" w:qFormat="1"/>
     <w:lsdException w:name="heading 2" w:semiHidden="1" w:uiPriority="9" w:unhideWhenUsed="1" w:qFormat="1"/>
@@ -10677,18 +11359,17 @@
     <w:lsdException w:name="Smart Hyperlink" w:semiHidden="1" w:unhideWhenUsed="1"/>
     <w:lsdException w:name="Hashtag" w:semiHidden="1" w:unhideWhenUsed="1"/>
     <w:lsdException w:name="Unresolved Mention" w:semiHidden="1" w:unhideWhenUsed="1"/>
-    <w:lsdException w:name="Smart Link" w:semiHidden="1" w:unhideWhenUsed="1"/>
   </w:latentStyles>
-  <w:style w:type="paragraph" w:default="1" w:styleId="Normal">
+  <w:style w:type="paragraph" w:default="1" w:styleId="Normale">
     <w:name w:val="Normal"/>
     <w:qFormat/>
     <w:rsid w:val="00E520B3"/>
   </w:style>
-  <w:style w:type="paragraph" w:styleId="Heading1">
+  <w:style w:type="paragraph" w:styleId="Titolo1">
     <w:name w:val="heading 1"/>
-    <w:basedOn w:val="Normal"/>
-    <w:next w:val="Normal"/>
-    <w:link w:val="Heading1Char"/>
+    <w:basedOn w:val="Normale"/>
+    <w:next w:val="Normale"/>
+    <w:link w:val="Titolo1Carattere"/>
     <w:uiPriority w:val="9"/>
     <w:qFormat/>
     <w:rsid w:val="0044270D"/>
@@ -10705,11 +11386,11 @@
       <w:szCs w:val="40"/>
     </w:rPr>
   </w:style>
-  <w:style w:type="paragraph" w:styleId="Heading2">
+  <w:style w:type="paragraph" w:styleId="Titolo2">
     <w:name w:val="heading 2"/>
-    <w:basedOn w:val="Normal"/>
-    <w:next w:val="Normal"/>
-    <w:link w:val="Heading2Char"/>
+    <w:basedOn w:val="Normale"/>
+    <w:next w:val="Normale"/>
+    <w:link w:val="Titolo2Carattere"/>
     <w:uiPriority w:val="9"/>
     <w:unhideWhenUsed/>
     <w:qFormat/>
@@ -10727,11 +11408,11 @@
       <w:szCs w:val="32"/>
     </w:rPr>
   </w:style>
-  <w:style w:type="paragraph" w:styleId="Heading3">
+  <w:style w:type="paragraph" w:styleId="Titolo3">
     <w:name w:val="heading 3"/>
-    <w:basedOn w:val="Normal"/>
-    <w:next w:val="Normal"/>
-    <w:link w:val="Heading3Char"/>
+    <w:basedOn w:val="Normale"/>
+    <w:next w:val="Normale"/>
+    <w:link w:val="Titolo3Carattere"/>
     <w:uiPriority w:val="9"/>
     <w:unhideWhenUsed/>
     <w:qFormat/>
@@ -10749,11 +11430,11 @@
       <w:szCs w:val="28"/>
     </w:rPr>
   </w:style>
-  <w:style w:type="paragraph" w:styleId="Heading4">
+  <w:style w:type="paragraph" w:styleId="Titolo4">
     <w:name w:val="heading 4"/>
-    <w:basedOn w:val="Normal"/>
-    <w:next w:val="Normal"/>
-    <w:link w:val="Heading4Char"/>
+    <w:basedOn w:val="Normale"/>
+    <w:next w:val="Normale"/>
+    <w:link w:val="Titolo4Carattere"/>
     <w:uiPriority w:val="9"/>
     <w:semiHidden/>
     <w:unhideWhenUsed/>
@@ -10772,11 +11453,11 @@
       <w:color w:val="0F4761" w:themeColor="accent1" w:themeShade="BF"/>
     </w:rPr>
   </w:style>
-  <w:style w:type="paragraph" w:styleId="Heading5">
+  <w:style w:type="paragraph" w:styleId="Titolo5">
     <w:name w:val="heading 5"/>
-    <w:basedOn w:val="Normal"/>
-    <w:next w:val="Normal"/>
-    <w:link w:val="Heading5Char"/>
+    <w:basedOn w:val="Normale"/>
+    <w:next w:val="Normale"/>
+    <w:link w:val="Titolo5Carattere"/>
     <w:uiPriority w:val="9"/>
     <w:semiHidden/>
     <w:unhideWhenUsed/>
@@ -10793,11 +11474,11 @@
       <w:color w:val="0F4761" w:themeColor="accent1" w:themeShade="BF"/>
     </w:rPr>
   </w:style>
-  <w:style w:type="paragraph" w:styleId="Heading6">
+  <w:style w:type="paragraph" w:styleId="Titolo6">
     <w:name w:val="heading 6"/>
-    <w:basedOn w:val="Normal"/>
-    <w:next w:val="Normal"/>
-    <w:link w:val="Heading6Char"/>
+    <w:basedOn w:val="Normale"/>
+    <w:next w:val="Normale"/>
+    <w:link w:val="Titolo6Carattere"/>
     <w:uiPriority w:val="9"/>
     <w:semiHidden/>
     <w:unhideWhenUsed/>
@@ -10816,11 +11497,11 @@
       <w:color w:val="595959" w:themeColor="text1" w:themeTint="A6"/>
     </w:rPr>
   </w:style>
-  <w:style w:type="paragraph" w:styleId="Heading7">
+  <w:style w:type="paragraph" w:styleId="Titolo7">
     <w:name w:val="heading 7"/>
-    <w:basedOn w:val="Normal"/>
-    <w:next w:val="Normal"/>
-    <w:link w:val="Heading7Char"/>
+    <w:basedOn w:val="Normale"/>
+    <w:next w:val="Normale"/>
+    <w:link w:val="Titolo7Carattere"/>
     <w:uiPriority w:val="9"/>
     <w:semiHidden/>
     <w:unhideWhenUsed/>
@@ -10837,11 +11518,11 @@
       <w:color w:val="595959" w:themeColor="text1" w:themeTint="A6"/>
     </w:rPr>
   </w:style>
-  <w:style w:type="paragraph" w:styleId="Heading8">
+  <w:style w:type="paragraph" w:styleId="Titolo8">
     <w:name w:val="heading 8"/>
-    <w:basedOn w:val="Normal"/>
-    <w:next w:val="Normal"/>
-    <w:link w:val="Heading8Char"/>
+    <w:basedOn w:val="Normale"/>
+    <w:next w:val="Normale"/>
+    <w:link w:val="Titolo8Carattere"/>
     <w:uiPriority w:val="9"/>
     <w:semiHidden/>
     <w:unhideWhenUsed/>
@@ -10860,11 +11541,11 @@
       <w:color w:val="272727" w:themeColor="text1" w:themeTint="D8"/>
     </w:rPr>
   </w:style>
-  <w:style w:type="paragraph" w:styleId="Heading9">
+  <w:style w:type="paragraph" w:styleId="Titolo9">
     <w:name w:val="heading 9"/>
-    <w:basedOn w:val="Normal"/>
-    <w:next w:val="Normal"/>
-    <w:link w:val="Heading9Char"/>
+    <w:basedOn w:val="Normale"/>
+    <w:next w:val="Normale"/>
+    <w:link w:val="Titolo9Carattere"/>
     <w:uiPriority w:val="9"/>
     <w:semiHidden/>
     <w:unhideWhenUsed/>
@@ -10881,12 +11562,13 @@
       <w:color w:val="272727" w:themeColor="text1" w:themeTint="D8"/>
     </w:rPr>
   </w:style>
-  <w:style w:type="character" w:default="1" w:styleId="DefaultParagraphFont">
+  <w:style w:type="character" w:default="1" w:styleId="Carpredefinitoparagrafo">
     <w:name w:val="Default Paragraph Font"/>
     <w:uiPriority w:val="1"/>
+    <w:semiHidden/>
     <w:unhideWhenUsed/>
   </w:style>
-  <w:style w:type="table" w:default="1" w:styleId="TableNormal">
+  <w:style w:type="table" w:default="1" w:styleId="Tabellanormale">
     <w:name w:val="Normal Table"/>
     <w:uiPriority w:val="99"/>
     <w:semiHidden/>
@@ -10901,17 +11583,17 @@
       </w:tblCellMar>
     </w:tblPr>
   </w:style>
-  <w:style w:type="numbering" w:default="1" w:styleId="NoList">
+  <w:style w:type="numbering" w:default="1" w:styleId="Nessunelenco">
     <w:name w:val="No List"/>
     <w:uiPriority w:val="99"/>
     <w:semiHidden/>
     <w:unhideWhenUsed/>
   </w:style>
-  <w:style w:type="paragraph" w:styleId="Title">
+  <w:style w:type="paragraph" w:styleId="Titolo">
     <w:name w:val="Title"/>
-    <w:basedOn w:val="Normal"/>
-    <w:next w:val="Normal"/>
-    <w:link w:val="TitleChar"/>
+    <w:basedOn w:val="Normale"/>
+    <w:next w:val="Normale"/>
+    <w:link w:val="TitoloCarattere"/>
     <w:uiPriority w:val="10"/>
     <w:qFormat/>
     <w:rsid w:val="0044270D"/>
@@ -10927,10 +11609,10 @@
       <w:szCs w:val="56"/>
     </w:rPr>
   </w:style>
-  <w:style w:type="character" w:customStyle="1" w:styleId="Heading1Char">
-    <w:name w:val="Heading 1 Char"/>
-    <w:basedOn w:val="DefaultParagraphFont"/>
-    <w:link w:val="Heading1"/>
+  <w:style w:type="character" w:customStyle="1" w:styleId="Titolo1Carattere">
+    <w:name w:val="Titolo 1 Carattere"/>
+    <w:basedOn w:val="Carpredefinitoparagrafo"/>
+    <w:link w:val="Titolo1"/>
     <w:uiPriority w:val="9"/>
     <w:rsid w:val="0044270D"/>
     <w:rPr>
@@ -10940,10 +11622,10 @@
       <w:szCs w:val="40"/>
     </w:rPr>
   </w:style>
-  <w:style w:type="character" w:customStyle="1" w:styleId="Heading2Char">
-    <w:name w:val="Heading 2 Char"/>
-    <w:basedOn w:val="DefaultParagraphFont"/>
-    <w:link w:val="Heading2"/>
+  <w:style w:type="character" w:customStyle="1" w:styleId="Titolo2Carattere">
+    <w:name w:val="Titolo 2 Carattere"/>
+    <w:basedOn w:val="Carpredefinitoparagrafo"/>
+    <w:link w:val="Titolo2"/>
     <w:uiPriority w:val="9"/>
     <w:rsid w:val="0044270D"/>
     <w:rPr>
@@ -10953,10 +11635,10 @@
       <w:szCs w:val="32"/>
     </w:rPr>
   </w:style>
-  <w:style w:type="character" w:customStyle="1" w:styleId="Heading3Char">
-    <w:name w:val="Heading 3 Char"/>
-    <w:basedOn w:val="DefaultParagraphFont"/>
-    <w:link w:val="Heading3"/>
+  <w:style w:type="character" w:customStyle="1" w:styleId="Titolo3Carattere">
+    <w:name w:val="Titolo 3 Carattere"/>
+    <w:basedOn w:val="Carpredefinitoparagrafo"/>
+    <w:link w:val="Titolo3"/>
     <w:uiPriority w:val="9"/>
     <w:rsid w:val="0044270D"/>
     <w:rPr>
@@ -10966,10 +11648,10 @@
       <w:szCs w:val="28"/>
     </w:rPr>
   </w:style>
-  <w:style w:type="character" w:customStyle="1" w:styleId="Heading4Char">
-    <w:name w:val="Heading 4 Char"/>
-    <w:basedOn w:val="DefaultParagraphFont"/>
-    <w:link w:val="Heading4"/>
+  <w:style w:type="character" w:customStyle="1" w:styleId="Titolo4Carattere">
+    <w:name w:val="Titolo 4 Carattere"/>
+    <w:basedOn w:val="Carpredefinitoparagrafo"/>
+    <w:link w:val="Titolo4"/>
     <w:uiPriority w:val="9"/>
     <w:semiHidden/>
     <w:rsid w:val="0044270D"/>
@@ -10980,10 +11662,10 @@
       <w:color w:val="0F4761" w:themeColor="accent1" w:themeShade="BF"/>
     </w:rPr>
   </w:style>
-  <w:style w:type="character" w:customStyle="1" w:styleId="Heading5Char">
-    <w:name w:val="Heading 5 Char"/>
-    <w:basedOn w:val="DefaultParagraphFont"/>
-    <w:link w:val="Heading5"/>
+  <w:style w:type="character" w:customStyle="1" w:styleId="Titolo5Carattere">
+    <w:name w:val="Titolo 5 Carattere"/>
+    <w:basedOn w:val="Carpredefinitoparagrafo"/>
+    <w:link w:val="Titolo5"/>
     <w:uiPriority w:val="9"/>
     <w:semiHidden/>
     <w:rsid w:val="0044270D"/>
@@ -10992,10 +11674,10 @@
       <w:color w:val="0F4761" w:themeColor="accent1" w:themeShade="BF"/>
     </w:rPr>
   </w:style>
-  <w:style w:type="character" w:customStyle="1" w:styleId="Heading6Char">
-    <w:name w:val="Heading 6 Char"/>
-    <w:basedOn w:val="DefaultParagraphFont"/>
-    <w:link w:val="Heading6"/>
+  <w:style w:type="character" w:customStyle="1" w:styleId="Titolo6Carattere">
+    <w:name w:val="Titolo 6 Carattere"/>
+    <w:basedOn w:val="Carpredefinitoparagrafo"/>
+    <w:link w:val="Titolo6"/>
     <w:uiPriority w:val="9"/>
     <w:semiHidden/>
     <w:rsid w:val="0044270D"/>
@@ -11006,10 +11688,10 @@
       <w:color w:val="595959" w:themeColor="text1" w:themeTint="A6"/>
     </w:rPr>
   </w:style>
-  <w:style w:type="character" w:customStyle="1" w:styleId="Heading7Char">
-    <w:name w:val="Heading 7 Char"/>
-    <w:basedOn w:val="DefaultParagraphFont"/>
-    <w:link w:val="Heading7"/>
+  <w:style w:type="character" w:customStyle="1" w:styleId="Titolo7Carattere">
+    <w:name w:val="Titolo 7 Carattere"/>
+    <w:basedOn w:val="Carpredefinitoparagrafo"/>
+    <w:link w:val="Titolo7"/>
     <w:uiPriority w:val="9"/>
     <w:semiHidden/>
     <w:rsid w:val="0044270D"/>
@@ -11018,10 +11700,10 @@
       <w:color w:val="595959" w:themeColor="text1" w:themeTint="A6"/>
     </w:rPr>
   </w:style>
-  <w:style w:type="character" w:customStyle="1" w:styleId="Heading8Char">
-    <w:name w:val="Heading 8 Char"/>
-    <w:basedOn w:val="DefaultParagraphFont"/>
-    <w:link w:val="Heading8"/>
+  <w:style w:type="character" w:customStyle="1" w:styleId="Titolo8Carattere">
+    <w:name w:val="Titolo 8 Carattere"/>
+    <w:basedOn w:val="Carpredefinitoparagrafo"/>
+    <w:link w:val="Titolo8"/>
     <w:uiPriority w:val="9"/>
     <w:semiHidden/>
     <w:rsid w:val="0044270D"/>
@@ -11032,10 +11714,10 @@
       <w:color w:val="272727" w:themeColor="text1" w:themeTint="D8"/>
     </w:rPr>
   </w:style>
-  <w:style w:type="character" w:customStyle="1" w:styleId="Heading9Char">
-    <w:name w:val="Heading 9 Char"/>
-    <w:basedOn w:val="DefaultParagraphFont"/>
-    <w:link w:val="Heading9"/>
+  <w:style w:type="character" w:customStyle="1" w:styleId="Titolo9Carattere">
+    <w:name w:val="Titolo 9 Carattere"/>
+    <w:basedOn w:val="Carpredefinitoparagrafo"/>
+    <w:link w:val="Titolo9"/>
     <w:uiPriority w:val="9"/>
     <w:semiHidden/>
     <w:rsid w:val="0044270D"/>
@@ -11044,10 +11726,10 @@
       <w:color w:val="272727" w:themeColor="text1" w:themeTint="D8"/>
     </w:rPr>
   </w:style>
-  <w:style w:type="character" w:customStyle="1" w:styleId="TitleChar">
-    <w:name w:val="Title Char"/>
-    <w:basedOn w:val="DefaultParagraphFont"/>
-    <w:link w:val="Title"/>
+  <w:style w:type="character" w:customStyle="1" w:styleId="TitoloCarattere">
+    <w:name w:val="Titolo Carattere"/>
+    <w:basedOn w:val="Carpredefinitoparagrafo"/>
+    <w:link w:val="Titolo"/>
     <w:uiPriority w:val="10"/>
     <w:rsid w:val="0044270D"/>
     <w:rPr>
@@ -11058,11 +11740,11 @@
       <w:szCs w:val="56"/>
     </w:rPr>
   </w:style>
-  <w:style w:type="paragraph" w:styleId="Subtitle">
+  <w:style w:type="paragraph" w:styleId="Sottotitolo">
     <w:name w:val="Subtitle"/>
-    <w:basedOn w:val="Normal"/>
-    <w:next w:val="Normal"/>
-    <w:link w:val="SubtitleChar"/>
+    <w:basedOn w:val="Normale"/>
+    <w:next w:val="Normale"/>
+    <w:link w:val="SottotitoloCarattere"/>
     <w:uiPriority w:val="11"/>
     <w:qFormat/>
     <w:pPr>
@@ -11080,10 +11762,10 @@
       <w:szCs w:val="28"/>
     </w:rPr>
   </w:style>
-  <w:style w:type="character" w:customStyle="1" w:styleId="SubtitleChar">
-    <w:name w:val="Subtitle Char"/>
-    <w:basedOn w:val="DefaultParagraphFont"/>
-    <w:link w:val="Subtitle"/>
+  <w:style w:type="character" w:customStyle="1" w:styleId="SottotitoloCarattere">
+    <w:name w:val="Sottotitolo Carattere"/>
+    <w:basedOn w:val="Carpredefinitoparagrafo"/>
+    <w:link w:val="Sottotitolo"/>
     <w:uiPriority w:val="11"/>
     <w:rsid w:val="0044270D"/>
     <w:rPr>
@@ -11094,11 +11776,11 @@
       <w:szCs w:val="28"/>
     </w:rPr>
   </w:style>
-  <w:style w:type="paragraph" w:styleId="Quote">
+  <w:style w:type="paragraph" w:styleId="Citazione">
     <w:name w:val="Quote"/>
-    <w:basedOn w:val="Normal"/>
-    <w:next w:val="Normal"/>
-    <w:link w:val="QuoteChar"/>
+    <w:basedOn w:val="Normale"/>
+    <w:next w:val="Normale"/>
+    <w:link w:val="CitazioneCarattere"/>
     <w:uiPriority w:val="29"/>
     <w:qFormat/>
     <w:rsid w:val="0044270D"/>
@@ -11112,10 +11794,10 @@
       <w:color w:val="404040" w:themeColor="text1" w:themeTint="BF"/>
     </w:rPr>
   </w:style>
-  <w:style w:type="character" w:customStyle="1" w:styleId="QuoteChar">
-    <w:name w:val="Quote Char"/>
-    <w:basedOn w:val="DefaultParagraphFont"/>
-    <w:link w:val="Quote"/>
+  <w:style w:type="character" w:customStyle="1" w:styleId="CitazioneCarattere">
+    <w:name w:val="Citazione Carattere"/>
+    <w:basedOn w:val="Carpredefinitoparagrafo"/>
+    <w:link w:val="Citazione"/>
     <w:uiPriority w:val="29"/>
     <w:rsid w:val="0044270D"/>
     <w:rPr>
@@ -11124,9 +11806,9 @@
       <w:color w:val="404040" w:themeColor="text1" w:themeTint="BF"/>
     </w:rPr>
   </w:style>
-  <w:style w:type="paragraph" w:styleId="ListParagraph">
+  <w:style w:type="paragraph" w:styleId="Paragrafoelenco">
     <w:name w:val="List Paragraph"/>
-    <w:basedOn w:val="Normal"/>
+    <w:basedOn w:val="Normale"/>
     <w:uiPriority w:val="34"/>
     <w:qFormat/>
     <w:rsid w:val="0044270D"/>
@@ -11135,9 +11817,9 @@
       <w:contextualSpacing/>
     </w:pPr>
   </w:style>
-  <w:style w:type="character" w:styleId="IntenseEmphasis">
+  <w:style w:type="character" w:styleId="Enfasiintensa">
     <w:name w:val="Intense Emphasis"/>
-    <w:basedOn w:val="DefaultParagraphFont"/>
+    <w:basedOn w:val="Carpredefinitoparagrafo"/>
     <w:uiPriority w:val="21"/>
     <w:qFormat/>
     <w:rsid w:val="0044270D"/>
@@ -11147,11 +11829,11 @@
       <w:color w:val="0F4761" w:themeColor="accent1" w:themeShade="BF"/>
     </w:rPr>
   </w:style>
-  <w:style w:type="paragraph" w:styleId="IntenseQuote">
+  <w:style w:type="paragraph" w:styleId="Citazioneintensa">
     <w:name w:val="Intense Quote"/>
-    <w:basedOn w:val="Normal"/>
-    <w:next w:val="Normal"/>
-    <w:link w:val="IntenseQuoteChar"/>
+    <w:basedOn w:val="Normale"/>
+    <w:next w:val="Normale"/>
+    <w:link w:val="CitazioneintensaCarattere"/>
     <w:uiPriority w:val="30"/>
     <w:qFormat/>
     <w:rsid w:val="0044270D"/>
@@ -11170,10 +11852,10 @@
       <w:color w:val="0F4761" w:themeColor="accent1" w:themeShade="BF"/>
     </w:rPr>
   </w:style>
-  <w:style w:type="character" w:customStyle="1" w:styleId="IntenseQuoteChar">
-    <w:name w:val="Intense Quote Char"/>
-    <w:basedOn w:val="DefaultParagraphFont"/>
-    <w:link w:val="IntenseQuote"/>
+  <w:style w:type="character" w:customStyle="1" w:styleId="CitazioneintensaCarattere">
+    <w:name w:val="Citazione intensa Carattere"/>
+    <w:basedOn w:val="Carpredefinitoparagrafo"/>
+    <w:link w:val="Citazioneintensa"/>
     <w:uiPriority w:val="30"/>
     <w:rsid w:val="0044270D"/>
     <w:rPr>
@@ -11182,9 +11864,9 @@
       <w:color w:val="0F4761" w:themeColor="accent1" w:themeShade="BF"/>
     </w:rPr>
   </w:style>
-  <w:style w:type="character" w:styleId="IntenseReference">
+  <w:style w:type="character" w:styleId="Riferimentointenso">
     <w:name w:val="Intense Reference"/>
-    <w:basedOn w:val="DefaultParagraphFont"/>
+    <w:basedOn w:val="Carpredefinitoparagrafo"/>
     <w:uiPriority w:val="32"/>
     <w:qFormat/>
     <w:rsid w:val="0044270D"/>
@@ -11196,9 +11878,9 @@
       <w:spacing w:val="5"/>
     </w:rPr>
   </w:style>
-  <w:style w:type="paragraph" w:styleId="NoSpacing">
+  <w:style w:type="paragraph" w:styleId="Nessunaspaziatura">
     <w:name w:val="No Spacing"/>
-    <w:link w:val="NoSpacingChar"/>
+    <w:link w:val="NessunaspaziaturaCarattere"/>
     <w:uiPriority w:val="1"/>
     <w:qFormat/>
     <w:rsid w:val="0044270D"/>
@@ -11212,10 +11894,10 @@
       <w:lang w:eastAsia="it-IT"/>
     </w:rPr>
   </w:style>
-  <w:style w:type="character" w:customStyle="1" w:styleId="NoSpacingChar">
-    <w:name w:val="No Spacing Char"/>
-    <w:basedOn w:val="DefaultParagraphFont"/>
-    <w:link w:val="NoSpacing"/>
+  <w:style w:type="character" w:customStyle="1" w:styleId="NessunaspaziaturaCarattere">
+    <w:name w:val="Nessuna spaziatura Carattere"/>
+    <w:basedOn w:val="Carpredefinitoparagrafo"/>
+    <w:link w:val="Nessunaspaziatura"/>
     <w:uiPriority w:val="1"/>
     <w:rsid w:val="0044270D"/>
     <w:rPr>
@@ -11226,10 +11908,10 @@
       <w:lang w:eastAsia="it-IT"/>
     </w:rPr>
   </w:style>
-  <w:style w:type="paragraph" w:styleId="TOCHeading">
+  <w:style w:type="paragraph" w:styleId="Titolosommario">
     <w:name w:val="TOC Heading"/>
-    <w:basedOn w:val="Heading1"/>
-    <w:next w:val="Normal"/>
+    <w:basedOn w:val="Titolo1"/>
+    <w:next w:val="Normale"/>
     <w:uiPriority w:val="39"/>
     <w:unhideWhenUsed/>
     <w:qFormat/>
@@ -11244,10 +11926,10 @@
       <w:lang w:eastAsia="it-IT"/>
     </w:rPr>
   </w:style>
-  <w:style w:type="paragraph" w:styleId="Header">
+  <w:style w:type="paragraph" w:styleId="Intestazione">
     <w:name w:val="header"/>
-    <w:basedOn w:val="Normal"/>
-    <w:link w:val="HeaderChar"/>
+    <w:basedOn w:val="Normale"/>
+    <w:link w:val="IntestazioneCarattere"/>
     <w:uiPriority w:val="99"/>
     <w:unhideWhenUsed/>
     <w:rsid w:val="00E520B3"/>
@@ -11259,17 +11941,17 @@
       <w:spacing w:after="0" w:line="240" w:lineRule="auto"/>
     </w:pPr>
   </w:style>
-  <w:style w:type="character" w:customStyle="1" w:styleId="HeaderChar">
-    <w:name w:val="Header Char"/>
-    <w:basedOn w:val="DefaultParagraphFont"/>
-    <w:link w:val="Header"/>
+  <w:style w:type="character" w:customStyle="1" w:styleId="IntestazioneCarattere">
+    <w:name w:val="Intestazione Carattere"/>
+    <w:basedOn w:val="Carpredefinitoparagrafo"/>
+    <w:link w:val="Intestazione"/>
     <w:uiPriority w:val="99"/>
     <w:rsid w:val="00E520B3"/>
   </w:style>
-  <w:style w:type="paragraph" w:styleId="Footer">
+  <w:style w:type="paragraph" w:styleId="Pidipagina">
     <w:name w:val="footer"/>
-    <w:basedOn w:val="Normal"/>
-    <w:link w:val="FooterChar"/>
+    <w:basedOn w:val="Normale"/>
+    <w:link w:val="PidipaginaCarattere"/>
     <w:uiPriority w:val="99"/>
     <w:unhideWhenUsed/>
     <w:rsid w:val="00E520B3"/>
@@ -11281,17 +11963,17 @@
       <w:spacing w:after="0" w:line="240" w:lineRule="auto"/>
     </w:pPr>
   </w:style>
-  <w:style w:type="character" w:customStyle="1" w:styleId="FooterChar">
-    <w:name w:val="Footer Char"/>
-    <w:basedOn w:val="DefaultParagraphFont"/>
-    <w:link w:val="Footer"/>
+  <w:style w:type="character" w:customStyle="1" w:styleId="PidipaginaCarattere">
+    <w:name w:val="Piè di pagina Carattere"/>
+    <w:basedOn w:val="Carpredefinitoparagrafo"/>
+    <w:link w:val="Pidipagina"/>
     <w:uiPriority w:val="99"/>
     <w:rsid w:val="00E520B3"/>
   </w:style>
-  <w:style w:type="paragraph" w:styleId="TOC1">
+  <w:style w:type="paragraph" w:styleId="Sommario1">
     <w:name w:val="toc 1"/>
-    <w:basedOn w:val="Normal"/>
-    <w:next w:val="Normal"/>
+    <w:basedOn w:val="Normale"/>
+    <w:next w:val="Normale"/>
     <w:autoRedefine/>
     <w:uiPriority w:val="39"/>
     <w:unhideWhenUsed/>
@@ -11300,23 +11982,27 @@
       <w:spacing w:after="100"/>
     </w:pPr>
   </w:style>
-  <w:style w:type="paragraph" w:styleId="TOC2">
+  <w:style w:type="paragraph" w:styleId="Sommario2">
     <w:name w:val="toc 2"/>
-    <w:basedOn w:val="Normal"/>
-    <w:next w:val="Normal"/>
+    <w:basedOn w:val="Normale"/>
+    <w:next w:val="Normale"/>
     <w:autoRedefine/>
     <w:uiPriority w:val="39"/>
     <w:unhideWhenUsed/>
-    <w:rsid w:val="009B6C1A"/>
+    <w:rsid w:val="002943A1"/>
     <w:pPr>
+      <w:tabs>
+        <w:tab w:val="left" w:pos="567"/>
+        <w:tab w:val="right" w:leader="dot" w:pos="9628"/>
+      </w:tabs>
       <w:spacing w:after="100"/>
       <w:ind w:left="240"/>
     </w:pPr>
   </w:style>
-  <w:style w:type="paragraph" w:styleId="TOC3">
+  <w:style w:type="paragraph" w:styleId="Sommario3">
     <w:name w:val="toc 3"/>
-    <w:basedOn w:val="Normal"/>
-    <w:next w:val="Normal"/>
+    <w:basedOn w:val="Normale"/>
+    <w:next w:val="Normale"/>
     <w:autoRedefine/>
     <w:uiPriority w:val="39"/>
     <w:unhideWhenUsed/>
@@ -11326,9 +12012,9 @@
       <w:ind w:left="480"/>
     </w:pPr>
   </w:style>
-  <w:style w:type="character" w:styleId="Hyperlink">
+  <w:style w:type="character" w:styleId="Collegamentoipertestuale">
     <w:name w:val="Hyperlink"/>
-    <w:basedOn w:val="DefaultParagraphFont"/>
+    <w:basedOn w:val="Carpredefinitoparagrafo"/>
     <w:uiPriority w:val="99"/>
     <w:unhideWhenUsed/>
     <w:rsid w:val="009B6C1A"/>
@@ -11339,7 +12025,7 @@
   </w:style>
   <w:style w:type="table" w:customStyle="1" w:styleId="8">
     <w:name w:val="8"/>
-    <w:basedOn w:val="TableNormal"/>
+    <w:basedOn w:val="Tabellanormale"/>
     <w:tblPr>
       <w:tblStyleRowBandSize w:val="1"/>
       <w:tblStyleColBandSize w:val="1"/>
@@ -11351,7 +12037,7 @@
   </w:style>
   <w:style w:type="table" w:customStyle="1" w:styleId="7">
     <w:name w:val="7"/>
-    <w:basedOn w:val="TableNormal"/>
+    <w:basedOn w:val="Tabellanormale"/>
     <w:tblPr>
       <w:tblStyleRowBandSize w:val="1"/>
       <w:tblStyleColBandSize w:val="1"/>
@@ -11365,7 +12051,7 @@
   </w:style>
   <w:style w:type="table" w:customStyle="1" w:styleId="6">
     <w:name w:val="6"/>
-    <w:basedOn w:val="TableNormal"/>
+    <w:basedOn w:val="Tabellanormale"/>
     <w:tblPr>
       <w:tblStyleRowBandSize w:val="1"/>
       <w:tblStyleColBandSize w:val="1"/>
@@ -11379,7 +12065,7 @@
   </w:style>
   <w:style w:type="table" w:customStyle="1" w:styleId="5">
     <w:name w:val="5"/>
-    <w:basedOn w:val="TableNormal"/>
+    <w:basedOn w:val="Tabellanormale"/>
     <w:tblPr>
       <w:tblStyleRowBandSize w:val="1"/>
       <w:tblStyleColBandSize w:val="1"/>
@@ -11393,7 +12079,7 @@
   </w:style>
   <w:style w:type="table" w:customStyle="1" w:styleId="4">
     <w:name w:val="4"/>
-    <w:basedOn w:val="TableNormal"/>
+    <w:basedOn w:val="Tabellanormale"/>
     <w:tblPr>
       <w:tblStyleRowBandSize w:val="1"/>
       <w:tblStyleColBandSize w:val="1"/>
@@ -11407,7 +12093,7 @@
   </w:style>
   <w:style w:type="table" w:customStyle="1" w:styleId="3">
     <w:name w:val="3"/>
-    <w:basedOn w:val="TableNormal"/>
+    <w:basedOn w:val="Tabellanormale"/>
     <w:tblPr>
       <w:tblStyleRowBandSize w:val="1"/>
       <w:tblStyleColBandSize w:val="1"/>
@@ -11421,7 +12107,7 @@
   </w:style>
   <w:style w:type="table" w:customStyle="1" w:styleId="2">
     <w:name w:val="2"/>
-    <w:basedOn w:val="TableNormal"/>
+    <w:basedOn w:val="Tabellanormale"/>
     <w:tblPr>
       <w:tblStyleRowBandSize w:val="1"/>
       <w:tblStyleColBandSize w:val="1"/>
@@ -11435,7 +12121,7 @@
   </w:style>
   <w:style w:type="table" w:customStyle="1" w:styleId="1">
     <w:name w:val="1"/>
-    <w:basedOn w:val="TableNormal"/>
+    <w:basedOn w:val="Tabellanormale"/>
     <w:tblPr>
       <w:tblStyleRowBandSize w:val="1"/>
       <w:tblStyleColBandSize w:val="1"/>
@@ -11447,10 +12133,10 @@
       </w:tblCellMar>
     </w:tblPr>
   </w:style>
-  <w:style w:type="paragraph" w:styleId="CommentText">
+  <w:style w:type="paragraph" w:styleId="Testocommento">
     <w:name w:val="annotation text"/>
-    <w:basedOn w:val="Normal"/>
-    <w:link w:val="CommentTextChar"/>
+    <w:basedOn w:val="Normale"/>
+    <w:link w:val="TestocommentoCarattere"/>
     <w:uiPriority w:val="99"/>
     <w:semiHidden/>
     <w:unhideWhenUsed/>
@@ -11462,10 +12148,10 @@
       <w:szCs w:val="20"/>
     </w:rPr>
   </w:style>
-  <w:style w:type="character" w:customStyle="1" w:styleId="CommentTextChar">
-    <w:name w:val="Comment Text Char"/>
-    <w:basedOn w:val="DefaultParagraphFont"/>
-    <w:link w:val="CommentText"/>
+  <w:style w:type="character" w:customStyle="1" w:styleId="TestocommentoCarattere">
+    <w:name w:val="Testo commento Carattere"/>
+    <w:basedOn w:val="Carpredefinitoparagrafo"/>
+    <w:link w:val="Testocommento"/>
     <w:uiPriority w:val="99"/>
     <w:semiHidden/>
     <w:rPr>
@@ -11473,9 +12159,9 @@
       <w:szCs w:val="20"/>
     </w:rPr>
   </w:style>
-  <w:style w:type="character" w:styleId="CommentReference">
+  <w:style w:type="character" w:styleId="Rimandocommento">
     <w:name w:val="annotation reference"/>
-    <w:basedOn w:val="DefaultParagraphFont"/>
+    <w:basedOn w:val="Carpredefinitoparagrafo"/>
     <w:uiPriority w:val="99"/>
     <w:semiHidden/>
     <w:unhideWhenUsed/>
@@ -11484,9 +12170,9 @@
       <w:szCs w:val="16"/>
     </w:rPr>
   </w:style>
-  <w:style w:type="paragraph" w:styleId="NormalWeb">
+  <w:style w:type="paragraph" w:styleId="NormaleWeb">
     <w:name w:val="Normal (Web)"/>
-    <w:basedOn w:val="Normal"/>
+    <w:basedOn w:val="Normale"/>
     <w:uiPriority w:val="99"/>
     <w:semiHidden/>
     <w:unhideWhenUsed/>
@@ -11495,10 +12181,10 @@
       <w:rFonts w:ascii="Times New Roman" w:hAnsi="Times New Roman" w:cs="Times New Roman"/>
     </w:rPr>
   </w:style>
-  <w:style w:type="paragraph" w:styleId="Caption">
+  <w:style w:type="paragraph" w:styleId="Didascalia">
     <w:name w:val="caption"/>
-    <w:basedOn w:val="Normal"/>
-    <w:next w:val="Normal"/>
+    <w:basedOn w:val="Normale"/>
+    <w:next w:val="Normale"/>
     <w:uiPriority w:val="35"/>
     <w:unhideWhenUsed/>
     <w:qFormat/>
@@ -11813,28 +12499,28 @@
 </file>
 
 <file path=customXml/item1.xml><?xml version="1.0" encoding="utf-8"?>
-<b:Sources xmlns:b="http://schemas.openxmlformats.org/officeDocument/2006/bibliography" xmlns="http://schemas.openxmlformats.org/officeDocument/2006/bibliography" SelectedStyle="\APASixthEditionOfficeOnline.xsl" StyleName="APA" Version="6"/>
-</file>
-
-<file path=customXml/item2.xml><?xml version="1.0" encoding="utf-8"?>
 <go:gDocsCustomXmlDataStorage xmlns:go="http://customooxmlschemas.google.com/" xmlns:r="http://schemas.openxmlformats.org/officeDocument/2006/relationships" uri="GoogleDocsCustomDataVersion2">
   <go:docsCustomData xmlns:go="http://customooxmlschemas.google.com/" roundtripDataSignature="AMtx7mizsuraiDYZB5gfD+Md5qjJ82WNnw==">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</go:docsCustomData>
 </go:gDocsCustomXmlDataStorage>
 </file>
 
-<file path=customXml/itemProps1.xml><?xml version="1.0" encoding="utf-8"?>
-<ds:datastoreItem xmlns:ds="http://schemas.openxmlformats.org/officeDocument/2006/customXml" ds:itemID="{ED0F7F53-E0BB-428F-A87E-A6130B6B49F9}">
-  <ds:schemaRefs>
-    <ds:schemaRef ds:uri="http://schemas.openxmlformats.org/officeDocument/2006/bibliography"/>
-  </ds:schemaRefs>
-</ds:datastoreItem>
+<file path=customXml/item2.xml><?xml version="1.0" encoding="utf-8"?>
+<b:Sources xmlns:b="http://schemas.openxmlformats.org/officeDocument/2006/bibliography" xmlns="http://schemas.openxmlformats.org/officeDocument/2006/bibliography" SelectedStyle="\APASixthEditionOfficeOnline.xsl" StyleName="APA" Version="6"/>
 </file>
 
-<file path=customXml/itemProps2.xml><?xml version="1.0" encoding="utf-8"?>
+<file path=customXml/itemProps1.xml><?xml version="1.0" encoding="utf-8"?>
 <ds:datastoreItem xmlns:ds="http://schemas.openxmlformats.org/officeDocument/2006/customXml" ds:itemID="{11111111-1234-1234-1234-123412341234}">
   <ds:schemaRefs>
     <ds:schemaRef ds:uri="http://customooxmlschemas.google.com/"/>
     <ds:schemaRef ds:uri="http://schemas.openxmlformats.org/officeDocument/2006/relationships"/>
   </ds:schemaRefs>
 </ds:datastoreItem>
+</file>
+
+<file path=customXml/itemProps2.xml><?xml version="1.0" encoding="utf-8"?>
+<ds:datastoreItem xmlns:ds="http://schemas.openxmlformats.org/officeDocument/2006/customXml" ds:itemID="{367543FA-6D63-46F9-913D-5C4FE729FBEC}">
+  <ds:schemaRefs>
+    <ds:schemaRef ds:uri="http://schemas.openxmlformats.org/officeDocument/2006/bibliography"/>
+  </ds:schemaRefs>
+</ds:datastoreItem>
 </file>
</xml_diff>